<commit_message>
disposal constraint correction and data read-in
</commit_message>
<xml_diff>
--- a/pareto/operational_water_management/docs/operational_produced_water_management_optimization.docx
+++ b/pareto/operational_water_management/docs/operational_produced_water_management_optimization.docx
@@ -433,7 +433,6 @@
             <w:rFonts w:ascii="Cambria Math" w:hAnsi="Cambria Math" w:cs="Times New Roman"/>
             <w:sz w:val="26"/>
             <w:szCs w:val="26"/>
-            <w:highlight w:val="yellow"/>
           </w:rPr>
           <m:t>a∈A</m:t>
         </m:r>
@@ -443,7 +442,6 @@
           <w:rFonts w:ascii="Times New Roman" w:eastAsiaTheme="minorEastAsia" w:hAnsi="Times New Roman" w:cs="Times New Roman"/>
           <w:sz w:val="26"/>
           <w:szCs w:val="26"/>
-          <w:highlight w:val="yellow"/>
         </w:rPr>
         <w:tab/>
       </w:r>
@@ -452,7 +450,6 @@
           <w:rFonts w:ascii="Times New Roman" w:eastAsiaTheme="minorEastAsia" w:hAnsi="Times New Roman" w:cs="Times New Roman"/>
           <w:sz w:val="26"/>
           <w:szCs w:val="26"/>
-          <w:highlight w:val="yellow"/>
         </w:rPr>
         <w:tab/>
       </w:r>
@@ -461,7 +458,6 @@
           <w:rFonts w:ascii="Times New Roman" w:eastAsiaTheme="minorEastAsia" w:hAnsi="Times New Roman" w:cs="Times New Roman"/>
           <w:sz w:val="26"/>
           <w:szCs w:val="26"/>
-          <w:highlight w:val="yellow"/>
         </w:rPr>
         <w:tab/>
       </w:r>
@@ -470,7 +466,6 @@
           <w:rFonts w:ascii="Times New Roman" w:eastAsiaTheme="minorEastAsia" w:hAnsi="Times New Roman" w:cs="Times New Roman"/>
           <w:sz w:val="26"/>
           <w:szCs w:val="26"/>
-          <w:highlight w:val="yellow"/>
         </w:rPr>
         <w:tab/>
         <w:t>Production tanks</w:t>
@@ -2530,7 +2525,6 @@
                 <w:i/>
                 <w:sz w:val="26"/>
                 <w:szCs w:val="26"/>
-                <w:highlight w:val="yellow"/>
               </w:rPr>
             </m:ctrlPr>
           </m:dPr>
@@ -2540,7 +2534,6 @@
                 <w:rFonts w:ascii="Cambria Math" w:hAnsi="Cambria Math" w:cs="Times New Roman"/>
                 <w:sz w:val="26"/>
                 <w:szCs w:val="26"/>
-                <w:highlight w:val="yellow"/>
               </w:rPr>
               <m:t>p,p</m:t>
             </m:r>
@@ -2551,7 +2544,6 @@
             <w:rFonts w:ascii="Cambria Math" w:hAnsi="Cambria Math" w:cs="Times New Roman"/>
             <w:sz w:val="26"/>
             <w:szCs w:val="26"/>
-            <w:highlight w:val="yellow"/>
           </w:rPr>
           <m:t>∈CCT</m:t>
         </m:r>
@@ -2561,7 +2553,6 @@
           <w:rFonts w:ascii="Times New Roman" w:eastAsiaTheme="minorEastAsia" w:hAnsi="Times New Roman" w:cs="Times New Roman"/>
           <w:sz w:val="26"/>
           <w:szCs w:val="26"/>
-          <w:highlight w:val="yellow"/>
         </w:rPr>
         <w:tab/>
       </w:r>
@@ -2570,7 +2561,6 @@
           <w:rFonts w:ascii="Times New Roman" w:eastAsiaTheme="minorEastAsia" w:hAnsi="Times New Roman" w:cs="Times New Roman"/>
           <w:sz w:val="26"/>
           <w:szCs w:val="26"/>
-          <w:highlight w:val="yellow"/>
         </w:rPr>
         <w:tab/>
       </w:r>
@@ -2579,7 +2569,6 @@
           <w:rFonts w:ascii="Times New Roman" w:eastAsiaTheme="minorEastAsia" w:hAnsi="Times New Roman" w:cs="Times New Roman"/>
           <w:sz w:val="26"/>
           <w:szCs w:val="26"/>
-          <w:highlight w:val="yellow"/>
         </w:rPr>
         <w:tab/>
         <w:t>Completion-to-completion trucking arcs (flowback reuse)</w:t>
@@ -2740,7 +2729,6 @@
             <w:rFonts w:ascii="Cambria Math" w:hAnsi="Cambria Math" w:cs="Times New Roman"/>
             <w:sz w:val="26"/>
             <w:szCs w:val="26"/>
-            <w:highlight w:val="yellow"/>
           </w:rPr>
           <w:lastRenderedPageBreak/>
           <m:t>(p,a)∈PAL</m:t>
@@ -2751,7 +2739,6 @@
           <w:rFonts w:ascii="Times New Roman" w:eastAsiaTheme="minorEastAsia" w:hAnsi="Times New Roman" w:cs="Times New Roman"/>
           <w:sz w:val="26"/>
           <w:szCs w:val="26"/>
-          <w:highlight w:val="yellow"/>
         </w:rPr>
         <w:tab/>
       </w:r>
@@ -2760,7 +2747,6 @@
           <w:rFonts w:ascii="Times New Roman" w:eastAsiaTheme="minorEastAsia" w:hAnsi="Times New Roman" w:cs="Times New Roman"/>
           <w:sz w:val="26"/>
           <w:szCs w:val="26"/>
-          <w:highlight w:val="yellow"/>
         </w:rPr>
         <w:tab/>
       </w:r>
@@ -2769,7 +2755,6 @@
           <w:rFonts w:ascii="Times New Roman" w:eastAsiaTheme="minorEastAsia" w:hAnsi="Times New Roman" w:cs="Times New Roman"/>
           <w:sz w:val="26"/>
           <w:szCs w:val="26"/>
-          <w:highlight w:val="yellow"/>
         </w:rPr>
         <w:tab/>
         <w:t>Pad-to-tank links</w:t>
@@ -3072,7 +3057,6 @@
                 <w:i/>
                 <w:sz w:val="26"/>
                 <w:szCs w:val="26"/>
-                <w:highlight w:val="yellow"/>
               </w:rPr>
             </m:ctrlPr>
           </m:sSubSupPr>
@@ -3082,7 +3066,6 @@
                 <w:rFonts w:ascii="Cambria Math" w:hAnsi="Cambria Math" w:cs="Times New Roman"/>
                 <w:sz w:val="26"/>
                 <w:szCs w:val="26"/>
-                <w:highlight w:val="yellow"/>
               </w:rPr>
               <m:t>F</m:t>
             </m:r>
@@ -3093,7 +3076,6 @@
                 <w:rFonts w:ascii="Cambria Math" w:hAnsi="Cambria Math" w:cs="Times New Roman"/>
                 <w:sz w:val="26"/>
                 <w:szCs w:val="26"/>
-                <w:highlight w:val="yellow"/>
               </w:rPr>
               <m:t>p,a,t</m:t>
             </m:r>
@@ -3104,7 +3086,6 @@
                 <w:rFonts w:ascii="Cambria Math" w:hAnsi="Cambria Math" w:cs="Times New Roman"/>
                 <w:sz w:val="26"/>
                 <w:szCs w:val="26"/>
-                <w:highlight w:val="yellow"/>
               </w:rPr>
               <m:t>Drain</m:t>
             </m:r>
@@ -3116,18 +3097,9 @@
           <w:rFonts w:ascii="Times New Roman" w:eastAsiaTheme="minorEastAsia" w:hAnsi="Times New Roman" w:cs="Times New Roman"/>
           <w:sz w:val="26"/>
           <w:szCs w:val="26"/>
-          <w:highlight w:val="yellow"/>
         </w:rPr>
         <w:tab/>
-        <w:t>Produced water drained from production tank</w:t>
-      </w:r>
-      <w:r>
-        <w:rPr>
-          <w:rFonts w:ascii="Times New Roman" w:eastAsiaTheme="minorEastAsia" w:hAnsi="Times New Roman" w:cs="Times New Roman"/>
-          <w:sz w:val="26"/>
-          <w:szCs w:val="26"/>
-        </w:rPr>
-        <w:t xml:space="preserve"> </w:t>
+        <w:t xml:space="preserve">Produced water drained from production tank </w:t>
       </w:r>
     </w:p>
     <w:p>
@@ -3148,7 +3120,6 @@
                 <w:i/>
                 <w:sz w:val="26"/>
                 <w:szCs w:val="26"/>
-                <w:highlight w:val="yellow"/>
               </w:rPr>
             </m:ctrlPr>
           </m:sSubSupPr>
@@ -3158,7 +3129,6 @@
                 <w:rFonts w:ascii="Cambria Math" w:hAnsi="Cambria Math" w:cs="Times New Roman"/>
                 <w:sz w:val="26"/>
                 <w:szCs w:val="26"/>
-                <w:highlight w:val="yellow"/>
               </w:rPr>
               <m:t>B</m:t>
             </m:r>
@@ -3169,7 +3139,6 @@
                 <w:rFonts w:ascii="Cambria Math" w:hAnsi="Cambria Math" w:cs="Times New Roman"/>
                 <w:sz w:val="26"/>
                 <w:szCs w:val="26"/>
-                <w:highlight w:val="yellow"/>
               </w:rPr>
               <m:t>p,t</m:t>
             </m:r>
@@ -3180,7 +3149,6 @@
                 <w:rFonts w:ascii="Cambria Math" w:hAnsi="Cambria Math" w:cs="Times New Roman"/>
                 <w:sz w:val="26"/>
                 <w:szCs w:val="26"/>
-                <w:highlight w:val="yellow"/>
               </w:rPr>
               <m:t>Production</m:t>
             </m:r>
@@ -3192,7 +3160,6 @@
           <w:rFonts w:ascii="Times New Roman" w:eastAsiaTheme="minorEastAsia" w:hAnsi="Times New Roman" w:cs="Times New Roman"/>
           <w:sz w:val="26"/>
           <w:szCs w:val="26"/>
-          <w:highlight w:val="yellow"/>
         </w:rPr>
         <w:tab/>
         <w:t xml:space="preserve">Produced water for transport from </w:t>
@@ -3203,7 +3170,6 @@
           <w:rFonts w:ascii="Times New Roman" w:eastAsiaTheme="minorEastAsia" w:hAnsi="Times New Roman" w:cs="Times New Roman"/>
           <w:sz w:val="26"/>
           <w:szCs w:val="26"/>
-          <w:highlight w:val="yellow"/>
         </w:rPr>
         <w:t>pad</w:t>
       </w:r>
@@ -3308,7 +3274,6 @@
                 <w:i/>
                 <w:sz w:val="26"/>
                 <w:szCs w:val="26"/>
-                <w:highlight w:val="yellow"/>
               </w:rPr>
             </m:ctrlPr>
           </m:sSubSupPr>
@@ -3318,7 +3283,6 @@
                 <w:rFonts w:ascii="Cambria Math" w:hAnsi="Cambria Math" w:cs="Times New Roman"/>
                 <w:sz w:val="26"/>
                 <w:szCs w:val="26"/>
-                <w:highlight w:val="yellow"/>
               </w:rPr>
               <m:t>L</m:t>
             </m:r>
@@ -3329,7 +3293,6 @@
                 <w:rFonts w:ascii="Cambria Math" w:hAnsi="Cambria Math" w:cs="Times New Roman"/>
                 <w:sz w:val="26"/>
                 <w:szCs w:val="26"/>
-                <w:highlight w:val="yellow"/>
               </w:rPr>
               <m:t>p,a,t</m:t>
             </m:r>
@@ -3340,7 +3303,6 @@
                 <w:rFonts w:ascii="Cambria Math" w:hAnsi="Cambria Math" w:cs="Times New Roman"/>
                 <w:sz w:val="26"/>
                 <w:szCs w:val="26"/>
-                <w:highlight w:val="yellow"/>
               </w:rPr>
               <m:t>ProdTank</m:t>
             </m:r>
@@ -3352,7 +3314,6 @@
           <w:rFonts w:ascii="Times New Roman" w:eastAsiaTheme="minorEastAsia" w:hAnsi="Times New Roman" w:cs="Times New Roman"/>
           <w:sz w:val="26"/>
           <w:szCs w:val="26"/>
-          <w:highlight w:val="yellow"/>
         </w:rPr>
         <w:tab/>
         <w:t>Water level in production tank</w:t>
@@ -6482,7 +6443,6 @@
                 <w:i/>
                 <w:sz w:val="26"/>
                 <w:szCs w:val="26"/>
-                <w:highlight w:val="yellow"/>
               </w:rPr>
             </m:ctrlPr>
           </m:sSubSupPr>
@@ -6492,7 +6452,6 @@
                 <w:rFonts w:ascii="Cambria Math" w:hAnsi="Cambria Math" w:cs="Times New Roman"/>
                 <w:sz w:val="26"/>
                 <w:szCs w:val="26"/>
-                <w:highlight w:val="yellow"/>
               </w:rPr>
               <m:t>β</m:t>
             </m:r>
@@ -6503,7 +6462,6 @@
                 <w:rFonts w:ascii="Cambria Math" w:hAnsi="Cambria Math" w:cs="Times New Roman"/>
                 <w:sz w:val="26"/>
                 <w:szCs w:val="26"/>
-                <w:highlight w:val="yellow"/>
               </w:rPr>
               <m:t>p,a,t</m:t>
             </m:r>
@@ -6514,7 +6472,6 @@
                 <w:rFonts w:ascii="Cambria Math" w:hAnsi="Cambria Math" w:cs="Times New Roman"/>
                 <w:sz w:val="26"/>
                 <w:szCs w:val="26"/>
-                <w:highlight w:val="yellow"/>
               </w:rPr>
               <m:t>Production</m:t>
             </m:r>
@@ -6526,7 +6483,6 @@
           <w:rFonts w:ascii="Times New Roman" w:eastAsiaTheme="minorEastAsia" w:hAnsi="Times New Roman" w:cs="Times New Roman"/>
           <w:sz w:val="26"/>
           <w:szCs w:val="26"/>
-          <w:highlight w:val="yellow"/>
         </w:rPr>
         <w:tab/>
         <w:t xml:space="preserve">Produced water supply forecast for a production </w:t>
@@ -6537,7 +6493,6 @@
           <w:rFonts w:ascii="Times New Roman" w:eastAsiaTheme="minorEastAsia" w:hAnsi="Times New Roman" w:cs="Times New Roman"/>
           <w:sz w:val="26"/>
           <w:szCs w:val="26"/>
-          <w:highlight w:val="yellow"/>
         </w:rPr>
         <w:t>pad</w:t>
       </w:r>
@@ -6569,7 +6524,6 @@
                 <w:i/>
                 <w:sz w:val="26"/>
                 <w:szCs w:val="26"/>
-                <w:highlight w:val="green"/>
               </w:rPr>
             </m:ctrlPr>
           </m:sSubSupPr>
@@ -6579,7 +6533,6 @@
                 <w:rFonts w:ascii="Cambria Math" w:hAnsi="Cambria Math" w:cs="Times New Roman"/>
                 <w:sz w:val="26"/>
                 <w:szCs w:val="26"/>
-                <w:highlight w:val="green"/>
               </w:rPr>
               <m:t>β</m:t>
             </m:r>
@@ -6590,7 +6543,6 @@
                 <w:rFonts w:ascii="Cambria Math" w:hAnsi="Cambria Math" w:cs="Times New Roman"/>
                 <w:sz w:val="26"/>
                 <w:szCs w:val="26"/>
-                <w:highlight w:val="green"/>
               </w:rPr>
               <m:t>p,t</m:t>
             </m:r>
@@ -6601,7 +6553,6 @@
                 <w:rFonts w:ascii="Cambria Math" w:hAnsi="Cambria Math" w:cs="Times New Roman"/>
                 <w:sz w:val="26"/>
                 <w:szCs w:val="26"/>
-                <w:highlight w:val="green"/>
               </w:rPr>
               <m:t>Flowback</m:t>
             </m:r>
@@ -6613,7 +6564,6 @@
           <w:rFonts w:ascii="Times New Roman" w:eastAsiaTheme="minorEastAsia" w:hAnsi="Times New Roman" w:cs="Times New Roman"/>
           <w:sz w:val="26"/>
           <w:szCs w:val="26"/>
-          <w:highlight w:val="green"/>
         </w:rPr>
         <w:tab/>
         <w:t>Flowback supply forecast for a completions pad</w:t>
@@ -6621,19 +6571,18 @@
     </w:p>
     <w:p>
       <w:pPr>
-        <w:ind w:left="2880" w:hanging="2880"/>
-        <w:rPr>
-          <w:rFonts w:ascii="Times New Roman" w:eastAsiaTheme="minorEastAsia" w:hAnsi="Times New Roman" w:cs="Times New Roman"/>
-          <w:sz w:val="26"/>
-          <w:szCs w:val="26"/>
-        </w:rPr>
-      </w:pPr>
-      <w:r>
-        <w:rPr>
-          <w:rFonts w:ascii="Times New Roman" w:eastAsiaTheme="minorEastAsia" w:hAnsi="Times New Roman" w:cs="Times New Roman"/>
-          <w:sz w:val="26"/>
-          <w:szCs w:val="26"/>
-          <w:highlight w:val="green"/>
+        <w:ind w:left="2880" w:hanging="2160"/>
+        <w:rPr>
+          <w:rFonts w:ascii="Times New Roman" w:eastAsiaTheme="minorEastAsia" w:hAnsi="Times New Roman" w:cs="Times New Roman"/>
+          <w:sz w:val="26"/>
+          <w:szCs w:val="26"/>
+        </w:rPr>
+      </w:pPr>
+      <w:r>
+        <w:rPr>
+          <w:rFonts w:ascii="Times New Roman" w:eastAsiaTheme="minorEastAsia" w:hAnsi="Times New Roman" w:cs="Times New Roman"/>
+          <w:sz w:val="26"/>
+          <w:szCs w:val="26"/>
         </w:rPr>
         <w:t>Note: Review the need for separate flowback forecasting at the pad level</w:t>
       </w:r>
@@ -6664,7 +6613,6 @@
                 <w:i/>
                 <w:sz w:val="26"/>
                 <w:szCs w:val="26"/>
-                <w:highlight w:val="yellow"/>
               </w:rPr>
             </m:ctrlPr>
           </m:sSubSupPr>
@@ -6674,7 +6622,6 @@
                 <w:rFonts w:ascii="Cambria Math" w:hAnsi="Cambria Math" w:cs="Times New Roman"/>
                 <w:sz w:val="26"/>
                 <w:szCs w:val="26"/>
-                <w:highlight w:val="yellow"/>
               </w:rPr>
               <m:t>σ</m:t>
             </m:r>
@@ -6685,7 +6632,6 @@
                 <w:rFonts w:ascii="Cambria Math" w:hAnsi="Cambria Math" w:cs="Times New Roman"/>
                 <w:sz w:val="26"/>
                 <w:szCs w:val="26"/>
-                <w:highlight w:val="yellow"/>
               </w:rPr>
               <m:t>p,a</m:t>
             </m:r>
@@ -6696,7 +6642,6 @@
                 <w:rFonts w:ascii="Cambria Math" w:hAnsi="Cambria Math" w:cs="Times New Roman"/>
                 <w:sz w:val="26"/>
                 <w:szCs w:val="26"/>
-                <w:highlight w:val="yellow"/>
               </w:rPr>
               <m:t>ProdTank</m:t>
             </m:r>
@@ -6708,7 +6653,6 @@
           <w:rFonts w:ascii="Times New Roman" w:eastAsiaTheme="minorEastAsia" w:hAnsi="Times New Roman" w:cs="Times New Roman"/>
           <w:sz w:val="26"/>
           <w:szCs w:val="26"/>
-          <w:highlight w:val="yellow"/>
         </w:rPr>
         <w:tab/>
         <w:t>Production tank capacity</w:t>
@@ -7257,15 +7201,7 @@
           <w:sz w:val="26"/>
           <w:szCs w:val="26"/>
         </w:rPr>
-        <w:t>Daily</w:t>
-      </w:r>
-      <w:r>
-        <w:rPr>
-          <w:rFonts w:ascii="Times New Roman" w:eastAsiaTheme="minorEastAsia" w:hAnsi="Times New Roman" w:cs="Times New Roman"/>
-          <w:sz w:val="26"/>
-          <w:szCs w:val="26"/>
-        </w:rPr>
-        <w:t xml:space="preserve"> </w:t>
+        <w:t xml:space="preserve">Daily </w:t>
       </w:r>
       <w:r>
         <w:rPr>
@@ -7343,31 +7279,15 @@
           <w:sz w:val="26"/>
           <w:szCs w:val="26"/>
         </w:rPr>
-        <w:t>Daily</w:t>
-      </w:r>
-      <w:r>
-        <w:rPr>
-          <w:rFonts w:ascii="Times New Roman" w:eastAsiaTheme="minorEastAsia" w:hAnsi="Times New Roman" w:cs="Times New Roman"/>
-          <w:sz w:val="26"/>
-          <w:szCs w:val="26"/>
-        </w:rPr>
-        <w:t xml:space="preserve"> </w:t>
-      </w:r>
-      <w:r>
-        <w:rPr>
-          <w:rFonts w:ascii="Times New Roman" w:eastAsiaTheme="minorEastAsia" w:hAnsi="Times New Roman" w:cs="Times New Roman"/>
-          <w:sz w:val="26"/>
-          <w:szCs w:val="26"/>
-        </w:rPr>
-        <w:t>truck offloading sourcing capacity per storage site</w:t>
-      </w:r>
-      <w:r>
-        <w:rPr>
-          <w:rFonts w:ascii="Times New Roman" w:eastAsiaTheme="minorEastAsia" w:hAnsi="Times New Roman" w:cs="Times New Roman"/>
-          <w:sz w:val="26"/>
-          <w:szCs w:val="26"/>
-        </w:rPr>
-        <w:t xml:space="preserve"> </w:t>
+        <w:t xml:space="preserve">Daily </w:t>
+      </w:r>
+      <w:r>
+        <w:rPr>
+          <w:rFonts w:ascii="Times New Roman" w:eastAsiaTheme="minorEastAsia" w:hAnsi="Times New Roman" w:cs="Times New Roman"/>
+          <w:sz w:val="26"/>
+          <w:szCs w:val="26"/>
+        </w:rPr>
+        <w:t xml:space="preserve">truck offloading sourcing capacity per storage site </w:t>
       </w:r>
     </w:p>
     <w:p>
@@ -7377,7 +7297,6 @@
           <w:rFonts w:ascii="Times New Roman" w:eastAsiaTheme="minorEastAsia" w:hAnsi="Times New Roman" w:cs="Times New Roman"/>
           <w:sz w:val="26"/>
           <w:szCs w:val="26"/>
-          <w:highlight w:val="yellow"/>
         </w:rPr>
       </w:pPr>
     </w:p>
@@ -7448,15 +7367,7 @@
           <w:sz w:val="26"/>
           <w:szCs w:val="26"/>
         </w:rPr>
-        <w:t>Daily</w:t>
-      </w:r>
-      <w:r>
-        <w:rPr>
-          <w:rFonts w:ascii="Times New Roman" w:eastAsiaTheme="minorEastAsia" w:hAnsi="Times New Roman" w:cs="Times New Roman"/>
-          <w:sz w:val="26"/>
-          <w:szCs w:val="26"/>
-        </w:rPr>
-        <w:t xml:space="preserve"> </w:t>
+        <w:t xml:space="preserve">Daily </w:t>
       </w:r>
       <w:r>
         <w:rPr>
@@ -7552,15 +7463,7 @@
           <w:sz w:val="26"/>
           <w:szCs w:val="26"/>
         </w:rPr>
-        <w:t>Daily</w:t>
-      </w:r>
-      <w:r>
-        <w:rPr>
-          <w:rFonts w:ascii="Times New Roman" w:eastAsiaTheme="minorEastAsia" w:hAnsi="Times New Roman" w:cs="Times New Roman"/>
-          <w:sz w:val="26"/>
-          <w:szCs w:val="26"/>
-        </w:rPr>
-        <w:t xml:space="preserve"> </w:t>
+        <w:t xml:space="preserve">Daily </w:t>
       </w:r>
       <w:r>
         <w:rPr>
@@ -8651,7 +8554,6 @@
                 <w:i/>
                 <w:sz w:val="26"/>
                 <w:szCs w:val="26"/>
-                <w:highlight w:val="yellow"/>
               </w:rPr>
             </m:ctrlPr>
           </m:sSubSupPr>
@@ -8661,7 +8563,6 @@
                 <w:rFonts w:ascii="Cambria Math" w:hAnsi="Cambria Math" w:cs="Times New Roman"/>
                 <w:sz w:val="26"/>
                 <w:szCs w:val="26"/>
-                <w:highlight w:val="yellow"/>
               </w:rPr>
               <m:t>λ</m:t>
             </m:r>
@@ -8672,7 +8573,6 @@
                 <w:rFonts w:ascii="Cambria Math" w:hAnsi="Cambria Math" w:cs="Times New Roman"/>
                 <w:sz w:val="26"/>
                 <w:szCs w:val="26"/>
-                <w:highlight w:val="yellow"/>
               </w:rPr>
               <m:t>p,a</m:t>
             </m:r>
@@ -8683,7 +8583,6 @@
                 <w:rFonts w:ascii="Cambria Math" w:hAnsi="Cambria Math" w:cs="Times New Roman"/>
                 <w:sz w:val="26"/>
                 <w:szCs w:val="26"/>
-                <w:highlight w:val="yellow"/>
               </w:rPr>
               <m:t>ProdTank</m:t>
             </m:r>
@@ -8695,7 +8594,6 @@
           <w:rFonts w:ascii="Times New Roman" w:eastAsiaTheme="minorEastAsia" w:hAnsi="Times New Roman" w:cs="Times New Roman"/>
           <w:sz w:val="26"/>
           <w:szCs w:val="26"/>
-          <w:highlight w:val="yellow"/>
         </w:rPr>
         <w:tab/>
         <w:t>Initial water level in production tank</w:t>
@@ -13251,7 +13149,6 @@
           <w:b/>
           <w:sz w:val="26"/>
           <w:szCs w:val="26"/>
-          <w:highlight w:val="yellow"/>
         </w:rPr>
       </w:pPr>
       <w:r>
@@ -13260,7 +13157,6 @@
           <w:b/>
           <w:sz w:val="26"/>
           <w:szCs w:val="26"/>
-          <w:highlight w:val="yellow"/>
         </w:rPr>
         <w:t>Production Tank Balance</w:t>
       </w:r>
@@ -13272,7 +13168,6 @@
           <w:rFonts w:ascii="Times New Roman" w:eastAsiaTheme="minorEastAsia" w:hAnsi="Times New Roman" w:cs="Times New Roman"/>
           <w:sz w:val="26"/>
           <w:szCs w:val="26"/>
-          <w:highlight w:val="yellow"/>
         </w:rPr>
       </w:pPr>
       <m:oMathPara>
@@ -13288,7 +13183,6 @@
                   <w:i/>
                   <w:sz w:val="26"/>
                   <w:szCs w:val="26"/>
-                  <w:highlight w:val="yellow"/>
                 </w:rPr>
               </m:ctrlPr>
             </m:sSubSupPr>
@@ -13298,7 +13192,6 @@
                   <w:rFonts w:ascii="Cambria Math" w:hAnsi="Cambria Math" w:cs="Times New Roman"/>
                   <w:sz w:val="26"/>
                   <w:szCs w:val="26"/>
-                  <w:highlight w:val="yellow"/>
                 </w:rPr>
                 <m:t>L</m:t>
               </m:r>
@@ -13309,7 +13202,6 @@
                   <w:rFonts w:ascii="Cambria Math" w:hAnsi="Cambria Math" w:cs="Times New Roman"/>
                   <w:sz w:val="26"/>
                   <w:szCs w:val="26"/>
-                  <w:highlight w:val="yellow"/>
                 </w:rPr>
                 <m:t>p,a,t</m:t>
               </m:r>
@@ -13320,7 +13212,6 @@
                   <w:rFonts w:ascii="Cambria Math" w:hAnsi="Cambria Math" w:cs="Times New Roman"/>
                   <w:sz w:val="26"/>
                   <w:szCs w:val="26"/>
-                  <w:highlight w:val="yellow"/>
                 </w:rPr>
                 <m:t>ProdTank</m:t>
               </m:r>
@@ -13331,7 +13222,6 @@
               <w:rFonts w:ascii="Cambria Math" w:eastAsiaTheme="minorEastAsia" w:hAnsi="Cambria Math" w:cs="Times New Roman"/>
               <w:sz w:val="26"/>
               <w:szCs w:val="26"/>
-              <w:highlight w:val="yellow"/>
             </w:rPr>
             <m:t>=</m:t>
           </m:r>
@@ -13343,7 +13233,6 @@
                   <w:i/>
                   <w:sz w:val="26"/>
                   <w:szCs w:val="26"/>
-                  <w:highlight w:val="yellow"/>
                 </w:rPr>
               </m:ctrlPr>
             </m:sSubSupPr>
@@ -13353,7 +13242,6 @@
                   <w:rFonts w:ascii="Cambria Math" w:hAnsi="Cambria Math" w:cs="Times New Roman"/>
                   <w:sz w:val="26"/>
                   <w:szCs w:val="26"/>
-                  <w:highlight w:val="yellow"/>
                 </w:rPr>
                 <m:t>λ</m:t>
               </m:r>
@@ -13364,7 +13252,6 @@
                   <w:rFonts w:ascii="Cambria Math" w:hAnsi="Cambria Math" w:cs="Times New Roman"/>
                   <w:sz w:val="26"/>
                   <w:szCs w:val="26"/>
-                  <w:highlight w:val="yellow"/>
                 </w:rPr>
                 <m:t>p,a,t=1</m:t>
               </m:r>
@@ -13375,7 +13262,6 @@
                   <w:rFonts w:ascii="Cambria Math" w:hAnsi="Cambria Math" w:cs="Times New Roman"/>
                   <w:sz w:val="26"/>
                   <w:szCs w:val="26"/>
-                  <w:highlight w:val="yellow"/>
                 </w:rPr>
                 <m:t>ProdTank</m:t>
               </m:r>
@@ -13386,7 +13272,6 @@
               <w:rFonts w:ascii="Cambria Math" w:hAnsi="Cambria Math" w:cs="Times New Roman"/>
               <w:sz w:val="26"/>
               <w:szCs w:val="26"/>
-              <w:highlight w:val="yellow"/>
             </w:rPr>
             <m:t>+</m:t>
           </m:r>
@@ -13398,7 +13283,6 @@
                   <w:i/>
                   <w:sz w:val="26"/>
                   <w:szCs w:val="26"/>
-                  <w:highlight w:val="yellow"/>
                 </w:rPr>
               </m:ctrlPr>
             </m:sSubSupPr>
@@ -13408,7 +13292,6 @@
                   <w:rFonts w:ascii="Cambria Math" w:hAnsi="Cambria Math" w:cs="Times New Roman"/>
                   <w:sz w:val="26"/>
                   <w:szCs w:val="26"/>
-                  <w:highlight w:val="yellow"/>
                 </w:rPr>
                 <m:t>L</m:t>
               </m:r>
@@ -13419,7 +13302,6 @@
                   <w:rFonts w:ascii="Cambria Math" w:hAnsi="Cambria Math" w:cs="Times New Roman"/>
                   <w:sz w:val="26"/>
                   <w:szCs w:val="26"/>
-                  <w:highlight w:val="yellow"/>
                 </w:rPr>
                 <m:t>p,a,t-1</m:t>
               </m:r>
@@ -13430,7 +13312,6 @@
                   <w:rFonts w:ascii="Cambria Math" w:hAnsi="Cambria Math" w:cs="Times New Roman"/>
                   <w:sz w:val="26"/>
                   <w:szCs w:val="26"/>
-                  <w:highlight w:val="yellow"/>
                 </w:rPr>
                 <m:t>ProdTank</m:t>
               </m:r>
@@ -13441,7 +13322,6 @@
               <w:rFonts w:ascii="Cambria Math" w:hAnsi="Cambria Math" w:cs="Times New Roman"/>
               <w:sz w:val="26"/>
               <w:szCs w:val="26"/>
-              <w:highlight w:val="yellow"/>
             </w:rPr>
             <m:t>+</m:t>
           </m:r>
@@ -13453,7 +13333,6 @@
                   <w:i/>
                   <w:sz w:val="26"/>
                   <w:szCs w:val="26"/>
-                  <w:highlight w:val="yellow"/>
                 </w:rPr>
               </m:ctrlPr>
             </m:sSubSupPr>
@@ -13463,7 +13342,6 @@
                   <w:rFonts w:ascii="Cambria Math" w:hAnsi="Cambria Math" w:cs="Times New Roman"/>
                   <w:sz w:val="26"/>
                   <w:szCs w:val="26"/>
-                  <w:highlight w:val="yellow"/>
                 </w:rPr>
                 <m:t>β</m:t>
               </m:r>
@@ -13474,7 +13352,6 @@
                   <w:rFonts w:ascii="Cambria Math" w:hAnsi="Cambria Math" w:cs="Times New Roman"/>
                   <w:sz w:val="26"/>
                   <w:szCs w:val="26"/>
-                  <w:highlight w:val="yellow"/>
                 </w:rPr>
                 <m:t>p,a,t</m:t>
               </m:r>
@@ -13485,7 +13362,6 @@
                   <w:rFonts w:ascii="Cambria Math" w:hAnsi="Cambria Math" w:cs="Times New Roman"/>
                   <w:sz w:val="26"/>
                   <w:szCs w:val="26"/>
-                  <w:highlight w:val="yellow"/>
                 </w:rPr>
                 <m:t>Production</m:t>
               </m:r>
@@ -13496,7 +13372,6 @@
               <w:rFonts w:ascii="Cambria Math" w:hAnsi="Cambria Math" w:cs="Times New Roman"/>
               <w:sz w:val="26"/>
               <w:szCs w:val="26"/>
-              <w:highlight w:val="yellow"/>
             </w:rPr>
             <m:t>-</m:t>
           </m:r>
@@ -13508,7 +13383,6 @@
                   <w:i/>
                   <w:sz w:val="26"/>
                   <w:szCs w:val="26"/>
-                  <w:highlight w:val="yellow"/>
                 </w:rPr>
               </m:ctrlPr>
             </m:sSubSupPr>
@@ -13518,7 +13392,6 @@
                   <w:rFonts w:ascii="Cambria Math" w:hAnsi="Cambria Math" w:cs="Times New Roman"/>
                   <w:sz w:val="26"/>
                   <w:szCs w:val="26"/>
-                  <w:highlight w:val="yellow"/>
                 </w:rPr>
                 <m:t>F</m:t>
               </m:r>
@@ -13529,7 +13402,6 @@
                   <w:rFonts w:ascii="Cambria Math" w:hAnsi="Cambria Math" w:cs="Times New Roman"/>
                   <w:sz w:val="26"/>
                   <w:szCs w:val="26"/>
-                  <w:highlight w:val="yellow"/>
                 </w:rPr>
                 <m:t>p,a,t</m:t>
               </m:r>
@@ -13540,7 +13412,6 @@
                   <w:rFonts w:ascii="Cambria Math" w:hAnsi="Cambria Math" w:cs="Times New Roman"/>
                   <w:sz w:val="26"/>
                   <w:szCs w:val="26"/>
-                  <w:highlight w:val="yellow"/>
                 </w:rPr>
                 <m:t>Drain</m:t>
               </m:r>
@@ -13557,7 +13428,6 @@
           <w:b/>
           <w:sz w:val="26"/>
           <w:szCs w:val="26"/>
-          <w:highlight w:val="yellow"/>
         </w:rPr>
       </w:pPr>
     </w:p>
@@ -13576,7 +13446,6 @@
               <w:rFonts w:ascii="Cambria Math" w:eastAsiaTheme="minorEastAsia" w:hAnsi="Cambria Math" w:cs="Times New Roman"/>
               <w:sz w:val="26"/>
               <w:szCs w:val="26"/>
-              <w:highlight w:val="yellow"/>
             </w:rPr>
             <m:t>∀</m:t>
           </m:r>
@@ -13588,7 +13457,6 @@
                   <w:i/>
                   <w:sz w:val="26"/>
                   <w:szCs w:val="26"/>
-                  <w:highlight w:val="yellow"/>
                 </w:rPr>
               </m:ctrlPr>
             </m:dPr>
@@ -13598,7 +13466,6 @@
                   <w:rFonts w:ascii="Cambria Math" w:eastAsiaTheme="minorEastAsia" w:hAnsi="Cambria Math" w:cs="Times New Roman"/>
                   <w:sz w:val="26"/>
                   <w:szCs w:val="26"/>
-                  <w:highlight w:val="yellow"/>
                 </w:rPr>
                 <m:t>p,a</m:t>
               </m:r>
@@ -13609,7 +13476,6 @@
               <w:rFonts w:ascii="Cambria Math" w:eastAsiaTheme="minorEastAsia" w:hAnsi="Cambria Math" w:cs="Times New Roman"/>
               <w:sz w:val="26"/>
               <w:szCs w:val="26"/>
-              <w:highlight w:val="yellow"/>
             </w:rPr>
             <m:t>∈PAL,t∈T</m:t>
           </m:r>
@@ -13640,18 +13506,8 @@
           <w:b/>
           <w:sz w:val="26"/>
           <w:szCs w:val="26"/>
-          <w:highlight w:val="yellow"/>
-        </w:rPr>
-        <w:t>Production Tank Capacity</w:t>
-      </w:r>
-      <w:r>
-        <w:rPr>
-          <w:rFonts w:ascii="Times New Roman" w:eastAsiaTheme="minorEastAsia" w:hAnsi="Times New Roman" w:cs="Times New Roman"/>
-          <w:b/>
-          <w:sz w:val="26"/>
-          <w:szCs w:val="26"/>
-        </w:rPr>
-        <w:t xml:space="preserve"> </w:t>
+        </w:rPr>
+        <w:t xml:space="preserve">Production Tank Capacity </w:t>
       </w:r>
     </w:p>
     <w:p>
@@ -13673,7 +13529,6 @@
                   <w:i/>
                   <w:sz w:val="26"/>
                   <w:szCs w:val="26"/>
-                  <w:highlight w:val="yellow"/>
                 </w:rPr>
               </m:ctrlPr>
             </m:sSubSupPr>
@@ -13683,7 +13538,6 @@
                   <w:rFonts w:ascii="Cambria Math" w:hAnsi="Cambria Math" w:cs="Times New Roman"/>
                   <w:sz w:val="26"/>
                   <w:szCs w:val="26"/>
-                  <w:highlight w:val="yellow"/>
                 </w:rPr>
                 <m:t>L</m:t>
               </m:r>
@@ -13694,7 +13548,6 @@
                   <w:rFonts w:ascii="Cambria Math" w:hAnsi="Cambria Math" w:cs="Times New Roman"/>
                   <w:sz w:val="26"/>
                   <w:szCs w:val="26"/>
-                  <w:highlight w:val="yellow"/>
                 </w:rPr>
                 <m:t>p,a,t</m:t>
               </m:r>
@@ -13705,7 +13558,6 @@
                   <w:rFonts w:ascii="Cambria Math" w:hAnsi="Cambria Math" w:cs="Times New Roman"/>
                   <w:sz w:val="26"/>
                   <w:szCs w:val="26"/>
-                  <w:highlight w:val="yellow"/>
                 </w:rPr>
                 <m:t>ProdTank</m:t>
               </m:r>
@@ -13779,7 +13631,6 @@
               <w:rFonts w:ascii="Cambria Math" w:eastAsiaTheme="minorEastAsia" w:hAnsi="Cambria Math" w:cs="Times New Roman"/>
               <w:sz w:val="26"/>
               <w:szCs w:val="26"/>
-              <w:highlight w:val="yellow"/>
             </w:rPr>
             <w:lastRenderedPageBreak/>
             <m:t>∀</m:t>
@@ -13792,7 +13643,6 @@
                   <w:i/>
                   <w:sz w:val="26"/>
                   <w:szCs w:val="26"/>
-                  <w:highlight w:val="yellow"/>
                 </w:rPr>
               </m:ctrlPr>
             </m:dPr>
@@ -13802,7 +13652,6 @@
                   <w:rFonts w:ascii="Cambria Math" w:eastAsiaTheme="minorEastAsia" w:hAnsi="Cambria Math" w:cs="Times New Roman"/>
                   <w:sz w:val="26"/>
                   <w:szCs w:val="26"/>
-                  <w:highlight w:val="yellow"/>
                 </w:rPr>
                 <m:t>p,a</m:t>
               </m:r>
@@ -13813,7 +13662,6 @@
               <w:rFonts w:ascii="Cambria Math" w:eastAsiaTheme="minorEastAsia" w:hAnsi="Cambria Math" w:cs="Times New Roman"/>
               <w:sz w:val="26"/>
               <w:szCs w:val="26"/>
-              <w:highlight w:val="yellow"/>
             </w:rPr>
             <m:t>∈PAL,t∈T</m:t>
           </m:r>
@@ -13848,7 +13696,6 @@
           <w:bCs/>
           <w:sz w:val="26"/>
           <w:szCs w:val="26"/>
-          <w:highlight w:val="yellow"/>
         </w:rPr>
         <w:t>Terminal Production Tank Level Balance</w:t>
       </w:r>
@@ -13872,7 +13719,6 @@
                   <w:i/>
                   <w:sz w:val="26"/>
                   <w:szCs w:val="26"/>
-                  <w:highlight w:val="yellow"/>
                 </w:rPr>
               </m:ctrlPr>
             </m:sSubSupPr>
@@ -13882,7 +13728,6 @@
                   <w:rFonts w:ascii="Cambria Math" w:hAnsi="Cambria Math" w:cs="Times New Roman"/>
                   <w:sz w:val="26"/>
                   <w:szCs w:val="26"/>
-                  <w:highlight w:val="yellow"/>
                 </w:rPr>
                 <m:t>L</m:t>
               </m:r>
@@ -13893,18 +13738,8 @@
                   <w:rFonts w:ascii="Cambria Math" w:hAnsi="Cambria Math" w:cs="Times New Roman"/>
                   <w:sz w:val="26"/>
                   <w:szCs w:val="26"/>
-                  <w:highlight w:val="yellow"/>
-                </w:rPr>
-                <m:t>p,a,t</m:t>
-              </m:r>
-              <m:r>
-                <w:rPr>
-                  <w:rFonts w:ascii="Cambria Math" w:hAnsi="Cambria Math" w:cs="Times New Roman"/>
-                  <w:sz w:val="26"/>
-                  <w:szCs w:val="26"/>
-                  <w:highlight w:val="yellow"/>
-                </w:rPr>
-                <m:t>=T</m:t>
+                </w:rPr>
+                <m:t>p,a,t=T</m:t>
               </m:r>
             </m:sub>
             <m:sup>
@@ -13913,7 +13748,6 @@
                   <w:rFonts w:ascii="Cambria Math" w:hAnsi="Cambria Math" w:cs="Times New Roman"/>
                   <w:sz w:val="26"/>
                   <w:szCs w:val="26"/>
-                  <w:highlight w:val="yellow"/>
                 </w:rPr>
                 <m:t>ProdTank</m:t>
               </m:r>
@@ -13997,7 +13831,6 @@
               <w:rFonts w:ascii="Cambria Math" w:eastAsiaTheme="minorEastAsia" w:hAnsi="Cambria Math" w:cs="Times New Roman"/>
               <w:sz w:val="26"/>
               <w:szCs w:val="26"/>
-              <w:highlight w:val="yellow"/>
             </w:rPr>
             <m:t>∀</m:t>
           </m:r>
@@ -14009,7 +13842,6 @@
                   <w:i/>
                   <w:sz w:val="26"/>
                   <w:szCs w:val="26"/>
-                  <w:highlight w:val="yellow"/>
                 </w:rPr>
               </m:ctrlPr>
             </m:dPr>
@@ -14019,7 +13851,6 @@
                   <w:rFonts w:ascii="Cambria Math" w:eastAsiaTheme="minorEastAsia" w:hAnsi="Cambria Math" w:cs="Times New Roman"/>
                   <w:sz w:val="26"/>
                   <w:szCs w:val="26"/>
-                  <w:highlight w:val="yellow"/>
                 </w:rPr>
                 <m:t>p,a</m:t>
               </m:r>
@@ -14030,7 +13861,6 @@
               <w:rFonts w:ascii="Cambria Math" w:eastAsiaTheme="minorEastAsia" w:hAnsi="Cambria Math" w:cs="Times New Roman"/>
               <w:sz w:val="26"/>
               <w:szCs w:val="26"/>
-              <w:highlight w:val="yellow"/>
             </w:rPr>
             <m:t>∈PAL,t∈T</m:t>
           </m:r>
@@ -14065,7 +13895,6 @@
           <w:bCs/>
           <w:sz w:val="26"/>
           <w:szCs w:val="26"/>
-          <w:highlight w:val="yellow"/>
         </w:rPr>
         <w:t>Tank-to-Pad Production Balance</w:t>
       </w:r>
@@ -14088,7 +13917,6 @@
                   <w:i/>
                   <w:sz w:val="26"/>
                   <w:szCs w:val="26"/>
-                  <w:highlight w:val="yellow"/>
                 </w:rPr>
               </m:ctrlPr>
             </m:sSubSupPr>
@@ -14190,7 +14018,6 @@
                   <w:rFonts w:ascii="Cambria Math" w:hAnsi="Cambria Math" w:cs="Times New Roman"/>
                   <w:sz w:val="26"/>
                   <w:szCs w:val="26"/>
-                  <w:highlight w:val="yellow"/>
                 </w:rPr>
                 <m:t>=B</m:t>
               </m:r>
@@ -14201,7 +14028,6 @@
                   <w:rFonts w:ascii="Cambria Math" w:hAnsi="Cambria Math" w:cs="Times New Roman"/>
                   <w:sz w:val="26"/>
                   <w:szCs w:val="26"/>
-                  <w:highlight w:val="yellow"/>
                 </w:rPr>
                 <m:t>p,t</m:t>
               </m:r>
@@ -14212,7 +14038,6 @@
                   <w:rFonts w:ascii="Cambria Math" w:hAnsi="Cambria Math" w:cs="Times New Roman"/>
                   <w:sz w:val="26"/>
                   <w:szCs w:val="26"/>
-                  <w:highlight w:val="yellow"/>
                 </w:rPr>
                 <m:t>Production</m:t>
               </m:r>
@@ -14245,7 +14070,6 @@
               <w:rFonts w:ascii="Cambria Math" w:eastAsiaTheme="minorEastAsia" w:hAnsi="Cambria Math" w:cs="Times New Roman"/>
               <w:sz w:val="26"/>
               <w:szCs w:val="26"/>
-              <w:highlight w:val="yellow"/>
             </w:rPr>
             <m:t>∀p∈P,t∈T</m:t>
           </m:r>
@@ -14321,7 +14145,6 @@
                   <w:i/>
                   <w:sz w:val="26"/>
                   <w:szCs w:val="26"/>
-                  <w:highlight w:val="yellow"/>
                 </w:rPr>
               </m:ctrlPr>
             </m:sSubSupPr>
@@ -14331,7 +14154,6 @@
                   <w:rFonts w:ascii="Cambria Math" w:hAnsi="Cambria Math" w:cs="Times New Roman"/>
                   <w:sz w:val="26"/>
                   <w:szCs w:val="26"/>
-                  <w:highlight w:val="yellow"/>
                 </w:rPr>
                 <m:t>B</m:t>
               </m:r>
@@ -14342,7 +14164,6 @@
                   <w:rFonts w:ascii="Cambria Math" w:hAnsi="Cambria Math" w:cs="Times New Roman"/>
                   <w:sz w:val="26"/>
                   <w:szCs w:val="26"/>
-                  <w:highlight w:val="yellow"/>
                 </w:rPr>
                 <m:t>p,t</m:t>
               </m:r>
@@ -14353,7 +14174,6 @@
                   <w:rFonts w:ascii="Cambria Math" w:hAnsi="Cambria Math" w:cs="Times New Roman"/>
                   <w:sz w:val="26"/>
                   <w:szCs w:val="26"/>
-                  <w:highlight w:val="yellow"/>
                 </w:rPr>
                 <m:t>Production</m:t>
               </m:r>
@@ -14665,14 +14485,205 @@
               <w:sz w:val="26"/>
               <w:szCs w:val="26"/>
             </w:rPr>
-            <m:t xml:space="preserve"> </m:t>
+            <m:t xml:space="preserve"> +</m:t>
           </m:r>
+          <m:nary>
+            <m:naryPr>
+              <m:chr m:val="∑"/>
+              <m:limLoc m:val="undOvr"/>
+              <m:supHide m:val="1"/>
+              <m:ctrlPr>
+                <w:rPr>
+                  <w:rFonts w:ascii="Cambria Math" w:eastAsiaTheme="minorEastAsia" w:hAnsi="Cambria Math" w:cs="Times New Roman"/>
+                  <w:i/>
+                  <w:sz w:val="26"/>
+                  <w:szCs w:val="26"/>
+                </w:rPr>
+              </m:ctrlPr>
+            </m:naryPr>
+            <m:sub>
+              <m:d>
+                <m:dPr>
+                  <m:ctrlPr>
+                    <w:rPr>
+                      <w:rFonts w:ascii="Cambria Math" w:eastAsiaTheme="minorEastAsia" w:hAnsi="Cambria Math" w:cs="Times New Roman"/>
+                      <w:i/>
+                      <w:sz w:val="26"/>
+                      <w:szCs w:val="26"/>
+                    </w:rPr>
+                  </m:ctrlPr>
+                </m:dPr>
+                <m:e>
+                  <m:r>
+                    <w:rPr>
+                      <w:rFonts w:ascii="Cambria Math" w:eastAsiaTheme="minorEastAsia" w:hAnsi="Cambria Math" w:cs="Times New Roman"/>
+                      <w:sz w:val="26"/>
+                      <w:szCs w:val="26"/>
+                    </w:rPr>
+                    <m:t>p,p</m:t>
+                  </m:r>
+                </m:e>
+              </m:d>
+              <m:r>
+                <w:rPr>
+                  <w:rFonts w:ascii="Cambria Math" w:eastAsiaTheme="minorEastAsia" w:hAnsi="Cambria Math" w:cs="Times New Roman"/>
+                  <w:sz w:val="26"/>
+                  <w:szCs w:val="26"/>
+                </w:rPr>
+                <m:t>∈PCT</m:t>
+              </m:r>
+            </m:sub>
+            <m:sup/>
+            <m:e>
+              <m:sSubSup>
+                <m:sSubSupPr>
+                  <m:ctrlPr>
+                    <w:rPr>
+                      <w:rFonts w:ascii="Cambria Math" w:eastAsiaTheme="minorEastAsia" w:hAnsi="Cambria Math" w:cs="Times New Roman"/>
+                      <w:i/>
+                      <w:sz w:val="26"/>
+                      <w:szCs w:val="26"/>
+                    </w:rPr>
+                  </m:ctrlPr>
+                </m:sSubSupPr>
+                <m:e>
+                  <m:r>
+                    <w:rPr>
+                      <w:rFonts w:ascii="Cambria Math" w:eastAsiaTheme="minorEastAsia" w:hAnsi="Cambria Math" w:cs="Times New Roman"/>
+                      <w:sz w:val="26"/>
+                      <w:szCs w:val="26"/>
+                    </w:rPr>
+                    <m:t>F</m:t>
+                  </m:r>
+                </m:e>
+                <m:sub>
+                  <m:r>
+                    <w:rPr>
+                      <w:rFonts w:ascii="Cambria Math" w:eastAsiaTheme="minorEastAsia" w:hAnsi="Cambria Math" w:cs="Times New Roman"/>
+                      <w:sz w:val="26"/>
+                      <w:szCs w:val="26"/>
+                    </w:rPr>
+                    <m:t>l,l,t</m:t>
+                  </m:r>
+                </m:sub>
+                <m:sup>
+                  <m:r>
+                    <w:rPr>
+                      <w:rFonts w:ascii="Cambria Math" w:eastAsiaTheme="minorEastAsia" w:hAnsi="Cambria Math" w:cs="Times New Roman"/>
+                      <w:sz w:val="26"/>
+                      <w:szCs w:val="26"/>
+                    </w:rPr>
+                    <m:t>Trucked</m:t>
+                  </m:r>
+                </m:sup>
+              </m:sSubSup>
+            </m:e>
+          </m:nary>
           <m:r>
             <w:rPr>
               <w:rFonts w:ascii="Cambria Math" w:eastAsiaTheme="minorEastAsia" w:hAnsi="Cambria Math" w:cs="Times New Roman"/>
               <w:sz w:val="26"/>
               <w:szCs w:val="26"/>
-              <w:highlight w:val="yellow"/>
+            </w:rPr>
+            <m:t xml:space="preserve"> +</m:t>
+          </m:r>
+          <m:nary>
+            <m:naryPr>
+              <m:chr m:val="∑"/>
+              <m:limLoc m:val="undOvr"/>
+              <m:supHide m:val="1"/>
+              <m:ctrlPr>
+                <w:rPr>
+                  <w:rFonts w:ascii="Cambria Math" w:eastAsiaTheme="minorEastAsia" w:hAnsi="Cambria Math" w:cs="Times New Roman"/>
+                  <w:i/>
+                  <w:sz w:val="26"/>
+                  <w:szCs w:val="26"/>
+                </w:rPr>
+              </m:ctrlPr>
+            </m:naryPr>
+            <m:sub>
+              <m:d>
+                <m:dPr>
+                  <m:ctrlPr>
+                    <w:rPr>
+                      <w:rFonts w:ascii="Cambria Math" w:eastAsiaTheme="minorEastAsia" w:hAnsi="Cambria Math" w:cs="Times New Roman"/>
+                      <w:i/>
+                      <w:sz w:val="26"/>
+                      <w:szCs w:val="26"/>
+                    </w:rPr>
+                  </m:ctrlPr>
+                </m:dPr>
+                <m:e>
+                  <m:r>
+                    <w:rPr>
+                      <w:rFonts w:ascii="Cambria Math" w:eastAsiaTheme="minorEastAsia" w:hAnsi="Cambria Math" w:cs="Times New Roman"/>
+                      <w:sz w:val="26"/>
+                      <w:szCs w:val="26"/>
+                    </w:rPr>
+                    <m:t>p,k</m:t>
+                  </m:r>
+                </m:e>
+              </m:d>
+              <m:r>
+                <w:rPr>
+                  <w:rFonts w:ascii="Cambria Math" w:eastAsiaTheme="minorEastAsia" w:hAnsi="Cambria Math" w:cs="Times New Roman"/>
+                  <w:sz w:val="26"/>
+                  <w:szCs w:val="26"/>
+                </w:rPr>
+                <m:t>∈PKT</m:t>
+              </m:r>
+            </m:sub>
+            <m:sup/>
+            <m:e>
+              <m:sSubSup>
+                <m:sSubSupPr>
+                  <m:ctrlPr>
+                    <w:rPr>
+                      <w:rFonts w:ascii="Cambria Math" w:eastAsiaTheme="minorEastAsia" w:hAnsi="Cambria Math" w:cs="Times New Roman"/>
+                      <w:i/>
+                      <w:sz w:val="26"/>
+                      <w:szCs w:val="26"/>
+                    </w:rPr>
+                  </m:ctrlPr>
+                </m:sSubSupPr>
+                <m:e>
+                  <m:r>
+                    <w:rPr>
+                      <w:rFonts w:ascii="Cambria Math" w:eastAsiaTheme="minorEastAsia" w:hAnsi="Cambria Math" w:cs="Times New Roman"/>
+                      <w:sz w:val="26"/>
+                      <w:szCs w:val="26"/>
+                    </w:rPr>
+                    <m:t>F</m:t>
+                  </m:r>
+                </m:e>
+                <m:sub>
+                  <m:r>
+                    <w:rPr>
+                      <w:rFonts w:ascii="Cambria Math" w:eastAsiaTheme="minorEastAsia" w:hAnsi="Cambria Math" w:cs="Times New Roman"/>
+                      <w:sz w:val="26"/>
+                      <w:szCs w:val="26"/>
+                    </w:rPr>
+                    <m:t>l,l,t</m:t>
+                  </m:r>
+                </m:sub>
+                <m:sup>
+                  <m:r>
+                    <w:rPr>
+                      <w:rFonts w:ascii="Cambria Math" w:eastAsiaTheme="minorEastAsia" w:hAnsi="Cambria Math" w:cs="Times New Roman"/>
+                      <w:sz w:val="26"/>
+                      <w:szCs w:val="26"/>
+                    </w:rPr>
+                    <m:t>Trucked</m:t>
+                  </m:r>
+                </m:sup>
+              </m:sSubSup>
+            </m:e>
+          </m:nary>
+          <m:r>
+            <w:rPr>
+              <w:rFonts w:ascii="Cambria Math" w:eastAsiaTheme="minorEastAsia" w:hAnsi="Cambria Math" w:cs="Times New Roman"/>
+              <w:sz w:val="26"/>
+              <w:szCs w:val="26"/>
             </w:rPr>
             <m:t>+</m:t>
           </m:r>
@@ -14687,7 +14698,6 @@
                   <w:i/>
                   <w:sz w:val="26"/>
                   <w:szCs w:val="26"/>
-                  <w:highlight w:val="yellow"/>
                 </w:rPr>
               </m:ctrlPr>
             </m:naryPr>
@@ -14700,7 +14710,6 @@
                       <w:i/>
                       <w:sz w:val="26"/>
                       <w:szCs w:val="26"/>
-                      <w:highlight w:val="yellow"/>
                     </w:rPr>
                   </m:ctrlPr>
                 </m:dPr>
@@ -14710,9 +14719,8 @@
                       <w:rFonts w:ascii="Cambria Math" w:eastAsiaTheme="minorEastAsia" w:hAnsi="Cambria Math" w:cs="Times New Roman"/>
                       <w:sz w:val="26"/>
                       <w:szCs w:val="26"/>
-                      <w:highlight w:val="yellow"/>
-                    </w:rPr>
-                    <m:t>p,p</m:t>
+                    </w:rPr>
+                    <m:t>p,s</m:t>
                   </m:r>
                 </m:e>
               </m:d>
@@ -14721,9 +14729,8 @@
                   <w:rFonts w:ascii="Cambria Math" w:eastAsiaTheme="minorEastAsia" w:hAnsi="Cambria Math" w:cs="Times New Roman"/>
                   <w:sz w:val="26"/>
                   <w:szCs w:val="26"/>
-                  <w:highlight w:val="yellow"/>
-                </w:rPr>
-                <m:t>∈PCT</m:t>
+                </w:rPr>
+                <m:t>∈PST</m:t>
               </m:r>
             </m:sub>
             <m:sup/>
@@ -14736,7 +14743,6 @@
                       <w:i/>
                       <w:sz w:val="26"/>
                       <w:szCs w:val="26"/>
-                      <w:highlight w:val="yellow"/>
                     </w:rPr>
                   </m:ctrlPr>
                 </m:sSubSupPr>
@@ -14746,7 +14752,6 @@
                       <w:rFonts w:ascii="Cambria Math" w:eastAsiaTheme="minorEastAsia" w:hAnsi="Cambria Math" w:cs="Times New Roman"/>
                       <w:sz w:val="26"/>
                       <w:szCs w:val="26"/>
-                      <w:highlight w:val="yellow"/>
                     </w:rPr>
                     <m:t>F</m:t>
                   </m:r>
@@ -14757,7 +14762,6 @@
                       <w:rFonts w:ascii="Cambria Math" w:eastAsiaTheme="minorEastAsia" w:hAnsi="Cambria Math" w:cs="Times New Roman"/>
                       <w:sz w:val="26"/>
                       <w:szCs w:val="26"/>
-                      <w:highlight w:val="yellow"/>
                     </w:rPr>
                     <m:t>l,l,t</m:t>
                   </m:r>
@@ -14768,7 +14772,6 @@
                       <w:rFonts w:ascii="Cambria Math" w:eastAsiaTheme="minorEastAsia" w:hAnsi="Cambria Math" w:cs="Times New Roman"/>
                       <w:sz w:val="26"/>
                       <w:szCs w:val="26"/>
-                      <w:highlight w:val="yellow"/>
                     </w:rPr>
                     <m:t>Trucked</m:t>
                   </m:r>
@@ -14781,9 +14784,8 @@
               <w:rFonts w:ascii="Cambria Math" w:eastAsiaTheme="minorEastAsia" w:hAnsi="Cambria Math" w:cs="Times New Roman"/>
               <w:sz w:val="26"/>
               <w:szCs w:val="26"/>
-              <w:highlight w:val="yellow"/>
             </w:rPr>
-            <m:t xml:space="preserve"> +</m:t>
+            <m:t>+</m:t>
           </m:r>
           <m:nary>
             <m:naryPr>
@@ -14796,7 +14798,6 @@
                   <w:i/>
                   <w:sz w:val="26"/>
                   <w:szCs w:val="26"/>
-                  <w:highlight w:val="yellow"/>
                 </w:rPr>
               </m:ctrlPr>
             </m:naryPr>
@@ -14809,7 +14810,6 @@
                       <w:i/>
                       <w:sz w:val="26"/>
                       <w:szCs w:val="26"/>
-                      <w:highlight w:val="yellow"/>
                     </w:rPr>
                   </m:ctrlPr>
                 </m:dPr>
@@ -14819,9 +14819,8 @@
                       <w:rFonts w:ascii="Cambria Math" w:eastAsiaTheme="minorEastAsia" w:hAnsi="Cambria Math" w:cs="Times New Roman"/>
                       <w:sz w:val="26"/>
                       <w:szCs w:val="26"/>
-                      <w:highlight w:val="yellow"/>
-                    </w:rPr>
-                    <m:t>p,k</m:t>
+                    </w:rPr>
+                    <m:t>p,r</m:t>
                   </m:r>
                 </m:e>
               </m:d>
@@ -14830,9 +14829,8 @@
                   <w:rFonts w:ascii="Cambria Math" w:eastAsiaTheme="minorEastAsia" w:hAnsi="Cambria Math" w:cs="Times New Roman"/>
                   <w:sz w:val="26"/>
                   <w:szCs w:val="26"/>
-                  <w:highlight w:val="yellow"/>
-                </w:rPr>
-                <m:t>∈PKT</m:t>
+                </w:rPr>
+                <m:t>∈PRT</m:t>
               </m:r>
             </m:sub>
             <m:sup/>
@@ -14845,7 +14843,6 @@
                       <w:i/>
                       <w:sz w:val="26"/>
                       <w:szCs w:val="26"/>
-                      <w:highlight w:val="yellow"/>
                     </w:rPr>
                   </m:ctrlPr>
                 </m:sSubSupPr>
@@ -14855,7 +14852,6 @@
                       <w:rFonts w:ascii="Cambria Math" w:eastAsiaTheme="minorEastAsia" w:hAnsi="Cambria Math" w:cs="Times New Roman"/>
                       <w:sz w:val="26"/>
                       <w:szCs w:val="26"/>
-                      <w:highlight w:val="yellow"/>
                     </w:rPr>
                     <m:t>F</m:t>
                   </m:r>
@@ -14866,7 +14862,6 @@
                       <w:rFonts w:ascii="Cambria Math" w:eastAsiaTheme="minorEastAsia" w:hAnsi="Cambria Math" w:cs="Times New Roman"/>
                       <w:sz w:val="26"/>
                       <w:szCs w:val="26"/>
-                      <w:highlight w:val="yellow"/>
                     </w:rPr>
                     <m:t>l,l,t</m:t>
                   </m:r>
@@ -14877,7 +14872,6 @@
                       <w:rFonts w:ascii="Cambria Math" w:eastAsiaTheme="minorEastAsia" w:hAnsi="Cambria Math" w:cs="Times New Roman"/>
                       <w:sz w:val="26"/>
                       <w:szCs w:val="26"/>
-                      <w:highlight w:val="yellow"/>
                     </w:rPr>
                     <m:t>Trucked</m:t>
                   </m:r>
@@ -14890,7 +14884,6 @@
               <w:rFonts w:ascii="Cambria Math" w:eastAsiaTheme="minorEastAsia" w:hAnsi="Cambria Math" w:cs="Times New Roman"/>
               <w:sz w:val="26"/>
               <w:szCs w:val="26"/>
-              <w:highlight w:val="yellow"/>
             </w:rPr>
             <m:t>+</m:t>
           </m:r>
@@ -14905,7 +14898,6 @@
                   <w:i/>
                   <w:sz w:val="26"/>
                   <w:szCs w:val="26"/>
-                  <w:highlight w:val="yellow"/>
                 </w:rPr>
               </m:ctrlPr>
             </m:naryPr>
@@ -14918,7 +14910,6 @@
                       <w:i/>
                       <w:sz w:val="26"/>
                       <w:szCs w:val="26"/>
-                      <w:highlight w:val="yellow"/>
                     </w:rPr>
                   </m:ctrlPr>
                 </m:dPr>
@@ -14928,9 +14919,8 @@
                       <w:rFonts w:ascii="Cambria Math" w:eastAsiaTheme="minorEastAsia" w:hAnsi="Cambria Math" w:cs="Times New Roman"/>
                       <w:sz w:val="26"/>
                       <w:szCs w:val="26"/>
-                      <w:highlight w:val="yellow"/>
-                    </w:rPr>
-                    <m:t>p,s</m:t>
+                    </w:rPr>
+                    <m:t>p,o</m:t>
                   </m:r>
                 </m:e>
               </m:d>
@@ -14939,9 +14929,8 @@
                   <w:rFonts w:ascii="Cambria Math" w:eastAsiaTheme="minorEastAsia" w:hAnsi="Cambria Math" w:cs="Times New Roman"/>
                   <w:sz w:val="26"/>
                   <w:szCs w:val="26"/>
-                  <w:highlight w:val="yellow"/>
-                </w:rPr>
-                <m:t>∈PST</m:t>
+                </w:rPr>
+                <m:t>∈POT</m:t>
               </m:r>
             </m:sub>
             <m:sup/>
@@ -14954,7 +14943,6 @@
                       <w:i/>
                       <w:sz w:val="26"/>
                       <w:szCs w:val="26"/>
-                      <w:highlight w:val="yellow"/>
                     </w:rPr>
                   </m:ctrlPr>
                 </m:sSubSupPr>
@@ -14964,7 +14952,6 @@
                       <w:rFonts w:ascii="Cambria Math" w:eastAsiaTheme="minorEastAsia" w:hAnsi="Cambria Math" w:cs="Times New Roman"/>
                       <w:sz w:val="26"/>
                       <w:szCs w:val="26"/>
-                      <w:highlight w:val="yellow"/>
                     </w:rPr>
                     <m:t>F</m:t>
                   </m:r>
@@ -14975,7 +14962,6 @@
                       <w:rFonts w:ascii="Cambria Math" w:eastAsiaTheme="minorEastAsia" w:hAnsi="Cambria Math" w:cs="Times New Roman"/>
                       <w:sz w:val="26"/>
                       <w:szCs w:val="26"/>
-                      <w:highlight w:val="yellow"/>
                     </w:rPr>
                     <m:t>l,l,t</m:t>
                   </m:r>
@@ -14986,7 +14972,6 @@
                       <w:rFonts w:ascii="Cambria Math" w:eastAsiaTheme="minorEastAsia" w:hAnsi="Cambria Math" w:cs="Times New Roman"/>
                       <w:sz w:val="26"/>
                       <w:szCs w:val="26"/>
-                      <w:highlight w:val="yellow"/>
                     </w:rPr>
                     <m:t>Trucked</m:t>
                   </m:r>
@@ -14999,225 +14984,6 @@
               <w:rFonts w:ascii="Cambria Math" w:eastAsiaTheme="minorEastAsia" w:hAnsi="Cambria Math" w:cs="Times New Roman"/>
               <w:sz w:val="26"/>
               <w:szCs w:val="26"/>
-              <w:highlight w:val="yellow"/>
-            </w:rPr>
-            <m:t>+</m:t>
-          </m:r>
-          <m:nary>
-            <m:naryPr>
-              <m:chr m:val="∑"/>
-              <m:limLoc m:val="undOvr"/>
-              <m:supHide m:val="1"/>
-              <m:ctrlPr>
-                <w:rPr>
-                  <w:rFonts w:ascii="Cambria Math" w:eastAsiaTheme="minorEastAsia" w:hAnsi="Cambria Math" w:cs="Times New Roman"/>
-                  <w:i/>
-                  <w:sz w:val="26"/>
-                  <w:szCs w:val="26"/>
-                  <w:highlight w:val="yellow"/>
-                </w:rPr>
-              </m:ctrlPr>
-            </m:naryPr>
-            <m:sub>
-              <m:d>
-                <m:dPr>
-                  <m:ctrlPr>
-                    <w:rPr>
-                      <w:rFonts w:ascii="Cambria Math" w:eastAsiaTheme="minorEastAsia" w:hAnsi="Cambria Math" w:cs="Times New Roman"/>
-                      <w:i/>
-                      <w:sz w:val="26"/>
-                      <w:szCs w:val="26"/>
-                      <w:highlight w:val="yellow"/>
-                    </w:rPr>
-                  </m:ctrlPr>
-                </m:dPr>
-                <m:e>
-                  <m:r>
-                    <w:rPr>
-                      <w:rFonts w:ascii="Cambria Math" w:eastAsiaTheme="minorEastAsia" w:hAnsi="Cambria Math" w:cs="Times New Roman"/>
-                      <w:sz w:val="26"/>
-                      <w:szCs w:val="26"/>
-                      <w:highlight w:val="yellow"/>
-                    </w:rPr>
-                    <m:t>p,r</m:t>
-                  </m:r>
-                </m:e>
-              </m:d>
-              <m:r>
-                <w:rPr>
-                  <w:rFonts w:ascii="Cambria Math" w:eastAsiaTheme="minorEastAsia" w:hAnsi="Cambria Math" w:cs="Times New Roman"/>
-                  <w:sz w:val="26"/>
-                  <w:szCs w:val="26"/>
-                  <w:highlight w:val="yellow"/>
-                </w:rPr>
-                <m:t>∈PRT</m:t>
-              </m:r>
-            </m:sub>
-            <m:sup/>
-            <m:e>
-              <m:sSubSup>
-                <m:sSubSupPr>
-                  <m:ctrlPr>
-                    <w:rPr>
-                      <w:rFonts w:ascii="Cambria Math" w:eastAsiaTheme="minorEastAsia" w:hAnsi="Cambria Math" w:cs="Times New Roman"/>
-                      <w:i/>
-                      <w:sz w:val="26"/>
-                      <w:szCs w:val="26"/>
-                      <w:highlight w:val="yellow"/>
-                    </w:rPr>
-                  </m:ctrlPr>
-                </m:sSubSupPr>
-                <m:e>
-                  <m:r>
-                    <w:rPr>
-                      <w:rFonts w:ascii="Cambria Math" w:eastAsiaTheme="minorEastAsia" w:hAnsi="Cambria Math" w:cs="Times New Roman"/>
-                      <w:sz w:val="26"/>
-                      <w:szCs w:val="26"/>
-                      <w:highlight w:val="yellow"/>
-                    </w:rPr>
-                    <m:t>F</m:t>
-                  </m:r>
-                </m:e>
-                <m:sub>
-                  <m:r>
-                    <w:rPr>
-                      <w:rFonts w:ascii="Cambria Math" w:eastAsiaTheme="minorEastAsia" w:hAnsi="Cambria Math" w:cs="Times New Roman"/>
-                      <w:sz w:val="26"/>
-                      <w:szCs w:val="26"/>
-                      <w:highlight w:val="yellow"/>
-                    </w:rPr>
-                    <m:t>l,l,t</m:t>
-                  </m:r>
-                </m:sub>
-                <m:sup>
-                  <m:r>
-                    <w:rPr>
-                      <w:rFonts w:ascii="Cambria Math" w:eastAsiaTheme="minorEastAsia" w:hAnsi="Cambria Math" w:cs="Times New Roman"/>
-                      <w:sz w:val="26"/>
-                      <w:szCs w:val="26"/>
-                      <w:highlight w:val="yellow"/>
-                    </w:rPr>
-                    <m:t>Trucked</m:t>
-                  </m:r>
-                </m:sup>
-              </m:sSubSup>
-            </m:e>
-          </m:nary>
-          <m:r>
-            <w:rPr>
-              <w:rFonts w:ascii="Cambria Math" w:eastAsiaTheme="minorEastAsia" w:hAnsi="Cambria Math" w:cs="Times New Roman"/>
-              <w:sz w:val="26"/>
-              <w:szCs w:val="26"/>
-              <w:highlight w:val="yellow"/>
-            </w:rPr>
-            <m:t>+</m:t>
-          </m:r>
-          <m:nary>
-            <m:naryPr>
-              <m:chr m:val="∑"/>
-              <m:limLoc m:val="undOvr"/>
-              <m:supHide m:val="1"/>
-              <m:ctrlPr>
-                <w:rPr>
-                  <w:rFonts w:ascii="Cambria Math" w:eastAsiaTheme="minorEastAsia" w:hAnsi="Cambria Math" w:cs="Times New Roman"/>
-                  <w:i/>
-                  <w:sz w:val="26"/>
-                  <w:szCs w:val="26"/>
-                  <w:highlight w:val="yellow"/>
-                </w:rPr>
-              </m:ctrlPr>
-            </m:naryPr>
-            <m:sub>
-              <m:d>
-                <m:dPr>
-                  <m:ctrlPr>
-                    <w:rPr>
-                      <w:rFonts w:ascii="Cambria Math" w:eastAsiaTheme="minorEastAsia" w:hAnsi="Cambria Math" w:cs="Times New Roman"/>
-                      <w:i/>
-                      <w:sz w:val="26"/>
-                      <w:szCs w:val="26"/>
-                      <w:highlight w:val="yellow"/>
-                    </w:rPr>
-                  </m:ctrlPr>
-                </m:dPr>
-                <m:e>
-                  <m:r>
-                    <w:rPr>
-                      <w:rFonts w:ascii="Cambria Math" w:eastAsiaTheme="minorEastAsia" w:hAnsi="Cambria Math" w:cs="Times New Roman"/>
-                      <w:sz w:val="26"/>
-                      <w:szCs w:val="26"/>
-                      <w:highlight w:val="yellow"/>
-                    </w:rPr>
-                    <m:t>p,o</m:t>
-                  </m:r>
-                </m:e>
-              </m:d>
-              <m:r>
-                <w:rPr>
-                  <w:rFonts w:ascii="Cambria Math" w:eastAsiaTheme="minorEastAsia" w:hAnsi="Cambria Math" w:cs="Times New Roman"/>
-                  <w:sz w:val="26"/>
-                  <w:szCs w:val="26"/>
-                  <w:highlight w:val="yellow"/>
-                </w:rPr>
-                <m:t>∈POT</m:t>
-              </m:r>
-            </m:sub>
-            <m:sup/>
-            <m:e>
-              <m:sSubSup>
-                <m:sSubSupPr>
-                  <m:ctrlPr>
-                    <w:rPr>
-                      <w:rFonts w:ascii="Cambria Math" w:eastAsiaTheme="minorEastAsia" w:hAnsi="Cambria Math" w:cs="Times New Roman"/>
-                      <w:i/>
-                      <w:sz w:val="26"/>
-                      <w:szCs w:val="26"/>
-                      <w:highlight w:val="yellow"/>
-                    </w:rPr>
-                  </m:ctrlPr>
-                </m:sSubSupPr>
-                <m:e>
-                  <m:r>
-                    <w:rPr>
-                      <w:rFonts w:ascii="Cambria Math" w:eastAsiaTheme="minorEastAsia" w:hAnsi="Cambria Math" w:cs="Times New Roman"/>
-                      <w:sz w:val="26"/>
-                      <w:szCs w:val="26"/>
-                      <w:highlight w:val="yellow"/>
-                    </w:rPr>
-                    <m:t>F</m:t>
-                  </m:r>
-                </m:e>
-                <m:sub>
-                  <m:r>
-                    <w:rPr>
-                      <w:rFonts w:ascii="Cambria Math" w:eastAsiaTheme="minorEastAsia" w:hAnsi="Cambria Math" w:cs="Times New Roman"/>
-                      <w:sz w:val="26"/>
-                      <w:szCs w:val="26"/>
-                      <w:highlight w:val="yellow"/>
-                    </w:rPr>
-                    <m:t>l,l,t</m:t>
-                  </m:r>
-                </m:sub>
-                <m:sup>
-                  <m:r>
-                    <w:rPr>
-                      <w:rFonts w:ascii="Cambria Math" w:eastAsiaTheme="minorEastAsia" w:hAnsi="Cambria Math" w:cs="Times New Roman"/>
-                      <w:sz w:val="26"/>
-                      <w:szCs w:val="26"/>
-                      <w:highlight w:val="yellow"/>
-                    </w:rPr>
-                    <m:t>Trucked</m:t>
-                  </m:r>
-                </m:sup>
-              </m:sSubSup>
-            </m:e>
-          </m:nary>
-          <m:r>
-            <w:rPr>
-              <w:rFonts w:ascii="Cambria Math" w:eastAsiaTheme="minorEastAsia" w:hAnsi="Cambria Math" w:cs="Times New Roman"/>
-              <w:sz w:val="26"/>
-              <w:szCs w:val="26"/>
-              <w:highlight w:val="yellow"/>
             </w:rPr>
             <m:t>+</m:t>
           </m:r>
@@ -15229,7 +14995,6 @@
                   <w:i/>
                   <w:sz w:val="26"/>
                   <w:szCs w:val="26"/>
-                  <w:highlight w:val="yellow"/>
                 </w:rPr>
               </m:ctrlPr>
             </m:sSubSupPr>
@@ -15239,7 +15004,6 @@
                   <w:rFonts w:ascii="Cambria Math" w:eastAsiaTheme="minorEastAsia" w:hAnsi="Cambria Math" w:cs="Times New Roman"/>
                   <w:sz w:val="26"/>
                   <w:szCs w:val="26"/>
-                  <w:highlight w:val="yellow"/>
                 </w:rPr>
                 <m:t>S</m:t>
               </m:r>
@@ -15250,7 +15014,6 @@
                   <w:rFonts w:ascii="Cambria Math" w:eastAsiaTheme="minorEastAsia" w:hAnsi="Cambria Math" w:cs="Times New Roman"/>
                   <w:sz w:val="26"/>
                   <w:szCs w:val="26"/>
-                  <w:highlight w:val="yellow"/>
                 </w:rPr>
                 <m:t>p,t</m:t>
               </m:r>
@@ -15261,7 +15024,6 @@
                   <w:rFonts w:ascii="Cambria Math" w:eastAsiaTheme="minorEastAsia" w:hAnsi="Cambria Math" w:cs="Times New Roman"/>
                   <w:sz w:val="26"/>
                   <w:szCs w:val="26"/>
-                  <w:highlight w:val="yellow"/>
                 </w:rPr>
                 <m:t>Production</m:t>
               </m:r>
@@ -21014,6 +20776,7 @@
           <w:rFonts w:ascii="Times New Roman" w:eastAsiaTheme="minorEastAsia" w:hAnsi="Times New Roman" w:cs="Times New Roman"/>
           <w:sz w:val="26"/>
           <w:szCs w:val="26"/>
+          <w:highlight w:val="yellow"/>
         </w:rPr>
       </w:pPr>
       <m:oMathPara>
@@ -21029,6 +20792,7 @@
                   <w:i/>
                   <w:sz w:val="26"/>
                   <w:szCs w:val="26"/>
+                  <w:highlight w:val="yellow"/>
                 </w:rPr>
               </m:ctrlPr>
             </m:naryPr>
@@ -21041,6 +20805,7 @@
                       <w:i/>
                       <w:sz w:val="26"/>
                       <w:szCs w:val="26"/>
+                      <w:highlight w:val="yellow"/>
                     </w:rPr>
                   </m:ctrlPr>
                 </m:dPr>
@@ -21050,6 +20815,7 @@
                       <w:rFonts w:ascii="Cambria Math" w:eastAsiaTheme="minorEastAsia" w:hAnsi="Cambria Math" w:cs="Times New Roman"/>
                       <w:sz w:val="26"/>
                       <w:szCs w:val="26"/>
+                      <w:highlight w:val="yellow"/>
                     </w:rPr>
                     <m:t>n,k</m:t>
                   </m:r>
@@ -21060,8 +20826,902 @@
                   <w:rFonts w:ascii="Cambria Math" w:eastAsiaTheme="minorEastAsia" w:hAnsi="Cambria Math" w:cs="Times New Roman"/>
                   <w:sz w:val="26"/>
                   <w:szCs w:val="26"/>
+                  <w:highlight w:val="yellow"/>
                 </w:rPr>
                 <m:t>∈NKA</m:t>
+              </m:r>
+            </m:sub>
+            <m:sup/>
+            <m:e>
+              <m:sSubSup>
+                <m:sSubSupPr>
+                  <m:ctrlPr>
+                    <w:rPr>
+                      <w:rFonts w:ascii="Cambria Math" w:eastAsiaTheme="minorEastAsia" w:hAnsi="Cambria Math" w:cs="Times New Roman"/>
+                      <w:i/>
+                      <w:sz w:val="26"/>
+                      <w:szCs w:val="26"/>
+                      <w:highlight w:val="yellow"/>
+                    </w:rPr>
+                  </m:ctrlPr>
+                </m:sSubSupPr>
+                <m:e>
+                  <m:r>
+                    <w:rPr>
+                      <w:rFonts w:ascii="Cambria Math" w:eastAsiaTheme="minorEastAsia" w:hAnsi="Cambria Math" w:cs="Times New Roman"/>
+                      <w:sz w:val="26"/>
+                      <w:szCs w:val="26"/>
+                      <w:highlight w:val="yellow"/>
+                    </w:rPr>
+                    <m:t>F</m:t>
+                  </m:r>
+                </m:e>
+                <m:sub>
+                  <m:r>
+                    <w:rPr>
+                      <w:rFonts w:ascii="Cambria Math" w:eastAsiaTheme="minorEastAsia" w:hAnsi="Cambria Math" w:cs="Times New Roman"/>
+                      <w:sz w:val="26"/>
+                      <w:szCs w:val="26"/>
+                      <w:highlight w:val="yellow"/>
+                    </w:rPr>
+                    <m:t>l,l,t</m:t>
+                  </m:r>
+                </m:sub>
+                <m:sup>
+                  <m:r>
+                    <w:rPr>
+                      <w:rFonts w:ascii="Cambria Math" w:eastAsiaTheme="minorEastAsia" w:hAnsi="Cambria Math" w:cs="Times New Roman"/>
+                      <w:sz w:val="26"/>
+                      <w:szCs w:val="26"/>
+                      <w:highlight w:val="yellow"/>
+                    </w:rPr>
+                    <m:t>Piped</m:t>
+                  </m:r>
+                </m:sup>
+              </m:sSubSup>
+            </m:e>
+          </m:nary>
+          <m:r>
+            <w:rPr>
+              <w:rFonts w:ascii="Cambria Math" w:hAnsi="Cambria Math" w:cs="Times New Roman"/>
+              <w:sz w:val="26"/>
+              <w:szCs w:val="26"/>
+              <w:highlight w:val="yellow"/>
+            </w:rPr>
+            <m:t>+</m:t>
+          </m:r>
+          <m:nary>
+            <m:naryPr>
+              <m:chr m:val="∑"/>
+              <m:limLoc m:val="undOvr"/>
+              <m:supHide m:val="1"/>
+              <m:ctrlPr>
+                <w:rPr>
+                  <w:rFonts w:ascii="Cambria Math" w:eastAsiaTheme="minorEastAsia" w:hAnsi="Cambria Math" w:cs="Times New Roman"/>
+                  <w:i/>
+                  <w:sz w:val="26"/>
+                  <w:szCs w:val="26"/>
+                  <w:highlight w:val="yellow"/>
+                </w:rPr>
+              </m:ctrlPr>
+            </m:naryPr>
+            <m:sub>
+              <m:d>
+                <m:dPr>
+                  <m:ctrlPr>
+                    <w:rPr>
+                      <w:rFonts w:ascii="Cambria Math" w:eastAsiaTheme="minorEastAsia" w:hAnsi="Cambria Math" w:cs="Times New Roman"/>
+                      <w:i/>
+                      <w:sz w:val="26"/>
+                      <w:szCs w:val="26"/>
+                      <w:highlight w:val="yellow"/>
+                    </w:rPr>
+                  </m:ctrlPr>
+                </m:dPr>
+                <m:e>
+                  <m:r>
+                    <w:rPr>
+                      <w:rFonts w:ascii="Cambria Math" w:eastAsiaTheme="minorEastAsia" w:hAnsi="Cambria Math" w:cs="Times New Roman"/>
+                      <w:sz w:val="26"/>
+                      <w:szCs w:val="26"/>
+                      <w:highlight w:val="yellow"/>
+                    </w:rPr>
+                    <m:t>s,k</m:t>
+                  </m:r>
+                </m:e>
+              </m:d>
+              <m:r>
+                <w:rPr>
+                  <w:rFonts w:ascii="Cambria Math" w:eastAsiaTheme="minorEastAsia" w:hAnsi="Cambria Math" w:cs="Times New Roman"/>
+                  <w:sz w:val="26"/>
+                  <w:szCs w:val="26"/>
+                  <w:highlight w:val="yellow"/>
+                </w:rPr>
+                <m:t>∈SKA</m:t>
+              </m:r>
+            </m:sub>
+            <m:sup/>
+            <m:e>
+              <m:sSubSup>
+                <m:sSubSupPr>
+                  <m:ctrlPr>
+                    <w:rPr>
+                      <w:rFonts w:ascii="Cambria Math" w:eastAsiaTheme="minorEastAsia" w:hAnsi="Cambria Math" w:cs="Times New Roman"/>
+                      <w:i/>
+                      <w:sz w:val="26"/>
+                      <w:szCs w:val="26"/>
+                      <w:highlight w:val="yellow"/>
+                    </w:rPr>
+                  </m:ctrlPr>
+                </m:sSubSupPr>
+                <m:e>
+                  <m:r>
+                    <w:rPr>
+                      <w:rFonts w:ascii="Cambria Math" w:eastAsiaTheme="minorEastAsia" w:hAnsi="Cambria Math" w:cs="Times New Roman"/>
+                      <w:sz w:val="26"/>
+                      <w:szCs w:val="26"/>
+                      <w:highlight w:val="yellow"/>
+                    </w:rPr>
+                    <m:t>F</m:t>
+                  </m:r>
+                </m:e>
+                <m:sub>
+                  <m:r>
+                    <w:rPr>
+                      <w:rFonts w:ascii="Cambria Math" w:eastAsiaTheme="minorEastAsia" w:hAnsi="Cambria Math" w:cs="Times New Roman"/>
+                      <w:sz w:val="26"/>
+                      <w:szCs w:val="26"/>
+                      <w:highlight w:val="yellow"/>
+                    </w:rPr>
+                    <m:t>l,l,t</m:t>
+                  </m:r>
+                </m:sub>
+                <m:sup>
+                  <m:r>
+                    <w:rPr>
+                      <w:rFonts w:ascii="Cambria Math" w:eastAsiaTheme="minorEastAsia" w:hAnsi="Cambria Math" w:cs="Times New Roman"/>
+                      <w:sz w:val="26"/>
+                      <w:szCs w:val="26"/>
+                      <w:highlight w:val="yellow"/>
+                    </w:rPr>
+                    <m:t>Piped</m:t>
+                  </m:r>
+                </m:sup>
+              </m:sSubSup>
+            </m:e>
+          </m:nary>
+          <m:r>
+            <w:rPr>
+              <w:rFonts w:ascii="Cambria Math" w:hAnsi="Cambria Math" w:cs="Times New Roman"/>
+              <w:sz w:val="26"/>
+              <w:szCs w:val="26"/>
+              <w:highlight w:val="yellow"/>
+            </w:rPr>
+            <m:t>+</m:t>
+          </m:r>
+          <m:nary>
+            <m:naryPr>
+              <m:chr m:val="∑"/>
+              <m:limLoc m:val="undOvr"/>
+              <m:supHide m:val="1"/>
+              <m:ctrlPr>
+                <w:rPr>
+                  <w:rFonts w:ascii="Cambria Math" w:eastAsiaTheme="minorEastAsia" w:hAnsi="Cambria Math" w:cs="Times New Roman"/>
+                  <w:i/>
+                  <w:sz w:val="26"/>
+                  <w:szCs w:val="26"/>
+                  <w:highlight w:val="yellow"/>
+                </w:rPr>
+              </m:ctrlPr>
+            </m:naryPr>
+            <m:sub>
+              <m:d>
+                <m:dPr>
+                  <m:ctrlPr>
+                    <w:rPr>
+                      <w:rFonts w:ascii="Cambria Math" w:eastAsiaTheme="minorEastAsia" w:hAnsi="Cambria Math" w:cs="Times New Roman"/>
+                      <w:i/>
+                      <w:sz w:val="26"/>
+                      <w:szCs w:val="26"/>
+                      <w:highlight w:val="yellow"/>
+                    </w:rPr>
+                  </m:ctrlPr>
+                </m:dPr>
+                <m:e>
+                  <m:r>
+                    <w:rPr>
+                      <w:rFonts w:ascii="Cambria Math" w:eastAsiaTheme="minorEastAsia" w:hAnsi="Cambria Math" w:cs="Times New Roman"/>
+                      <w:sz w:val="26"/>
+                      <w:szCs w:val="26"/>
+                      <w:highlight w:val="yellow"/>
+                    </w:rPr>
+                    <m:t>s,k</m:t>
+                  </m:r>
+                </m:e>
+              </m:d>
+              <m:r>
+                <w:rPr>
+                  <w:rFonts w:ascii="Cambria Math" w:eastAsiaTheme="minorEastAsia" w:hAnsi="Cambria Math" w:cs="Times New Roman"/>
+                  <w:sz w:val="26"/>
+                  <w:szCs w:val="26"/>
+                  <w:highlight w:val="yellow"/>
+                </w:rPr>
+                <m:t>∈SKT</m:t>
+              </m:r>
+            </m:sub>
+            <m:sup/>
+            <m:e>
+              <m:sSubSup>
+                <m:sSubSupPr>
+                  <m:ctrlPr>
+                    <w:rPr>
+                      <w:rFonts w:ascii="Cambria Math" w:eastAsiaTheme="minorEastAsia" w:hAnsi="Cambria Math" w:cs="Times New Roman"/>
+                      <w:i/>
+                      <w:sz w:val="26"/>
+                      <w:szCs w:val="26"/>
+                      <w:highlight w:val="yellow"/>
+                    </w:rPr>
+                  </m:ctrlPr>
+                </m:sSubSupPr>
+                <m:e>
+                  <m:r>
+                    <w:rPr>
+                      <w:rFonts w:ascii="Cambria Math" w:eastAsiaTheme="minorEastAsia" w:hAnsi="Cambria Math" w:cs="Times New Roman"/>
+                      <w:sz w:val="26"/>
+                      <w:szCs w:val="26"/>
+                      <w:highlight w:val="yellow"/>
+                    </w:rPr>
+                    <m:t>F</m:t>
+                  </m:r>
+                </m:e>
+                <m:sub>
+                  <m:r>
+                    <w:rPr>
+                      <w:rFonts w:ascii="Cambria Math" w:eastAsiaTheme="minorEastAsia" w:hAnsi="Cambria Math" w:cs="Times New Roman"/>
+                      <w:sz w:val="26"/>
+                      <w:szCs w:val="26"/>
+                      <w:highlight w:val="yellow"/>
+                    </w:rPr>
+                    <m:t>l,l,t</m:t>
+                  </m:r>
+                </m:sub>
+                <m:sup>
+                  <m:r>
+                    <w:rPr>
+                      <w:rFonts w:ascii="Cambria Math" w:eastAsiaTheme="minorEastAsia" w:hAnsi="Cambria Math" w:cs="Times New Roman"/>
+                      <w:sz w:val="26"/>
+                      <w:szCs w:val="26"/>
+                      <w:highlight w:val="yellow"/>
+                    </w:rPr>
+                    <m:t>Trucked</m:t>
+                  </m:r>
+                </m:sup>
+              </m:sSubSup>
+            </m:e>
+          </m:nary>
+          <m:r>
+            <w:rPr>
+              <w:rFonts w:ascii="Cambria Math" w:hAnsi="Cambria Math" w:cs="Times New Roman"/>
+              <w:sz w:val="26"/>
+              <w:szCs w:val="26"/>
+              <w:highlight w:val="yellow"/>
+            </w:rPr>
+            <m:t>+</m:t>
+          </m:r>
+          <m:nary>
+            <m:naryPr>
+              <m:chr m:val="∑"/>
+              <m:limLoc m:val="undOvr"/>
+              <m:supHide m:val="1"/>
+              <m:ctrlPr>
+                <w:rPr>
+                  <w:rFonts w:ascii="Cambria Math" w:eastAsiaTheme="minorEastAsia" w:hAnsi="Cambria Math" w:cs="Times New Roman"/>
+                  <w:i/>
+                  <w:sz w:val="26"/>
+                  <w:szCs w:val="26"/>
+                  <w:highlight w:val="yellow"/>
+                </w:rPr>
+              </m:ctrlPr>
+            </m:naryPr>
+            <m:sub>
+              <m:d>
+                <m:dPr>
+                  <m:ctrlPr>
+                    <w:rPr>
+                      <w:rFonts w:ascii="Cambria Math" w:eastAsiaTheme="minorEastAsia" w:hAnsi="Cambria Math" w:cs="Times New Roman"/>
+                      <w:i/>
+                      <w:sz w:val="26"/>
+                      <w:szCs w:val="26"/>
+                      <w:highlight w:val="yellow"/>
+                    </w:rPr>
+                  </m:ctrlPr>
+                </m:dPr>
+                <m:e>
+                  <m:r>
+                    <w:rPr>
+                      <w:rFonts w:ascii="Cambria Math" w:eastAsiaTheme="minorEastAsia" w:hAnsi="Cambria Math" w:cs="Times New Roman"/>
+                      <w:sz w:val="26"/>
+                      <w:szCs w:val="26"/>
+                      <w:highlight w:val="yellow"/>
+                    </w:rPr>
+                    <m:t>p</m:t>
+                  </m:r>
+                  <m:r>
+                    <w:rPr>
+                      <w:rFonts w:ascii="Cambria Math" w:eastAsiaTheme="minorEastAsia" w:hAnsi="Cambria Math" w:cs="Times New Roman"/>
+                      <w:sz w:val="26"/>
+                      <w:szCs w:val="26"/>
+                      <w:highlight w:val="yellow"/>
+                    </w:rPr>
+                    <m:t>,k</m:t>
+                  </m:r>
+                </m:e>
+              </m:d>
+              <m:r>
+                <w:rPr>
+                  <w:rFonts w:ascii="Cambria Math" w:eastAsiaTheme="minorEastAsia" w:hAnsi="Cambria Math" w:cs="Times New Roman"/>
+                  <w:sz w:val="26"/>
+                  <w:szCs w:val="26"/>
+                  <w:highlight w:val="yellow"/>
+                </w:rPr>
+                <m:t>∈</m:t>
+              </m:r>
+              <m:r>
+                <w:rPr>
+                  <w:rFonts w:ascii="Cambria Math" w:eastAsiaTheme="minorEastAsia" w:hAnsi="Cambria Math" w:cs="Times New Roman"/>
+                  <w:sz w:val="26"/>
+                  <w:szCs w:val="26"/>
+                  <w:highlight w:val="yellow"/>
+                </w:rPr>
+                <m:t>P</m:t>
+              </m:r>
+              <m:r>
+                <w:rPr>
+                  <w:rFonts w:ascii="Cambria Math" w:eastAsiaTheme="minorEastAsia" w:hAnsi="Cambria Math" w:cs="Times New Roman"/>
+                  <w:sz w:val="26"/>
+                  <w:szCs w:val="26"/>
+                  <w:highlight w:val="yellow"/>
+                </w:rPr>
+                <m:t>KT</m:t>
+              </m:r>
+            </m:sub>
+            <m:sup/>
+            <m:e>
+              <m:sSubSup>
+                <m:sSubSupPr>
+                  <m:ctrlPr>
+                    <w:rPr>
+                      <w:rFonts w:ascii="Cambria Math" w:eastAsiaTheme="minorEastAsia" w:hAnsi="Cambria Math" w:cs="Times New Roman"/>
+                      <w:i/>
+                      <w:sz w:val="26"/>
+                      <w:szCs w:val="26"/>
+                      <w:highlight w:val="yellow"/>
+                    </w:rPr>
+                  </m:ctrlPr>
+                </m:sSubSupPr>
+                <m:e>
+                  <m:r>
+                    <w:rPr>
+                      <w:rFonts w:ascii="Cambria Math" w:eastAsiaTheme="minorEastAsia" w:hAnsi="Cambria Math" w:cs="Times New Roman"/>
+                      <w:sz w:val="26"/>
+                      <w:szCs w:val="26"/>
+                      <w:highlight w:val="yellow"/>
+                    </w:rPr>
+                    <m:t>F</m:t>
+                  </m:r>
+                </m:e>
+                <m:sub>
+                  <m:r>
+                    <w:rPr>
+                      <w:rFonts w:ascii="Cambria Math" w:eastAsiaTheme="minorEastAsia" w:hAnsi="Cambria Math" w:cs="Times New Roman"/>
+                      <w:sz w:val="26"/>
+                      <w:szCs w:val="26"/>
+                      <w:highlight w:val="yellow"/>
+                    </w:rPr>
+                    <m:t>l,l,t</m:t>
+                  </m:r>
+                </m:sub>
+                <m:sup>
+                  <m:r>
+                    <w:rPr>
+                      <w:rFonts w:ascii="Cambria Math" w:eastAsiaTheme="minorEastAsia" w:hAnsi="Cambria Math" w:cs="Times New Roman"/>
+                      <w:sz w:val="26"/>
+                      <w:szCs w:val="26"/>
+                      <w:highlight w:val="yellow"/>
+                    </w:rPr>
+                    <m:t>Trucked</m:t>
+                  </m:r>
+                </m:sup>
+              </m:sSubSup>
+            </m:e>
+          </m:nary>
+          <m:r>
+            <w:rPr>
+              <w:rFonts w:ascii="Cambria Math" w:hAnsi="Cambria Math" w:cs="Times New Roman"/>
+              <w:sz w:val="26"/>
+              <w:szCs w:val="26"/>
+              <w:highlight w:val="yellow"/>
+            </w:rPr>
+            <m:t>+</m:t>
+          </m:r>
+          <m:nary>
+            <m:naryPr>
+              <m:chr m:val="∑"/>
+              <m:limLoc m:val="undOvr"/>
+              <m:supHide m:val="1"/>
+              <m:ctrlPr>
+                <w:rPr>
+                  <w:rFonts w:ascii="Cambria Math" w:eastAsiaTheme="minorEastAsia" w:hAnsi="Cambria Math" w:cs="Times New Roman"/>
+                  <w:i/>
+                  <w:sz w:val="26"/>
+                  <w:szCs w:val="26"/>
+                  <w:highlight w:val="yellow"/>
+                </w:rPr>
+              </m:ctrlPr>
+            </m:naryPr>
+            <m:sub>
+              <m:d>
+                <m:dPr>
+                  <m:ctrlPr>
+                    <w:rPr>
+                      <w:rFonts w:ascii="Cambria Math" w:eastAsiaTheme="minorEastAsia" w:hAnsi="Cambria Math" w:cs="Times New Roman"/>
+                      <w:i/>
+                      <w:sz w:val="26"/>
+                      <w:szCs w:val="26"/>
+                      <w:highlight w:val="yellow"/>
+                    </w:rPr>
+                  </m:ctrlPr>
+                </m:dPr>
+                <m:e>
+                  <m:r>
+                    <w:rPr>
+                      <w:rFonts w:ascii="Cambria Math" w:eastAsiaTheme="minorEastAsia" w:hAnsi="Cambria Math" w:cs="Times New Roman"/>
+                      <w:sz w:val="26"/>
+                      <w:szCs w:val="26"/>
+                      <w:highlight w:val="yellow"/>
+                    </w:rPr>
+                    <m:t>p,k</m:t>
+                  </m:r>
+                </m:e>
+              </m:d>
+              <m:r>
+                <w:rPr>
+                  <w:rFonts w:ascii="Cambria Math" w:eastAsiaTheme="minorEastAsia" w:hAnsi="Cambria Math" w:cs="Times New Roman"/>
+                  <w:sz w:val="26"/>
+                  <w:szCs w:val="26"/>
+                  <w:highlight w:val="yellow"/>
+                </w:rPr>
+                <m:t>∈</m:t>
+              </m:r>
+              <m:r>
+                <w:rPr>
+                  <w:rFonts w:ascii="Cambria Math" w:eastAsiaTheme="minorEastAsia" w:hAnsi="Cambria Math" w:cs="Times New Roman"/>
+                  <w:sz w:val="26"/>
+                  <w:szCs w:val="26"/>
+                  <w:highlight w:val="yellow"/>
+                </w:rPr>
+                <m:t>C</m:t>
+              </m:r>
+              <m:r>
+                <w:rPr>
+                  <w:rFonts w:ascii="Cambria Math" w:eastAsiaTheme="minorEastAsia" w:hAnsi="Cambria Math" w:cs="Times New Roman"/>
+                  <w:sz w:val="26"/>
+                  <w:szCs w:val="26"/>
+                  <w:highlight w:val="yellow"/>
+                </w:rPr>
+                <m:t>KT</m:t>
+              </m:r>
+            </m:sub>
+            <m:sup/>
+            <m:e>
+              <m:sSubSup>
+                <m:sSubSupPr>
+                  <m:ctrlPr>
+                    <w:rPr>
+                      <w:rFonts w:ascii="Cambria Math" w:eastAsiaTheme="minorEastAsia" w:hAnsi="Cambria Math" w:cs="Times New Roman"/>
+                      <w:i/>
+                      <w:sz w:val="26"/>
+                      <w:szCs w:val="26"/>
+                      <w:highlight w:val="yellow"/>
+                    </w:rPr>
+                  </m:ctrlPr>
+                </m:sSubSupPr>
+                <m:e>
+                  <m:r>
+                    <w:rPr>
+                      <w:rFonts w:ascii="Cambria Math" w:eastAsiaTheme="minorEastAsia" w:hAnsi="Cambria Math" w:cs="Times New Roman"/>
+                      <w:sz w:val="26"/>
+                      <w:szCs w:val="26"/>
+                      <w:highlight w:val="yellow"/>
+                    </w:rPr>
+                    <m:t>F</m:t>
+                  </m:r>
+                </m:e>
+                <m:sub>
+                  <m:r>
+                    <w:rPr>
+                      <w:rFonts w:ascii="Cambria Math" w:eastAsiaTheme="minorEastAsia" w:hAnsi="Cambria Math" w:cs="Times New Roman"/>
+                      <w:sz w:val="26"/>
+                      <w:szCs w:val="26"/>
+                      <w:highlight w:val="yellow"/>
+                    </w:rPr>
+                    <m:t>l,l,t</m:t>
+                  </m:r>
+                </m:sub>
+                <m:sup>
+                  <m:r>
+                    <w:rPr>
+                      <w:rFonts w:ascii="Cambria Math" w:eastAsiaTheme="minorEastAsia" w:hAnsi="Cambria Math" w:cs="Times New Roman"/>
+                      <w:sz w:val="26"/>
+                      <w:szCs w:val="26"/>
+                      <w:highlight w:val="yellow"/>
+                    </w:rPr>
+                    <m:t>Trucked</m:t>
+                  </m:r>
+                </m:sup>
+              </m:sSubSup>
+            </m:e>
+          </m:nary>
+          <m:r>
+            <w:rPr>
+              <w:rFonts w:ascii="Cambria Math" w:hAnsi="Cambria Math" w:cs="Times New Roman"/>
+              <w:sz w:val="26"/>
+              <w:szCs w:val="26"/>
+              <w:highlight w:val="yellow"/>
+            </w:rPr>
+            <m:t>+</m:t>
+          </m:r>
+          <m:nary>
+            <m:naryPr>
+              <m:chr m:val="∑"/>
+              <m:limLoc m:val="undOvr"/>
+              <m:supHide m:val="1"/>
+              <m:ctrlPr>
+                <w:rPr>
+                  <w:rFonts w:ascii="Cambria Math" w:eastAsiaTheme="minorEastAsia" w:hAnsi="Cambria Math" w:cs="Times New Roman"/>
+                  <w:i/>
+                  <w:sz w:val="26"/>
+                  <w:szCs w:val="26"/>
+                  <w:highlight w:val="yellow"/>
+                </w:rPr>
+              </m:ctrlPr>
+            </m:naryPr>
+            <m:sub>
+              <m:d>
+                <m:dPr>
+                  <m:ctrlPr>
+                    <w:rPr>
+                      <w:rFonts w:ascii="Cambria Math" w:eastAsiaTheme="minorEastAsia" w:hAnsi="Cambria Math" w:cs="Times New Roman"/>
+                      <w:i/>
+                      <w:sz w:val="26"/>
+                      <w:szCs w:val="26"/>
+                      <w:highlight w:val="yellow"/>
+                    </w:rPr>
+                  </m:ctrlPr>
+                </m:dPr>
+                <m:e>
+                  <m:r>
+                    <w:rPr>
+                      <w:rFonts w:ascii="Cambria Math" w:eastAsiaTheme="minorEastAsia" w:hAnsi="Cambria Math" w:cs="Times New Roman"/>
+                      <w:sz w:val="26"/>
+                      <w:szCs w:val="26"/>
+                      <w:highlight w:val="yellow"/>
+                    </w:rPr>
+                    <m:t>r</m:t>
+                  </m:r>
+                  <m:r>
+                    <w:rPr>
+                      <w:rFonts w:ascii="Cambria Math" w:eastAsiaTheme="minorEastAsia" w:hAnsi="Cambria Math" w:cs="Times New Roman"/>
+                      <w:sz w:val="26"/>
+                      <w:szCs w:val="26"/>
+                      <w:highlight w:val="yellow"/>
+                    </w:rPr>
+                    <m:t>,k</m:t>
+                  </m:r>
+                </m:e>
+              </m:d>
+              <m:r>
+                <w:rPr>
+                  <w:rFonts w:ascii="Cambria Math" w:eastAsiaTheme="minorEastAsia" w:hAnsi="Cambria Math" w:cs="Times New Roman"/>
+                  <w:sz w:val="26"/>
+                  <w:szCs w:val="26"/>
+                  <w:highlight w:val="yellow"/>
+                </w:rPr>
+                <m:t>∈</m:t>
+              </m:r>
+              <m:r>
+                <w:rPr>
+                  <w:rFonts w:ascii="Cambria Math" w:eastAsiaTheme="minorEastAsia" w:hAnsi="Cambria Math" w:cs="Times New Roman"/>
+                  <w:sz w:val="26"/>
+                  <w:szCs w:val="26"/>
+                  <w:highlight w:val="yellow"/>
+                </w:rPr>
+                <m:t>R</m:t>
+              </m:r>
+              <m:r>
+                <w:rPr>
+                  <w:rFonts w:ascii="Cambria Math" w:eastAsiaTheme="minorEastAsia" w:hAnsi="Cambria Math" w:cs="Times New Roman"/>
+                  <w:sz w:val="26"/>
+                  <w:szCs w:val="26"/>
+                  <w:highlight w:val="yellow"/>
+                </w:rPr>
+                <m:t>KT</m:t>
+              </m:r>
+            </m:sub>
+            <m:sup/>
+            <m:e>
+              <m:sSubSup>
+                <m:sSubSupPr>
+                  <m:ctrlPr>
+                    <w:rPr>
+                      <w:rFonts w:ascii="Cambria Math" w:eastAsiaTheme="minorEastAsia" w:hAnsi="Cambria Math" w:cs="Times New Roman"/>
+                      <w:i/>
+                      <w:sz w:val="26"/>
+                      <w:szCs w:val="26"/>
+                      <w:highlight w:val="yellow"/>
+                    </w:rPr>
+                  </m:ctrlPr>
+                </m:sSubSupPr>
+                <m:e>
+                  <m:r>
+                    <w:rPr>
+                      <w:rFonts w:ascii="Cambria Math" w:eastAsiaTheme="minorEastAsia" w:hAnsi="Cambria Math" w:cs="Times New Roman"/>
+                      <w:sz w:val="26"/>
+                      <w:szCs w:val="26"/>
+                      <w:highlight w:val="yellow"/>
+                    </w:rPr>
+                    <m:t>F</m:t>
+                  </m:r>
+                </m:e>
+                <m:sub>
+                  <m:r>
+                    <w:rPr>
+                      <w:rFonts w:ascii="Cambria Math" w:eastAsiaTheme="minorEastAsia" w:hAnsi="Cambria Math" w:cs="Times New Roman"/>
+                      <w:sz w:val="26"/>
+                      <w:szCs w:val="26"/>
+                      <w:highlight w:val="yellow"/>
+                    </w:rPr>
+                    <m:t>l,l,t</m:t>
+                  </m:r>
+                </m:sub>
+                <m:sup>
+                  <m:r>
+                    <w:rPr>
+                      <w:rFonts w:ascii="Cambria Math" w:eastAsiaTheme="minorEastAsia" w:hAnsi="Cambria Math" w:cs="Times New Roman"/>
+                      <w:sz w:val="26"/>
+                      <w:szCs w:val="26"/>
+                      <w:highlight w:val="yellow"/>
+                    </w:rPr>
+                    <m:t>Trucked</m:t>
+                  </m:r>
+                </m:sup>
+              </m:sSubSup>
+            </m:e>
+          </m:nary>
+          <m:r>
+            <w:rPr>
+              <w:rFonts w:ascii="Cambria Math" w:hAnsi="Cambria Math" w:cs="Times New Roman"/>
+              <w:sz w:val="26"/>
+              <w:szCs w:val="26"/>
+              <w:highlight w:val="yellow"/>
+            </w:rPr>
+            <m:t>≤</m:t>
+          </m:r>
+          <m:sSubSup>
+            <m:sSubSupPr>
+              <m:ctrlPr>
+                <w:rPr>
+                  <w:rFonts w:ascii="Cambria Math" w:hAnsi="Cambria Math" w:cs="Times New Roman"/>
+                  <w:i/>
+                  <w:sz w:val="26"/>
+                  <w:szCs w:val="26"/>
+                  <w:highlight w:val="yellow"/>
+                </w:rPr>
+              </m:ctrlPr>
+            </m:sSubSupPr>
+            <m:e>
+              <m:r>
+                <w:rPr>
+                  <w:rFonts w:ascii="Cambria Math" w:hAnsi="Cambria Math" w:cs="Times New Roman"/>
+                  <w:sz w:val="26"/>
+                  <w:szCs w:val="26"/>
+                  <w:highlight w:val="yellow"/>
+                </w:rPr>
+                <m:t>D</m:t>
+              </m:r>
+            </m:e>
+            <m:sub>
+              <m:r>
+                <w:rPr>
+                  <w:rFonts w:ascii="Cambria Math" w:hAnsi="Cambria Math" w:cs="Times New Roman"/>
+                  <w:sz w:val="26"/>
+                  <w:szCs w:val="26"/>
+                  <w:highlight w:val="yellow"/>
+                </w:rPr>
+                <m:t>k,</m:t>
+              </m:r>
+              <m:d>
+                <m:dPr>
+                  <m:begChr m:val="["/>
+                  <m:endChr m:val="]"/>
+                  <m:ctrlPr>
+                    <w:rPr>
+                      <w:rFonts w:ascii="Cambria Math" w:hAnsi="Cambria Math" w:cs="Times New Roman"/>
+                      <w:i/>
+                      <w:sz w:val="26"/>
+                      <w:szCs w:val="26"/>
+                      <w:highlight w:val="yellow"/>
+                    </w:rPr>
+                  </m:ctrlPr>
+                </m:dPr>
+                <m:e>
+                  <m:r>
+                    <w:rPr>
+                      <w:rFonts w:ascii="Cambria Math" w:hAnsi="Cambria Math" w:cs="Times New Roman"/>
+                      <w:sz w:val="26"/>
+                      <w:szCs w:val="26"/>
+                      <w:highlight w:val="yellow"/>
+                    </w:rPr>
+                    <m:t>t</m:t>
+                  </m:r>
+                </m:e>
+              </m:d>
+            </m:sub>
+            <m:sup>
+              <m:r>
+                <w:rPr>
+                  <w:rFonts w:ascii="Cambria Math" w:hAnsi="Cambria Math" w:cs="Times New Roman"/>
+                  <w:sz w:val="26"/>
+                  <w:szCs w:val="26"/>
+                  <w:highlight w:val="yellow"/>
+                </w:rPr>
+                <m:t>Capacity</m:t>
+              </m:r>
+            </m:sup>
+          </m:sSubSup>
+        </m:oMath>
+      </m:oMathPara>
+    </w:p>
+    <w:p>
+      <w:pPr>
+        <w:rPr>
+          <w:rFonts w:ascii="Times New Roman" w:eastAsiaTheme="minorEastAsia" w:hAnsi="Times New Roman" w:cs="Times New Roman"/>
+          <w:sz w:val="26"/>
+          <w:szCs w:val="26"/>
+          <w:highlight w:val="yellow"/>
+        </w:rPr>
+      </w:pPr>
+      <m:oMathPara>
+        <m:oMath>
+          <m:r>
+            <w:rPr>
+              <w:rFonts w:ascii="Cambria Math" w:eastAsiaTheme="minorEastAsia" w:hAnsi="Cambria Math" w:cs="Times New Roman"/>
+              <w:sz w:val="26"/>
+              <w:szCs w:val="26"/>
+              <w:highlight w:val="yellow"/>
+            </w:rPr>
+            <m:t xml:space="preserve"> </m:t>
+          </m:r>
+        </m:oMath>
+      </m:oMathPara>
+    </w:p>
+    <w:p>
+      <w:pPr>
+        <w:rPr>
+          <w:rFonts w:ascii="Times New Roman" w:eastAsiaTheme="minorEastAsia" w:hAnsi="Times New Roman" w:cs="Times New Roman"/>
+          <w:sz w:val="26"/>
+          <w:szCs w:val="26"/>
+        </w:rPr>
+      </w:pPr>
+      <m:oMathPara>
+        <m:oMathParaPr>
+          <m:jc m:val="center"/>
+        </m:oMathParaPr>
+        <m:oMath>
+          <m:r>
+            <w:rPr>
+              <w:rFonts w:ascii="Cambria Math" w:eastAsiaTheme="minorEastAsia" w:hAnsi="Cambria Math" w:cs="Times New Roman"/>
+              <w:sz w:val="26"/>
+              <w:szCs w:val="26"/>
+              <w:highlight w:val="yellow"/>
+            </w:rPr>
+            <m:t>∀k∈K,t∈T</m:t>
+          </m:r>
+          <m:r>
+            <w:rPr>
+              <w:rFonts w:ascii="Cambria Math" w:eastAsiaTheme="minorEastAsia" w:hAnsi="Cambria Math" w:cs="Times New Roman"/>
+              <w:sz w:val="26"/>
+              <w:szCs w:val="26"/>
+            </w:rPr>
+            <m:t xml:space="preserve">  </m:t>
+          </m:r>
+        </m:oMath>
+      </m:oMathPara>
+    </w:p>
+    <w:p>
+      <w:pPr>
+        <w:ind w:left="2880" w:hanging="2880"/>
+        <w:rPr>
+          <w:rFonts w:ascii="Times New Roman" w:eastAsiaTheme="minorEastAsia" w:hAnsi="Times New Roman" w:cs="Times New Roman"/>
+          <w:sz w:val="26"/>
+          <w:szCs w:val="26"/>
+        </w:rPr>
+      </w:pPr>
+    </w:p>
+    <w:p>
+      <w:pPr>
+        <w:ind w:left="2880" w:hanging="2880"/>
+        <w:rPr>
+          <w:rFonts w:ascii="Times New Roman" w:eastAsiaTheme="minorEastAsia" w:hAnsi="Times New Roman" w:cs="Times New Roman"/>
+          <w:sz w:val="26"/>
+          <w:szCs w:val="26"/>
+        </w:rPr>
+      </w:pPr>
+      <w:r>
+        <w:rPr>
+          <w:rFonts w:ascii="Times New Roman" w:eastAsiaTheme="minorEastAsia" w:hAnsi="Times New Roman" w:cs="Times New Roman"/>
+          <w:b/>
+          <w:bCs/>
+          <w:sz w:val="26"/>
+          <w:szCs w:val="26"/>
+        </w:rPr>
+        <w:t>Treatment Capacity</w:t>
+      </w:r>
+    </w:p>
+    <w:p>
+      <w:pPr>
+        <w:rPr>
+          <w:rFonts w:ascii="Times New Roman" w:eastAsiaTheme="minorEastAsia" w:hAnsi="Times New Roman" w:cs="Times New Roman"/>
+          <w:sz w:val="26"/>
+          <w:szCs w:val="26"/>
+        </w:rPr>
+      </w:pPr>
+      <m:oMathPara>
+        <m:oMath>
+          <m:nary>
+            <m:naryPr>
+              <m:chr m:val="∑"/>
+              <m:limLoc m:val="undOvr"/>
+              <m:supHide m:val="1"/>
+              <m:ctrlPr>
+                <w:rPr>
+                  <w:rFonts w:ascii="Cambria Math" w:eastAsiaTheme="minorEastAsia" w:hAnsi="Cambria Math" w:cs="Times New Roman"/>
+                  <w:i/>
+                  <w:sz w:val="26"/>
+                  <w:szCs w:val="26"/>
+                </w:rPr>
+              </m:ctrlPr>
+            </m:naryPr>
+            <m:sub>
+              <m:d>
+                <m:dPr>
+                  <m:ctrlPr>
+                    <w:rPr>
+                      <w:rFonts w:ascii="Cambria Math" w:eastAsiaTheme="minorEastAsia" w:hAnsi="Cambria Math" w:cs="Times New Roman"/>
+                      <w:i/>
+                      <w:sz w:val="26"/>
+                      <w:szCs w:val="26"/>
+                    </w:rPr>
+                  </m:ctrlPr>
+                </m:dPr>
+                <m:e>
+                  <m:r>
+                    <w:rPr>
+                      <w:rFonts w:ascii="Cambria Math" w:eastAsiaTheme="minorEastAsia" w:hAnsi="Cambria Math" w:cs="Times New Roman"/>
+                      <w:sz w:val="26"/>
+                      <w:szCs w:val="26"/>
+                    </w:rPr>
+                    <m:t>n,r</m:t>
+                  </m:r>
+                </m:e>
+              </m:d>
+              <m:r>
+                <w:rPr>
+                  <w:rFonts w:ascii="Cambria Math" w:eastAsiaTheme="minorEastAsia" w:hAnsi="Cambria Math" w:cs="Times New Roman"/>
+                  <w:sz w:val="26"/>
+                  <w:szCs w:val="26"/>
+                </w:rPr>
+                <m:t>∈NRA</m:t>
               </m:r>
             </m:sub>
             <m:sup/>
@@ -21151,7 +21811,7 @@
                       <w:sz w:val="26"/>
                       <w:szCs w:val="26"/>
                     </w:rPr>
-                    <m:t>s,k</m:t>
+                    <m:t>s,r</m:t>
                   </m:r>
                 </m:e>
               </m:d>
@@ -21161,7 +21821,7 @@
                   <w:sz w:val="26"/>
                   <w:szCs w:val="26"/>
                 </w:rPr>
-                <m:t>∈SKA</m:t>
+                <m:t>∈SRA</m:t>
               </m:r>
             </m:sub>
             <m:sup/>
@@ -21251,7 +21911,7 @@
                       <w:sz w:val="26"/>
                       <w:szCs w:val="26"/>
                     </w:rPr>
-                    <m:t>s,k</m:t>
+                    <m:t>p,r</m:t>
                   </m:r>
                 </m:e>
               </m:d>
@@ -21261,7 +21921,107 @@
                   <w:sz w:val="26"/>
                   <w:szCs w:val="26"/>
                 </w:rPr>
-                <m:t>∈SKT</m:t>
+                <m:t>∈PRT</m:t>
+              </m:r>
+            </m:sub>
+            <m:sup/>
+            <m:e>
+              <m:sSubSup>
+                <m:sSubSupPr>
+                  <m:ctrlPr>
+                    <w:rPr>
+                      <w:rFonts w:ascii="Cambria Math" w:eastAsiaTheme="minorEastAsia" w:hAnsi="Cambria Math" w:cs="Times New Roman"/>
+                      <w:i/>
+                      <w:sz w:val="26"/>
+                      <w:szCs w:val="26"/>
+                    </w:rPr>
+                  </m:ctrlPr>
+                </m:sSubSupPr>
+                <m:e>
+                  <m:r>
+                    <w:rPr>
+                      <w:rFonts w:ascii="Cambria Math" w:eastAsiaTheme="minorEastAsia" w:hAnsi="Cambria Math" w:cs="Times New Roman"/>
+                      <w:sz w:val="26"/>
+                      <w:szCs w:val="26"/>
+                    </w:rPr>
+                    <m:t>F</m:t>
+                  </m:r>
+                </m:e>
+                <m:sub>
+                  <m:r>
+                    <w:rPr>
+                      <w:rFonts w:ascii="Cambria Math" w:eastAsiaTheme="minorEastAsia" w:hAnsi="Cambria Math" w:cs="Times New Roman"/>
+                      <w:sz w:val="26"/>
+                      <w:szCs w:val="26"/>
+                    </w:rPr>
+                    <m:t>l,l,t</m:t>
+                  </m:r>
+                </m:sub>
+                <m:sup>
+                  <m:r>
+                    <w:rPr>
+                      <w:rFonts w:ascii="Cambria Math" w:eastAsiaTheme="minorEastAsia" w:hAnsi="Cambria Math" w:cs="Times New Roman"/>
+                      <w:sz w:val="26"/>
+                      <w:szCs w:val="26"/>
+                    </w:rPr>
+                    <m:t>Trucked</m:t>
+                  </m:r>
+                </m:sup>
+              </m:sSubSup>
+            </m:e>
+          </m:nary>
+          <m:r>
+            <w:rPr>
+              <w:rFonts w:ascii="Cambria Math" w:eastAsiaTheme="minorEastAsia" w:hAnsi="Cambria Math" w:cs="Times New Roman"/>
+              <w:sz w:val="26"/>
+              <w:szCs w:val="26"/>
+            </w:rPr>
+            <m:t>+</m:t>
+          </m:r>
+          <m:nary>
+            <m:naryPr>
+              <m:chr m:val="∑"/>
+              <m:limLoc m:val="undOvr"/>
+              <m:supHide m:val="1"/>
+              <m:ctrlPr>
+                <w:rPr>
+                  <w:rFonts w:ascii="Cambria Math" w:eastAsiaTheme="minorEastAsia" w:hAnsi="Cambria Math" w:cs="Times New Roman"/>
+                  <w:i/>
+                  <w:sz w:val="26"/>
+                  <w:szCs w:val="26"/>
+                </w:rPr>
+              </m:ctrlPr>
+            </m:naryPr>
+            <m:sub>
+              <m:d>
+                <m:dPr>
+                  <m:ctrlPr>
+                    <w:rPr>
+                      <w:rFonts w:ascii="Cambria Math" w:eastAsiaTheme="minorEastAsia" w:hAnsi="Cambria Math" w:cs="Times New Roman"/>
+                      <w:i/>
+                      <w:sz w:val="26"/>
+                      <w:szCs w:val="26"/>
+                    </w:rPr>
+                  </m:ctrlPr>
+                </m:dPr>
+                <m:e>
+                  <m:r>
+                    <w:rPr>
+                      <w:rFonts w:ascii="Cambria Math" w:eastAsiaTheme="minorEastAsia" w:hAnsi="Cambria Math" w:cs="Times New Roman"/>
+                      <w:sz w:val="26"/>
+                      <w:szCs w:val="26"/>
+                    </w:rPr>
+                    <m:t>p,r</m:t>
+                  </m:r>
+                </m:e>
+              </m:d>
+              <m:r>
+                <w:rPr>
+                  <w:rFonts w:ascii="Cambria Math" w:eastAsiaTheme="minorEastAsia" w:hAnsi="Cambria Math" w:cs="Times New Roman"/>
+                  <w:sz w:val="26"/>
+                  <w:szCs w:val="26"/>
+                </w:rPr>
+                <m:t>∈CRT</m:t>
               </m:r>
             </m:sub>
             <m:sup/>
@@ -21336,7 +22096,7 @@
                   <w:sz w:val="26"/>
                   <w:szCs w:val="26"/>
                 </w:rPr>
-                <m:t>D</m:t>
+                <m:t>σ</m:t>
               </m:r>
             </m:e>
             <m:sub>
@@ -21346,32 +22106,8 @@
                   <w:sz w:val="26"/>
                   <w:szCs w:val="26"/>
                 </w:rPr>
-                <m:t>k,</m:t>
-              </m:r>
-              <m:d>
-                <m:dPr>
-                  <m:begChr m:val="["/>
-                  <m:endChr m:val="]"/>
-                  <m:ctrlPr>
-                    <w:rPr>
-                      <w:rFonts w:ascii="Cambria Math" w:hAnsi="Cambria Math" w:cs="Times New Roman"/>
-                      <w:i/>
-                      <w:sz w:val="26"/>
-                      <w:szCs w:val="26"/>
-                    </w:rPr>
-                  </m:ctrlPr>
-                </m:dPr>
-                <m:e>
-                  <m:r>
-                    <w:rPr>
-                      <w:rFonts w:ascii="Cambria Math" w:hAnsi="Cambria Math" w:cs="Times New Roman"/>
-                      <w:sz w:val="26"/>
-                      <w:szCs w:val="26"/>
-                    </w:rPr>
-                    <m:t>t</m:t>
-                  </m:r>
-                </m:e>
-              </m:d>
+                <m:t>r</m:t>
+              </m:r>
             </m:sub>
             <m:sup>
               <m:r>
@@ -21380,7 +22116,57 @@
                   <w:sz w:val="26"/>
                   <w:szCs w:val="26"/>
                 </w:rPr>
-                <m:t>Capacity</m:t>
+                <m:t>Treatment</m:t>
+              </m:r>
+            </m:sup>
+          </m:sSubSup>
+          <m:r>
+            <w:rPr>
+              <w:rFonts w:ascii="Cambria Math" w:hAnsi="Cambria Math" w:cs="Times New Roman"/>
+              <w:sz w:val="26"/>
+              <w:szCs w:val="26"/>
+            </w:rPr>
+            <m:t>+</m:t>
+          </m:r>
+          <m:sSubSup>
+            <m:sSubSupPr>
+              <m:ctrlPr>
+                <w:rPr>
+                  <w:rFonts w:ascii="Cambria Math" w:hAnsi="Cambria Math" w:cs="Times New Roman"/>
+                  <w:i/>
+                  <w:sz w:val="26"/>
+                  <w:szCs w:val="26"/>
+                </w:rPr>
+              </m:ctrlPr>
+            </m:sSubSupPr>
+            <m:e>
+              <m:r>
+                <w:rPr>
+                  <w:rFonts w:ascii="Cambria Math" w:hAnsi="Cambria Math" w:cs="Times New Roman"/>
+                  <w:sz w:val="26"/>
+                  <w:szCs w:val="26"/>
+                </w:rPr>
+                <m:t>S</m:t>
+              </m:r>
+            </m:e>
+            <m:sub>
+              <m:r>
+                <w:rPr>
+                  <w:rFonts w:ascii="Cambria Math" w:hAnsi="Cambria Math" w:cs="Times New Roman"/>
+                  <w:sz w:val="26"/>
+                  <w:szCs w:val="26"/>
+                </w:rPr>
+                <m:t>r</m:t>
+              </m:r>
+            </m:sub>
+            <m:sup>
+              <m:r>
+                <w:rPr>
+                  <w:rFonts w:ascii="Cambria Math" w:hAnsi="Cambria Math" w:cs="Times New Roman"/>
+                  <w:sz w:val="26"/>
+                  <w:szCs w:val="26"/>
+                </w:rPr>
+                <m:t>TreatmentCapacity</m:t>
               </m:r>
             </m:sup>
           </m:sSubSup>
@@ -21427,16 +22213,15 @@
               <w:sz w:val="26"/>
               <w:szCs w:val="26"/>
             </w:rPr>
-            <m:t xml:space="preserve">∀k∈K,t∈T  </m:t>
+            <m:t xml:space="preserve">∀r∈R, t∈T    </m:t>
           </m:r>
         </m:oMath>
       </m:oMathPara>
     </w:p>
     <w:p>
       <w:pPr>
-        <w:ind w:left="2880" w:hanging="2880"/>
-        <w:rPr>
-          <w:rFonts w:ascii="Times New Roman" w:eastAsiaTheme="minorEastAsia" w:hAnsi="Times New Roman" w:cs="Times New Roman"/>
+        <w:rPr>
+          <w:rFonts w:ascii="Times New Roman" w:hAnsi="Times New Roman" w:cs="Times New Roman"/>
           <w:sz w:val="26"/>
           <w:szCs w:val="26"/>
         </w:rPr>
@@ -21459,7 +22244,17 @@
           <w:sz w:val="26"/>
           <w:szCs w:val="26"/>
         </w:rPr>
-        <w:t>Treatment Capacity</w:t>
+        <w:t xml:space="preserve">Beneficial </w:t>
+      </w:r>
+      <w:r>
+        <w:rPr>
+          <w:rFonts w:ascii="Times New Roman" w:eastAsiaTheme="minorEastAsia" w:hAnsi="Times New Roman" w:cs="Times New Roman"/>
+          <w:b/>
+          <w:bCs/>
+          <w:sz w:val="26"/>
+          <w:szCs w:val="26"/>
+        </w:rPr>
+        <w:t>Reuse Capacity</w:t>
       </w:r>
     </w:p>
     <w:p>
@@ -21505,7 +22300,7 @@
                       <w:sz w:val="26"/>
                       <w:szCs w:val="26"/>
                     </w:rPr>
-                    <m:t>n,r</m:t>
+                    <m:t>n,o</m:t>
                   </m:r>
                 </m:e>
               </m:d>
@@ -21515,7 +22310,7 @@
                   <w:sz w:val="26"/>
                   <w:szCs w:val="26"/>
                 </w:rPr>
-                <m:t>∈NRA</m:t>
+                <m:t>∈NOA</m:t>
               </m:r>
             </m:sub>
             <m:sup/>
@@ -21605,7 +22400,7 @@
                       <w:sz w:val="26"/>
                       <w:szCs w:val="26"/>
                     </w:rPr>
-                    <m:t>s,r</m:t>
+                    <m:t>s,o</m:t>
                   </m:r>
                 </m:e>
               </m:d>
@@ -21615,7 +22410,7 @@
                   <w:sz w:val="26"/>
                   <w:szCs w:val="26"/>
                 </w:rPr>
-                <m:t>∈SRA</m:t>
+                <m:t>∈SOA</m:t>
               </m:r>
             </m:sub>
             <m:sup/>
@@ -21705,7 +22500,7 @@
                       <w:sz w:val="26"/>
                       <w:szCs w:val="26"/>
                     </w:rPr>
-                    <m:t>p,r</m:t>
+                    <m:t>p,o</m:t>
                   </m:r>
                 </m:e>
               </m:d>
@@ -21715,107 +22510,7 @@
                   <w:sz w:val="26"/>
                   <w:szCs w:val="26"/>
                 </w:rPr>
-                <m:t>∈PRT</m:t>
-              </m:r>
-            </m:sub>
-            <m:sup/>
-            <m:e>
-              <m:sSubSup>
-                <m:sSubSupPr>
-                  <m:ctrlPr>
-                    <w:rPr>
-                      <w:rFonts w:ascii="Cambria Math" w:eastAsiaTheme="minorEastAsia" w:hAnsi="Cambria Math" w:cs="Times New Roman"/>
-                      <w:i/>
-                      <w:sz w:val="26"/>
-                      <w:szCs w:val="26"/>
-                    </w:rPr>
-                  </m:ctrlPr>
-                </m:sSubSupPr>
-                <m:e>
-                  <m:r>
-                    <w:rPr>
-                      <w:rFonts w:ascii="Cambria Math" w:eastAsiaTheme="minorEastAsia" w:hAnsi="Cambria Math" w:cs="Times New Roman"/>
-                      <w:sz w:val="26"/>
-                      <w:szCs w:val="26"/>
-                    </w:rPr>
-                    <m:t>F</m:t>
-                  </m:r>
-                </m:e>
-                <m:sub>
-                  <m:r>
-                    <w:rPr>
-                      <w:rFonts w:ascii="Cambria Math" w:eastAsiaTheme="minorEastAsia" w:hAnsi="Cambria Math" w:cs="Times New Roman"/>
-                      <w:sz w:val="26"/>
-                      <w:szCs w:val="26"/>
-                    </w:rPr>
-                    <m:t>l,l,t</m:t>
-                  </m:r>
-                </m:sub>
-                <m:sup>
-                  <m:r>
-                    <w:rPr>
-                      <w:rFonts w:ascii="Cambria Math" w:eastAsiaTheme="minorEastAsia" w:hAnsi="Cambria Math" w:cs="Times New Roman"/>
-                      <w:sz w:val="26"/>
-                      <w:szCs w:val="26"/>
-                    </w:rPr>
-                    <m:t>Trucked</m:t>
-                  </m:r>
-                </m:sup>
-              </m:sSubSup>
-            </m:e>
-          </m:nary>
-          <m:r>
-            <w:rPr>
-              <w:rFonts w:ascii="Cambria Math" w:eastAsiaTheme="minorEastAsia" w:hAnsi="Cambria Math" w:cs="Times New Roman"/>
-              <w:sz w:val="26"/>
-              <w:szCs w:val="26"/>
-            </w:rPr>
-            <m:t>+</m:t>
-          </m:r>
-          <m:nary>
-            <m:naryPr>
-              <m:chr m:val="∑"/>
-              <m:limLoc m:val="undOvr"/>
-              <m:supHide m:val="1"/>
-              <m:ctrlPr>
-                <w:rPr>
-                  <w:rFonts w:ascii="Cambria Math" w:eastAsiaTheme="minorEastAsia" w:hAnsi="Cambria Math" w:cs="Times New Roman"/>
-                  <w:i/>
-                  <w:sz w:val="26"/>
-                  <w:szCs w:val="26"/>
-                </w:rPr>
-              </m:ctrlPr>
-            </m:naryPr>
-            <m:sub>
-              <m:d>
-                <m:dPr>
-                  <m:ctrlPr>
-                    <w:rPr>
-                      <w:rFonts w:ascii="Cambria Math" w:eastAsiaTheme="minorEastAsia" w:hAnsi="Cambria Math" w:cs="Times New Roman"/>
-                      <w:i/>
-                      <w:sz w:val="26"/>
-                      <w:szCs w:val="26"/>
-                    </w:rPr>
-                  </m:ctrlPr>
-                </m:dPr>
-                <m:e>
-                  <m:r>
-                    <w:rPr>
-                      <w:rFonts w:ascii="Cambria Math" w:eastAsiaTheme="minorEastAsia" w:hAnsi="Cambria Math" w:cs="Times New Roman"/>
-                      <w:sz w:val="26"/>
-                      <w:szCs w:val="26"/>
-                    </w:rPr>
-                    <m:t>p,r</m:t>
-                  </m:r>
-                </m:e>
-              </m:d>
-              <m:r>
-                <w:rPr>
-                  <w:rFonts w:ascii="Cambria Math" w:eastAsiaTheme="minorEastAsia" w:hAnsi="Cambria Math" w:cs="Times New Roman"/>
-                  <w:sz w:val="26"/>
-                  <w:szCs w:val="26"/>
-                </w:rPr>
-                <m:t>∈CRT</m:t>
+                <m:t>∈POT</m:t>
               </m:r>
             </m:sub>
             <m:sup/>
@@ -21900,7 +22595,7 @@
                   <w:sz w:val="26"/>
                   <w:szCs w:val="26"/>
                 </w:rPr>
-                <m:t>r</m:t>
+                <m:t>o</m:t>
               </m:r>
             </m:sub>
             <m:sup>
@@ -21910,7 +22605,7 @@
                   <w:sz w:val="26"/>
                   <w:szCs w:val="26"/>
                 </w:rPr>
-                <m:t>Treatment</m:t>
+                <m:t>Reuse</m:t>
               </m:r>
             </m:sup>
           </m:sSubSup>
@@ -21950,7 +22645,7 @@
                   <w:sz w:val="26"/>
                   <w:szCs w:val="26"/>
                 </w:rPr>
-                <m:t>r</m:t>
+                <m:t>o</m:t>
               </m:r>
             </m:sub>
             <m:sup>
@@ -21960,7 +22655,7 @@
                   <w:sz w:val="26"/>
                   <w:szCs w:val="26"/>
                 </w:rPr>
-                <m:t>TreatmentCapacity</m:t>
+                <m:t>ReuseCapacity</m:t>
               </m:r>
             </m:sup>
           </m:sSubSup>
@@ -21970,23 +22665,11 @@
     <w:p>
       <w:pPr>
         <w:rPr>
-          <w:rFonts w:ascii="Times New Roman" w:eastAsiaTheme="minorEastAsia" w:hAnsi="Times New Roman" w:cs="Times New Roman"/>
-          <w:sz w:val="26"/>
-          <w:szCs w:val="26"/>
-        </w:rPr>
-      </w:pPr>
-      <m:oMathPara>
-        <m:oMath>
-          <m:r>
-            <w:rPr>
-              <w:rFonts w:ascii="Cambria Math" w:eastAsiaTheme="minorEastAsia" w:hAnsi="Cambria Math" w:cs="Times New Roman"/>
-              <w:sz w:val="26"/>
-              <w:szCs w:val="26"/>
-            </w:rPr>
-            <m:t xml:space="preserve"> </m:t>
-          </m:r>
-        </m:oMath>
-      </m:oMathPara>
+          <w:rFonts w:ascii="Times New Roman" w:hAnsi="Times New Roman" w:cs="Times New Roman"/>
+          <w:sz w:val="26"/>
+          <w:szCs w:val="26"/>
+        </w:rPr>
+      </w:pPr>
     </w:p>
     <w:p>
       <w:pPr>
@@ -22007,484 +22690,6 @@
               <w:sz w:val="26"/>
               <w:szCs w:val="26"/>
             </w:rPr>
-            <m:t xml:space="preserve">∀r∈R, t∈T    </m:t>
-          </m:r>
-        </m:oMath>
-      </m:oMathPara>
-    </w:p>
-    <w:p>
-      <w:pPr>
-        <w:rPr>
-          <w:rFonts w:ascii="Times New Roman" w:hAnsi="Times New Roman" w:cs="Times New Roman"/>
-          <w:sz w:val="26"/>
-          <w:szCs w:val="26"/>
-        </w:rPr>
-      </w:pPr>
-    </w:p>
-    <w:p>
-      <w:pPr>
-        <w:ind w:left="2880" w:hanging="2880"/>
-        <w:rPr>
-          <w:rFonts w:ascii="Times New Roman" w:eastAsiaTheme="minorEastAsia" w:hAnsi="Times New Roman" w:cs="Times New Roman"/>
-          <w:sz w:val="26"/>
-          <w:szCs w:val="26"/>
-        </w:rPr>
-      </w:pPr>
-      <w:r>
-        <w:rPr>
-          <w:rFonts w:ascii="Times New Roman" w:eastAsiaTheme="minorEastAsia" w:hAnsi="Times New Roman" w:cs="Times New Roman"/>
-          <w:b/>
-          <w:bCs/>
-          <w:sz w:val="26"/>
-          <w:szCs w:val="26"/>
-        </w:rPr>
-        <w:t xml:space="preserve">Beneficial </w:t>
-      </w:r>
-      <w:r>
-        <w:rPr>
-          <w:rFonts w:ascii="Times New Roman" w:eastAsiaTheme="minorEastAsia" w:hAnsi="Times New Roman" w:cs="Times New Roman"/>
-          <w:b/>
-          <w:bCs/>
-          <w:sz w:val="26"/>
-          <w:szCs w:val="26"/>
-        </w:rPr>
-        <w:t>Reuse Capacity</w:t>
-      </w:r>
-    </w:p>
-    <w:p>
-      <w:pPr>
-        <w:rPr>
-          <w:rFonts w:ascii="Times New Roman" w:eastAsiaTheme="minorEastAsia" w:hAnsi="Times New Roman" w:cs="Times New Roman"/>
-          <w:sz w:val="26"/>
-          <w:szCs w:val="26"/>
-        </w:rPr>
-      </w:pPr>
-      <m:oMathPara>
-        <m:oMath>
-          <m:nary>
-            <m:naryPr>
-              <m:chr m:val="∑"/>
-              <m:limLoc m:val="undOvr"/>
-              <m:supHide m:val="1"/>
-              <m:ctrlPr>
-                <w:rPr>
-                  <w:rFonts w:ascii="Cambria Math" w:eastAsiaTheme="minorEastAsia" w:hAnsi="Cambria Math" w:cs="Times New Roman"/>
-                  <w:i/>
-                  <w:sz w:val="26"/>
-                  <w:szCs w:val="26"/>
-                </w:rPr>
-              </m:ctrlPr>
-            </m:naryPr>
-            <m:sub>
-              <m:d>
-                <m:dPr>
-                  <m:ctrlPr>
-                    <w:rPr>
-                      <w:rFonts w:ascii="Cambria Math" w:eastAsiaTheme="minorEastAsia" w:hAnsi="Cambria Math" w:cs="Times New Roman"/>
-                      <w:i/>
-                      <w:sz w:val="26"/>
-                      <w:szCs w:val="26"/>
-                    </w:rPr>
-                  </m:ctrlPr>
-                </m:dPr>
-                <m:e>
-                  <m:r>
-                    <w:rPr>
-                      <w:rFonts w:ascii="Cambria Math" w:eastAsiaTheme="minorEastAsia" w:hAnsi="Cambria Math" w:cs="Times New Roman"/>
-                      <w:sz w:val="26"/>
-                      <w:szCs w:val="26"/>
-                    </w:rPr>
-                    <m:t>n,o</m:t>
-                  </m:r>
-                </m:e>
-              </m:d>
-              <m:r>
-                <w:rPr>
-                  <w:rFonts w:ascii="Cambria Math" w:eastAsiaTheme="minorEastAsia" w:hAnsi="Cambria Math" w:cs="Times New Roman"/>
-                  <w:sz w:val="26"/>
-                  <w:szCs w:val="26"/>
-                </w:rPr>
-                <m:t>∈NOA</m:t>
-              </m:r>
-            </m:sub>
-            <m:sup/>
-            <m:e>
-              <m:sSubSup>
-                <m:sSubSupPr>
-                  <m:ctrlPr>
-                    <w:rPr>
-                      <w:rFonts w:ascii="Cambria Math" w:eastAsiaTheme="minorEastAsia" w:hAnsi="Cambria Math" w:cs="Times New Roman"/>
-                      <w:i/>
-                      <w:sz w:val="26"/>
-                      <w:szCs w:val="26"/>
-                    </w:rPr>
-                  </m:ctrlPr>
-                </m:sSubSupPr>
-                <m:e>
-                  <m:r>
-                    <w:rPr>
-                      <w:rFonts w:ascii="Cambria Math" w:eastAsiaTheme="minorEastAsia" w:hAnsi="Cambria Math" w:cs="Times New Roman"/>
-                      <w:sz w:val="26"/>
-                      <w:szCs w:val="26"/>
-                    </w:rPr>
-                    <m:t>F</m:t>
-                  </m:r>
-                </m:e>
-                <m:sub>
-                  <m:r>
-                    <w:rPr>
-                      <w:rFonts w:ascii="Cambria Math" w:eastAsiaTheme="minorEastAsia" w:hAnsi="Cambria Math" w:cs="Times New Roman"/>
-                      <w:sz w:val="26"/>
-                      <w:szCs w:val="26"/>
-                    </w:rPr>
-                    <m:t>l,l,t</m:t>
-                  </m:r>
-                </m:sub>
-                <m:sup>
-                  <m:r>
-                    <w:rPr>
-                      <w:rFonts w:ascii="Cambria Math" w:eastAsiaTheme="minorEastAsia" w:hAnsi="Cambria Math" w:cs="Times New Roman"/>
-                      <w:sz w:val="26"/>
-                      <w:szCs w:val="26"/>
-                    </w:rPr>
-                    <m:t>Piped</m:t>
-                  </m:r>
-                </m:sup>
-              </m:sSubSup>
-            </m:e>
-          </m:nary>
-          <m:r>
-            <w:rPr>
-              <w:rFonts w:ascii="Cambria Math" w:hAnsi="Cambria Math" w:cs="Times New Roman"/>
-              <w:sz w:val="26"/>
-              <w:szCs w:val="26"/>
-            </w:rPr>
-            <m:t>+</m:t>
-          </m:r>
-          <m:nary>
-            <m:naryPr>
-              <m:chr m:val="∑"/>
-              <m:limLoc m:val="undOvr"/>
-              <m:supHide m:val="1"/>
-              <m:ctrlPr>
-                <w:rPr>
-                  <w:rFonts w:ascii="Cambria Math" w:eastAsiaTheme="minorEastAsia" w:hAnsi="Cambria Math" w:cs="Times New Roman"/>
-                  <w:i/>
-                  <w:sz w:val="26"/>
-                  <w:szCs w:val="26"/>
-                </w:rPr>
-              </m:ctrlPr>
-            </m:naryPr>
-            <m:sub>
-              <m:d>
-                <m:dPr>
-                  <m:ctrlPr>
-                    <w:rPr>
-                      <w:rFonts w:ascii="Cambria Math" w:eastAsiaTheme="minorEastAsia" w:hAnsi="Cambria Math" w:cs="Times New Roman"/>
-                      <w:i/>
-                      <w:sz w:val="26"/>
-                      <w:szCs w:val="26"/>
-                    </w:rPr>
-                  </m:ctrlPr>
-                </m:dPr>
-                <m:e>
-                  <m:r>
-                    <w:rPr>
-                      <w:rFonts w:ascii="Cambria Math" w:eastAsiaTheme="minorEastAsia" w:hAnsi="Cambria Math" w:cs="Times New Roman"/>
-                      <w:sz w:val="26"/>
-                      <w:szCs w:val="26"/>
-                    </w:rPr>
-                    <m:t>s,o</m:t>
-                  </m:r>
-                </m:e>
-              </m:d>
-              <m:r>
-                <w:rPr>
-                  <w:rFonts w:ascii="Cambria Math" w:eastAsiaTheme="minorEastAsia" w:hAnsi="Cambria Math" w:cs="Times New Roman"/>
-                  <w:sz w:val="26"/>
-                  <w:szCs w:val="26"/>
-                </w:rPr>
-                <m:t>∈SOA</m:t>
-              </m:r>
-            </m:sub>
-            <m:sup/>
-            <m:e>
-              <m:sSubSup>
-                <m:sSubSupPr>
-                  <m:ctrlPr>
-                    <w:rPr>
-                      <w:rFonts w:ascii="Cambria Math" w:eastAsiaTheme="minorEastAsia" w:hAnsi="Cambria Math" w:cs="Times New Roman"/>
-                      <w:i/>
-                      <w:sz w:val="26"/>
-                      <w:szCs w:val="26"/>
-                    </w:rPr>
-                  </m:ctrlPr>
-                </m:sSubSupPr>
-                <m:e>
-                  <m:r>
-                    <w:rPr>
-                      <w:rFonts w:ascii="Cambria Math" w:eastAsiaTheme="minorEastAsia" w:hAnsi="Cambria Math" w:cs="Times New Roman"/>
-                      <w:sz w:val="26"/>
-                      <w:szCs w:val="26"/>
-                    </w:rPr>
-                    <m:t>F</m:t>
-                  </m:r>
-                </m:e>
-                <m:sub>
-                  <m:r>
-                    <w:rPr>
-                      <w:rFonts w:ascii="Cambria Math" w:eastAsiaTheme="minorEastAsia" w:hAnsi="Cambria Math" w:cs="Times New Roman"/>
-                      <w:sz w:val="26"/>
-                      <w:szCs w:val="26"/>
-                    </w:rPr>
-                    <m:t>l,l,t</m:t>
-                  </m:r>
-                </m:sub>
-                <m:sup>
-                  <m:r>
-                    <w:rPr>
-                      <w:rFonts w:ascii="Cambria Math" w:eastAsiaTheme="minorEastAsia" w:hAnsi="Cambria Math" w:cs="Times New Roman"/>
-                      <w:sz w:val="26"/>
-                      <w:szCs w:val="26"/>
-                    </w:rPr>
-                    <m:t>Piped</m:t>
-                  </m:r>
-                </m:sup>
-              </m:sSubSup>
-            </m:e>
-          </m:nary>
-          <m:r>
-            <w:rPr>
-              <w:rFonts w:ascii="Cambria Math" w:hAnsi="Cambria Math" w:cs="Times New Roman"/>
-              <w:sz w:val="26"/>
-              <w:szCs w:val="26"/>
-            </w:rPr>
-            <m:t>+</m:t>
-          </m:r>
-          <m:nary>
-            <m:naryPr>
-              <m:chr m:val="∑"/>
-              <m:limLoc m:val="undOvr"/>
-              <m:supHide m:val="1"/>
-              <m:ctrlPr>
-                <w:rPr>
-                  <w:rFonts w:ascii="Cambria Math" w:eastAsiaTheme="minorEastAsia" w:hAnsi="Cambria Math" w:cs="Times New Roman"/>
-                  <w:i/>
-                  <w:sz w:val="26"/>
-                  <w:szCs w:val="26"/>
-                </w:rPr>
-              </m:ctrlPr>
-            </m:naryPr>
-            <m:sub>
-              <m:d>
-                <m:dPr>
-                  <m:ctrlPr>
-                    <w:rPr>
-                      <w:rFonts w:ascii="Cambria Math" w:eastAsiaTheme="minorEastAsia" w:hAnsi="Cambria Math" w:cs="Times New Roman"/>
-                      <w:i/>
-                      <w:sz w:val="26"/>
-                      <w:szCs w:val="26"/>
-                    </w:rPr>
-                  </m:ctrlPr>
-                </m:dPr>
-                <m:e>
-                  <m:r>
-                    <w:rPr>
-                      <w:rFonts w:ascii="Cambria Math" w:eastAsiaTheme="minorEastAsia" w:hAnsi="Cambria Math" w:cs="Times New Roman"/>
-                      <w:sz w:val="26"/>
-                      <w:szCs w:val="26"/>
-                    </w:rPr>
-                    <m:t>p,o</m:t>
-                  </m:r>
-                </m:e>
-              </m:d>
-              <m:r>
-                <w:rPr>
-                  <w:rFonts w:ascii="Cambria Math" w:eastAsiaTheme="minorEastAsia" w:hAnsi="Cambria Math" w:cs="Times New Roman"/>
-                  <w:sz w:val="26"/>
-                  <w:szCs w:val="26"/>
-                </w:rPr>
-                <m:t>∈POT</m:t>
-              </m:r>
-            </m:sub>
-            <m:sup/>
-            <m:e>
-              <m:sSubSup>
-                <m:sSubSupPr>
-                  <m:ctrlPr>
-                    <w:rPr>
-                      <w:rFonts w:ascii="Cambria Math" w:eastAsiaTheme="minorEastAsia" w:hAnsi="Cambria Math" w:cs="Times New Roman"/>
-                      <w:i/>
-                      <w:sz w:val="26"/>
-                      <w:szCs w:val="26"/>
-                    </w:rPr>
-                  </m:ctrlPr>
-                </m:sSubSupPr>
-                <m:e>
-                  <m:r>
-                    <w:rPr>
-                      <w:rFonts w:ascii="Cambria Math" w:eastAsiaTheme="minorEastAsia" w:hAnsi="Cambria Math" w:cs="Times New Roman"/>
-                      <w:sz w:val="26"/>
-                      <w:szCs w:val="26"/>
-                    </w:rPr>
-                    <m:t>F</m:t>
-                  </m:r>
-                </m:e>
-                <m:sub>
-                  <m:r>
-                    <w:rPr>
-                      <w:rFonts w:ascii="Cambria Math" w:eastAsiaTheme="minorEastAsia" w:hAnsi="Cambria Math" w:cs="Times New Roman"/>
-                      <w:sz w:val="26"/>
-                      <w:szCs w:val="26"/>
-                    </w:rPr>
-                    <m:t>l,l,t</m:t>
-                  </m:r>
-                </m:sub>
-                <m:sup>
-                  <m:r>
-                    <w:rPr>
-                      <w:rFonts w:ascii="Cambria Math" w:eastAsiaTheme="minorEastAsia" w:hAnsi="Cambria Math" w:cs="Times New Roman"/>
-                      <w:sz w:val="26"/>
-                      <w:szCs w:val="26"/>
-                    </w:rPr>
-                    <m:t>Trucked</m:t>
-                  </m:r>
-                </m:sup>
-              </m:sSubSup>
-            </m:e>
-          </m:nary>
-          <m:r>
-            <w:rPr>
-              <w:rFonts w:ascii="Cambria Math" w:hAnsi="Cambria Math" w:cs="Times New Roman"/>
-              <w:sz w:val="26"/>
-              <w:szCs w:val="26"/>
-            </w:rPr>
-            <m:t>≤</m:t>
-          </m:r>
-          <m:sSubSup>
-            <m:sSubSupPr>
-              <m:ctrlPr>
-                <w:rPr>
-                  <w:rFonts w:ascii="Cambria Math" w:hAnsi="Cambria Math" w:cs="Times New Roman"/>
-                  <w:i/>
-                  <w:sz w:val="26"/>
-                  <w:szCs w:val="26"/>
-                </w:rPr>
-              </m:ctrlPr>
-            </m:sSubSupPr>
-            <m:e>
-              <m:r>
-                <w:rPr>
-                  <w:rFonts w:ascii="Cambria Math" w:hAnsi="Cambria Math" w:cs="Times New Roman"/>
-                  <w:sz w:val="26"/>
-                  <w:szCs w:val="26"/>
-                </w:rPr>
-                <m:t>σ</m:t>
-              </m:r>
-            </m:e>
-            <m:sub>
-              <m:r>
-                <w:rPr>
-                  <w:rFonts w:ascii="Cambria Math" w:hAnsi="Cambria Math" w:cs="Times New Roman"/>
-                  <w:sz w:val="26"/>
-                  <w:szCs w:val="26"/>
-                </w:rPr>
-                <m:t>o</m:t>
-              </m:r>
-            </m:sub>
-            <m:sup>
-              <m:r>
-                <w:rPr>
-                  <w:rFonts w:ascii="Cambria Math" w:hAnsi="Cambria Math" w:cs="Times New Roman"/>
-                  <w:sz w:val="26"/>
-                  <w:szCs w:val="26"/>
-                </w:rPr>
-                <m:t>Reuse</m:t>
-              </m:r>
-            </m:sup>
-          </m:sSubSup>
-          <m:r>
-            <w:rPr>
-              <w:rFonts w:ascii="Cambria Math" w:hAnsi="Cambria Math" w:cs="Times New Roman"/>
-              <w:sz w:val="26"/>
-              <w:szCs w:val="26"/>
-            </w:rPr>
-            <m:t>+</m:t>
-          </m:r>
-          <m:sSubSup>
-            <m:sSubSupPr>
-              <m:ctrlPr>
-                <w:rPr>
-                  <w:rFonts w:ascii="Cambria Math" w:hAnsi="Cambria Math" w:cs="Times New Roman"/>
-                  <w:i/>
-                  <w:sz w:val="26"/>
-                  <w:szCs w:val="26"/>
-                </w:rPr>
-              </m:ctrlPr>
-            </m:sSubSupPr>
-            <m:e>
-              <m:r>
-                <w:rPr>
-                  <w:rFonts w:ascii="Cambria Math" w:hAnsi="Cambria Math" w:cs="Times New Roman"/>
-                  <w:sz w:val="26"/>
-                  <w:szCs w:val="26"/>
-                </w:rPr>
-                <m:t>S</m:t>
-              </m:r>
-            </m:e>
-            <m:sub>
-              <m:r>
-                <w:rPr>
-                  <w:rFonts w:ascii="Cambria Math" w:hAnsi="Cambria Math" w:cs="Times New Roman"/>
-                  <w:sz w:val="26"/>
-                  <w:szCs w:val="26"/>
-                </w:rPr>
-                <m:t>o</m:t>
-              </m:r>
-            </m:sub>
-            <m:sup>
-              <m:r>
-                <w:rPr>
-                  <w:rFonts w:ascii="Cambria Math" w:hAnsi="Cambria Math" w:cs="Times New Roman"/>
-                  <w:sz w:val="26"/>
-                  <w:szCs w:val="26"/>
-                </w:rPr>
-                <m:t>ReuseCapacity</m:t>
-              </m:r>
-            </m:sup>
-          </m:sSubSup>
-        </m:oMath>
-      </m:oMathPara>
-    </w:p>
-    <w:p>
-      <w:pPr>
-        <w:rPr>
-          <w:rFonts w:ascii="Times New Roman" w:hAnsi="Times New Roman" w:cs="Times New Roman"/>
-          <w:sz w:val="26"/>
-          <w:szCs w:val="26"/>
-        </w:rPr>
-      </w:pPr>
-    </w:p>
-    <w:p>
-      <w:pPr>
-        <w:rPr>
-          <w:rFonts w:ascii="Times New Roman" w:eastAsiaTheme="minorEastAsia" w:hAnsi="Times New Roman" w:cs="Times New Roman"/>
-          <w:sz w:val="26"/>
-          <w:szCs w:val="26"/>
-        </w:rPr>
-      </w:pPr>
-      <m:oMathPara>
-        <m:oMathParaPr>
-          <m:jc m:val="center"/>
-        </m:oMathParaPr>
-        <m:oMath>
-          <m:r>
-            <w:rPr>
-              <w:rFonts w:ascii="Cambria Math" w:eastAsiaTheme="minorEastAsia" w:hAnsi="Cambria Math" w:cs="Times New Roman"/>
-              <w:sz w:val="26"/>
-              <w:szCs w:val="26"/>
-            </w:rPr>
-            <w:lastRenderedPageBreak/>
             <m:t xml:space="preserve">∀o∈O, t∈T    </m:t>
           </m:r>
         </m:oMath>
@@ -24094,6 +24299,7 @@
           <w:sz w:val="26"/>
           <w:szCs w:val="26"/>
         </w:rPr>
+        <w:lastRenderedPageBreak/>
         <w:t>Completions Reuse Cost</w:t>
       </w:r>
     </w:p>
@@ -30080,6 +30286,7 @@
               <w:sz w:val="26"/>
               <w:szCs w:val="26"/>
             </w:rPr>
+            <w:lastRenderedPageBreak/>
             <m:t xml:space="preserve">∀ s∈S    </m:t>
           </m:r>
         </m:oMath>
@@ -30538,25 +30745,7 @@
           <w:sz w:val="26"/>
           <w:szCs w:val="26"/>
         </w:rPr>
-        <w:t xml:space="preserve">Should we develop a water scheduling model in addition to the water management model? Would a scheduling horizon be more suitable for Marcellus and/or DJ operations? Does that conflict with </w:t>
-      </w:r>
-      <w:proofErr w:type="spellStart"/>
-      <w:r>
-        <w:rPr>
-          <w:rFonts w:ascii="Times New Roman" w:eastAsiaTheme="minorEastAsia" w:hAnsi="Times New Roman" w:cs="Times New Roman"/>
-          <w:sz w:val="26"/>
-          <w:szCs w:val="26"/>
-        </w:rPr>
-        <w:t>Revonos</w:t>
-      </w:r>
-      <w:proofErr w:type="spellEnd"/>
-      <w:r>
-        <w:rPr>
-          <w:rFonts w:ascii="Times New Roman" w:eastAsiaTheme="minorEastAsia" w:hAnsi="Times New Roman" w:cs="Times New Roman"/>
-          <w:sz w:val="26"/>
-          <w:szCs w:val="26"/>
-        </w:rPr>
-        <w:t xml:space="preserve">’ business model? </w:t>
+        <w:t xml:space="preserve">Should we develop a water scheduling model in addition to the water management model? Would a scheduling horizon be more suitable for Marcellus and/or DJ operations? Does that conflict with Revonos’ business model? </w:t>
       </w:r>
     </w:p>
     <w:p>

</xml_diff>

<commit_message>
completions storage for operational model
</commit_message>
<xml_diff>
--- a/pareto/operational_water_management/docs/operational_produced_water_management_optimization.docx
+++ b/pareto/operational_water_management/docs/operational_produced_water_management_optimization.docx
@@ -2159,63 +2159,8 @@
             <w:rFonts w:ascii="Cambria Math" w:hAnsi="Cambria Math" w:cs="Times New Roman"/>
             <w:sz w:val="26"/>
             <w:szCs w:val="26"/>
-            <w:highlight w:val="yellow"/>
           </w:rPr>
-          <m:t>(</m:t>
-        </m:r>
-        <m:r>
-          <w:rPr>
-            <w:rFonts w:ascii="Cambria Math" w:hAnsi="Cambria Math" w:cs="Times New Roman"/>
-            <w:sz w:val="26"/>
-            <w:szCs w:val="26"/>
-            <w:highlight w:val="yellow"/>
-          </w:rPr>
-          <m:t>f</m:t>
-        </m:r>
-        <m:r>
-          <w:rPr>
-            <w:rFonts w:ascii="Cambria Math" w:hAnsi="Cambria Math" w:cs="Times New Roman"/>
-            <w:sz w:val="26"/>
-            <w:szCs w:val="26"/>
-            <w:highlight w:val="yellow"/>
-          </w:rPr>
-          <m:t>,</m:t>
-        </m:r>
-        <m:r>
-          <w:rPr>
-            <w:rFonts w:ascii="Cambria Math" w:hAnsi="Cambria Math" w:cs="Times New Roman"/>
-            <w:sz w:val="26"/>
-            <w:szCs w:val="26"/>
-            <w:highlight w:val="yellow"/>
-          </w:rPr>
-          <m:t>c</m:t>
-        </m:r>
-        <m:r>
-          <w:rPr>
-            <w:rFonts w:ascii="Cambria Math" w:hAnsi="Cambria Math" w:cs="Times New Roman"/>
-            <w:sz w:val="26"/>
-            <w:szCs w:val="26"/>
-            <w:highlight w:val="yellow"/>
-          </w:rPr>
-          <m:t>)∈</m:t>
-        </m:r>
-        <m:r>
-          <w:rPr>
-            <w:rFonts w:ascii="Cambria Math" w:hAnsi="Cambria Math" w:cs="Times New Roman"/>
-            <w:sz w:val="26"/>
-            <w:szCs w:val="26"/>
-            <w:highlight w:val="yellow"/>
-          </w:rPr>
-          <m:t>F</m:t>
-        </m:r>
-        <m:r>
-          <w:rPr>
-            <w:rFonts w:ascii="Cambria Math" w:hAnsi="Cambria Math" w:cs="Times New Roman"/>
-            <w:sz w:val="26"/>
-            <w:szCs w:val="26"/>
-            <w:highlight w:val="yellow"/>
-          </w:rPr>
-          <m:t>CT</m:t>
+          <m:t>(f,c)∈FCT</m:t>
         </m:r>
       </m:oMath>
       <w:r>
@@ -2223,7 +2168,6 @@
           <w:rFonts w:ascii="Times New Roman" w:eastAsiaTheme="minorEastAsia" w:hAnsi="Times New Roman" w:cs="Times New Roman"/>
           <w:sz w:val="26"/>
           <w:szCs w:val="26"/>
-          <w:highlight w:val="yellow"/>
         </w:rPr>
         <w:tab/>
       </w:r>
@@ -2232,7 +2176,6 @@
           <w:rFonts w:ascii="Times New Roman" w:eastAsiaTheme="minorEastAsia" w:hAnsi="Times New Roman" w:cs="Times New Roman"/>
           <w:sz w:val="26"/>
           <w:szCs w:val="26"/>
-          <w:highlight w:val="yellow"/>
         </w:rPr>
         <w:tab/>
       </w:r>
@@ -2241,27 +2184,9 @@
           <w:rFonts w:ascii="Times New Roman" w:eastAsiaTheme="minorEastAsia" w:hAnsi="Times New Roman" w:cs="Times New Roman"/>
           <w:sz w:val="26"/>
           <w:szCs w:val="26"/>
-          <w:highlight w:val="yellow"/>
         </w:rPr>
         <w:tab/>
-      </w:r>
-      <w:r>
-        <w:rPr>
-          <w:rFonts w:ascii="Times New Roman" w:eastAsiaTheme="minorEastAsia" w:hAnsi="Times New Roman" w:cs="Times New Roman"/>
-          <w:sz w:val="26"/>
-          <w:szCs w:val="26"/>
-          <w:highlight w:val="yellow"/>
-        </w:rPr>
-        <w:t>Freshwater</w:t>
-      </w:r>
-      <w:r>
-        <w:rPr>
-          <w:rFonts w:ascii="Times New Roman" w:eastAsiaTheme="minorEastAsia" w:hAnsi="Times New Roman" w:cs="Times New Roman"/>
-          <w:sz w:val="26"/>
-          <w:szCs w:val="26"/>
-          <w:highlight w:val="yellow"/>
-        </w:rPr>
-        <w:t>-to-completion trucking arcs</w:t>
+        <w:t>Freshwater-to-completion trucking arcs</w:t>
       </w:r>
     </w:p>
     <w:p>
@@ -3079,6 +3004,7 @@
           <w:rFonts w:ascii="Times New Roman" w:eastAsiaTheme="minorEastAsia" w:hAnsi="Times New Roman" w:cs="Times New Roman"/>
           <w:sz w:val="26"/>
           <w:szCs w:val="26"/>
+          <w:highlight w:val="yellow"/>
         </w:rPr>
       </w:pPr>
       <m:oMath>
@@ -3090,6 +3016,7 @@
                 <w:i/>
                 <w:sz w:val="26"/>
                 <w:szCs w:val="26"/>
+                <w:highlight w:val="yellow"/>
               </w:rPr>
             </m:ctrlPr>
           </m:sSubSupPr>
@@ -3099,6 +3026,7 @@
                 <w:rFonts w:ascii="Cambria Math" w:hAnsi="Cambria Math" w:cs="Times New Roman"/>
                 <w:sz w:val="26"/>
                 <w:szCs w:val="26"/>
+                <w:highlight w:val="yellow"/>
               </w:rPr>
               <m:t>F</m:t>
             </m:r>
@@ -3109,6 +3037,183 @@
                 <w:rFonts w:ascii="Cambria Math" w:hAnsi="Cambria Math" w:cs="Times New Roman"/>
                 <w:sz w:val="26"/>
                 <w:szCs w:val="26"/>
+                <w:highlight w:val="yellow"/>
+              </w:rPr>
+              <m:t>p,t</m:t>
+            </m:r>
+          </m:sub>
+          <m:sup>
+            <m:r>
+              <w:rPr>
+                <w:rFonts w:ascii="Cambria Math" w:hAnsi="Cambria Math" w:cs="Times New Roman"/>
+                <w:sz w:val="26"/>
+                <w:szCs w:val="26"/>
+                <w:highlight w:val="yellow"/>
+              </w:rPr>
+              <m:t>PadStorageIn</m:t>
+            </m:r>
+          </m:sup>
+        </m:sSubSup>
+      </m:oMath>
+      <w:r>
+        <w:rPr>
+          <w:rFonts w:ascii="Times New Roman" w:eastAsiaTheme="minorEastAsia" w:hAnsi="Times New Roman" w:cs="Times New Roman"/>
+          <w:sz w:val="26"/>
+          <w:szCs w:val="26"/>
+          <w:highlight w:val="yellow"/>
+        </w:rPr>
+        <w:tab/>
+      </w:r>
+      <w:r>
+        <w:rPr>
+          <w:rFonts w:ascii="Times New Roman" w:eastAsiaTheme="minorEastAsia" w:hAnsi="Times New Roman" w:cs="Times New Roman"/>
+          <w:sz w:val="26"/>
+          <w:szCs w:val="26"/>
+          <w:highlight w:val="yellow"/>
+        </w:rPr>
+        <w:t xml:space="preserve">Water put into completions pad storage </w:t>
+      </w:r>
+    </w:p>
+    <w:p>
+      <w:pPr>
+        <w:ind w:left="2880" w:hanging="2880"/>
+        <w:rPr>
+          <w:rFonts w:ascii="Times New Roman" w:eastAsiaTheme="minorEastAsia" w:hAnsi="Times New Roman" w:cs="Times New Roman"/>
+          <w:sz w:val="26"/>
+          <w:szCs w:val="26"/>
+        </w:rPr>
+      </w:pPr>
+      <m:oMath>
+        <m:sSubSup>
+          <m:sSubSupPr>
+            <m:ctrlPr>
+              <w:rPr>
+                <w:rFonts w:ascii="Cambria Math" w:hAnsi="Cambria Math" w:cs="Times New Roman"/>
+                <w:i/>
+                <w:sz w:val="26"/>
+                <w:szCs w:val="26"/>
+                <w:highlight w:val="yellow"/>
+              </w:rPr>
+            </m:ctrlPr>
+          </m:sSubSupPr>
+          <m:e>
+            <m:r>
+              <w:rPr>
+                <w:rFonts w:ascii="Cambria Math" w:hAnsi="Cambria Math" w:cs="Times New Roman"/>
+                <w:sz w:val="26"/>
+                <w:szCs w:val="26"/>
+                <w:highlight w:val="yellow"/>
+              </w:rPr>
+              <m:t>F</m:t>
+            </m:r>
+          </m:e>
+          <m:sub>
+            <m:r>
+              <w:rPr>
+                <w:rFonts w:ascii="Cambria Math" w:hAnsi="Cambria Math" w:cs="Times New Roman"/>
+                <w:sz w:val="26"/>
+                <w:szCs w:val="26"/>
+                <w:highlight w:val="yellow"/>
+              </w:rPr>
+              <m:t>p,t</m:t>
+            </m:r>
+          </m:sub>
+          <m:sup>
+            <m:r>
+              <w:rPr>
+                <w:rFonts w:ascii="Cambria Math" w:hAnsi="Cambria Math" w:cs="Times New Roman"/>
+                <w:sz w:val="26"/>
+                <w:szCs w:val="26"/>
+                <w:highlight w:val="yellow"/>
+              </w:rPr>
+              <m:t>PadStorage</m:t>
+            </m:r>
+            <m:r>
+              <w:rPr>
+                <w:rFonts w:ascii="Cambria Math" w:hAnsi="Cambria Math" w:cs="Times New Roman"/>
+                <w:sz w:val="26"/>
+                <w:szCs w:val="26"/>
+                <w:highlight w:val="yellow"/>
+              </w:rPr>
+              <m:t>Out</m:t>
+            </m:r>
+          </m:sup>
+        </m:sSubSup>
+      </m:oMath>
+      <w:r>
+        <w:rPr>
+          <w:rFonts w:ascii="Times New Roman" w:eastAsiaTheme="minorEastAsia" w:hAnsi="Times New Roman" w:cs="Times New Roman"/>
+          <w:sz w:val="26"/>
+          <w:szCs w:val="26"/>
+          <w:highlight w:val="yellow"/>
+        </w:rPr>
+        <w:tab/>
+        <w:t xml:space="preserve">Water </w:t>
+      </w:r>
+      <w:r>
+        <w:rPr>
+          <w:rFonts w:ascii="Times New Roman" w:eastAsiaTheme="minorEastAsia" w:hAnsi="Times New Roman" w:cs="Times New Roman"/>
+          <w:sz w:val="26"/>
+          <w:szCs w:val="26"/>
+          <w:highlight w:val="yellow"/>
+        </w:rPr>
+        <w:t xml:space="preserve">removed from </w:t>
+      </w:r>
+      <w:r>
+        <w:rPr>
+          <w:rFonts w:ascii="Times New Roman" w:eastAsiaTheme="minorEastAsia" w:hAnsi="Times New Roman" w:cs="Times New Roman"/>
+          <w:sz w:val="26"/>
+          <w:szCs w:val="26"/>
+          <w:highlight w:val="yellow"/>
+        </w:rPr>
+        <w:t>completions pad storage</w:t>
+      </w:r>
+      <w:r>
+        <w:rPr>
+          <w:rFonts w:ascii="Times New Roman" w:eastAsiaTheme="minorEastAsia" w:hAnsi="Times New Roman" w:cs="Times New Roman"/>
+          <w:sz w:val="26"/>
+          <w:szCs w:val="26"/>
+        </w:rPr>
+        <w:t xml:space="preserve"> </w:t>
+      </w:r>
+    </w:p>
+    <w:p>
+      <w:pPr>
+        <w:ind w:left="2880" w:hanging="2880"/>
+        <w:rPr>
+          <w:rFonts w:ascii="Times New Roman" w:eastAsiaTheme="minorEastAsia" w:hAnsi="Times New Roman" w:cs="Times New Roman"/>
+          <w:sz w:val="26"/>
+          <w:szCs w:val="26"/>
+        </w:rPr>
+      </w:pPr>
+      <m:oMath>
+        <m:sSubSup>
+          <m:sSubSupPr>
+            <m:ctrlPr>
+              <w:rPr>
+                <w:rFonts w:ascii="Cambria Math" w:hAnsi="Cambria Math" w:cs="Times New Roman"/>
+                <w:i/>
+                <w:sz w:val="26"/>
+                <w:szCs w:val="26"/>
+              </w:rPr>
+            </m:ctrlPr>
+          </m:sSubSupPr>
+          <m:e>
+            <m:r>
+              <w:rPr>
+                <w:rFonts w:ascii="Cambria Math" w:hAnsi="Cambria Math" w:cs="Times New Roman"/>
+                <w:sz w:val="26"/>
+                <w:szCs w:val="26"/>
+              </w:rPr>
+              <m:t>F</m:t>
+            </m:r>
+          </m:e>
+          <m:sub>
+            <m:r>
+              <w:rPr>
+                <w:rFonts w:ascii="Cambria Math" w:hAnsi="Cambria Math" w:cs="Times New Roman"/>
+                <w:sz w:val="26"/>
+                <w:szCs w:val="26"/>
               </w:rPr>
               <m:t>p,a,t</m:t>
             </m:r>
@@ -3268,7 +3373,23 @@
           <w:szCs w:val="26"/>
         </w:rPr>
         <w:tab/>
-        <w:t>Water level at storage site</w:t>
+        <w:t xml:space="preserve">Water level </w:t>
+      </w:r>
+      <w:r>
+        <w:rPr>
+          <w:rFonts w:ascii="Times New Roman" w:eastAsiaTheme="minorEastAsia" w:hAnsi="Times New Roman" w:cs="Times New Roman"/>
+          <w:sz w:val="26"/>
+          <w:szCs w:val="26"/>
+        </w:rPr>
+        <w:t>in</w:t>
+      </w:r>
+      <w:r>
+        <w:rPr>
+          <w:rFonts w:ascii="Times New Roman" w:eastAsiaTheme="minorEastAsia" w:hAnsi="Times New Roman" w:cs="Times New Roman"/>
+          <w:sz w:val="26"/>
+          <w:szCs w:val="26"/>
+        </w:rPr>
+        <w:t xml:space="preserve"> storage site</w:t>
       </w:r>
     </w:p>
     <w:p>
@@ -3332,6 +3453,118 @@
         </w:rPr>
         <w:tab/>
         <w:t>Water level in production tank</w:t>
+      </w:r>
+    </w:p>
+    <w:p>
+      <w:pPr>
+        <w:ind w:left="2880" w:hanging="2880"/>
+        <w:rPr>
+          <w:rFonts w:ascii="Times New Roman" w:eastAsiaTheme="minorEastAsia" w:hAnsi="Times New Roman" w:cs="Times New Roman"/>
+          <w:sz w:val="26"/>
+          <w:szCs w:val="26"/>
+        </w:rPr>
+      </w:pPr>
+      <m:oMath>
+        <m:sSubSup>
+          <m:sSubSupPr>
+            <m:ctrlPr>
+              <w:rPr>
+                <w:rFonts w:ascii="Cambria Math" w:hAnsi="Cambria Math" w:cs="Times New Roman"/>
+                <w:i/>
+                <w:sz w:val="26"/>
+                <w:szCs w:val="26"/>
+                <w:highlight w:val="yellow"/>
+              </w:rPr>
+            </m:ctrlPr>
+          </m:sSubSupPr>
+          <m:e>
+            <m:r>
+              <w:rPr>
+                <w:rFonts w:ascii="Cambria Math" w:hAnsi="Cambria Math" w:cs="Times New Roman"/>
+                <w:sz w:val="26"/>
+                <w:szCs w:val="26"/>
+                <w:highlight w:val="yellow"/>
+              </w:rPr>
+              <m:t>L</m:t>
+            </m:r>
+          </m:e>
+          <m:sub>
+            <m:r>
+              <w:rPr>
+                <w:rFonts w:ascii="Cambria Math" w:hAnsi="Cambria Math" w:cs="Times New Roman"/>
+                <w:sz w:val="26"/>
+                <w:szCs w:val="26"/>
+                <w:highlight w:val="yellow"/>
+              </w:rPr>
+              <m:t>p</m:t>
+            </m:r>
+            <m:r>
+              <w:rPr>
+                <w:rFonts w:ascii="Cambria Math" w:hAnsi="Cambria Math" w:cs="Times New Roman"/>
+                <w:sz w:val="26"/>
+                <w:szCs w:val="26"/>
+                <w:highlight w:val="yellow"/>
+              </w:rPr>
+              <m:t>,t</m:t>
+            </m:r>
+          </m:sub>
+          <m:sup>
+            <m:r>
+              <w:rPr>
+                <w:rFonts w:ascii="Cambria Math" w:hAnsi="Cambria Math" w:cs="Times New Roman"/>
+                <w:sz w:val="26"/>
+                <w:szCs w:val="26"/>
+                <w:highlight w:val="yellow"/>
+              </w:rPr>
+              <m:t>Pad</m:t>
+            </m:r>
+            <m:r>
+              <w:rPr>
+                <w:rFonts w:ascii="Cambria Math" w:hAnsi="Cambria Math" w:cs="Times New Roman"/>
+                <w:sz w:val="26"/>
+                <w:szCs w:val="26"/>
+                <w:highlight w:val="yellow"/>
+              </w:rPr>
+              <m:t>Storage</m:t>
+            </m:r>
+          </m:sup>
+        </m:sSubSup>
+      </m:oMath>
+      <w:r>
+        <w:rPr>
+          <w:rFonts w:ascii="Times New Roman" w:eastAsiaTheme="minorEastAsia" w:hAnsi="Times New Roman" w:cs="Times New Roman"/>
+          <w:sz w:val="26"/>
+          <w:szCs w:val="26"/>
+          <w:highlight w:val="yellow"/>
+        </w:rPr>
+        <w:tab/>
+        <w:t xml:space="preserve">Water level </w:t>
+      </w:r>
+      <w:r>
+        <w:rPr>
+          <w:rFonts w:ascii="Times New Roman" w:eastAsiaTheme="minorEastAsia" w:hAnsi="Times New Roman" w:cs="Times New Roman"/>
+          <w:sz w:val="26"/>
+          <w:szCs w:val="26"/>
+          <w:highlight w:val="yellow"/>
+        </w:rPr>
+        <w:t>in completions pad</w:t>
+      </w:r>
+      <w:r>
+        <w:rPr>
+          <w:rFonts w:ascii="Times New Roman" w:eastAsiaTheme="minorEastAsia" w:hAnsi="Times New Roman" w:cs="Times New Roman"/>
+          <w:sz w:val="26"/>
+          <w:szCs w:val="26"/>
+          <w:highlight w:val="yellow"/>
+        </w:rPr>
+        <w:t xml:space="preserve"> storage</w:t>
+      </w:r>
+      <w:r>
+        <w:rPr>
+          <w:rFonts w:ascii="Times New Roman" w:eastAsiaTheme="minorEastAsia" w:hAnsi="Times New Roman" w:cs="Times New Roman"/>
+          <w:sz w:val="26"/>
+          <w:szCs w:val="26"/>
+        </w:rPr>
+        <w:t xml:space="preserve"> </w:t>
       </w:r>
     </w:p>
     <w:p>
@@ -6542,6 +6775,7 @@
                 <w:i/>
                 <w:sz w:val="26"/>
                 <w:szCs w:val="26"/>
+                <w:highlight w:val="yellow"/>
               </w:rPr>
             </m:ctrlPr>
           </m:sSubSupPr>
@@ -6551,6 +6785,7 @@
                 <w:rFonts w:ascii="Cambria Math" w:hAnsi="Cambria Math" w:cs="Times New Roman"/>
                 <w:sz w:val="26"/>
                 <w:szCs w:val="26"/>
+                <w:highlight w:val="yellow"/>
               </w:rPr>
               <m:t>σ</m:t>
             </m:r>
@@ -6561,6 +6796,99 @@
                 <w:rFonts w:ascii="Cambria Math" w:hAnsi="Cambria Math" w:cs="Times New Roman"/>
                 <w:sz w:val="26"/>
                 <w:szCs w:val="26"/>
+                <w:highlight w:val="yellow"/>
+              </w:rPr>
+              <m:t>p</m:t>
+            </m:r>
+          </m:sub>
+          <m:sup>
+            <m:r>
+              <w:rPr>
+                <w:rFonts w:ascii="Cambria Math" w:hAnsi="Cambria Math" w:cs="Times New Roman"/>
+                <w:sz w:val="26"/>
+                <w:szCs w:val="26"/>
+                <w:highlight w:val="yellow"/>
+              </w:rPr>
+              <m:t>Pad</m:t>
+            </m:r>
+            <m:r>
+              <w:rPr>
+                <w:rFonts w:ascii="Cambria Math" w:hAnsi="Cambria Math" w:cs="Times New Roman"/>
+                <w:sz w:val="26"/>
+                <w:szCs w:val="26"/>
+                <w:highlight w:val="yellow"/>
+              </w:rPr>
+              <m:t>Storage</m:t>
+            </m:r>
+          </m:sup>
+        </m:sSubSup>
+      </m:oMath>
+      <w:r>
+        <w:rPr>
+          <w:rFonts w:ascii="Times New Roman" w:eastAsiaTheme="minorEastAsia" w:hAnsi="Times New Roman" w:cs="Times New Roman"/>
+          <w:sz w:val="26"/>
+          <w:szCs w:val="26"/>
+          <w:highlight w:val="yellow"/>
+        </w:rPr>
+        <w:tab/>
+        <w:t xml:space="preserve">Storage capacity </w:t>
+      </w:r>
+      <w:r>
+        <w:rPr>
+          <w:rFonts w:ascii="Times New Roman" w:eastAsiaTheme="minorEastAsia" w:hAnsi="Times New Roman" w:cs="Times New Roman"/>
+          <w:sz w:val="26"/>
+          <w:szCs w:val="26"/>
+          <w:highlight w:val="yellow"/>
+        </w:rPr>
+        <w:t xml:space="preserve">at </w:t>
+      </w:r>
+      <w:r>
+        <w:rPr>
+          <w:rFonts w:ascii="Times New Roman" w:eastAsiaTheme="minorEastAsia" w:hAnsi="Times New Roman" w:cs="Times New Roman"/>
+          <w:sz w:val="26"/>
+          <w:szCs w:val="26"/>
+          <w:highlight w:val="yellow"/>
+        </w:rPr>
+        <w:t>completions site</w:t>
+      </w:r>
+    </w:p>
+    <w:p>
+      <w:pPr>
+        <w:ind w:left="2880" w:hanging="2880"/>
+        <w:rPr>
+          <w:rFonts w:ascii="Times New Roman" w:eastAsiaTheme="minorEastAsia" w:hAnsi="Times New Roman" w:cs="Times New Roman"/>
+          <w:sz w:val="26"/>
+          <w:szCs w:val="26"/>
+        </w:rPr>
+      </w:pPr>
+      <m:oMath>
+        <m:sSubSup>
+          <m:sSubSupPr>
+            <m:ctrlPr>
+              <w:rPr>
+                <w:rFonts w:ascii="Cambria Math" w:hAnsi="Cambria Math" w:cs="Times New Roman"/>
+                <w:i/>
+                <w:sz w:val="26"/>
+                <w:szCs w:val="26"/>
+              </w:rPr>
+            </m:ctrlPr>
+          </m:sSubSupPr>
+          <m:e>
+            <m:r>
+              <w:rPr>
+                <w:rFonts w:ascii="Cambria Math" w:hAnsi="Cambria Math" w:cs="Times New Roman"/>
+                <w:sz w:val="26"/>
+                <w:szCs w:val="26"/>
+              </w:rPr>
+              <m:t>σ</m:t>
+            </m:r>
+          </m:e>
+          <m:sub>
+            <m:r>
+              <w:rPr>
+                <w:rFonts w:ascii="Cambria Math" w:hAnsi="Cambria Math" w:cs="Times New Roman"/>
+                <w:sz w:val="26"/>
+                <w:szCs w:val="26"/>
               </w:rPr>
               <m:t>r</m:t>
             </m:r>
@@ -8142,6 +8470,7 @@
                 <w:i/>
                 <w:sz w:val="26"/>
                 <w:szCs w:val="26"/>
+                <w:highlight w:val="yellow"/>
               </w:rPr>
             </m:ctrlPr>
           </m:sSubSupPr>
@@ -8151,6 +8480,7 @@
                 <w:rFonts w:ascii="Cambria Math" w:hAnsi="Cambria Math" w:cs="Times New Roman"/>
                 <w:sz w:val="26"/>
                 <w:szCs w:val="26"/>
+                <w:highlight w:val="yellow"/>
               </w:rPr>
               <m:t>λ</m:t>
             </m:r>
@@ -8161,6 +8491,90 @@
                 <w:rFonts w:ascii="Cambria Math" w:hAnsi="Cambria Math" w:cs="Times New Roman"/>
                 <w:sz w:val="26"/>
                 <w:szCs w:val="26"/>
+                <w:highlight w:val="yellow"/>
+              </w:rPr>
+              <m:t>p</m:t>
+            </m:r>
+          </m:sub>
+          <m:sup>
+            <m:r>
+              <w:rPr>
+                <w:rFonts w:ascii="Cambria Math" w:hAnsi="Cambria Math" w:cs="Times New Roman"/>
+                <w:sz w:val="26"/>
+                <w:szCs w:val="26"/>
+                <w:highlight w:val="yellow"/>
+              </w:rPr>
+              <m:t>Pad</m:t>
+            </m:r>
+            <m:r>
+              <w:rPr>
+                <w:rFonts w:ascii="Cambria Math" w:hAnsi="Cambria Math" w:cs="Times New Roman"/>
+                <w:sz w:val="26"/>
+                <w:szCs w:val="26"/>
+                <w:highlight w:val="yellow"/>
+              </w:rPr>
+              <m:t>Storage</m:t>
+            </m:r>
+          </m:sup>
+        </m:sSubSup>
+      </m:oMath>
+      <w:r>
+        <w:rPr>
+          <w:rFonts w:ascii="Times New Roman" w:eastAsiaTheme="minorEastAsia" w:hAnsi="Times New Roman" w:cs="Times New Roman"/>
+          <w:sz w:val="26"/>
+          <w:szCs w:val="26"/>
+          <w:highlight w:val="yellow"/>
+        </w:rPr>
+        <w:tab/>
+        <w:t xml:space="preserve">Initial storage level at </w:t>
+      </w:r>
+      <w:r>
+        <w:rPr>
+          <w:rFonts w:ascii="Times New Roman" w:eastAsiaTheme="minorEastAsia" w:hAnsi="Times New Roman" w:cs="Times New Roman"/>
+          <w:sz w:val="26"/>
+          <w:szCs w:val="26"/>
+          <w:highlight w:val="yellow"/>
+        </w:rPr>
+        <w:t>completions site</w:t>
+      </w:r>
+    </w:p>
+    <w:p>
+      <w:pPr>
+        <w:ind w:left="2880" w:hanging="2880"/>
+        <w:rPr>
+          <w:rFonts w:ascii="Times New Roman" w:eastAsiaTheme="minorEastAsia" w:hAnsi="Times New Roman" w:cs="Times New Roman"/>
+          <w:sz w:val="26"/>
+          <w:szCs w:val="26"/>
+        </w:rPr>
+      </w:pPr>
+      <m:oMath>
+        <m:sSubSup>
+          <m:sSubSupPr>
+            <m:ctrlPr>
+              <w:rPr>
+                <w:rFonts w:ascii="Cambria Math" w:hAnsi="Cambria Math" w:cs="Times New Roman"/>
+                <w:i/>
+                <w:sz w:val="26"/>
+                <w:szCs w:val="26"/>
+              </w:rPr>
+            </m:ctrlPr>
+          </m:sSubSupPr>
+          <m:e>
+            <m:r>
+              <w:rPr>
+                <w:rFonts w:ascii="Cambria Math" w:hAnsi="Cambria Math" w:cs="Times New Roman"/>
+                <w:sz w:val="26"/>
+                <w:szCs w:val="26"/>
+              </w:rPr>
+              <m:t>λ</m:t>
+            </m:r>
+          </m:e>
+          <m:sub>
+            <m:r>
+              <w:rPr>
+                <w:rFonts w:ascii="Cambria Math" w:hAnsi="Cambria Math" w:cs="Times New Roman"/>
+                <w:sz w:val="26"/>
+                <w:szCs w:val="26"/>
               </w:rPr>
               <m:t>p,a</m:t>
             </m:r>
@@ -8185,6 +8599,91 @@
         </w:rPr>
         <w:tab/>
         <w:t>Initial water level in production tank</w:t>
+      </w:r>
+    </w:p>
+    <w:p>
+      <w:pPr>
+        <w:ind w:left="2880" w:hanging="2880"/>
+        <w:rPr>
+          <w:rFonts w:ascii="Times New Roman" w:eastAsiaTheme="minorEastAsia" w:hAnsi="Times New Roman" w:cs="Times New Roman"/>
+          <w:sz w:val="26"/>
+          <w:szCs w:val="26"/>
+        </w:rPr>
+      </w:pPr>
+      <m:oMath>
+        <m:sSubSup>
+          <m:sSubSupPr>
+            <m:ctrlPr>
+              <w:rPr>
+                <w:rFonts w:ascii="Cambria Math" w:hAnsi="Cambria Math" w:cs="Times New Roman"/>
+                <w:i/>
+                <w:sz w:val="26"/>
+                <w:szCs w:val="26"/>
+                <w:highlight w:val="yellow"/>
+              </w:rPr>
+            </m:ctrlPr>
+          </m:sSubSupPr>
+          <m:e>
+            <m:r>
+              <w:rPr>
+                <w:rFonts w:ascii="Cambria Math" w:hAnsi="Cambria Math" w:cs="Times New Roman"/>
+                <w:sz w:val="26"/>
+                <w:szCs w:val="26"/>
+                <w:highlight w:val="yellow"/>
+              </w:rPr>
+              <m:t>θ</m:t>
+            </m:r>
+          </m:e>
+          <m:sub>
+            <m:r>
+              <w:rPr>
+                <w:rFonts w:ascii="Cambria Math" w:hAnsi="Cambria Math" w:cs="Times New Roman"/>
+                <w:sz w:val="26"/>
+                <w:szCs w:val="26"/>
+                <w:highlight w:val="yellow"/>
+              </w:rPr>
+              <m:t>p</m:t>
+            </m:r>
+          </m:sub>
+          <m:sup>
+            <m:r>
+              <w:rPr>
+                <w:rFonts w:ascii="Cambria Math" w:hAnsi="Cambria Math" w:cs="Times New Roman"/>
+                <w:sz w:val="26"/>
+                <w:szCs w:val="26"/>
+                <w:highlight w:val="yellow"/>
+              </w:rPr>
+              <m:t>PadStorage</m:t>
+            </m:r>
+          </m:sup>
+        </m:sSubSup>
+      </m:oMath>
+      <w:r>
+        <w:rPr>
+          <w:rFonts w:ascii="Times New Roman" w:eastAsiaTheme="minorEastAsia" w:hAnsi="Times New Roman" w:cs="Times New Roman"/>
+          <w:sz w:val="26"/>
+          <w:szCs w:val="26"/>
+          <w:highlight w:val="yellow"/>
+        </w:rPr>
+        <w:tab/>
+      </w:r>
+      <w:r>
+        <w:rPr>
+          <w:rFonts w:ascii="Times New Roman" w:eastAsiaTheme="minorEastAsia" w:hAnsi="Times New Roman" w:cs="Times New Roman"/>
+          <w:sz w:val="26"/>
+          <w:szCs w:val="26"/>
+          <w:highlight w:val="yellow"/>
+        </w:rPr>
+        <w:t xml:space="preserve">Terminal </w:t>
+      </w:r>
+      <w:r>
+        <w:rPr>
+          <w:rFonts w:ascii="Times New Roman" w:eastAsiaTheme="minorEastAsia" w:hAnsi="Times New Roman" w:cs="Times New Roman"/>
+          <w:sz w:val="26"/>
+          <w:szCs w:val="26"/>
+          <w:highlight w:val="yellow"/>
+        </w:rPr>
+        <w:t>storage level at completions site</w:t>
       </w:r>
     </w:p>
     <w:p>
@@ -10729,8 +11228,100 @@
               <w:sz w:val="26"/>
               <w:szCs w:val="26"/>
             </w:rPr>
-            <m:t xml:space="preserve">    </m:t>
+            <m:t xml:space="preserve">    +</m:t>
           </m:r>
+          <m:nary>
+            <m:naryPr>
+              <m:chr m:val="∑"/>
+              <m:limLoc m:val="undOvr"/>
+              <m:supHide m:val="1"/>
+              <m:ctrlPr>
+                <w:rPr>
+                  <w:rFonts w:ascii="Cambria Math" w:eastAsiaTheme="minorEastAsia" w:hAnsi="Cambria Math" w:cs="Times New Roman"/>
+                  <w:i/>
+                  <w:sz w:val="26"/>
+                  <w:szCs w:val="26"/>
+                </w:rPr>
+              </m:ctrlPr>
+            </m:naryPr>
+            <m:sub>
+              <m:d>
+                <m:dPr>
+                  <m:ctrlPr>
+                    <w:rPr>
+                      <w:rFonts w:ascii="Cambria Math" w:eastAsiaTheme="minorEastAsia" w:hAnsi="Cambria Math" w:cs="Times New Roman"/>
+                      <w:i/>
+                      <w:sz w:val="26"/>
+                      <w:szCs w:val="26"/>
+                    </w:rPr>
+                  </m:ctrlPr>
+                </m:dPr>
+                <m:e>
+                  <m:r>
+                    <w:rPr>
+                      <w:rFonts w:ascii="Cambria Math" w:eastAsiaTheme="minorEastAsia" w:hAnsi="Cambria Math" w:cs="Times New Roman"/>
+                      <w:sz w:val="26"/>
+                      <w:szCs w:val="26"/>
+                    </w:rPr>
+                    <m:t>f,p</m:t>
+                  </m:r>
+                </m:e>
+              </m:d>
+              <m:r>
+                <w:rPr>
+                  <w:rFonts w:ascii="Cambria Math" w:eastAsiaTheme="minorEastAsia" w:hAnsi="Cambria Math" w:cs="Times New Roman"/>
+                  <w:sz w:val="26"/>
+                  <w:szCs w:val="26"/>
+                </w:rPr>
+                <m:t>∈FCT</m:t>
+              </m:r>
+            </m:sub>
+            <m:sup/>
+            <m:e>
+              <m:sSubSup>
+                <m:sSubSupPr>
+                  <m:ctrlPr>
+                    <w:rPr>
+                      <w:rFonts w:ascii="Cambria Math" w:eastAsiaTheme="minorEastAsia" w:hAnsi="Cambria Math" w:cs="Times New Roman"/>
+                      <w:i/>
+                      <w:sz w:val="26"/>
+                      <w:szCs w:val="26"/>
+                    </w:rPr>
+                  </m:ctrlPr>
+                </m:sSubSupPr>
+                <m:e>
+                  <m:r>
+                    <w:rPr>
+                      <w:rFonts w:ascii="Cambria Math" w:eastAsiaTheme="minorEastAsia" w:hAnsi="Cambria Math" w:cs="Times New Roman"/>
+                      <w:sz w:val="26"/>
+                      <w:szCs w:val="26"/>
+                    </w:rPr>
+                    <m:t>F</m:t>
+                  </m:r>
+                </m:e>
+                <m:sub>
+                  <m:r>
+                    <w:rPr>
+                      <w:rFonts w:ascii="Cambria Math" w:eastAsiaTheme="minorEastAsia" w:hAnsi="Cambria Math" w:cs="Times New Roman"/>
+                      <w:sz w:val="26"/>
+                      <w:szCs w:val="26"/>
+                    </w:rPr>
+                    <m:t>l,l,t</m:t>
+                  </m:r>
+                </m:sub>
+                <m:sup>
+                  <m:r>
+                    <w:rPr>
+                      <w:rFonts w:ascii="Cambria Math" w:eastAsiaTheme="minorEastAsia" w:hAnsi="Cambria Math" w:cs="Times New Roman"/>
+                      <w:sz w:val="26"/>
+                      <w:szCs w:val="26"/>
+                    </w:rPr>
+                    <m:t>Trucked</m:t>
+                  </m:r>
+                </m:sup>
+              </m:sSubSup>
+            </m:e>
+          </m:nary>
           <m:r>
             <w:rPr>
               <w:rFonts w:ascii="Cambria Math" w:eastAsiaTheme="minorEastAsia" w:hAnsi="Cambria Math" w:cs="Times New Roman"/>
@@ -10740,11 +11331,8 @@
             </w:rPr>
             <m:t>+</m:t>
           </m:r>
-          <m:nary>
-            <m:naryPr>
-              <m:chr m:val="∑"/>
-              <m:limLoc m:val="undOvr"/>
-              <m:supHide m:val="1"/>
+          <m:sSubSup>
+            <m:sSubSupPr>
               <m:ctrlPr>
                 <w:rPr>
                   <w:rFonts w:ascii="Cambria Math" w:eastAsiaTheme="minorEastAsia" w:hAnsi="Cambria Math" w:cs="Times New Roman"/>
@@ -10754,41 +11342,19 @@
                   <w:highlight w:val="yellow"/>
                 </w:rPr>
               </m:ctrlPr>
-            </m:naryPr>
+            </m:sSubSupPr>
+            <m:e>
+              <m:r>
+                <w:rPr>
+                  <w:rFonts w:ascii="Cambria Math" w:eastAsiaTheme="minorEastAsia" w:hAnsi="Cambria Math" w:cs="Times New Roman"/>
+                  <w:sz w:val="26"/>
+                  <w:szCs w:val="26"/>
+                  <w:highlight w:val="yellow"/>
+                </w:rPr>
+                <m:t>F</m:t>
+              </m:r>
+            </m:e>
             <m:sub>
-              <m:d>
-                <m:dPr>
-                  <m:ctrlPr>
-                    <w:rPr>
-                      <w:rFonts w:ascii="Cambria Math" w:eastAsiaTheme="minorEastAsia" w:hAnsi="Cambria Math" w:cs="Times New Roman"/>
-                      <w:i/>
-                      <w:sz w:val="26"/>
-                      <w:szCs w:val="26"/>
-                      <w:highlight w:val="yellow"/>
-                    </w:rPr>
-                  </m:ctrlPr>
-                </m:dPr>
-                <m:e>
-                  <m:r>
-                    <w:rPr>
-                      <w:rFonts w:ascii="Cambria Math" w:eastAsiaTheme="minorEastAsia" w:hAnsi="Cambria Math" w:cs="Times New Roman"/>
-                      <w:sz w:val="26"/>
-                      <w:szCs w:val="26"/>
-                      <w:highlight w:val="yellow"/>
-                    </w:rPr>
-                    <m:t>f</m:t>
-                  </m:r>
-                  <m:r>
-                    <w:rPr>
-                      <w:rFonts w:ascii="Cambria Math" w:eastAsiaTheme="minorEastAsia" w:hAnsi="Cambria Math" w:cs="Times New Roman"/>
-                      <w:sz w:val="26"/>
-                      <w:szCs w:val="26"/>
-                      <w:highlight w:val="yellow"/>
-                    </w:rPr>
-                    <m:t>,p</m:t>
-                  </m:r>
-                </m:e>
-              </m:d>
               <m:r>
                 <w:rPr>
                   <w:rFonts w:ascii="Cambria Math" w:eastAsiaTheme="minorEastAsia" w:hAnsi="Cambria Math" w:cs="Times New Roman"/>
@@ -10796,8 +11362,10 @@
                   <w:szCs w:val="26"/>
                   <w:highlight w:val="yellow"/>
                 </w:rPr>
-                <m:t>∈</m:t>
-              </m:r>
+                <m:t>p,t</m:t>
+              </m:r>
+            </m:sub>
+            <m:sup>
               <m:r>
                 <w:rPr>
                   <w:rFonts w:ascii="Cambria Math" w:eastAsiaTheme="minorEastAsia" w:hAnsi="Cambria Math" w:cs="Times New Roman"/>
@@ -10805,8 +11373,43 @@
                   <w:szCs w:val="26"/>
                   <w:highlight w:val="yellow"/>
                 </w:rPr>
+                <m:t>PadStorageOut</m:t>
+              </m:r>
+            </m:sup>
+          </m:sSubSup>
+          <m:r>
+            <w:rPr>
+              <w:rFonts w:ascii="Cambria Math" w:eastAsiaTheme="minorEastAsia" w:hAnsi="Cambria Math" w:cs="Times New Roman"/>
+              <w:sz w:val="26"/>
+              <w:szCs w:val="26"/>
+              <w:highlight w:val="yellow"/>
+            </w:rPr>
+            <m:t>-</m:t>
+          </m:r>
+          <m:sSubSup>
+            <m:sSubSupPr>
+              <m:ctrlPr>
+                <w:rPr>
+                  <w:rFonts w:ascii="Cambria Math" w:eastAsiaTheme="minorEastAsia" w:hAnsi="Cambria Math" w:cs="Times New Roman"/>
+                  <w:i/>
+                  <w:sz w:val="26"/>
+                  <w:szCs w:val="26"/>
+                  <w:highlight w:val="yellow"/>
+                </w:rPr>
+              </m:ctrlPr>
+            </m:sSubSupPr>
+            <m:e>
+              <m:r>
+                <w:rPr>
+                  <w:rFonts w:ascii="Cambria Math" w:eastAsiaTheme="minorEastAsia" w:hAnsi="Cambria Math" w:cs="Times New Roman"/>
+                  <w:sz w:val="26"/>
+                  <w:szCs w:val="26"/>
+                  <w:highlight w:val="yellow"/>
+                </w:rPr>
                 <m:t>F</m:t>
               </m:r>
+            </m:e>
+            <m:sub>
               <m:r>
                 <w:rPr>
                   <w:rFonts w:ascii="Cambria Math" w:eastAsiaTheme="minorEastAsia" w:hAnsi="Cambria Math" w:cs="Times New Roman"/>
@@ -10814,59 +11417,21 @@
                   <w:szCs w:val="26"/>
                   <w:highlight w:val="yellow"/>
                 </w:rPr>
-                <m:t>CT</m:t>
+                <m:t>p,t</m:t>
               </m:r>
             </m:sub>
-            <m:sup/>
-            <m:e>
-              <m:sSubSup>
-                <m:sSubSupPr>
-                  <m:ctrlPr>
-                    <w:rPr>
-                      <w:rFonts w:ascii="Cambria Math" w:eastAsiaTheme="minorEastAsia" w:hAnsi="Cambria Math" w:cs="Times New Roman"/>
-                      <w:i/>
-                      <w:sz w:val="26"/>
-                      <w:szCs w:val="26"/>
-                      <w:highlight w:val="yellow"/>
-                    </w:rPr>
-                  </m:ctrlPr>
-                </m:sSubSupPr>
-                <m:e>
-                  <m:r>
-                    <w:rPr>
-                      <w:rFonts w:ascii="Cambria Math" w:eastAsiaTheme="minorEastAsia" w:hAnsi="Cambria Math" w:cs="Times New Roman"/>
-                      <w:sz w:val="26"/>
-                      <w:szCs w:val="26"/>
-                      <w:highlight w:val="yellow"/>
-                    </w:rPr>
-                    <m:t>F</m:t>
-                  </m:r>
-                </m:e>
-                <m:sub>
-                  <m:r>
-                    <w:rPr>
-                      <w:rFonts w:ascii="Cambria Math" w:eastAsiaTheme="minorEastAsia" w:hAnsi="Cambria Math" w:cs="Times New Roman"/>
-                      <w:sz w:val="26"/>
-                      <w:szCs w:val="26"/>
-                      <w:highlight w:val="yellow"/>
-                    </w:rPr>
-                    <m:t>l,l,t</m:t>
-                  </m:r>
-                </m:sub>
-                <m:sup>
-                  <m:r>
-                    <w:rPr>
-                      <w:rFonts w:ascii="Cambria Math" w:eastAsiaTheme="minorEastAsia" w:hAnsi="Cambria Math" w:cs="Times New Roman"/>
-                      <w:sz w:val="26"/>
-                      <w:szCs w:val="26"/>
-                      <w:highlight w:val="yellow"/>
-                    </w:rPr>
-                    <m:t>Trucked</m:t>
-                  </m:r>
-                </m:sup>
-              </m:sSubSup>
-            </m:e>
-          </m:nary>
+            <m:sup>
+              <m:r>
+                <w:rPr>
+                  <w:rFonts w:ascii="Cambria Math" w:eastAsiaTheme="minorEastAsia" w:hAnsi="Cambria Math" w:cs="Times New Roman"/>
+                  <w:sz w:val="26"/>
+                  <w:szCs w:val="26"/>
+                  <w:highlight w:val="yellow"/>
+                </w:rPr>
+                <m:t>PadStorageIn</m:t>
+              </m:r>
+            </m:sup>
+          </m:sSubSup>
           <m:r>
             <w:rPr>
               <w:rFonts w:ascii="Cambria Math" w:eastAsiaTheme="minorEastAsia" w:hAnsi="Cambria Math" w:cs="Times New Roman"/>
@@ -10964,6 +11529,821 @@
               <w:szCs w:val="26"/>
             </w:rPr>
             <m:t xml:space="preserve">∀p∈CP, t∈T    </m:t>
+          </m:r>
+        </m:oMath>
+      </m:oMathPara>
+    </w:p>
+    <w:p>
+      <w:pPr>
+        <w:ind w:left="2880" w:hanging="2880"/>
+        <w:rPr>
+          <w:rFonts w:ascii="Times New Roman" w:eastAsiaTheme="minorEastAsia" w:hAnsi="Times New Roman" w:cs="Times New Roman"/>
+          <w:sz w:val="26"/>
+          <w:szCs w:val="26"/>
+          <w:highlight w:val="yellow"/>
+        </w:rPr>
+      </w:pPr>
+      <w:r>
+        <w:rPr>
+          <w:rFonts w:ascii="Times New Roman" w:eastAsiaTheme="minorEastAsia" w:hAnsi="Times New Roman" w:cs="Times New Roman"/>
+          <w:b/>
+          <w:sz w:val="26"/>
+          <w:szCs w:val="26"/>
+          <w:highlight w:val="yellow"/>
+        </w:rPr>
+        <w:t>Completions Pad Storage Balance</w:t>
+      </w:r>
+    </w:p>
+    <w:p>
+      <w:pPr>
+        <w:jc w:val="center"/>
+        <w:rPr>
+          <w:rFonts w:ascii="Times New Roman" w:eastAsiaTheme="minorEastAsia" w:hAnsi="Times New Roman" w:cs="Times New Roman"/>
+          <w:sz w:val="26"/>
+          <w:szCs w:val="26"/>
+        </w:rPr>
+      </w:pPr>
+      <m:oMathPara>
+        <m:oMathParaPr>
+          <m:jc m:val="center"/>
+        </m:oMathParaPr>
+        <m:oMath>
+          <m:sSubSup>
+            <m:sSubSupPr>
+              <m:ctrlPr>
+                <w:rPr>
+                  <w:rFonts w:ascii="Cambria Math" w:hAnsi="Cambria Math" w:cs="Times New Roman"/>
+                  <w:i/>
+                  <w:sz w:val="26"/>
+                  <w:szCs w:val="26"/>
+                  <w:highlight w:val="yellow"/>
+                </w:rPr>
+              </m:ctrlPr>
+            </m:sSubSupPr>
+            <m:e>
+              <m:r>
+                <w:rPr>
+                  <w:rFonts w:ascii="Cambria Math" w:hAnsi="Cambria Math" w:cs="Times New Roman"/>
+                  <w:sz w:val="26"/>
+                  <w:szCs w:val="26"/>
+                  <w:highlight w:val="yellow"/>
+                </w:rPr>
+                <m:t>L</m:t>
+              </m:r>
+            </m:e>
+            <m:sub>
+              <m:r>
+                <w:rPr>
+                  <w:rFonts w:ascii="Cambria Math" w:hAnsi="Cambria Math" w:cs="Times New Roman"/>
+                  <w:sz w:val="26"/>
+                  <w:szCs w:val="26"/>
+                  <w:highlight w:val="yellow"/>
+                </w:rPr>
+                <m:t>p,t</m:t>
+              </m:r>
+            </m:sub>
+            <m:sup>
+              <m:r>
+                <w:rPr>
+                  <w:rFonts w:ascii="Cambria Math" w:hAnsi="Cambria Math" w:cs="Times New Roman"/>
+                  <w:sz w:val="26"/>
+                  <w:szCs w:val="26"/>
+                  <w:highlight w:val="yellow"/>
+                </w:rPr>
+                <m:t>P</m:t>
+              </m:r>
+              <m:r>
+                <w:rPr>
+                  <w:rFonts w:ascii="Cambria Math" w:hAnsi="Cambria Math" w:cs="Times New Roman"/>
+                  <w:sz w:val="26"/>
+                  <w:szCs w:val="26"/>
+                  <w:highlight w:val="yellow"/>
+                </w:rPr>
+                <m:t>adStorage</m:t>
+              </m:r>
+            </m:sup>
+          </m:sSubSup>
+          <m:r>
+            <w:rPr>
+              <w:rFonts w:ascii="Cambria Math" w:eastAsiaTheme="minorEastAsia" w:hAnsi="Cambria Math" w:cs="Times New Roman"/>
+              <w:sz w:val="26"/>
+              <w:szCs w:val="26"/>
+              <w:highlight w:val="yellow"/>
+            </w:rPr>
+            <m:t>=</m:t>
+          </m:r>
+          <m:sSubSup>
+            <m:sSubSupPr>
+              <m:ctrlPr>
+                <w:rPr>
+                  <w:rFonts w:ascii="Cambria Math" w:hAnsi="Cambria Math" w:cs="Times New Roman"/>
+                  <w:i/>
+                  <w:sz w:val="26"/>
+                  <w:szCs w:val="26"/>
+                  <w:highlight w:val="yellow"/>
+                </w:rPr>
+              </m:ctrlPr>
+            </m:sSubSupPr>
+            <m:e>
+              <m:r>
+                <w:rPr>
+                  <w:rFonts w:ascii="Cambria Math" w:hAnsi="Cambria Math" w:cs="Times New Roman"/>
+                  <w:sz w:val="26"/>
+                  <w:szCs w:val="26"/>
+                  <w:highlight w:val="yellow"/>
+                </w:rPr>
+                <m:t>λ</m:t>
+              </m:r>
+            </m:e>
+            <m:sub>
+              <m:r>
+                <w:rPr>
+                  <w:rFonts w:ascii="Cambria Math" w:hAnsi="Cambria Math" w:cs="Times New Roman"/>
+                  <w:sz w:val="26"/>
+                  <w:szCs w:val="26"/>
+                  <w:highlight w:val="yellow"/>
+                </w:rPr>
+                <m:t>p,t=1</m:t>
+              </m:r>
+            </m:sub>
+            <m:sup>
+              <m:r>
+                <w:rPr>
+                  <w:rFonts w:ascii="Cambria Math" w:hAnsi="Cambria Math" w:cs="Times New Roman"/>
+                  <w:sz w:val="26"/>
+                  <w:szCs w:val="26"/>
+                  <w:highlight w:val="yellow"/>
+                </w:rPr>
+                <m:t>PadStorage</m:t>
+              </m:r>
+            </m:sup>
+          </m:sSubSup>
+          <m:r>
+            <w:rPr>
+              <w:rFonts w:ascii="Cambria Math" w:hAnsi="Cambria Math" w:cs="Times New Roman"/>
+              <w:sz w:val="26"/>
+              <w:szCs w:val="26"/>
+              <w:highlight w:val="yellow"/>
+            </w:rPr>
+            <m:t>+</m:t>
+          </m:r>
+          <m:sSubSup>
+            <m:sSubSupPr>
+              <m:ctrlPr>
+                <w:rPr>
+                  <w:rFonts w:ascii="Cambria Math" w:hAnsi="Cambria Math" w:cs="Times New Roman"/>
+                  <w:i/>
+                  <w:sz w:val="26"/>
+                  <w:szCs w:val="26"/>
+                  <w:highlight w:val="yellow"/>
+                </w:rPr>
+              </m:ctrlPr>
+            </m:sSubSupPr>
+            <m:e>
+              <m:r>
+                <w:rPr>
+                  <w:rFonts w:ascii="Cambria Math" w:hAnsi="Cambria Math" w:cs="Times New Roman"/>
+                  <w:sz w:val="26"/>
+                  <w:szCs w:val="26"/>
+                  <w:highlight w:val="yellow"/>
+                </w:rPr>
+                <m:t>L</m:t>
+              </m:r>
+            </m:e>
+            <m:sub>
+              <m:r>
+                <w:rPr>
+                  <w:rFonts w:ascii="Cambria Math" w:hAnsi="Cambria Math" w:cs="Times New Roman"/>
+                  <w:sz w:val="26"/>
+                  <w:szCs w:val="26"/>
+                  <w:highlight w:val="yellow"/>
+                </w:rPr>
+                <m:t>p,t-1</m:t>
+              </m:r>
+            </m:sub>
+            <m:sup>
+              <m:r>
+                <w:rPr>
+                  <w:rFonts w:ascii="Cambria Math" w:hAnsi="Cambria Math" w:cs="Times New Roman"/>
+                  <w:sz w:val="26"/>
+                  <w:szCs w:val="26"/>
+                  <w:highlight w:val="yellow"/>
+                </w:rPr>
+                <m:t>PadStorage</m:t>
+              </m:r>
+            </m:sup>
+          </m:sSubSup>
+          <m:r>
+            <w:rPr>
+              <w:rFonts w:ascii="Cambria Math" w:hAnsi="Cambria Math" w:cs="Times New Roman"/>
+              <w:sz w:val="26"/>
+              <w:szCs w:val="26"/>
+              <w:highlight w:val="yellow"/>
+            </w:rPr>
+            <m:t>+</m:t>
+          </m:r>
+          <m:sSubSup>
+            <m:sSubSupPr>
+              <m:ctrlPr>
+                <w:rPr>
+                  <w:rFonts w:ascii="Cambria Math" w:hAnsi="Cambria Math" w:cs="Times New Roman"/>
+                  <w:i/>
+                  <w:sz w:val="26"/>
+                  <w:szCs w:val="26"/>
+                </w:rPr>
+              </m:ctrlPr>
+            </m:sSubSupPr>
+            <m:e>
+              <m:r>
+                <w:rPr>
+                  <w:rFonts w:ascii="Cambria Math" w:hAnsi="Cambria Math" w:cs="Times New Roman"/>
+                  <w:sz w:val="26"/>
+                  <w:szCs w:val="26"/>
+                  <w:highlight w:val="yellow"/>
+                </w:rPr>
+                <m:t>F</m:t>
+              </m:r>
+              <m:ctrlPr>
+                <w:rPr>
+                  <w:rFonts w:ascii="Cambria Math" w:hAnsi="Cambria Math" w:cs="Times New Roman"/>
+                  <w:i/>
+                  <w:sz w:val="26"/>
+                  <w:szCs w:val="26"/>
+                  <w:highlight w:val="yellow"/>
+                </w:rPr>
+              </m:ctrlPr>
+            </m:e>
+            <m:sub>
+              <m:r>
+                <w:rPr>
+                  <w:rFonts w:ascii="Cambria Math" w:hAnsi="Cambria Math" w:cs="Times New Roman"/>
+                  <w:sz w:val="26"/>
+                  <w:szCs w:val="26"/>
+                </w:rPr>
+                <m:t>p,t</m:t>
+              </m:r>
+            </m:sub>
+            <m:sup>
+              <m:r>
+                <w:rPr>
+                  <w:rFonts w:ascii="Cambria Math" w:hAnsi="Cambria Math" w:cs="Times New Roman"/>
+                  <w:sz w:val="26"/>
+                  <w:szCs w:val="26"/>
+                </w:rPr>
+                <m:t>StorageIn</m:t>
+              </m:r>
+            </m:sup>
+          </m:sSubSup>
+          <m:r>
+            <w:rPr>
+              <w:rFonts w:ascii="Cambria Math" w:hAnsi="Cambria Math" w:cs="Times New Roman"/>
+              <w:sz w:val="26"/>
+              <w:szCs w:val="26"/>
+              <w:highlight w:val="yellow"/>
+            </w:rPr>
+            <m:t>-</m:t>
+          </m:r>
+          <m:sSubSup>
+            <m:sSubSupPr>
+              <m:ctrlPr>
+                <w:rPr>
+                  <w:rFonts w:ascii="Cambria Math" w:hAnsi="Cambria Math" w:cs="Times New Roman"/>
+                  <w:i/>
+                  <w:sz w:val="26"/>
+                  <w:szCs w:val="26"/>
+                  <w:highlight w:val="yellow"/>
+                </w:rPr>
+              </m:ctrlPr>
+            </m:sSubSupPr>
+            <m:e>
+              <m:r>
+                <w:rPr>
+                  <w:rFonts w:ascii="Cambria Math" w:hAnsi="Cambria Math" w:cs="Times New Roman"/>
+                  <w:sz w:val="26"/>
+                  <w:szCs w:val="26"/>
+                  <w:highlight w:val="yellow"/>
+                </w:rPr>
+                <m:t>F</m:t>
+              </m:r>
+            </m:e>
+            <m:sub>
+              <m:r>
+                <w:rPr>
+                  <w:rFonts w:ascii="Cambria Math" w:hAnsi="Cambria Math" w:cs="Times New Roman"/>
+                  <w:sz w:val="26"/>
+                  <w:szCs w:val="26"/>
+                  <w:highlight w:val="yellow"/>
+                </w:rPr>
+                <m:t>p,t</m:t>
+              </m:r>
+            </m:sub>
+            <m:sup>
+              <m:r>
+                <w:rPr>
+                  <w:rFonts w:ascii="Cambria Math" w:hAnsi="Cambria Math" w:cs="Times New Roman"/>
+                  <w:sz w:val="26"/>
+                  <w:szCs w:val="26"/>
+                  <w:highlight w:val="yellow"/>
+                </w:rPr>
+                <m:t>StorageOut</m:t>
+              </m:r>
+            </m:sup>
+          </m:sSubSup>
+        </m:oMath>
+      </m:oMathPara>
+    </w:p>
+    <w:p>
+      <w:pPr>
+        <w:jc w:val="center"/>
+        <w:rPr>
+          <w:rFonts w:ascii="Times New Roman" w:eastAsiaTheme="minorEastAsia" w:hAnsi="Times New Roman" w:cs="Times New Roman"/>
+          <w:b/>
+          <w:sz w:val="26"/>
+          <w:szCs w:val="26"/>
+        </w:rPr>
+      </w:pPr>
+    </w:p>
+    <w:p>
+      <w:pPr>
+        <w:rPr>
+          <w:rFonts w:ascii="Times New Roman" w:eastAsiaTheme="minorEastAsia" w:hAnsi="Times New Roman" w:cs="Times New Roman"/>
+          <w:sz w:val="26"/>
+          <w:szCs w:val="26"/>
+        </w:rPr>
+      </w:pPr>
+      <m:oMathPara>
+        <m:oMath>
+          <m:r>
+            <w:rPr>
+              <w:rFonts w:ascii="Cambria Math" w:eastAsiaTheme="minorEastAsia" w:hAnsi="Cambria Math" w:cs="Times New Roman"/>
+              <w:sz w:val="26"/>
+              <w:szCs w:val="26"/>
+              <w:highlight w:val="yellow"/>
+            </w:rPr>
+            <w:lastRenderedPageBreak/>
+            <m:t>∀</m:t>
+          </m:r>
+          <m:r>
+            <w:rPr>
+              <w:rFonts w:ascii="Cambria Math" w:eastAsiaTheme="minorEastAsia" w:hAnsi="Cambria Math" w:cs="Times New Roman"/>
+              <w:sz w:val="26"/>
+              <w:szCs w:val="26"/>
+              <w:highlight w:val="yellow"/>
+            </w:rPr>
+            <m:t>p∈CP</m:t>
+          </m:r>
+          <m:r>
+            <w:rPr>
+              <w:rFonts w:ascii="Cambria Math" w:eastAsiaTheme="minorEastAsia" w:hAnsi="Cambria Math" w:cs="Times New Roman"/>
+              <w:sz w:val="26"/>
+              <w:szCs w:val="26"/>
+              <w:highlight w:val="yellow"/>
+            </w:rPr>
+            <m:t>,t∈T</m:t>
+          </m:r>
+        </m:oMath>
+      </m:oMathPara>
+    </w:p>
+    <w:p>
+      <w:pPr>
+        <w:ind w:left="2880" w:hanging="2880"/>
+        <w:rPr>
+          <w:rFonts w:ascii="Times New Roman" w:eastAsiaTheme="minorEastAsia" w:hAnsi="Times New Roman" w:cs="Times New Roman"/>
+          <w:sz w:val="26"/>
+          <w:szCs w:val="26"/>
+        </w:rPr>
+      </w:pPr>
+    </w:p>
+    <w:p>
+      <w:pPr>
+        <w:rPr>
+          <w:rFonts w:ascii="Times New Roman" w:eastAsiaTheme="minorEastAsia" w:hAnsi="Times New Roman" w:cs="Times New Roman"/>
+          <w:b/>
+          <w:sz w:val="26"/>
+          <w:szCs w:val="26"/>
+          <w:highlight w:val="yellow"/>
+        </w:rPr>
+      </w:pPr>
+      <w:r>
+        <w:rPr>
+          <w:rFonts w:ascii="Times New Roman" w:eastAsiaTheme="minorEastAsia" w:hAnsi="Times New Roman" w:cs="Times New Roman"/>
+          <w:b/>
+          <w:sz w:val="26"/>
+          <w:szCs w:val="26"/>
+          <w:highlight w:val="yellow"/>
+        </w:rPr>
+        <w:t xml:space="preserve">Completions Pad Storage </w:t>
+      </w:r>
+      <w:r>
+        <w:rPr>
+          <w:rFonts w:ascii="Times New Roman" w:eastAsiaTheme="minorEastAsia" w:hAnsi="Times New Roman" w:cs="Times New Roman"/>
+          <w:b/>
+          <w:sz w:val="26"/>
+          <w:szCs w:val="26"/>
+          <w:highlight w:val="yellow"/>
+        </w:rPr>
+        <w:t xml:space="preserve">Capacity </w:t>
+      </w:r>
+    </w:p>
+    <w:p>
+      <w:pPr>
+        <w:jc w:val="center"/>
+        <w:rPr>
+          <w:rFonts w:ascii="Times New Roman" w:eastAsiaTheme="minorEastAsia" w:hAnsi="Times New Roman" w:cs="Times New Roman"/>
+          <w:sz w:val="26"/>
+          <w:szCs w:val="26"/>
+          <w:highlight w:val="yellow"/>
+        </w:rPr>
+      </w:pPr>
+      <m:oMathPara>
+        <m:oMath>
+          <m:sSubSup>
+            <m:sSubSupPr>
+              <m:ctrlPr>
+                <w:rPr>
+                  <w:rFonts w:ascii="Cambria Math" w:hAnsi="Cambria Math" w:cs="Times New Roman"/>
+                  <w:i/>
+                  <w:sz w:val="26"/>
+                  <w:szCs w:val="26"/>
+                  <w:highlight w:val="yellow"/>
+                </w:rPr>
+              </m:ctrlPr>
+            </m:sSubSupPr>
+            <m:e>
+              <m:r>
+                <w:rPr>
+                  <w:rFonts w:ascii="Cambria Math" w:hAnsi="Cambria Math" w:cs="Times New Roman"/>
+                  <w:sz w:val="26"/>
+                  <w:szCs w:val="26"/>
+                  <w:highlight w:val="yellow"/>
+                </w:rPr>
+                <m:t>L</m:t>
+              </m:r>
+            </m:e>
+            <m:sub>
+              <m:r>
+                <w:rPr>
+                  <w:rFonts w:ascii="Cambria Math" w:hAnsi="Cambria Math" w:cs="Times New Roman"/>
+                  <w:sz w:val="26"/>
+                  <w:szCs w:val="26"/>
+                  <w:highlight w:val="yellow"/>
+                </w:rPr>
+                <m:t>p,t</m:t>
+              </m:r>
+            </m:sub>
+            <m:sup>
+              <m:r>
+                <w:rPr>
+                  <w:rFonts w:ascii="Cambria Math" w:hAnsi="Cambria Math" w:cs="Times New Roman"/>
+                  <w:sz w:val="26"/>
+                  <w:szCs w:val="26"/>
+                  <w:highlight w:val="yellow"/>
+                </w:rPr>
+                <m:t>PadStorage</m:t>
+              </m:r>
+            </m:sup>
+          </m:sSubSup>
+          <m:r>
+            <w:rPr>
+              <w:rFonts w:ascii="Cambria Math" w:hAnsi="Cambria Math" w:cs="Times New Roman"/>
+              <w:sz w:val="26"/>
+              <w:szCs w:val="26"/>
+              <w:highlight w:val="yellow"/>
+            </w:rPr>
+            <m:t>≤</m:t>
+          </m:r>
+          <m:sSubSup>
+            <m:sSubSupPr>
+              <m:ctrlPr>
+                <w:rPr>
+                  <w:rFonts w:ascii="Cambria Math" w:hAnsi="Cambria Math" w:cs="Times New Roman"/>
+                  <w:i/>
+                  <w:sz w:val="26"/>
+                  <w:szCs w:val="26"/>
+                  <w:highlight w:val="yellow"/>
+                </w:rPr>
+              </m:ctrlPr>
+            </m:sSubSupPr>
+            <m:e>
+              <m:r>
+                <w:rPr>
+                  <w:rFonts w:ascii="Cambria Math" w:hAnsi="Cambria Math" w:cs="Times New Roman"/>
+                  <w:sz w:val="26"/>
+                  <w:szCs w:val="26"/>
+                  <w:highlight w:val="yellow"/>
+                </w:rPr>
+                <m:t>σ</m:t>
+              </m:r>
+            </m:e>
+            <m:sub>
+              <m:r>
+                <w:rPr>
+                  <w:rFonts w:ascii="Cambria Math" w:hAnsi="Cambria Math" w:cs="Times New Roman"/>
+                  <w:sz w:val="26"/>
+                  <w:szCs w:val="26"/>
+                  <w:highlight w:val="yellow"/>
+                </w:rPr>
+                <m:t>p</m:t>
+              </m:r>
+            </m:sub>
+            <m:sup>
+              <m:r>
+                <w:rPr>
+                  <w:rFonts w:ascii="Cambria Math" w:hAnsi="Cambria Math" w:cs="Times New Roman"/>
+                  <w:sz w:val="26"/>
+                  <w:szCs w:val="26"/>
+                  <w:highlight w:val="yellow"/>
+                </w:rPr>
+                <m:t>PadStorage</m:t>
+              </m:r>
+            </m:sup>
+          </m:sSubSup>
+        </m:oMath>
+      </m:oMathPara>
+    </w:p>
+    <w:p>
+      <w:pPr>
+        <w:rPr>
+          <w:rFonts w:ascii="Times New Roman" w:eastAsiaTheme="minorEastAsia" w:hAnsi="Times New Roman" w:cs="Times New Roman"/>
+          <w:sz w:val="26"/>
+          <w:szCs w:val="26"/>
+          <w:highlight w:val="yellow"/>
+        </w:rPr>
+      </w:pPr>
+      <m:oMathPara>
+        <m:oMath>
+          <m:r>
+            <w:rPr>
+              <w:rFonts w:ascii="Cambria Math" w:eastAsiaTheme="minorEastAsia" w:hAnsi="Cambria Math" w:cs="Times New Roman"/>
+              <w:sz w:val="26"/>
+              <w:szCs w:val="26"/>
+              <w:highlight w:val="yellow"/>
+            </w:rPr>
+            <m:t>∀</m:t>
+          </m:r>
+          <m:r>
+            <w:rPr>
+              <w:rFonts w:ascii="Cambria Math" w:eastAsiaTheme="minorEastAsia" w:hAnsi="Cambria Math" w:cs="Times New Roman"/>
+              <w:sz w:val="26"/>
+              <w:szCs w:val="26"/>
+              <w:highlight w:val="yellow"/>
+            </w:rPr>
+            <m:t>p∈CP</m:t>
+          </m:r>
+          <m:r>
+            <w:rPr>
+              <w:rFonts w:ascii="Cambria Math" w:eastAsiaTheme="minorEastAsia" w:hAnsi="Cambria Math" w:cs="Times New Roman"/>
+              <w:sz w:val="26"/>
+              <w:szCs w:val="26"/>
+              <w:highlight w:val="yellow"/>
+            </w:rPr>
+            <m:t>,t∈T</m:t>
+          </m:r>
+        </m:oMath>
+      </m:oMathPara>
+    </w:p>
+    <w:p>
+      <w:pPr>
+        <w:jc w:val="center"/>
+        <w:rPr>
+          <w:rFonts w:ascii="Times New Roman" w:eastAsiaTheme="minorEastAsia" w:hAnsi="Times New Roman" w:cs="Times New Roman"/>
+          <w:b/>
+          <w:sz w:val="26"/>
+          <w:szCs w:val="26"/>
+          <w:highlight w:val="yellow"/>
+        </w:rPr>
+      </w:pPr>
+    </w:p>
+    <w:p>
+      <w:pPr>
+        <w:rPr>
+          <w:rFonts w:ascii="Times New Roman" w:eastAsiaTheme="minorEastAsia" w:hAnsi="Times New Roman" w:cs="Times New Roman"/>
+          <w:b/>
+          <w:bCs/>
+          <w:sz w:val="26"/>
+          <w:szCs w:val="26"/>
+          <w:highlight w:val="yellow"/>
+        </w:rPr>
+      </w:pPr>
+      <w:r>
+        <w:rPr>
+          <w:rFonts w:ascii="Times New Roman" w:eastAsiaTheme="minorEastAsia" w:hAnsi="Times New Roman" w:cs="Times New Roman"/>
+          <w:b/>
+          <w:bCs/>
+          <w:sz w:val="26"/>
+          <w:szCs w:val="26"/>
+          <w:highlight w:val="yellow"/>
+        </w:rPr>
+        <w:t xml:space="preserve">Terminal </w:t>
+      </w:r>
+      <w:r>
+        <w:rPr>
+          <w:rFonts w:ascii="Times New Roman" w:eastAsiaTheme="minorEastAsia" w:hAnsi="Times New Roman" w:cs="Times New Roman"/>
+          <w:b/>
+          <w:bCs/>
+          <w:sz w:val="26"/>
+          <w:szCs w:val="26"/>
+          <w:highlight w:val="yellow"/>
+        </w:rPr>
+        <w:t>Completions Pad</w:t>
+      </w:r>
+      <w:r>
+        <w:rPr>
+          <w:rFonts w:ascii="Times New Roman" w:eastAsiaTheme="minorEastAsia" w:hAnsi="Times New Roman" w:cs="Times New Roman"/>
+          <w:b/>
+          <w:bCs/>
+          <w:sz w:val="26"/>
+          <w:szCs w:val="26"/>
+          <w:highlight w:val="yellow"/>
+        </w:rPr>
+        <w:t xml:space="preserve"> </w:t>
+      </w:r>
+      <w:r>
+        <w:rPr>
+          <w:rFonts w:ascii="Times New Roman" w:eastAsiaTheme="minorEastAsia" w:hAnsi="Times New Roman" w:cs="Times New Roman"/>
+          <w:b/>
+          <w:bCs/>
+          <w:sz w:val="26"/>
+          <w:szCs w:val="26"/>
+          <w:highlight w:val="yellow"/>
+        </w:rPr>
+        <w:t xml:space="preserve">Storage </w:t>
+      </w:r>
+      <w:r>
+        <w:rPr>
+          <w:rFonts w:ascii="Times New Roman" w:eastAsiaTheme="minorEastAsia" w:hAnsi="Times New Roman" w:cs="Times New Roman"/>
+          <w:b/>
+          <w:bCs/>
+          <w:sz w:val="26"/>
+          <w:szCs w:val="26"/>
+          <w:highlight w:val="yellow"/>
+        </w:rPr>
+        <w:t xml:space="preserve">Level </w:t>
+      </w:r>
+    </w:p>
+    <w:p>
+      <w:pPr>
+        <w:jc w:val="center"/>
+        <w:rPr>
+          <w:rFonts w:ascii="Times New Roman" w:eastAsiaTheme="minorEastAsia" w:hAnsi="Times New Roman" w:cs="Times New Roman"/>
+          <w:sz w:val="26"/>
+          <w:szCs w:val="26"/>
+          <w:highlight w:val="yellow"/>
+        </w:rPr>
+      </w:pPr>
+      <m:oMathPara>
+        <m:oMath>
+          <m:sSubSup>
+            <m:sSubSupPr>
+              <m:ctrlPr>
+                <w:rPr>
+                  <w:rFonts w:ascii="Cambria Math" w:hAnsi="Cambria Math" w:cs="Times New Roman"/>
+                  <w:i/>
+                  <w:sz w:val="26"/>
+                  <w:szCs w:val="26"/>
+                  <w:highlight w:val="yellow"/>
+                </w:rPr>
+              </m:ctrlPr>
+            </m:sSubSupPr>
+            <m:e>
+              <m:r>
+                <w:rPr>
+                  <w:rFonts w:ascii="Cambria Math" w:hAnsi="Cambria Math" w:cs="Times New Roman"/>
+                  <w:sz w:val="26"/>
+                  <w:szCs w:val="26"/>
+                  <w:highlight w:val="yellow"/>
+                </w:rPr>
+                <m:t>L</m:t>
+              </m:r>
+            </m:e>
+            <m:sub>
+              <m:r>
+                <w:rPr>
+                  <w:rFonts w:ascii="Cambria Math" w:hAnsi="Cambria Math" w:cs="Times New Roman"/>
+                  <w:sz w:val="26"/>
+                  <w:szCs w:val="26"/>
+                  <w:highlight w:val="yellow"/>
+                </w:rPr>
+                <m:t>p,t=T</m:t>
+              </m:r>
+            </m:sub>
+            <m:sup>
+              <m:r>
+                <w:rPr>
+                  <w:rFonts w:ascii="Cambria Math" w:hAnsi="Cambria Math" w:cs="Times New Roman"/>
+                  <w:sz w:val="26"/>
+                  <w:szCs w:val="26"/>
+                  <w:highlight w:val="yellow"/>
+                </w:rPr>
+                <m:t>PadStorage</m:t>
+              </m:r>
+            </m:sup>
+          </m:sSubSup>
+          <m:r>
+            <w:rPr>
+              <w:rFonts w:ascii="Cambria Math" w:hAnsi="Cambria Math" w:cs="Times New Roman"/>
+              <w:sz w:val="26"/>
+              <w:szCs w:val="26"/>
+              <w:highlight w:val="yellow"/>
+            </w:rPr>
+            <m:t>≤</m:t>
+          </m:r>
+          <m:sSubSup>
+            <m:sSubSupPr>
+              <m:ctrlPr>
+                <w:rPr>
+                  <w:rFonts w:ascii="Cambria Math" w:hAnsi="Cambria Math" w:cs="Times New Roman"/>
+                  <w:i/>
+                  <w:sz w:val="26"/>
+                  <w:szCs w:val="26"/>
+                  <w:highlight w:val="yellow"/>
+                </w:rPr>
+              </m:ctrlPr>
+            </m:sSubSupPr>
+            <m:e>
+              <m:r>
+                <w:rPr>
+                  <w:rFonts w:ascii="Cambria Math" w:hAnsi="Cambria Math" w:cs="Times New Roman"/>
+                  <w:sz w:val="26"/>
+                  <w:szCs w:val="26"/>
+                  <w:highlight w:val="yellow"/>
+                </w:rPr>
+                <m:t>θ</m:t>
+              </m:r>
+            </m:e>
+            <m:sub>
+              <m:r>
+                <w:rPr>
+                  <w:rFonts w:ascii="Cambria Math" w:hAnsi="Cambria Math" w:cs="Times New Roman"/>
+                  <w:sz w:val="26"/>
+                  <w:szCs w:val="26"/>
+                  <w:highlight w:val="yellow"/>
+                </w:rPr>
+                <m:t>p</m:t>
+              </m:r>
+            </m:sub>
+            <m:sup>
+              <m:r>
+                <w:rPr>
+                  <w:rFonts w:ascii="Cambria Math" w:hAnsi="Cambria Math" w:cs="Times New Roman"/>
+                  <w:sz w:val="26"/>
+                  <w:szCs w:val="26"/>
+                  <w:highlight w:val="yellow"/>
+                </w:rPr>
+                <m:t>PadStorage</m:t>
+              </m:r>
+            </m:sup>
+          </m:sSubSup>
+        </m:oMath>
+      </m:oMathPara>
+    </w:p>
+    <w:p>
+      <w:pPr>
+        <w:jc w:val="center"/>
+        <w:rPr>
+          <w:rFonts w:ascii="Times New Roman" w:eastAsiaTheme="minorEastAsia" w:hAnsi="Times New Roman" w:cs="Times New Roman"/>
+          <w:sz w:val="26"/>
+          <w:szCs w:val="26"/>
+          <w:highlight w:val="yellow"/>
+        </w:rPr>
+      </w:pPr>
+    </w:p>
+    <w:p>
+      <w:pPr>
+        <w:rPr>
+          <w:rFonts w:ascii="Times New Roman" w:eastAsiaTheme="minorEastAsia" w:hAnsi="Times New Roman" w:cs="Times New Roman"/>
+          <w:sz w:val="26"/>
+          <w:szCs w:val="26"/>
+        </w:rPr>
+      </w:pPr>
+      <m:oMathPara>
+        <m:oMath>
+          <m:r>
+            <w:rPr>
+              <w:rFonts w:ascii="Cambria Math" w:eastAsiaTheme="minorEastAsia" w:hAnsi="Cambria Math" w:cs="Times New Roman"/>
+              <w:sz w:val="26"/>
+              <w:szCs w:val="26"/>
+              <w:highlight w:val="yellow"/>
+            </w:rPr>
+            <m:t>∀</m:t>
+          </m:r>
+          <m:r>
+            <w:rPr>
+              <w:rFonts w:ascii="Cambria Math" w:eastAsiaTheme="minorEastAsia" w:hAnsi="Cambria Math" w:cs="Times New Roman"/>
+              <w:sz w:val="26"/>
+              <w:szCs w:val="26"/>
+              <w:highlight w:val="yellow"/>
+            </w:rPr>
+            <m:t>p∈CP</m:t>
+          </m:r>
+          <m:r>
+            <w:rPr>
+              <w:rFonts w:ascii="Cambria Math" w:eastAsiaTheme="minorEastAsia" w:hAnsi="Cambria Math" w:cs="Times New Roman"/>
+              <w:sz w:val="26"/>
+              <w:szCs w:val="26"/>
+              <w:highlight w:val="yellow"/>
+            </w:rPr>
+            <m:t>,t∈T</m:t>
           </m:r>
         </m:oMath>
       </m:oMathPara>
@@ -11115,7 +12495,6 @@
               <w:rFonts w:ascii="Cambria Math" w:eastAsiaTheme="minorEastAsia" w:hAnsi="Cambria Math" w:cs="Times New Roman"/>
               <w:sz w:val="26"/>
               <w:szCs w:val="26"/>
-              <w:highlight w:val="yellow"/>
             </w:rPr>
             <m:t>+</m:t>
           </m:r>
@@ -11130,7 +12509,6 @@
                   <w:i/>
                   <w:sz w:val="26"/>
                   <w:szCs w:val="26"/>
-                  <w:highlight w:val="yellow"/>
                 </w:rPr>
               </m:ctrlPr>
             </m:naryPr>
@@ -11143,7 +12521,6 @@
                       <w:i/>
                       <w:sz w:val="26"/>
                       <w:szCs w:val="26"/>
-                      <w:highlight w:val="yellow"/>
                     </w:rPr>
                   </m:ctrlPr>
                 </m:dPr>
@@ -11153,7 +12530,6 @@
                       <w:rFonts w:ascii="Cambria Math" w:eastAsiaTheme="minorEastAsia" w:hAnsi="Cambria Math" w:cs="Times New Roman"/>
                       <w:sz w:val="26"/>
                       <w:szCs w:val="26"/>
-                      <w:highlight w:val="yellow"/>
                     </w:rPr>
                     <m:t>f,p</m:t>
                   </m:r>
@@ -11164,7 +12540,6 @@
                   <w:rFonts w:ascii="Cambria Math" w:eastAsiaTheme="minorEastAsia" w:hAnsi="Cambria Math" w:cs="Times New Roman"/>
                   <w:sz w:val="26"/>
                   <w:szCs w:val="26"/>
-                  <w:highlight w:val="yellow"/>
                 </w:rPr>
                 <m:t>∈FCT</m:t>
               </m:r>
@@ -11179,7 +12554,6 @@
                       <w:i/>
                       <w:sz w:val="26"/>
                       <w:szCs w:val="26"/>
-                      <w:highlight w:val="yellow"/>
                     </w:rPr>
                   </m:ctrlPr>
                 </m:sSubSupPr>
@@ -11189,7 +12563,6 @@
                       <w:rFonts w:ascii="Cambria Math" w:eastAsiaTheme="minorEastAsia" w:hAnsi="Cambria Math" w:cs="Times New Roman"/>
                       <w:sz w:val="26"/>
                       <w:szCs w:val="26"/>
-                      <w:highlight w:val="yellow"/>
                     </w:rPr>
                     <m:t>F</m:t>
                   </m:r>
@@ -11200,7 +12573,6 @@
                       <w:rFonts w:ascii="Cambria Math" w:eastAsiaTheme="minorEastAsia" w:hAnsi="Cambria Math" w:cs="Times New Roman"/>
                       <w:sz w:val="26"/>
                       <w:szCs w:val="26"/>
-                      <w:highlight w:val="yellow"/>
                     </w:rPr>
                     <m:t>l,l,t</m:t>
                   </m:r>
@@ -11211,7 +12583,6 @@
                       <w:rFonts w:ascii="Cambria Math" w:eastAsiaTheme="minorEastAsia" w:hAnsi="Cambria Math" w:cs="Times New Roman"/>
                       <w:sz w:val="26"/>
                       <w:szCs w:val="26"/>
-                      <w:highlight w:val="yellow"/>
                     </w:rPr>
                     <m:t>Trucked</m:t>
                   </m:r>
@@ -11567,7 +12938,6 @@
               <w:rFonts w:ascii="Cambria Math" w:eastAsiaTheme="minorEastAsia" w:hAnsi="Cambria Math" w:cs="Times New Roman"/>
               <w:sz w:val="26"/>
               <w:szCs w:val="26"/>
-              <w:highlight w:val="yellow"/>
             </w:rPr>
             <m:t>+</m:t>
           </m:r>
@@ -11582,7 +12952,6 @@
                   <w:i/>
                   <w:sz w:val="26"/>
                   <w:szCs w:val="26"/>
-                  <w:highlight w:val="yellow"/>
                 </w:rPr>
               </m:ctrlPr>
             </m:naryPr>
@@ -11595,7 +12964,6 @@
                       <w:i/>
                       <w:sz w:val="26"/>
                       <w:szCs w:val="26"/>
-                      <w:highlight w:val="yellow"/>
                     </w:rPr>
                   </m:ctrlPr>
                 </m:dPr>
@@ -11605,7 +12973,6 @@
                       <w:rFonts w:ascii="Cambria Math" w:eastAsiaTheme="minorEastAsia" w:hAnsi="Cambria Math" w:cs="Times New Roman"/>
                       <w:sz w:val="26"/>
                       <w:szCs w:val="26"/>
-                      <w:highlight w:val="yellow"/>
                     </w:rPr>
                     <m:t>f,p</m:t>
                   </m:r>
@@ -11616,7 +12983,6 @@
                   <w:rFonts w:ascii="Cambria Math" w:eastAsiaTheme="minorEastAsia" w:hAnsi="Cambria Math" w:cs="Times New Roman"/>
                   <w:sz w:val="26"/>
                   <w:szCs w:val="26"/>
-                  <w:highlight w:val="yellow"/>
                 </w:rPr>
                 <m:t>∈FCT</m:t>
               </m:r>
@@ -11631,7 +12997,6 @@
                       <w:i/>
                       <w:sz w:val="26"/>
                       <w:szCs w:val="26"/>
-                      <w:highlight w:val="yellow"/>
                     </w:rPr>
                   </m:ctrlPr>
                 </m:sSubSupPr>
@@ -11641,7 +13006,6 @@
                       <w:rFonts w:ascii="Cambria Math" w:eastAsiaTheme="minorEastAsia" w:hAnsi="Cambria Math" w:cs="Times New Roman"/>
                       <w:sz w:val="26"/>
                       <w:szCs w:val="26"/>
-                      <w:highlight w:val="yellow"/>
                     </w:rPr>
                     <m:t>F</m:t>
                   </m:r>
@@ -11652,7 +13016,6 @@
                       <w:rFonts w:ascii="Cambria Math" w:eastAsiaTheme="minorEastAsia" w:hAnsi="Cambria Math" w:cs="Times New Roman"/>
                       <w:sz w:val="26"/>
                       <w:szCs w:val="26"/>
-                      <w:highlight w:val="yellow"/>
                     </w:rPr>
                     <m:t>l,l,t</m:t>
                   </m:r>
@@ -11663,7 +13026,6 @@
                       <w:rFonts w:ascii="Cambria Math" w:eastAsiaTheme="minorEastAsia" w:hAnsi="Cambria Math" w:cs="Times New Roman"/>
                       <w:sz w:val="26"/>
                       <w:szCs w:val="26"/>
-                      <w:highlight w:val="yellow"/>
                     </w:rPr>
                     <m:t>Trucked</m:t>
                   </m:r>
@@ -11750,8 +13112,15 @@
               <w:sz w:val="26"/>
               <w:szCs w:val="26"/>
             </w:rPr>
-            <w:lastRenderedPageBreak/>
-            <m:t xml:space="preserve">∀p∈CP t∈T    </m:t>
+            <m:t>∀p∈CP t∈T</m:t>
+          </m:r>
+          <m:r>
+            <w:rPr>
+              <w:rFonts w:ascii="Cambria Math" w:eastAsiaTheme="minorEastAsia" w:hAnsi="Cambria Math" w:cs="Times New Roman"/>
+              <w:sz w:val="26"/>
+              <w:szCs w:val="26"/>
+            </w:rPr>
+            <m:t xml:space="preserve">    </m:t>
           </m:r>
         </m:oMath>
       </m:oMathPara>
@@ -12914,7 +14283,23 @@
               <w:sz w:val="26"/>
               <w:szCs w:val="26"/>
             </w:rPr>
-            <m:t xml:space="preserve">∀s∈S t∈T    </m:t>
+            <m:t>∀</m:t>
+          </m:r>
+          <m:r>
+            <w:rPr>
+              <w:rFonts w:ascii="Cambria Math" w:eastAsiaTheme="minorEastAsia" w:hAnsi="Cambria Math" w:cs="Times New Roman"/>
+              <w:sz w:val="26"/>
+              <w:szCs w:val="26"/>
+            </w:rPr>
+            <m:t>p</m:t>
+          </m:r>
+          <m:r>
+            <w:rPr>
+              <w:rFonts w:ascii="Cambria Math" w:eastAsiaTheme="minorEastAsia" w:hAnsi="Cambria Math" w:cs="Times New Roman"/>
+              <w:sz w:val="26"/>
+              <w:szCs w:val="26"/>
+            </w:rPr>
+            <m:t xml:space="preserve">∈S t∈T    </m:t>
           </m:r>
         </m:oMath>
       </m:oMathPara>
@@ -13888,6 +15273,7 @@
           <w:sz w:val="26"/>
           <w:szCs w:val="26"/>
         </w:rPr>
+        <w:lastRenderedPageBreak/>
         <w:t>Terminal Production Tank Level Balance</w:t>
       </w:r>
     </w:p>
@@ -15874,6 +17260,7 @@
           <w:sz w:val="26"/>
           <w:szCs w:val="26"/>
         </w:rPr>
+        <w:lastRenderedPageBreak/>
         <w:t>Network Node Balance</w:t>
       </w:r>
     </w:p>
@@ -17526,7 +18913,6 @@
           <w:sz w:val="26"/>
           <w:szCs w:val="26"/>
         </w:rPr>
-        <w:lastRenderedPageBreak/>
         <w:t>Storage Site Balance</w:t>
       </w:r>
     </w:p>
@@ -18707,6 +20093,7 @@
               <w:sz w:val="26"/>
               <w:szCs w:val="26"/>
             </w:rPr>
+            <w:lastRenderedPageBreak/>
             <m:t xml:space="preserve">  </m:t>
           </m:r>
         </m:oMath>
@@ -19518,25 +20905,7 @@
           <w:sz w:val="26"/>
           <w:szCs w:val="26"/>
         </w:rPr>
-        <w:t>is Hazen-Wil</w:t>
-      </w:r>
-      <w:proofErr w:type="spellStart"/>
-      <w:r>
-        <w:rPr>
-          <w:rFonts w:ascii="Times New Roman" w:eastAsiaTheme="minorEastAsia" w:hAnsi="Times New Roman" w:cs="Times New Roman"/>
-          <w:sz w:val="26"/>
-          <w:szCs w:val="26"/>
-        </w:rPr>
-        <w:t>liams</w:t>
-      </w:r>
-      <w:proofErr w:type="spellEnd"/>
-      <w:r>
-        <w:rPr>
-          <w:rFonts w:ascii="Times New Roman" w:eastAsiaTheme="minorEastAsia" w:hAnsi="Times New Roman" w:cs="Times New Roman"/>
-          <w:sz w:val="26"/>
-          <w:szCs w:val="26"/>
-        </w:rPr>
-        <w:t xml:space="preserve"> exponent as per Cafaro &amp; Grossmann (2020)</w:t>
+        <w:t>is Hazen-Williams exponent as per Cafaro &amp; Grossmann (2020)</w:t>
       </w:r>
       <w:r>
         <w:rPr>
@@ -20231,7 +21600,6 @@
               <w:sz w:val="26"/>
               <w:szCs w:val="26"/>
             </w:rPr>
-            <w:lastRenderedPageBreak/>
             <m:t>∀s∈S,</m:t>
           </m:r>
           <m:d>
@@ -22882,7 +24250,6 @@
                           <w:i/>
                           <w:sz w:val="26"/>
                           <w:szCs w:val="26"/>
-                          <w:highlight w:val="yellow"/>
                         </w:rPr>
                       </m:ctrlPr>
                     </m:sSubSupPr>
@@ -22892,7 +24259,6 @@
                           <w:rFonts w:ascii="Cambria Math" w:eastAsiaTheme="minorEastAsia" w:hAnsi="Cambria Math" w:cs="Times New Roman"/>
                           <w:sz w:val="26"/>
                           <w:szCs w:val="26"/>
-                          <w:highlight w:val="yellow"/>
                         </w:rPr>
                         <m:t>F</m:t>
                       </m:r>
@@ -22903,36 +24269,8 @@
                           <w:rFonts w:ascii="Cambria Math" w:eastAsiaTheme="minorEastAsia" w:hAnsi="Cambria Math" w:cs="Times New Roman"/>
                           <w:sz w:val="26"/>
                           <w:szCs w:val="26"/>
-                          <w:highlight w:val="yellow"/>
                         </w:rPr>
-                        <m:t>f</m:t>
-                      </m:r>
-                      <m:r>
-                        <w:rPr>
-                          <w:rFonts w:ascii="Cambria Math" w:eastAsiaTheme="minorEastAsia" w:hAnsi="Cambria Math" w:cs="Times New Roman"/>
-                          <w:sz w:val="26"/>
-                          <w:szCs w:val="26"/>
-                          <w:highlight w:val="yellow"/>
-                        </w:rPr>
-                        <m:t>,</m:t>
-                      </m:r>
-                      <m:r>
-                        <w:rPr>
-                          <w:rFonts w:ascii="Cambria Math" w:eastAsiaTheme="minorEastAsia" w:hAnsi="Cambria Math" w:cs="Times New Roman"/>
-                          <w:sz w:val="26"/>
-                          <w:szCs w:val="26"/>
-                          <w:highlight w:val="yellow"/>
-                        </w:rPr>
-                        <m:t>p</m:t>
-                      </m:r>
-                      <m:r>
-                        <w:rPr>
-                          <w:rFonts w:ascii="Cambria Math" w:eastAsiaTheme="minorEastAsia" w:hAnsi="Cambria Math" w:cs="Times New Roman"/>
-                          <w:sz w:val="26"/>
-                          <w:szCs w:val="26"/>
-                          <w:highlight w:val="yellow"/>
-                        </w:rPr>
-                        <m:t>,t</m:t>
+                        <m:t>f,p,t</m:t>
                       </m:r>
                     </m:sub>
                     <m:sup>
@@ -22941,7 +24279,6 @@
                           <w:rFonts w:ascii="Cambria Math" w:eastAsiaTheme="minorEastAsia" w:hAnsi="Cambria Math" w:cs="Times New Roman"/>
                           <w:sz w:val="26"/>
                           <w:szCs w:val="26"/>
-                          <w:highlight w:val="yellow"/>
                         </w:rPr>
                         <m:t>Trucked</m:t>
                       </m:r>
@@ -25393,7 +26730,6 @@
                   <w:rFonts w:ascii="Cambria Math" w:eastAsiaTheme="minorEastAsia" w:hAnsi="Cambria Math" w:cs="Times New Roman"/>
                   <w:sz w:val="26"/>
                   <w:szCs w:val="26"/>
-                  <w:highlight w:val="yellow"/>
                 </w:rPr>
                 <m:t>+</m:t>
               </m:r>
@@ -25405,7 +26741,6 @@
                       <w:i/>
                       <w:sz w:val="26"/>
                       <w:szCs w:val="26"/>
-                      <w:highlight w:val="yellow"/>
                     </w:rPr>
                   </m:ctrlPr>
                 </m:sSubSupPr>
@@ -25415,7 +26750,6 @@
                       <w:rFonts w:ascii="Cambria Math" w:eastAsiaTheme="minorEastAsia" w:hAnsi="Cambria Math" w:cs="Times New Roman"/>
                       <w:sz w:val="26"/>
                       <w:szCs w:val="26"/>
-                      <w:highlight w:val="yellow"/>
                     </w:rPr>
                     <m:t>F</m:t>
                   </m:r>
@@ -25426,7 +26760,6 @@
                       <w:rFonts w:ascii="Cambria Math" w:eastAsiaTheme="minorEastAsia" w:hAnsi="Cambria Math" w:cs="Times New Roman"/>
                       <w:sz w:val="26"/>
                       <w:szCs w:val="26"/>
-                      <w:highlight w:val="yellow"/>
                     </w:rPr>
                     <m:t>l,l,t</m:t>
                   </m:r>
@@ -25437,7 +26770,6 @@
                       <w:rFonts w:ascii="Cambria Math" w:eastAsiaTheme="minorEastAsia" w:hAnsi="Cambria Math" w:cs="Times New Roman"/>
                       <w:sz w:val="26"/>
                       <w:szCs w:val="26"/>
-                      <w:highlight w:val="yellow"/>
                     </w:rPr>
                     <m:t>Sourced</m:t>
                   </m:r>
@@ -25568,7 +26900,6 @@
           <w:rFonts w:ascii="Times New Roman" w:eastAsiaTheme="minorEastAsia" w:hAnsi="Times New Roman" w:cs="Times New Roman"/>
           <w:sz w:val="26"/>
           <w:szCs w:val="26"/>
-          <w:highlight w:val="yellow"/>
         </w:rPr>
       </w:pPr>
     </w:p>
@@ -25594,7 +26925,6 @@
                   <w:i/>
                   <w:sz w:val="26"/>
                   <w:szCs w:val="26"/>
-                  <w:highlight w:val="yellow"/>
                 </w:rPr>
               </m:ctrlPr>
             </m:sSupPr>
@@ -25604,7 +26934,6 @@
                   <w:rFonts w:ascii="Cambria Math" w:hAnsi="Cambria Math" w:cs="Times New Roman"/>
                   <w:sz w:val="26"/>
                   <w:szCs w:val="26"/>
-                  <w:highlight w:val="yellow"/>
                 </w:rPr>
                 <m:t>C</m:t>
               </m:r>
@@ -25615,7 +26944,6 @@
                   <w:rFonts w:ascii="Cambria Math" w:hAnsi="Cambria Math" w:cs="Times New Roman"/>
                   <w:sz w:val="26"/>
                   <w:szCs w:val="26"/>
-                  <w:highlight w:val="yellow"/>
                 </w:rPr>
                 <m:t>TotalPiping</m:t>
               </m:r>
@@ -25626,7 +26954,6 @@
               <w:rFonts w:ascii="Cambria Math" w:hAnsi="Cambria Math" w:cs="Times New Roman"/>
               <w:sz w:val="26"/>
               <w:szCs w:val="26"/>
-              <w:highlight w:val="yellow"/>
             </w:rPr>
             <m:t>=</m:t>
           </m:r>
@@ -25641,7 +26968,6 @@
                   <w:i/>
                   <w:sz w:val="26"/>
                   <w:szCs w:val="26"/>
-                  <w:highlight w:val="yellow"/>
                 </w:rPr>
               </m:ctrlPr>
             </m:naryPr>
@@ -25651,7 +26977,6 @@
                   <w:rFonts w:ascii="Cambria Math" w:eastAsiaTheme="minorEastAsia" w:hAnsi="Cambria Math" w:cs="Times New Roman"/>
                   <w:sz w:val="26"/>
                   <w:szCs w:val="26"/>
-                  <w:highlight w:val="yellow"/>
                 </w:rPr>
                 <m:t>∀t∈T</m:t>
               </m:r>
@@ -25669,7 +26994,6 @@
                       <w:i/>
                       <w:sz w:val="26"/>
                       <w:szCs w:val="26"/>
-                      <w:highlight w:val="yellow"/>
                     </w:rPr>
                   </m:ctrlPr>
                 </m:naryPr>
@@ -25679,7 +27003,6 @@
                       <w:rFonts w:ascii="Cambria Math" w:eastAsiaTheme="minorEastAsia" w:hAnsi="Cambria Math" w:cs="Times New Roman"/>
                       <w:sz w:val="26"/>
                       <w:szCs w:val="26"/>
-                      <w:highlight w:val="yellow"/>
                     </w:rPr>
                     <m:t>∀</m:t>
                   </m:r>
@@ -25691,7 +27014,6 @@
                           <w:i/>
                           <w:sz w:val="26"/>
                           <w:szCs w:val="26"/>
-                          <w:highlight w:val="yellow"/>
                         </w:rPr>
                       </m:ctrlPr>
                     </m:dPr>
@@ -25701,7 +27023,6 @@
                           <w:rFonts w:ascii="Cambria Math" w:eastAsiaTheme="minorEastAsia" w:hAnsi="Cambria Math" w:cs="Times New Roman"/>
                           <w:sz w:val="26"/>
                           <w:szCs w:val="26"/>
-                          <w:highlight w:val="yellow"/>
                         </w:rPr>
                         <m:t>l,l</m:t>
                       </m:r>
@@ -25712,7 +27033,6 @@
                       <w:rFonts w:ascii="Cambria Math" w:eastAsiaTheme="minorEastAsia" w:hAnsi="Cambria Math" w:cs="Times New Roman"/>
                       <w:sz w:val="26"/>
                       <w:szCs w:val="26"/>
-                      <w:highlight w:val="yellow"/>
                     </w:rPr>
                     <m:t>∈{PPA,…}</m:t>
                   </m:r>
@@ -25727,7 +27047,6 @@
                           <w:i/>
                           <w:sz w:val="26"/>
                           <w:szCs w:val="26"/>
-                          <w:highlight w:val="yellow"/>
                         </w:rPr>
                       </m:ctrlPr>
                     </m:sSubSupPr>
@@ -25737,7 +27056,6 @@
                           <w:rFonts w:ascii="Cambria Math" w:hAnsi="Cambria Math" w:cs="Times New Roman"/>
                           <w:sz w:val="26"/>
                           <w:szCs w:val="26"/>
-                          <w:highlight w:val="yellow"/>
                         </w:rPr>
                         <m:t>C</m:t>
                       </m:r>
@@ -25748,7 +27066,6 @@
                           <w:rFonts w:ascii="Cambria Math" w:hAnsi="Cambria Math" w:cs="Times New Roman"/>
                           <w:sz w:val="26"/>
                           <w:szCs w:val="26"/>
-                          <w:highlight w:val="yellow"/>
                         </w:rPr>
                         <m:t>l,l,t</m:t>
                       </m:r>
@@ -25759,7 +27076,6 @@
                           <w:rFonts w:ascii="Cambria Math" w:hAnsi="Cambria Math" w:cs="Times New Roman"/>
                           <w:sz w:val="26"/>
                           <w:szCs w:val="26"/>
-                          <w:highlight w:val="yellow"/>
                         </w:rPr>
                         <m:t>Piped</m:t>
                       </m:r>
@@ -25797,71 +27113,8 @@
           <w:rFonts w:ascii="Times New Roman" w:eastAsiaTheme="minorEastAsia" w:hAnsi="Times New Roman" w:cs="Times New Roman"/>
           <w:sz w:val="26"/>
           <w:szCs w:val="26"/>
-          <w:highlight w:val="yellow"/>
-        </w:rPr>
-        <w:t>Note: the constraint</w:t>
-      </w:r>
-      <w:r>
-        <w:rPr>
-          <w:rFonts w:ascii="Times New Roman" w:eastAsiaTheme="minorEastAsia" w:hAnsi="Times New Roman" w:cs="Times New Roman"/>
-          <w:sz w:val="26"/>
-          <w:szCs w:val="26"/>
-          <w:highlight w:val="yellow"/>
-        </w:rPr>
-        <w:t>s</w:t>
-      </w:r>
-      <w:r>
-        <w:rPr>
-          <w:rFonts w:ascii="Times New Roman" w:eastAsiaTheme="minorEastAsia" w:hAnsi="Times New Roman" w:cs="Times New Roman"/>
-          <w:sz w:val="26"/>
-          <w:szCs w:val="26"/>
-          <w:highlight w:val="yellow"/>
-        </w:rPr>
-        <w:t xml:space="preserve"> above explicitly consider freshwater </w:t>
-      </w:r>
-      <w:r>
-        <w:rPr>
-          <w:rFonts w:ascii="Times New Roman" w:eastAsiaTheme="minorEastAsia" w:hAnsi="Times New Roman" w:cs="Times New Roman"/>
-          <w:sz w:val="26"/>
-          <w:szCs w:val="26"/>
-          <w:highlight w:val="yellow"/>
-        </w:rPr>
-        <w:t>piping</w:t>
-      </w:r>
-      <w:r>
-        <w:rPr>
-          <w:rFonts w:ascii="Times New Roman" w:eastAsiaTheme="minorEastAsia" w:hAnsi="Times New Roman" w:cs="Times New Roman"/>
-          <w:sz w:val="26"/>
-          <w:szCs w:val="26"/>
-          <w:highlight w:val="yellow"/>
-        </w:rPr>
-        <w:t xml:space="preserve"> via FC</w:t>
-      </w:r>
-      <w:r>
-        <w:rPr>
-          <w:rFonts w:ascii="Times New Roman" w:eastAsiaTheme="minorEastAsia" w:hAnsi="Times New Roman" w:cs="Times New Roman"/>
-          <w:sz w:val="26"/>
-          <w:szCs w:val="26"/>
-          <w:highlight w:val="yellow"/>
-        </w:rPr>
-        <w:t>A</w:t>
-      </w:r>
-      <w:r>
-        <w:rPr>
-          <w:rFonts w:ascii="Times New Roman" w:eastAsiaTheme="minorEastAsia" w:hAnsi="Times New Roman" w:cs="Times New Roman"/>
-          <w:sz w:val="26"/>
-          <w:szCs w:val="26"/>
-          <w:highlight w:val="yellow"/>
-        </w:rPr>
-        <w:t xml:space="preserve"> arcs.</w:t>
-      </w:r>
-      <w:r>
-        <w:rPr>
-          <w:rFonts w:ascii="Times New Roman" w:eastAsiaTheme="minorEastAsia" w:hAnsi="Times New Roman" w:cs="Times New Roman"/>
-          <w:sz w:val="26"/>
-          <w:szCs w:val="26"/>
-        </w:rPr>
-        <w:t xml:space="preserve"> </w:t>
+        </w:rPr>
+        <w:t xml:space="preserve">Note: the constraints above explicitly consider freshwater piping via FCA arcs. </w:t>
       </w:r>
     </w:p>
     <w:p>
@@ -27146,7 +28399,6 @@
                   <w:i/>
                   <w:sz w:val="26"/>
                   <w:szCs w:val="26"/>
-                  <w:highlight w:val="yellow"/>
                 </w:rPr>
               </m:ctrlPr>
             </m:sSubSupPr>
@@ -27159,7 +28411,6 @@
                       <w:i/>
                       <w:sz w:val="26"/>
                       <w:szCs w:val="26"/>
-                      <w:highlight w:val="yellow"/>
                     </w:rPr>
                   </m:ctrlPr>
                 </m:sSubSupPr>
@@ -27172,7 +28423,6 @@
                           <w:i/>
                           <w:sz w:val="26"/>
                           <w:szCs w:val="26"/>
-                          <w:highlight w:val="yellow"/>
                         </w:rPr>
                       </m:ctrlPr>
                     </m:sSubSupPr>
@@ -27182,7 +28432,6 @@
                           <w:rFonts w:ascii="Cambria Math" w:hAnsi="Cambria Math" w:cs="Times New Roman"/>
                           <w:sz w:val="26"/>
                           <w:szCs w:val="26"/>
-                          <w:highlight w:val="yellow"/>
                         </w:rPr>
                         <m:t>C</m:t>
                       </m:r>
@@ -27193,7 +28442,6 @@
                           <w:rFonts w:ascii="Cambria Math" w:hAnsi="Cambria Math" w:cs="Times New Roman"/>
                           <w:sz w:val="26"/>
                           <w:szCs w:val="26"/>
-                          <w:highlight w:val="yellow"/>
                         </w:rPr>
                         <m:t>l,</m:t>
                       </m:r>
@@ -27206,7 +28454,6 @@
                               <w:i/>
                               <w:sz w:val="26"/>
                               <w:szCs w:val="26"/>
-                              <w:highlight w:val="yellow"/>
                             </w:rPr>
                           </m:ctrlPr>
                         </m:accPr>
@@ -27216,7 +28463,6 @@
                               <w:rFonts w:ascii="Cambria Math" w:hAnsi="Cambria Math" w:cs="Times New Roman"/>
                               <w:sz w:val="26"/>
                               <w:szCs w:val="26"/>
-                              <w:highlight w:val="yellow"/>
                             </w:rPr>
                             <m:t>l</m:t>
                           </m:r>
@@ -27227,7 +28473,6 @@
                           <w:rFonts w:ascii="Cambria Math" w:hAnsi="Cambria Math" w:cs="Times New Roman"/>
                           <w:sz w:val="26"/>
                           <w:szCs w:val="26"/>
-                          <w:highlight w:val="yellow"/>
                         </w:rPr>
                         <m:t xml:space="preserve"> ,t</m:t>
                       </m:r>
@@ -27238,7 +28483,6 @@
                           <w:rFonts w:ascii="Cambria Math" w:hAnsi="Cambria Math" w:cs="Times New Roman"/>
                           <w:sz w:val="26"/>
                           <w:szCs w:val="26"/>
-                          <w:highlight w:val="yellow"/>
                         </w:rPr>
                         <m:t>Trucked</m:t>
                       </m:r>
@@ -27249,7 +28493,6 @@
                       <w:rFonts w:ascii="Cambria Math" w:hAnsi="Cambria Math" w:cs="Times New Roman"/>
                       <w:sz w:val="26"/>
                       <w:szCs w:val="26"/>
-                      <w:highlight w:val="yellow"/>
                     </w:rPr>
                     <m:t>=F</m:t>
                   </m:r>
@@ -27260,7 +28503,6 @@
                       <w:rFonts w:ascii="Cambria Math" w:hAnsi="Cambria Math" w:cs="Times New Roman"/>
                       <w:sz w:val="26"/>
                       <w:szCs w:val="26"/>
-                      <w:highlight w:val="yellow"/>
                     </w:rPr>
                     <m:t>l,</m:t>
                   </m:r>
@@ -27273,7 +28515,6 @@
                           <w:i/>
                           <w:sz w:val="26"/>
                           <w:szCs w:val="26"/>
-                          <w:highlight w:val="yellow"/>
                         </w:rPr>
                       </m:ctrlPr>
                     </m:accPr>
@@ -27283,7 +28524,6 @@
                           <w:rFonts w:ascii="Cambria Math" w:hAnsi="Cambria Math" w:cs="Times New Roman"/>
                           <w:sz w:val="26"/>
                           <w:szCs w:val="26"/>
-                          <w:highlight w:val="yellow"/>
                         </w:rPr>
                         <m:t>l</m:t>
                       </m:r>
@@ -27294,7 +28534,6 @@
                       <w:rFonts w:ascii="Cambria Math" w:hAnsi="Cambria Math" w:cs="Times New Roman"/>
                       <w:sz w:val="26"/>
                       <w:szCs w:val="26"/>
-                      <w:highlight w:val="yellow"/>
                     </w:rPr>
                     <m:t>,t</m:t>
                   </m:r>
@@ -27305,7 +28544,6 @@
                       <w:rFonts w:ascii="Cambria Math" w:hAnsi="Cambria Math" w:cs="Times New Roman"/>
                       <w:sz w:val="26"/>
                       <w:szCs w:val="26"/>
-                      <w:highlight w:val="yellow"/>
                     </w:rPr>
                     <m:t>Trucked</m:t>
                   </m:r>
@@ -27316,7 +28554,6 @@
                   <w:rFonts w:ascii="Cambria Math" w:hAnsi="Cambria Math" w:cs="Times New Roman"/>
                   <w:sz w:val="26"/>
                   <w:szCs w:val="26"/>
-                  <w:highlight w:val="yellow"/>
                 </w:rPr>
                 <m:t>⋅</m:t>
               </m:r>
@@ -27329,7 +28566,6 @@
                       <w:i/>
                       <w:sz w:val="26"/>
                       <w:szCs w:val="26"/>
-                      <w:highlight w:val="yellow"/>
                     </w:rPr>
                   </m:ctrlPr>
                 </m:fPr>
@@ -27339,7 +28575,6 @@
                       <w:rFonts w:ascii="Cambria Math" w:hAnsi="Cambria Math" w:cs="Times New Roman"/>
                       <w:sz w:val="26"/>
                       <w:szCs w:val="26"/>
-                      <w:highlight w:val="yellow"/>
                     </w:rPr>
                     <m:t>1</m:t>
                   </m:r>
@@ -27353,7 +28588,6 @@
                           <w:i/>
                           <w:sz w:val="26"/>
                           <w:szCs w:val="26"/>
-                          <w:highlight w:val="yellow"/>
                         </w:rPr>
                       </m:ctrlPr>
                     </m:sSupPr>
@@ -27363,7 +28597,6 @@
                           <w:rFonts w:ascii="Cambria Math" w:hAnsi="Cambria Math" w:cs="Times New Roman"/>
                           <w:sz w:val="26"/>
                           <w:szCs w:val="26"/>
-                          <w:highlight w:val="yellow"/>
                         </w:rPr>
                         <m:t>δ</m:t>
                       </m:r>
@@ -27374,7 +28607,6 @@
                           <w:rFonts w:ascii="Cambria Math" w:hAnsi="Cambria Math" w:cs="Times New Roman"/>
                           <w:sz w:val="26"/>
                           <w:szCs w:val="26"/>
-                          <w:highlight w:val="yellow"/>
                         </w:rPr>
                         <m:t>Truck</m:t>
                       </m:r>
@@ -27387,7 +28619,6 @@
                   <w:rFonts w:ascii="Cambria Math" w:hAnsi="Cambria Math" w:cs="Times New Roman"/>
                   <w:sz w:val="26"/>
                   <w:szCs w:val="26"/>
-                  <w:highlight w:val="yellow"/>
                 </w:rPr>
                 <m:t>⋅τ</m:t>
               </m:r>
@@ -27398,7 +28629,6 @@
                   <w:rFonts w:ascii="Cambria Math" w:hAnsi="Cambria Math" w:cs="Times New Roman"/>
                   <w:sz w:val="26"/>
                   <w:szCs w:val="26"/>
-                  <w:highlight w:val="yellow"/>
                 </w:rPr>
                 <m:t>p,p</m:t>
               </m:r>
@@ -27409,7 +28639,6 @@
                   <w:rFonts w:ascii="Cambria Math" w:hAnsi="Cambria Math" w:cs="Times New Roman"/>
                   <w:sz w:val="26"/>
                   <w:szCs w:val="26"/>
-                  <w:highlight w:val="yellow"/>
                 </w:rPr>
                 <m:t>Trucking</m:t>
               </m:r>
@@ -27420,7 +28649,6 @@
               <w:rFonts w:ascii="Cambria Math" w:hAnsi="Cambria Math" w:cs="Times New Roman"/>
               <w:sz w:val="26"/>
               <w:szCs w:val="26"/>
-              <w:highlight w:val="yellow"/>
             </w:rPr>
             <m:t>⋅</m:t>
           </m:r>
@@ -27432,7 +28660,6 @@
                   <w:i/>
                   <w:sz w:val="26"/>
                   <w:szCs w:val="26"/>
-                  <w:highlight w:val="yellow"/>
                 </w:rPr>
               </m:ctrlPr>
             </m:sSubSupPr>
@@ -27442,7 +28669,6 @@
                   <w:rFonts w:ascii="Cambria Math" w:hAnsi="Cambria Math" w:cs="Times New Roman"/>
                   <w:sz w:val="26"/>
                   <w:szCs w:val="26"/>
-                  <w:highlight w:val="yellow"/>
                 </w:rPr>
                 <m:t>π</m:t>
               </m:r>
@@ -27453,7 +28679,6 @@
                   <w:rFonts w:ascii="Cambria Math" w:hAnsi="Cambria Math" w:cs="Times New Roman"/>
                   <w:sz w:val="26"/>
                   <w:szCs w:val="26"/>
-                  <w:highlight w:val="yellow"/>
                 </w:rPr>
                 <m:t>l</m:t>
               </m:r>
@@ -27464,7 +28689,6 @@
                   <w:rFonts w:ascii="Cambria Math" w:hAnsi="Cambria Math" w:cs="Times New Roman"/>
                   <w:sz w:val="26"/>
                   <w:szCs w:val="26"/>
-                  <w:highlight w:val="yellow"/>
                 </w:rPr>
                 <m:t>Trucking</m:t>
               </m:r>
@@ -27565,7 +28789,6 @@
                   <w:i/>
                   <w:sz w:val="26"/>
                   <w:szCs w:val="26"/>
-                  <w:highlight w:val="yellow"/>
                 </w:rPr>
               </m:ctrlPr>
             </m:sSupPr>
@@ -27575,7 +28798,6 @@
                   <w:rFonts w:ascii="Cambria Math" w:hAnsi="Cambria Math" w:cs="Times New Roman"/>
                   <w:sz w:val="26"/>
                   <w:szCs w:val="26"/>
-                  <w:highlight w:val="yellow"/>
                 </w:rPr>
                 <m:t>C</m:t>
               </m:r>
@@ -27586,7 +28808,6 @@
                   <w:rFonts w:ascii="Cambria Math" w:hAnsi="Cambria Math" w:cs="Times New Roman"/>
                   <w:sz w:val="26"/>
                   <w:szCs w:val="26"/>
-                  <w:highlight w:val="yellow"/>
                 </w:rPr>
                 <m:t>TotalTrucking</m:t>
               </m:r>
@@ -27597,7 +28818,6 @@
               <w:rFonts w:ascii="Cambria Math" w:hAnsi="Cambria Math" w:cs="Times New Roman"/>
               <w:sz w:val="26"/>
               <w:szCs w:val="26"/>
-              <w:highlight w:val="yellow"/>
             </w:rPr>
             <m:t>=</m:t>
           </m:r>
@@ -27612,7 +28832,6 @@
                   <w:i/>
                   <w:sz w:val="26"/>
                   <w:szCs w:val="26"/>
-                  <w:highlight w:val="yellow"/>
                 </w:rPr>
               </m:ctrlPr>
             </m:naryPr>
@@ -27622,7 +28841,6 @@
                   <w:rFonts w:ascii="Cambria Math" w:eastAsiaTheme="minorEastAsia" w:hAnsi="Cambria Math" w:cs="Times New Roman"/>
                   <w:sz w:val="26"/>
                   <w:szCs w:val="26"/>
-                  <w:highlight w:val="yellow"/>
                 </w:rPr>
                 <m:t>∀t∈T</m:t>
               </m:r>
@@ -27640,7 +28858,6 @@
                       <w:i/>
                       <w:sz w:val="26"/>
                       <w:szCs w:val="26"/>
-                      <w:highlight w:val="yellow"/>
                     </w:rPr>
                   </m:ctrlPr>
                 </m:naryPr>
@@ -27650,7 +28867,6 @@
                       <w:rFonts w:ascii="Cambria Math" w:eastAsiaTheme="minorEastAsia" w:hAnsi="Cambria Math" w:cs="Times New Roman"/>
                       <w:sz w:val="26"/>
                       <w:szCs w:val="26"/>
-                      <w:highlight w:val="yellow"/>
                     </w:rPr>
                     <m:t>∀</m:t>
                   </m:r>
@@ -27662,7 +28878,6 @@
                           <w:i/>
                           <w:sz w:val="26"/>
                           <w:szCs w:val="26"/>
-                          <w:highlight w:val="yellow"/>
                         </w:rPr>
                       </m:ctrlPr>
                     </m:dPr>
@@ -27672,7 +28887,6 @@
                           <w:rFonts w:ascii="Cambria Math" w:eastAsiaTheme="minorEastAsia" w:hAnsi="Cambria Math" w:cs="Times New Roman"/>
                           <w:sz w:val="26"/>
                           <w:szCs w:val="26"/>
-                          <w:highlight w:val="yellow"/>
                         </w:rPr>
                         <m:t>l,l</m:t>
                       </m:r>
@@ -27683,7 +28897,6 @@
                       <w:rFonts w:ascii="Cambria Math" w:eastAsiaTheme="minorEastAsia" w:hAnsi="Cambria Math" w:cs="Times New Roman"/>
                       <w:sz w:val="26"/>
                       <w:szCs w:val="26"/>
-                      <w:highlight w:val="yellow"/>
                     </w:rPr>
                     <m:t>∈{PPA,…}</m:t>
                   </m:r>
@@ -27698,7 +28911,6 @@
                           <w:i/>
                           <w:sz w:val="26"/>
                           <w:szCs w:val="26"/>
-                          <w:highlight w:val="yellow"/>
                         </w:rPr>
                       </m:ctrlPr>
                     </m:sSubSupPr>
@@ -27708,7 +28920,6 @@
                           <w:rFonts w:ascii="Cambria Math" w:hAnsi="Cambria Math" w:cs="Times New Roman"/>
                           <w:sz w:val="26"/>
                           <w:szCs w:val="26"/>
-                          <w:highlight w:val="yellow"/>
                         </w:rPr>
                         <m:t>C</m:t>
                       </m:r>
@@ -27719,7 +28930,6 @@
                           <w:rFonts w:ascii="Cambria Math" w:hAnsi="Cambria Math" w:cs="Times New Roman"/>
                           <w:sz w:val="26"/>
                           <w:szCs w:val="26"/>
-                          <w:highlight w:val="yellow"/>
                         </w:rPr>
                         <m:t>l,</m:t>
                       </m:r>
@@ -27732,7 +28942,6 @@
                               <w:i/>
                               <w:sz w:val="26"/>
                               <w:szCs w:val="26"/>
-                              <w:highlight w:val="yellow"/>
                             </w:rPr>
                           </m:ctrlPr>
                         </m:accPr>
@@ -27742,7 +28951,6 @@
                               <w:rFonts w:ascii="Cambria Math" w:hAnsi="Cambria Math" w:cs="Times New Roman"/>
                               <w:sz w:val="26"/>
                               <w:szCs w:val="26"/>
-                              <w:highlight w:val="yellow"/>
                             </w:rPr>
                             <m:t>l</m:t>
                           </m:r>
@@ -27753,7 +28961,6 @@
                           <w:rFonts w:ascii="Cambria Math" w:hAnsi="Cambria Math" w:cs="Times New Roman"/>
                           <w:sz w:val="26"/>
                           <w:szCs w:val="26"/>
-                          <w:highlight w:val="yellow"/>
                         </w:rPr>
                         <m:t xml:space="preserve"> ,t</m:t>
                       </m:r>
@@ -27764,7 +28971,6 @@
                           <w:rFonts w:ascii="Cambria Math" w:hAnsi="Cambria Math" w:cs="Times New Roman"/>
                           <w:sz w:val="26"/>
                           <w:szCs w:val="26"/>
-                          <w:highlight w:val="yellow"/>
                         </w:rPr>
                         <m:t>Trucked</m:t>
                       </m:r>
@@ -27799,35 +29005,8 @@
           <w:rFonts w:ascii="Times New Roman" w:eastAsiaTheme="minorEastAsia" w:hAnsi="Times New Roman" w:cs="Times New Roman"/>
           <w:sz w:val="26"/>
           <w:szCs w:val="26"/>
-          <w:highlight w:val="yellow"/>
-        </w:rPr>
-        <w:t>Note: the constraint</w:t>
-      </w:r>
-      <w:r>
-        <w:rPr>
-          <w:rFonts w:ascii="Times New Roman" w:eastAsiaTheme="minorEastAsia" w:hAnsi="Times New Roman" w:cs="Times New Roman"/>
-          <w:sz w:val="26"/>
-          <w:szCs w:val="26"/>
-          <w:highlight w:val="yellow"/>
-        </w:rPr>
-        <w:t>s</w:t>
-      </w:r>
-      <w:r>
-        <w:rPr>
-          <w:rFonts w:ascii="Times New Roman" w:eastAsiaTheme="minorEastAsia" w:hAnsi="Times New Roman" w:cs="Times New Roman"/>
-          <w:sz w:val="26"/>
-          <w:szCs w:val="26"/>
-          <w:highlight w:val="yellow"/>
-        </w:rPr>
-        <w:t xml:space="preserve"> above explicitly consider freshwater trucking via FCT arcs.</w:t>
-      </w:r>
-      <w:r>
-        <w:rPr>
-          <w:rFonts w:ascii="Times New Roman" w:eastAsiaTheme="minorEastAsia" w:hAnsi="Times New Roman" w:cs="Times New Roman"/>
-          <w:sz w:val="26"/>
-          <w:szCs w:val="26"/>
-        </w:rPr>
-        <w:t xml:space="preserve"> </w:t>
+        </w:rPr>
+        <w:t xml:space="preserve">Note: the constraints above explicitly consider freshwater trucking via FCT arcs. </w:t>
       </w:r>
     </w:p>
     <w:p>
@@ -27857,7 +29036,6 @@
           <w:sz w:val="26"/>
           <w:szCs w:val="26"/>
         </w:rPr>
-        <w:lastRenderedPageBreak/>
         <w:t>Disposal Construction or Capacity Expansion Cost</w:t>
       </w:r>
     </w:p>
@@ -30511,6 +31689,7 @@
               <w:sz w:val="26"/>
               <w:szCs w:val="26"/>
             </w:rPr>
+            <w:lastRenderedPageBreak/>
             <m:t xml:space="preserve">∀ k∈K    </m:t>
           </m:r>
         </m:oMath>
@@ -31118,7 +32297,6 @@
           <w:sz w:val="26"/>
           <w:szCs w:val="26"/>
         </w:rPr>
-        <w:lastRenderedPageBreak/>
         <w:t xml:space="preserve">Should we develop a water scheduling model in addition to the water management model? Would a scheduling horizon be more suitable for Marcellus and/or DJ operations? Does that conflict with </w:t>
       </w:r>
       <w:proofErr w:type="spellStart"/>
@@ -31211,6 +32389,7 @@
           <w:sz w:val="26"/>
           <w:szCs w:val="26"/>
         </w:rPr>
+        <w:lastRenderedPageBreak/>
         <w:t>Introduce slack variables where necessary or useful (especially: offloading/processing capacity constraints)</w:t>
       </w:r>
       <w:r>

</xml_diff>

<commit_message>
improved flowback processing - operational
</commit_message>
<xml_diff>
--- a/pareto/operational_water_management/docs/operational_produced_water_management_optimization.docx
+++ b/pareto/operational_water_management/docs/operational_produced_water_management_optimization.docx
@@ -1339,8 +1339,45 @@
             <w:rFonts w:ascii="Cambria Math" w:hAnsi="Cambria Math" w:cs="Times New Roman"/>
             <w:sz w:val="26"/>
             <w:szCs w:val="26"/>
+            <w:highlight w:val="green"/>
           </w:rPr>
-          <m:t>(n,n)∈NNA</m:t>
+          <m:t>(p,</m:t>
+        </m:r>
+        <m:r>
+          <w:rPr>
+            <w:rFonts w:ascii="Cambria Math" w:hAnsi="Cambria Math" w:cs="Times New Roman"/>
+            <w:sz w:val="26"/>
+            <w:szCs w:val="26"/>
+            <w:highlight w:val="green"/>
+          </w:rPr>
+          <m:t>p</m:t>
+        </m:r>
+        <m:r>
+          <w:rPr>
+            <w:rFonts w:ascii="Cambria Math" w:hAnsi="Cambria Math" w:cs="Times New Roman"/>
+            <w:sz w:val="26"/>
+            <w:szCs w:val="26"/>
+            <w:highlight w:val="green"/>
+          </w:rPr>
+          <m:t>)∈C</m:t>
+        </m:r>
+        <m:r>
+          <w:rPr>
+            <w:rFonts w:ascii="Cambria Math" w:hAnsi="Cambria Math" w:cs="Times New Roman"/>
+            <w:sz w:val="26"/>
+            <w:szCs w:val="26"/>
+            <w:highlight w:val="green"/>
+          </w:rPr>
+          <m:t>C</m:t>
+        </m:r>
+        <m:r>
+          <w:rPr>
+            <w:rFonts w:ascii="Cambria Math" w:hAnsi="Cambria Math" w:cs="Times New Roman"/>
+            <w:sz w:val="26"/>
+            <w:szCs w:val="26"/>
+            <w:highlight w:val="green"/>
+          </w:rPr>
+          <m:t>A</m:t>
         </m:r>
       </m:oMath>
       <w:r>
@@ -1348,6 +1385,7 @@
           <w:rFonts w:ascii="Times New Roman" w:eastAsiaTheme="minorEastAsia" w:hAnsi="Times New Roman" w:cs="Times New Roman"/>
           <w:sz w:val="26"/>
           <w:szCs w:val="26"/>
+          <w:highlight w:val="green"/>
         </w:rPr>
         <w:tab/>
       </w:r>
@@ -1356,25 +1394,37 @@
           <w:rFonts w:ascii="Times New Roman" w:eastAsiaTheme="minorEastAsia" w:hAnsi="Times New Roman" w:cs="Times New Roman"/>
           <w:sz w:val="26"/>
           <w:szCs w:val="26"/>
+          <w:highlight w:val="green"/>
         </w:rPr>
         <w:tab/>
-        <w:t xml:space="preserve">Node-to-node </w:t>
-      </w:r>
-      <w:r>
-        <w:rPr>
-          <w:rFonts w:ascii="Times New Roman" w:eastAsiaTheme="minorEastAsia" w:hAnsi="Times New Roman" w:cs="Times New Roman"/>
-          <w:sz w:val="26"/>
-          <w:szCs w:val="26"/>
-        </w:rPr>
-        <w:t xml:space="preserve">pipeline </w:t>
-      </w:r>
-      <w:r>
-        <w:rPr>
-          <w:rFonts w:ascii="Times New Roman" w:eastAsiaTheme="minorEastAsia" w:hAnsi="Times New Roman" w:cs="Times New Roman"/>
-          <w:sz w:val="26"/>
-          <w:szCs w:val="26"/>
-        </w:rPr>
-        <w:t>arcs</w:t>
+      </w:r>
+      <w:r>
+        <w:rPr>
+          <w:rFonts w:ascii="Times New Roman" w:eastAsiaTheme="minorEastAsia" w:hAnsi="Times New Roman" w:cs="Times New Roman"/>
+          <w:sz w:val="26"/>
+          <w:szCs w:val="26"/>
+          <w:highlight w:val="green"/>
+        </w:rPr>
+        <w:tab/>
+        <w:t>Completion-to-</w:t>
+      </w:r>
+      <w:r>
+        <w:rPr>
+          <w:rFonts w:ascii="Times New Roman" w:eastAsiaTheme="minorEastAsia" w:hAnsi="Times New Roman" w:cs="Times New Roman"/>
+          <w:sz w:val="26"/>
+          <w:szCs w:val="26"/>
+          <w:highlight w:val="green"/>
+        </w:rPr>
+        <w:t>completion</w:t>
+      </w:r>
+      <w:r>
+        <w:rPr>
+          <w:rFonts w:ascii="Times New Roman" w:eastAsiaTheme="minorEastAsia" w:hAnsi="Times New Roman" w:cs="Times New Roman"/>
+          <w:sz w:val="26"/>
+          <w:szCs w:val="26"/>
+          <w:highlight w:val="green"/>
+        </w:rPr>
+        <w:t xml:space="preserve"> pipeline arcs</w:t>
       </w:r>
     </w:p>
     <w:p>
@@ -1392,7 +1442,7 @@
             <w:sz w:val="26"/>
             <w:szCs w:val="26"/>
           </w:rPr>
-          <m:t>(n,p)∈NCA</m:t>
+          <m:t>(n,n)∈NNA</m:t>
         </m:r>
       </m:oMath>
       <w:r>
@@ -1410,15 +1460,7 @@
           <w:szCs w:val="26"/>
         </w:rPr>
         <w:tab/>
-      </w:r>
-      <w:r>
-        <w:rPr>
-          <w:rFonts w:ascii="Times New Roman" w:eastAsiaTheme="minorEastAsia" w:hAnsi="Times New Roman" w:cs="Times New Roman"/>
-          <w:sz w:val="26"/>
-          <w:szCs w:val="26"/>
-        </w:rPr>
-        <w:tab/>
-        <w:t xml:space="preserve">Node-to-completion </w:t>
+        <w:t xml:space="preserve">Node-to-node </w:t>
       </w:r>
       <w:r>
         <w:rPr>
@@ -1453,6 +1495,66 @@
             <w:szCs w:val="26"/>
           </w:rPr>
           <w:lastRenderedPageBreak/>
+          <m:t>(n,p)∈NCA</m:t>
+        </m:r>
+      </m:oMath>
+      <w:r>
+        <w:rPr>
+          <w:rFonts w:ascii="Times New Roman" w:eastAsiaTheme="minorEastAsia" w:hAnsi="Times New Roman" w:cs="Times New Roman"/>
+          <w:sz w:val="26"/>
+          <w:szCs w:val="26"/>
+        </w:rPr>
+        <w:tab/>
+      </w:r>
+      <w:r>
+        <w:rPr>
+          <w:rFonts w:ascii="Times New Roman" w:eastAsiaTheme="minorEastAsia" w:hAnsi="Times New Roman" w:cs="Times New Roman"/>
+          <w:sz w:val="26"/>
+          <w:szCs w:val="26"/>
+        </w:rPr>
+        <w:tab/>
+      </w:r>
+      <w:r>
+        <w:rPr>
+          <w:rFonts w:ascii="Times New Roman" w:eastAsiaTheme="minorEastAsia" w:hAnsi="Times New Roman" w:cs="Times New Roman"/>
+          <w:sz w:val="26"/>
+          <w:szCs w:val="26"/>
+        </w:rPr>
+        <w:tab/>
+        <w:t xml:space="preserve">Node-to-completion </w:t>
+      </w:r>
+      <w:r>
+        <w:rPr>
+          <w:rFonts w:ascii="Times New Roman" w:eastAsiaTheme="minorEastAsia" w:hAnsi="Times New Roman" w:cs="Times New Roman"/>
+          <w:sz w:val="26"/>
+          <w:szCs w:val="26"/>
+        </w:rPr>
+        <w:t xml:space="preserve">pipeline </w:t>
+      </w:r>
+      <w:r>
+        <w:rPr>
+          <w:rFonts w:ascii="Times New Roman" w:eastAsiaTheme="minorEastAsia" w:hAnsi="Times New Roman" w:cs="Times New Roman"/>
+          <w:sz w:val="26"/>
+          <w:szCs w:val="26"/>
+        </w:rPr>
+        <w:t>arcs</w:t>
+      </w:r>
+    </w:p>
+    <w:p>
+      <w:pPr>
+        <w:rPr>
+          <w:rFonts w:ascii="Times New Roman" w:eastAsiaTheme="minorEastAsia" w:hAnsi="Times New Roman" w:cs="Times New Roman"/>
+          <w:sz w:val="26"/>
+          <w:szCs w:val="26"/>
+        </w:rPr>
+      </w:pPr>
+      <m:oMath>
+        <m:r>
+          <w:rPr>
+            <w:rFonts w:ascii="Cambria Math" w:hAnsi="Cambria Math" w:cs="Times New Roman"/>
+            <w:sz w:val="26"/>
+            <w:szCs w:val="26"/>
+          </w:rPr>
           <m:t>(n,k)∈NKA</m:t>
         </m:r>
       </m:oMath>
@@ -2721,6 +2823,7 @@
             <w:sz w:val="26"/>
             <w:szCs w:val="26"/>
           </w:rPr>
+          <w:lastRenderedPageBreak/>
           <m:t>(r,k)∈RKT</m:t>
         </m:r>
       </m:oMath>
@@ -3309,8 +3412,9 @@
           <w:highlight w:val="yellow"/>
         </w:rPr>
         <w:tab/>
-        <w:t>Produced water drained from</w:t>
-      </w:r>
+        <w:t xml:space="preserve">Produced water drained from equalized production </w:t>
+      </w:r>
+      <w:proofErr w:type="gramStart"/>
       <w:r>
         <w:rPr>
           <w:rFonts w:ascii="Times New Roman" w:eastAsiaTheme="minorEastAsia" w:hAnsi="Times New Roman" w:cs="Times New Roman"/>
@@ -3318,35 +3422,7 @@
           <w:szCs w:val="26"/>
           <w:highlight w:val="yellow"/>
         </w:rPr>
-        <w:t xml:space="preserve"> equalized</w:t>
-      </w:r>
-      <w:r>
-        <w:rPr>
-          <w:rFonts w:ascii="Times New Roman" w:eastAsiaTheme="minorEastAsia" w:hAnsi="Times New Roman" w:cs="Times New Roman"/>
-          <w:sz w:val="26"/>
-          <w:szCs w:val="26"/>
-          <w:highlight w:val="yellow"/>
-        </w:rPr>
-        <w:t xml:space="preserve"> production </w:t>
-      </w:r>
-      <w:proofErr w:type="gramStart"/>
-      <w:r>
-        <w:rPr>
-          <w:rFonts w:ascii="Times New Roman" w:eastAsiaTheme="minorEastAsia" w:hAnsi="Times New Roman" w:cs="Times New Roman"/>
-          <w:sz w:val="26"/>
-          <w:szCs w:val="26"/>
-          <w:highlight w:val="yellow"/>
-        </w:rPr>
-        <w:t>tank</w:t>
-      </w:r>
-      <w:r>
-        <w:rPr>
-          <w:rFonts w:ascii="Times New Roman" w:eastAsiaTheme="minorEastAsia" w:hAnsi="Times New Roman" w:cs="Times New Roman"/>
-          <w:sz w:val="26"/>
-          <w:szCs w:val="26"/>
-          <w:highlight w:val="yellow"/>
-        </w:rPr>
-        <w:t>s</w:t>
+        <w:t>tanks</w:t>
       </w:r>
       <w:proofErr w:type="gramEnd"/>
       <w:r>
@@ -5255,7 +5331,27 @@
           <w:szCs w:val="26"/>
         </w:rPr>
         <w:tab/>
-        <w:t xml:space="preserve">Flow capacity in a given time period between two </w:t>
+        <w:t>Flow capac</w:t>
+      </w:r>
+      <w:proofErr w:type="spellStart"/>
+      <w:r>
+        <w:rPr>
+          <w:rFonts w:ascii="Times New Roman" w:eastAsiaTheme="minorEastAsia" w:hAnsi="Times New Roman" w:cs="Times New Roman"/>
+          <w:strike/>
+          <w:sz w:val="26"/>
+          <w:szCs w:val="26"/>
+        </w:rPr>
+        <w:t>ity</w:t>
+      </w:r>
+      <w:proofErr w:type="spellEnd"/>
+      <w:r>
+        <w:rPr>
+          <w:rFonts w:ascii="Times New Roman" w:eastAsiaTheme="minorEastAsia" w:hAnsi="Times New Roman" w:cs="Times New Roman"/>
+          <w:strike/>
+          <w:sz w:val="26"/>
+          <w:szCs w:val="26"/>
+        </w:rPr>
+        <w:t xml:space="preserve"> in a given time period between two </w:t>
       </w:r>
       <w:proofErr w:type="gramStart"/>
       <w:r>
@@ -9520,16 +9616,7 @@
           <w:szCs w:val="26"/>
           <w:highlight w:val="yellow"/>
         </w:rPr>
-        <w:t>k</w:t>
-      </w:r>
-      <w:r>
-        <w:rPr>
-          <w:rFonts w:ascii="Times New Roman" w:eastAsiaTheme="minorEastAsia" w:hAnsi="Times New Roman" w:cs="Times New Roman"/>
-          <w:sz w:val="26"/>
-          <w:szCs w:val="26"/>
-          <w:highlight w:val="yellow"/>
-        </w:rPr>
-        <w:t>s</w:t>
+        <w:t>ks</w:t>
       </w:r>
     </w:p>
     <w:p>
@@ -11928,6 +12015,7 @@
               <w:rFonts w:ascii="Cambria Math" w:eastAsiaTheme="minorEastAsia" w:hAnsi="Cambria Math" w:cs="Times New Roman"/>
               <w:sz w:val="26"/>
               <w:szCs w:val="26"/>
+              <w:highlight w:val="green"/>
             </w:rPr>
             <m:t>+</m:t>
           </m:r>
@@ -11942,6 +12030,7 @@
                   <w:i/>
                   <w:sz w:val="26"/>
                   <w:szCs w:val="26"/>
+                  <w:highlight w:val="green"/>
                 </w:rPr>
               </m:ctrlPr>
             </m:naryPr>
@@ -11954,6 +12043,7 @@
                       <w:i/>
                       <w:sz w:val="26"/>
                       <w:szCs w:val="26"/>
+                      <w:highlight w:val="green"/>
                     </w:rPr>
                   </m:ctrlPr>
                 </m:dPr>
@@ -11963,8 +12053,18 @@
                       <w:rFonts w:ascii="Cambria Math" w:eastAsiaTheme="minorEastAsia" w:hAnsi="Cambria Math" w:cs="Times New Roman"/>
                       <w:sz w:val="26"/>
                       <w:szCs w:val="26"/>
-                    </w:rPr>
-                    <m:t>f,p</m:t>
+                      <w:highlight w:val="green"/>
+                    </w:rPr>
+                    <m:t>p,</m:t>
+                  </m:r>
+                  <m:r>
+                    <w:rPr>
+                      <w:rFonts w:ascii="Cambria Math" w:eastAsiaTheme="minorEastAsia" w:hAnsi="Cambria Math" w:cs="Times New Roman"/>
+                      <w:sz w:val="26"/>
+                      <w:szCs w:val="26"/>
+                      <w:highlight w:val="green"/>
+                    </w:rPr>
+                    <m:t>c</m:t>
                   </m:r>
                 </m:e>
               </m:d>
@@ -11973,8 +12073,27 @@
                   <w:rFonts w:ascii="Cambria Math" w:eastAsiaTheme="minorEastAsia" w:hAnsi="Cambria Math" w:cs="Times New Roman"/>
                   <w:sz w:val="26"/>
                   <w:szCs w:val="26"/>
-                </w:rPr>
-                <m:t>∈FCA</m:t>
+                  <w:highlight w:val="green"/>
+                </w:rPr>
+                <m:t>∈C</m:t>
+              </m:r>
+              <m:r>
+                <w:rPr>
+                  <w:rFonts w:ascii="Cambria Math" w:eastAsiaTheme="minorEastAsia" w:hAnsi="Cambria Math" w:cs="Times New Roman"/>
+                  <w:sz w:val="26"/>
+                  <w:szCs w:val="26"/>
+                  <w:highlight w:val="green"/>
+                </w:rPr>
+                <m:t>C</m:t>
+              </m:r>
+              <m:r>
+                <w:rPr>
+                  <w:rFonts w:ascii="Cambria Math" w:eastAsiaTheme="minorEastAsia" w:hAnsi="Cambria Math" w:cs="Times New Roman"/>
+                  <w:sz w:val="26"/>
+                  <w:szCs w:val="26"/>
+                  <w:highlight w:val="green"/>
+                </w:rPr>
+                <m:t>A</m:t>
               </m:r>
             </m:sub>
             <m:sup/>
@@ -11987,6 +12106,7 @@
                       <w:i/>
                       <w:sz w:val="26"/>
                       <w:szCs w:val="26"/>
+                      <w:highlight w:val="green"/>
                     </w:rPr>
                   </m:ctrlPr>
                 </m:sSubSupPr>
@@ -11996,6 +12116,7 @@
                       <w:rFonts w:ascii="Cambria Math" w:eastAsiaTheme="minorEastAsia" w:hAnsi="Cambria Math" w:cs="Times New Roman"/>
                       <w:sz w:val="26"/>
                       <w:szCs w:val="26"/>
+                      <w:highlight w:val="green"/>
                     </w:rPr>
                     <m:t>F</m:t>
                   </m:r>
@@ -12006,6 +12127,7 @@
                       <w:rFonts w:ascii="Cambria Math" w:eastAsiaTheme="minorEastAsia" w:hAnsi="Cambria Math" w:cs="Times New Roman"/>
                       <w:sz w:val="26"/>
                       <w:szCs w:val="26"/>
+                      <w:highlight w:val="green"/>
                     </w:rPr>
                     <m:t>l,l,t</m:t>
                   </m:r>
@@ -12016,8 +12138,9 @@
                       <w:rFonts w:ascii="Cambria Math" w:eastAsiaTheme="minorEastAsia" w:hAnsi="Cambria Math" w:cs="Times New Roman"/>
                       <w:sz w:val="26"/>
                       <w:szCs w:val="26"/>
-                    </w:rPr>
-                    <m:t>Sourced</m:t>
+                      <w:highlight w:val="green"/>
+                    </w:rPr>
+                    <m:t>Piped</m:t>
                   </m:r>
                 </m:sup>
               </m:sSubSup>
@@ -12064,7 +12187,7 @@
                       <w:sz w:val="26"/>
                       <w:szCs w:val="26"/>
                     </w:rPr>
-                    <m:t>p,p</m:t>
+                    <m:t>f,p</m:t>
                   </m:r>
                 </m:e>
               </m:d>
@@ -12074,7 +12197,7 @@
                   <w:sz w:val="26"/>
                   <w:szCs w:val="26"/>
                 </w:rPr>
-                <m:t>∈PCT</m:t>
+                <m:t>∈FCA</m:t>
               </m:r>
             </m:sub>
             <m:sup/>
@@ -12117,7 +12240,7 @@
                       <w:sz w:val="26"/>
                       <w:szCs w:val="26"/>
                     </w:rPr>
-                    <m:t>Trucked</m:t>
+                    <m:t>Sourced</m:t>
                   </m:r>
                 </m:sup>
               </m:sSubSup>
@@ -12164,7 +12287,7 @@
                       <w:sz w:val="26"/>
                       <w:szCs w:val="26"/>
                     </w:rPr>
-                    <m:t>s,p</m:t>
+                    <m:t>p,p</m:t>
                   </m:r>
                 </m:e>
               </m:d>
@@ -12174,7 +12297,7 @@
                   <w:sz w:val="26"/>
                   <w:szCs w:val="26"/>
                 </w:rPr>
-                <m:t>∈SCT</m:t>
+                <m:t>∈PCT</m:t>
               </m:r>
             </m:sub>
             <m:sup/>
@@ -12216,6 +12339,242 @@
                       <w:rFonts w:ascii="Cambria Math" w:eastAsiaTheme="minorEastAsia" w:hAnsi="Cambria Math" w:cs="Times New Roman"/>
                       <w:sz w:val="26"/>
                       <w:szCs w:val="26"/>
+                    </w:rPr>
+                    <m:t>Trucked</m:t>
+                  </m:r>
+                </m:sup>
+              </m:sSubSup>
+            </m:e>
+          </m:nary>
+          <m:r>
+            <w:rPr>
+              <w:rFonts w:ascii="Cambria Math" w:eastAsiaTheme="minorEastAsia" w:hAnsi="Cambria Math" w:cs="Times New Roman"/>
+              <w:sz w:val="26"/>
+              <w:szCs w:val="26"/>
+            </w:rPr>
+            <m:t>+</m:t>
+          </m:r>
+          <m:nary>
+            <m:naryPr>
+              <m:chr m:val="∑"/>
+              <m:limLoc m:val="undOvr"/>
+              <m:supHide m:val="1"/>
+              <m:ctrlPr>
+                <w:rPr>
+                  <w:rFonts w:ascii="Cambria Math" w:eastAsiaTheme="minorEastAsia" w:hAnsi="Cambria Math" w:cs="Times New Roman"/>
+                  <w:i/>
+                  <w:sz w:val="26"/>
+                  <w:szCs w:val="26"/>
+                </w:rPr>
+              </m:ctrlPr>
+            </m:naryPr>
+            <m:sub>
+              <m:d>
+                <m:dPr>
+                  <m:ctrlPr>
+                    <w:rPr>
+                      <w:rFonts w:ascii="Cambria Math" w:eastAsiaTheme="minorEastAsia" w:hAnsi="Cambria Math" w:cs="Times New Roman"/>
+                      <w:i/>
+                      <w:sz w:val="26"/>
+                      <w:szCs w:val="26"/>
+                    </w:rPr>
+                  </m:ctrlPr>
+                </m:dPr>
+                <m:e>
+                  <m:r>
+                    <w:rPr>
+                      <w:rFonts w:ascii="Cambria Math" w:eastAsiaTheme="minorEastAsia" w:hAnsi="Cambria Math" w:cs="Times New Roman"/>
+                      <w:sz w:val="26"/>
+                      <w:szCs w:val="26"/>
+                    </w:rPr>
+                    <m:t>s,p</m:t>
+                  </m:r>
+                </m:e>
+              </m:d>
+              <m:r>
+                <w:rPr>
+                  <w:rFonts w:ascii="Cambria Math" w:eastAsiaTheme="minorEastAsia" w:hAnsi="Cambria Math" w:cs="Times New Roman"/>
+                  <w:sz w:val="26"/>
+                  <w:szCs w:val="26"/>
+                </w:rPr>
+                <m:t>∈SCT</m:t>
+              </m:r>
+            </m:sub>
+            <m:sup/>
+            <m:e>
+              <m:sSubSup>
+                <m:sSubSupPr>
+                  <m:ctrlPr>
+                    <w:rPr>
+                      <w:rFonts w:ascii="Cambria Math" w:eastAsiaTheme="minorEastAsia" w:hAnsi="Cambria Math" w:cs="Times New Roman"/>
+                      <w:i/>
+                      <w:sz w:val="26"/>
+                      <w:szCs w:val="26"/>
+                    </w:rPr>
+                  </m:ctrlPr>
+                </m:sSubSupPr>
+                <m:e>
+                  <m:r>
+                    <w:rPr>
+                      <w:rFonts w:ascii="Cambria Math" w:eastAsiaTheme="minorEastAsia" w:hAnsi="Cambria Math" w:cs="Times New Roman"/>
+                      <w:sz w:val="26"/>
+                      <w:szCs w:val="26"/>
+                    </w:rPr>
+                    <m:t>F</m:t>
+                  </m:r>
+                </m:e>
+                <m:sub>
+                  <m:r>
+                    <w:rPr>
+                      <w:rFonts w:ascii="Cambria Math" w:eastAsiaTheme="minorEastAsia" w:hAnsi="Cambria Math" w:cs="Times New Roman"/>
+                      <w:sz w:val="26"/>
+                      <w:szCs w:val="26"/>
+                    </w:rPr>
+                    <m:t>l,l,t</m:t>
+                  </m:r>
+                </m:sub>
+                <m:sup>
+                  <m:r>
+                    <w:rPr>
+                      <w:rFonts w:ascii="Cambria Math" w:eastAsiaTheme="minorEastAsia" w:hAnsi="Cambria Math" w:cs="Times New Roman"/>
+                      <w:sz w:val="26"/>
+                      <w:szCs w:val="26"/>
+                    </w:rPr>
+                    <m:t>Trucked</m:t>
+                  </m:r>
+                </m:sup>
+              </m:sSubSup>
+            </m:e>
+          </m:nary>
+          <m:r>
+            <w:rPr>
+              <w:rFonts w:ascii="Cambria Math" w:eastAsiaTheme="minorEastAsia" w:hAnsi="Cambria Math" w:cs="Times New Roman"/>
+              <w:sz w:val="26"/>
+              <w:szCs w:val="26"/>
+              <w:highlight w:val="green"/>
+            </w:rPr>
+            <m:t>+</m:t>
+          </m:r>
+          <m:nary>
+            <m:naryPr>
+              <m:chr m:val="∑"/>
+              <m:limLoc m:val="undOvr"/>
+              <m:supHide m:val="1"/>
+              <m:ctrlPr>
+                <w:rPr>
+                  <w:rFonts w:ascii="Cambria Math" w:eastAsiaTheme="minorEastAsia" w:hAnsi="Cambria Math" w:cs="Times New Roman"/>
+                  <w:i/>
+                  <w:sz w:val="26"/>
+                  <w:szCs w:val="26"/>
+                  <w:highlight w:val="green"/>
+                </w:rPr>
+              </m:ctrlPr>
+            </m:naryPr>
+            <m:sub>
+              <m:d>
+                <m:dPr>
+                  <m:ctrlPr>
+                    <w:rPr>
+                      <w:rFonts w:ascii="Cambria Math" w:eastAsiaTheme="minorEastAsia" w:hAnsi="Cambria Math" w:cs="Times New Roman"/>
+                      <w:i/>
+                      <w:sz w:val="26"/>
+                      <w:szCs w:val="26"/>
+                      <w:highlight w:val="green"/>
+                    </w:rPr>
+                  </m:ctrlPr>
+                </m:dPr>
+                <m:e>
+                  <m:r>
+                    <w:rPr>
+                      <w:rFonts w:ascii="Cambria Math" w:eastAsiaTheme="minorEastAsia" w:hAnsi="Cambria Math" w:cs="Times New Roman"/>
+                      <w:sz w:val="26"/>
+                      <w:szCs w:val="26"/>
+                      <w:highlight w:val="green"/>
+                    </w:rPr>
+                    <m:t>p,</m:t>
+                  </m:r>
+                  <m:r>
+                    <w:rPr>
+                      <w:rFonts w:ascii="Cambria Math" w:eastAsiaTheme="minorEastAsia" w:hAnsi="Cambria Math" w:cs="Times New Roman"/>
+                      <w:sz w:val="26"/>
+                      <w:szCs w:val="26"/>
+                      <w:highlight w:val="green"/>
+                    </w:rPr>
+                    <m:t>p</m:t>
+                  </m:r>
+                </m:e>
+              </m:d>
+              <m:r>
+                <w:rPr>
+                  <w:rFonts w:ascii="Cambria Math" w:eastAsiaTheme="minorEastAsia" w:hAnsi="Cambria Math" w:cs="Times New Roman"/>
+                  <w:sz w:val="26"/>
+                  <w:szCs w:val="26"/>
+                  <w:highlight w:val="green"/>
+                </w:rPr>
+                <m:t>∈C</m:t>
+              </m:r>
+              <m:r>
+                <w:rPr>
+                  <w:rFonts w:ascii="Cambria Math" w:eastAsiaTheme="minorEastAsia" w:hAnsi="Cambria Math" w:cs="Times New Roman"/>
+                  <w:sz w:val="26"/>
+                  <w:szCs w:val="26"/>
+                  <w:highlight w:val="green"/>
+                </w:rPr>
+                <m:t>C</m:t>
+              </m:r>
+              <m:r>
+                <w:rPr>
+                  <w:rFonts w:ascii="Cambria Math" w:eastAsiaTheme="minorEastAsia" w:hAnsi="Cambria Math" w:cs="Times New Roman"/>
+                  <w:sz w:val="26"/>
+                  <w:szCs w:val="26"/>
+                  <w:highlight w:val="green"/>
+                </w:rPr>
+                <m:t>T</m:t>
+              </m:r>
+            </m:sub>
+            <m:sup/>
+            <m:e>
+              <m:sSubSup>
+                <m:sSubSupPr>
+                  <m:ctrlPr>
+                    <w:rPr>
+                      <w:rFonts w:ascii="Cambria Math" w:eastAsiaTheme="minorEastAsia" w:hAnsi="Cambria Math" w:cs="Times New Roman"/>
+                      <w:i/>
+                      <w:sz w:val="26"/>
+                      <w:szCs w:val="26"/>
+                      <w:highlight w:val="green"/>
+                    </w:rPr>
+                  </m:ctrlPr>
+                </m:sSubSupPr>
+                <m:e>
+                  <m:r>
+                    <w:rPr>
+                      <w:rFonts w:ascii="Cambria Math" w:eastAsiaTheme="minorEastAsia" w:hAnsi="Cambria Math" w:cs="Times New Roman"/>
+                      <w:sz w:val="26"/>
+                      <w:szCs w:val="26"/>
+                      <w:highlight w:val="green"/>
+                    </w:rPr>
+                    <m:t>F</m:t>
+                  </m:r>
+                </m:e>
+                <m:sub>
+                  <m:r>
+                    <w:rPr>
+                      <w:rFonts w:ascii="Cambria Math" w:eastAsiaTheme="minorEastAsia" w:hAnsi="Cambria Math" w:cs="Times New Roman"/>
+                      <w:sz w:val="26"/>
+                      <w:szCs w:val="26"/>
+                      <w:highlight w:val="green"/>
+                    </w:rPr>
+                    <m:t>l,l,t</m:t>
+                  </m:r>
+                </m:sub>
+                <m:sup>
+                  <m:r>
+                    <w:rPr>
+                      <w:rFonts w:ascii="Cambria Math" w:eastAsiaTheme="minorEastAsia" w:hAnsi="Cambria Math" w:cs="Times New Roman"/>
+                      <w:sz w:val="26"/>
+                      <w:szCs w:val="26"/>
+                      <w:highlight w:val="green"/>
                     </w:rPr>
                     <m:t>Trucked</m:t>
                   </m:r>
@@ -13500,6 +13859,7 @@
               <w:sz w:val="26"/>
               <w:szCs w:val="26"/>
             </w:rPr>
+            <w:lastRenderedPageBreak/>
             <m:t xml:space="preserve">∀f∈F t∈T    </m:t>
           </m:r>
         </m:oMath>
@@ -13530,7 +13890,6 @@
           <w:sz w:val="26"/>
           <w:szCs w:val="26"/>
         </w:rPr>
-        <w:lastRenderedPageBreak/>
         <w:t xml:space="preserve">Completions Pad </w:t>
       </w:r>
       <w:r>
@@ -13863,6 +14222,142 @@
                   </m:r>
                 </m:sup>
               </m:sSubSup>
+              <m:r>
+                <w:rPr>
+                  <w:rFonts w:ascii="Cambria Math" w:eastAsiaTheme="minorEastAsia" w:hAnsi="Cambria Math" w:cs="Times New Roman"/>
+                  <w:sz w:val="26"/>
+                  <w:szCs w:val="26"/>
+                  <w:highlight w:val="green"/>
+                </w:rPr>
+                <m:t>+</m:t>
+              </m:r>
+              <m:nary>
+                <m:naryPr>
+                  <m:chr m:val="∑"/>
+                  <m:limLoc m:val="undOvr"/>
+                  <m:supHide m:val="1"/>
+                  <m:ctrlPr>
+                    <w:rPr>
+                      <w:rFonts w:ascii="Cambria Math" w:eastAsiaTheme="minorEastAsia" w:hAnsi="Cambria Math" w:cs="Times New Roman"/>
+                      <w:i/>
+                      <w:sz w:val="26"/>
+                      <w:szCs w:val="26"/>
+                      <w:highlight w:val="green"/>
+                    </w:rPr>
+                  </m:ctrlPr>
+                </m:naryPr>
+                <m:sub>
+                  <m:d>
+                    <m:dPr>
+                      <m:ctrlPr>
+                        <w:rPr>
+                          <w:rFonts w:ascii="Cambria Math" w:eastAsiaTheme="minorEastAsia" w:hAnsi="Cambria Math" w:cs="Times New Roman"/>
+                          <w:i/>
+                          <w:sz w:val="26"/>
+                          <w:szCs w:val="26"/>
+                          <w:highlight w:val="green"/>
+                        </w:rPr>
+                      </m:ctrlPr>
+                    </m:dPr>
+                    <m:e>
+                      <m:r>
+                        <w:rPr>
+                          <w:rFonts w:ascii="Cambria Math" w:eastAsiaTheme="minorEastAsia" w:hAnsi="Cambria Math" w:cs="Times New Roman"/>
+                          <w:sz w:val="26"/>
+                          <w:szCs w:val="26"/>
+                          <w:highlight w:val="green"/>
+                        </w:rPr>
+                        <m:t>p,</m:t>
+                      </m:r>
+                      <m:r>
+                        <w:rPr>
+                          <w:rFonts w:ascii="Cambria Math" w:eastAsiaTheme="minorEastAsia" w:hAnsi="Cambria Math" w:cs="Times New Roman"/>
+                          <w:sz w:val="26"/>
+                          <w:szCs w:val="26"/>
+                          <w:highlight w:val="green"/>
+                        </w:rPr>
+                        <m:t>p</m:t>
+                      </m:r>
+                    </m:e>
+                  </m:d>
+                  <m:r>
+                    <w:rPr>
+                      <w:rFonts w:ascii="Cambria Math" w:eastAsiaTheme="minorEastAsia" w:hAnsi="Cambria Math" w:cs="Times New Roman"/>
+                      <w:sz w:val="26"/>
+                      <w:szCs w:val="26"/>
+                      <w:highlight w:val="green"/>
+                    </w:rPr>
+                    <m:t>∈C</m:t>
+                  </m:r>
+                  <m:r>
+                    <w:rPr>
+                      <w:rFonts w:ascii="Cambria Math" w:eastAsiaTheme="minorEastAsia" w:hAnsi="Cambria Math" w:cs="Times New Roman"/>
+                      <w:sz w:val="26"/>
+                      <w:szCs w:val="26"/>
+                      <w:highlight w:val="green"/>
+                    </w:rPr>
+                    <m:t>C</m:t>
+                  </m:r>
+                  <m:r>
+                    <w:rPr>
+                      <w:rFonts w:ascii="Cambria Math" w:eastAsiaTheme="minorEastAsia" w:hAnsi="Cambria Math" w:cs="Times New Roman"/>
+                      <w:sz w:val="26"/>
+                      <w:szCs w:val="26"/>
+                      <w:highlight w:val="green"/>
+                    </w:rPr>
+                    <m:t>T</m:t>
+                  </m:r>
+                </m:sub>
+                <m:sup/>
+                <m:e>
+                  <m:sSubSup>
+                    <m:sSubSupPr>
+                      <m:ctrlPr>
+                        <w:rPr>
+                          <w:rFonts w:ascii="Cambria Math" w:eastAsiaTheme="minorEastAsia" w:hAnsi="Cambria Math" w:cs="Times New Roman"/>
+                          <w:i/>
+                          <w:sz w:val="26"/>
+                          <w:szCs w:val="26"/>
+                          <w:highlight w:val="green"/>
+                        </w:rPr>
+                      </m:ctrlPr>
+                    </m:sSubSupPr>
+                    <m:e>
+                      <m:r>
+                        <w:rPr>
+                          <w:rFonts w:ascii="Cambria Math" w:eastAsiaTheme="minorEastAsia" w:hAnsi="Cambria Math" w:cs="Times New Roman"/>
+                          <w:sz w:val="26"/>
+                          <w:szCs w:val="26"/>
+                          <w:highlight w:val="green"/>
+                        </w:rPr>
+                        <m:t>F</m:t>
+                      </m:r>
+                    </m:e>
+                    <m:sub>
+                      <m:r>
+                        <w:rPr>
+                          <w:rFonts w:ascii="Cambria Math" w:eastAsiaTheme="minorEastAsia" w:hAnsi="Cambria Math" w:cs="Times New Roman"/>
+                          <w:sz w:val="26"/>
+                          <w:szCs w:val="26"/>
+                          <w:highlight w:val="green"/>
+                        </w:rPr>
+                        <m:t>l,l,t</m:t>
+                      </m:r>
+                    </m:sub>
+                    <m:sup>
+                      <m:r>
+                        <w:rPr>
+                          <w:rFonts w:ascii="Cambria Math" w:eastAsiaTheme="minorEastAsia" w:hAnsi="Cambria Math" w:cs="Times New Roman"/>
+                          <w:sz w:val="26"/>
+                          <w:szCs w:val="26"/>
+                          <w:highlight w:val="green"/>
+                        </w:rPr>
+                        <m:t>Trucked</m:t>
+                      </m:r>
+                    </m:sup>
+                  </m:sSubSup>
+                </m:e>
+              </m:nary>
             </m:e>
           </m:nary>
           <m:r>
@@ -14306,6 +14801,15 @@
             </w:rPr>
             <m:t>+</m:t>
           </m:r>
+          <m:r>
+            <w:rPr>
+              <w:rFonts w:ascii="Cambria Math" w:eastAsiaTheme="minorEastAsia" w:hAnsi="Cambria Math" w:cs="Times New Roman"/>
+              <w:sz w:val="26"/>
+              <w:szCs w:val="26"/>
+              <w:highlight w:val="green"/>
+            </w:rPr>
+            <m:t>+</m:t>
+          </m:r>
           <m:nary>
             <m:naryPr>
               <m:chr m:val="∑"/>
@@ -14317,6 +14821,7 @@
                   <w:i/>
                   <w:sz w:val="26"/>
                   <w:szCs w:val="26"/>
+                  <w:highlight w:val="green"/>
                 </w:rPr>
               </m:ctrlPr>
             </m:naryPr>
@@ -14329,6 +14834,7 @@
                       <w:i/>
                       <w:sz w:val="26"/>
                       <w:szCs w:val="26"/>
+                      <w:highlight w:val="green"/>
                     </w:rPr>
                   </m:ctrlPr>
                 </m:dPr>
@@ -14338,8 +14844,18 @@
                       <w:rFonts w:ascii="Cambria Math" w:eastAsiaTheme="minorEastAsia" w:hAnsi="Cambria Math" w:cs="Times New Roman"/>
                       <w:sz w:val="26"/>
                       <w:szCs w:val="26"/>
-                    </w:rPr>
-                    <m:t>p,p</m:t>
+                      <w:highlight w:val="green"/>
+                    </w:rPr>
+                    <m:t>p,</m:t>
+                  </m:r>
+                  <m:r>
+                    <w:rPr>
+                      <w:rFonts w:ascii="Cambria Math" w:eastAsiaTheme="minorEastAsia" w:hAnsi="Cambria Math" w:cs="Times New Roman"/>
+                      <w:sz w:val="26"/>
+                      <w:szCs w:val="26"/>
+                      <w:highlight w:val="green"/>
+                    </w:rPr>
+                    <m:t>c</m:t>
                   </m:r>
                 </m:e>
               </m:d>
@@ -14348,8 +14864,27 @@
                   <w:rFonts w:ascii="Cambria Math" w:eastAsiaTheme="minorEastAsia" w:hAnsi="Cambria Math" w:cs="Times New Roman"/>
                   <w:sz w:val="26"/>
                   <w:szCs w:val="26"/>
-                </w:rPr>
-                <m:t>∈PCT</m:t>
+                  <w:highlight w:val="green"/>
+                </w:rPr>
+                <m:t>∈C</m:t>
+              </m:r>
+              <m:r>
+                <w:rPr>
+                  <w:rFonts w:ascii="Cambria Math" w:eastAsiaTheme="minorEastAsia" w:hAnsi="Cambria Math" w:cs="Times New Roman"/>
+                  <w:sz w:val="26"/>
+                  <w:szCs w:val="26"/>
+                  <w:highlight w:val="green"/>
+                </w:rPr>
+                <m:t>C</m:t>
+              </m:r>
+              <m:r>
+                <w:rPr>
+                  <w:rFonts w:ascii="Cambria Math" w:eastAsiaTheme="minorEastAsia" w:hAnsi="Cambria Math" w:cs="Times New Roman"/>
+                  <w:sz w:val="26"/>
+                  <w:szCs w:val="26"/>
+                  <w:highlight w:val="green"/>
+                </w:rPr>
+                <m:t>A</m:t>
               </m:r>
             </m:sub>
             <m:sup/>
@@ -14362,6 +14897,7 @@
                       <w:i/>
                       <w:sz w:val="26"/>
                       <w:szCs w:val="26"/>
+                      <w:highlight w:val="green"/>
                     </w:rPr>
                   </m:ctrlPr>
                 </m:sSubSupPr>
@@ -14371,6 +14907,7 @@
                       <w:rFonts w:ascii="Cambria Math" w:eastAsiaTheme="minorEastAsia" w:hAnsi="Cambria Math" w:cs="Times New Roman"/>
                       <w:sz w:val="26"/>
                       <w:szCs w:val="26"/>
+                      <w:highlight w:val="green"/>
                     </w:rPr>
                     <m:t>F</m:t>
                   </m:r>
@@ -14381,6 +14918,7 @@
                       <w:rFonts w:ascii="Cambria Math" w:eastAsiaTheme="minorEastAsia" w:hAnsi="Cambria Math" w:cs="Times New Roman"/>
                       <w:sz w:val="26"/>
                       <w:szCs w:val="26"/>
+                      <w:highlight w:val="green"/>
                     </w:rPr>
                     <m:t>l,l,t</m:t>
                   </m:r>
@@ -14391,8 +14929,9 @@
                       <w:rFonts w:ascii="Cambria Math" w:eastAsiaTheme="minorEastAsia" w:hAnsi="Cambria Math" w:cs="Times New Roman"/>
                       <w:sz w:val="26"/>
                       <w:szCs w:val="26"/>
-                    </w:rPr>
-                    <m:t>Trucked</m:t>
+                      <w:highlight w:val="green"/>
+                    </w:rPr>
+                    <m:t>Piped</m:t>
                   </m:r>
                 </m:sup>
               </m:sSubSup>
@@ -14439,7 +14978,7 @@
                       <w:sz w:val="26"/>
                       <w:szCs w:val="26"/>
                     </w:rPr>
-                    <m:t>s,p</m:t>
+                    <m:t>f,p</m:t>
                   </m:r>
                 </m:e>
               </m:d>
@@ -14449,7 +14988,7 @@
                   <w:sz w:val="26"/>
                   <w:szCs w:val="26"/>
                 </w:rPr>
-                <m:t>∈SCT</m:t>
+                <m:t>∈FCA</m:t>
               </m:r>
             </m:sub>
             <m:sup/>
@@ -14492,7 +15031,7 @@
                       <w:sz w:val="26"/>
                       <w:szCs w:val="26"/>
                     </w:rPr>
-                    <m:t>Trucked</m:t>
+                    <m:t>Sourced</m:t>
                   </m:r>
                 </m:sup>
               </m:sSubSup>
@@ -14539,7 +15078,7 @@
                       <w:sz w:val="26"/>
                       <w:szCs w:val="26"/>
                     </w:rPr>
-                    <m:t>f,p</m:t>
+                    <m:t>p,p</m:t>
                   </m:r>
                 </m:e>
               </m:d>
@@ -14549,240 +15088,7 @@
                   <w:sz w:val="26"/>
                   <w:szCs w:val="26"/>
                 </w:rPr>
-                <m:t>∈FCT</m:t>
-              </m:r>
-            </m:sub>
-            <m:sup/>
-            <m:e>
-              <m:sSubSup>
-                <m:sSubSupPr>
-                  <m:ctrlPr>
-                    <w:rPr>
-                      <w:rFonts w:ascii="Cambria Math" w:eastAsiaTheme="minorEastAsia" w:hAnsi="Cambria Math" w:cs="Times New Roman"/>
-                      <w:i/>
-                      <w:sz w:val="26"/>
-                      <w:szCs w:val="26"/>
-                    </w:rPr>
-                  </m:ctrlPr>
-                </m:sSubSupPr>
-                <m:e>
-                  <m:r>
-                    <w:rPr>
-                      <w:rFonts w:ascii="Cambria Math" w:eastAsiaTheme="minorEastAsia" w:hAnsi="Cambria Math" w:cs="Times New Roman"/>
-                      <w:sz w:val="26"/>
-                      <w:szCs w:val="26"/>
-                    </w:rPr>
-                    <m:t>F</m:t>
-                  </m:r>
-                </m:e>
-                <m:sub>
-                  <m:r>
-                    <w:rPr>
-                      <w:rFonts w:ascii="Cambria Math" w:eastAsiaTheme="minorEastAsia" w:hAnsi="Cambria Math" w:cs="Times New Roman"/>
-                      <w:sz w:val="26"/>
-                      <w:szCs w:val="26"/>
-                    </w:rPr>
-                    <m:t>l,l,t</m:t>
-                  </m:r>
-                </m:sub>
-                <m:sup>
-                  <m:r>
-                    <w:rPr>
-                      <w:rFonts w:ascii="Cambria Math" w:eastAsiaTheme="minorEastAsia" w:hAnsi="Cambria Math" w:cs="Times New Roman"/>
-                      <w:sz w:val="26"/>
-                      <w:szCs w:val="26"/>
-                    </w:rPr>
-                    <m:t>Trucked</m:t>
-                  </m:r>
-                </m:sup>
-              </m:sSubSup>
-            </m:e>
-          </m:nary>
-          <m:r>
-            <w:rPr>
-              <w:rFonts w:ascii="Cambria Math" w:eastAsiaTheme="minorEastAsia" w:hAnsi="Cambria Math" w:cs="Times New Roman"/>
-              <w:sz w:val="26"/>
-              <w:szCs w:val="26"/>
-            </w:rPr>
-            <m:t>≤</m:t>
-          </m:r>
-          <m:sSubSup>
-            <m:sSubSupPr>
-              <m:ctrlPr>
-                <w:rPr>
-                  <w:rFonts w:ascii="Cambria Math" w:hAnsi="Cambria Math" w:cs="Times New Roman"/>
-                  <w:i/>
-                  <w:sz w:val="26"/>
-                  <w:szCs w:val="26"/>
-                </w:rPr>
-              </m:ctrlPr>
-            </m:sSubSupPr>
-            <m:e>
-              <m:r>
-                <w:rPr>
-                  <w:rFonts w:ascii="Cambria Math" w:hAnsi="Cambria Math" w:cs="Times New Roman"/>
-                  <w:sz w:val="26"/>
-                  <w:szCs w:val="26"/>
-                </w:rPr>
-                <m:t>σ</m:t>
-              </m:r>
-            </m:e>
-            <m:sub>
-              <m:r>
-                <w:rPr>
-                  <w:rFonts w:ascii="Cambria Math" w:hAnsi="Cambria Math" w:cs="Times New Roman"/>
-                  <w:sz w:val="26"/>
-                  <w:szCs w:val="26"/>
-                </w:rPr>
-                <m:t>p</m:t>
-              </m:r>
-            </m:sub>
-            <m:sup>
-              <m:r>
-                <w:rPr>
-                  <w:rFonts w:ascii="Cambria Math" w:hAnsi="Cambria Math" w:cs="Times New Roman"/>
-                  <w:sz w:val="26"/>
-                  <w:szCs w:val="26"/>
-                </w:rPr>
-                <m:t>Processing, Pad</m:t>
-              </m:r>
-            </m:sup>
-          </m:sSubSup>
-        </m:oMath>
-      </m:oMathPara>
-    </w:p>
-    <w:p>
-      <w:pPr>
-        <w:rPr>
-          <w:rFonts w:ascii="Times New Roman" w:eastAsiaTheme="minorEastAsia" w:hAnsi="Times New Roman" w:cs="Times New Roman"/>
-          <w:b/>
-          <w:sz w:val="26"/>
-          <w:szCs w:val="26"/>
-        </w:rPr>
-      </w:pPr>
-    </w:p>
-    <w:p>
-      <w:pPr>
-        <w:rPr>
-          <w:rFonts w:ascii="Times New Roman" w:eastAsiaTheme="minorEastAsia" w:hAnsi="Times New Roman" w:cs="Times New Roman"/>
-          <w:bCs/>
-          <w:sz w:val="26"/>
-          <w:szCs w:val="26"/>
-        </w:rPr>
-      </w:pPr>
-      <w:r>
-        <w:rPr>
-          <w:rFonts w:ascii="Times New Roman" w:eastAsiaTheme="minorEastAsia" w:hAnsi="Times New Roman" w:cs="Times New Roman"/>
-          <w:bCs/>
-          <w:sz w:val="26"/>
-          <w:szCs w:val="26"/>
-        </w:rPr>
-        <w:t xml:space="preserve">Note: this constraint has not actually been implemented yet. </w:t>
-      </w:r>
-    </w:p>
-    <w:p>
-      <w:pPr>
-        <w:rPr>
-          <w:rFonts w:ascii="Times New Roman" w:eastAsiaTheme="minorEastAsia" w:hAnsi="Times New Roman" w:cs="Times New Roman"/>
-          <w:b/>
-          <w:sz w:val="26"/>
-          <w:szCs w:val="26"/>
-        </w:rPr>
-      </w:pPr>
-    </w:p>
-    <w:p>
-      <w:pPr>
-        <w:rPr>
-          <w:rFonts w:ascii="Times New Roman" w:eastAsiaTheme="minorEastAsia" w:hAnsi="Times New Roman" w:cs="Times New Roman"/>
-          <w:sz w:val="26"/>
-          <w:szCs w:val="26"/>
-        </w:rPr>
-      </w:pPr>
-      <w:r>
-        <w:rPr>
-          <w:rFonts w:ascii="Times New Roman" w:eastAsiaTheme="minorEastAsia" w:hAnsi="Times New Roman" w:cs="Times New Roman"/>
-          <w:b/>
-          <w:sz w:val="26"/>
-          <w:szCs w:val="26"/>
-        </w:rPr>
-        <w:t xml:space="preserve">Storage </w:t>
-      </w:r>
-      <w:r>
-        <w:rPr>
-          <w:rFonts w:ascii="Times New Roman" w:eastAsiaTheme="minorEastAsia" w:hAnsi="Times New Roman" w:cs="Times New Roman"/>
-          <w:b/>
-          <w:sz w:val="26"/>
-          <w:szCs w:val="26"/>
-        </w:rPr>
-        <w:t xml:space="preserve">Site Truck </w:t>
-      </w:r>
-      <w:r>
-        <w:rPr>
-          <w:rFonts w:ascii="Times New Roman" w:eastAsiaTheme="minorEastAsia" w:hAnsi="Times New Roman" w:cs="Times New Roman"/>
-          <w:b/>
-          <w:sz w:val="26"/>
-          <w:szCs w:val="26"/>
-        </w:rPr>
-        <w:t>Offloading Capacity</w:t>
-      </w:r>
-    </w:p>
-    <w:p>
-      <w:pPr>
-        <w:rPr>
-          <w:rFonts w:ascii="Times New Roman" w:eastAsiaTheme="minorEastAsia" w:hAnsi="Times New Roman" w:cs="Times New Roman"/>
-          <w:sz w:val="26"/>
-          <w:szCs w:val="26"/>
-        </w:rPr>
-      </w:pPr>
-      <m:oMathPara>
-        <m:oMathParaPr>
-          <m:jc m:val="center"/>
-        </m:oMathParaPr>
-        <m:oMath>
-          <m:nary>
-            <m:naryPr>
-              <m:chr m:val="∑"/>
-              <m:limLoc m:val="undOvr"/>
-              <m:supHide m:val="1"/>
-              <m:ctrlPr>
-                <w:rPr>
-                  <w:rFonts w:ascii="Cambria Math" w:eastAsiaTheme="minorEastAsia" w:hAnsi="Cambria Math" w:cs="Times New Roman"/>
-                  <w:i/>
-                  <w:sz w:val="26"/>
-                  <w:szCs w:val="26"/>
-                </w:rPr>
-              </m:ctrlPr>
-            </m:naryPr>
-            <m:sub>
-              <m:d>
-                <m:dPr>
-                  <m:ctrlPr>
-                    <w:rPr>
-                      <w:rFonts w:ascii="Cambria Math" w:eastAsiaTheme="minorEastAsia" w:hAnsi="Cambria Math" w:cs="Times New Roman"/>
-                      <w:i/>
-                      <w:sz w:val="26"/>
-                      <w:szCs w:val="26"/>
-                    </w:rPr>
-                  </m:ctrlPr>
-                </m:dPr>
-                <m:e>
-                  <m:r>
-                    <w:rPr>
-                      <w:rFonts w:ascii="Cambria Math" w:eastAsiaTheme="minorEastAsia" w:hAnsi="Cambria Math" w:cs="Times New Roman"/>
-                      <w:sz w:val="26"/>
-                      <w:szCs w:val="26"/>
-                    </w:rPr>
-                    <m:t>p,s</m:t>
-                  </m:r>
-                </m:e>
-              </m:d>
-              <m:r>
-                <w:rPr>
-                  <w:rFonts w:ascii="Cambria Math" w:eastAsiaTheme="minorEastAsia" w:hAnsi="Cambria Math" w:cs="Times New Roman"/>
-                  <w:sz w:val="26"/>
-                  <w:szCs w:val="26"/>
-                </w:rPr>
-                <m:t>∈PST</m:t>
+                <m:t>∈PCT</m:t>
               </m:r>
             </m:sub>
             <m:sup/>
@@ -14872,7 +15178,7 @@
                       <w:sz w:val="26"/>
                       <w:szCs w:val="26"/>
                     </w:rPr>
-                    <m:t>p,s</m:t>
+                    <m:t>s,p</m:t>
                   </m:r>
                 </m:e>
               </m:d>
@@ -14882,7 +15188,7 @@
                   <w:sz w:val="26"/>
                   <w:szCs w:val="26"/>
                 </w:rPr>
-                <m:t>∈CST</m:t>
+                <m:t>∈SCT</m:t>
               </m:r>
             </m:sub>
             <m:sup/>
@@ -14936,124 +15242,10 @@
               <w:rFonts w:ascii="Cambria Math" w:eastAsiaTheme="minorEastAsia" w:hAnsi="Cambria Math" w:cs="Times New Roman"/>
               <w:sz w:val="26"/>
               <w:szCs w:val="26"/>
+              <w:highlight w:val="green"/>
             </w:rPr>
-            <m:t>≤</m:t>
+            <m:t>+</m:t>
           </m:r>
-          <m:sSubSup>
-            <m:sSubSupPr>
-              <m:ctrlPr>
-                <w:rPr>
-                  <w:rFonts w:ascii="Cambria Math" w:eastAsiaTheme="minorEastAsia" w:hAnsi="Cambria Math" w:cs="Times New Roman"/>
-                  <w:i/>
-                  <w:sz w:val="26"/>
-                  <w:szCs w:val="26"/>
-                </w:rPr>
-              </m:ctrlPr>
-            </m:sSubSupPr>
-            <m:e>
-              <m:r>
-                <w:rPr>
-                  <w:rFonts w:ascii="Cambria Math" w:eastAsiaTheme="minorEastAsia" w:hAnsi="Cambria Math" w:cs="Times New Roman"/>
-                  <w:sz w:val="26"/>
-                  <w:szCs w:val="26"/>
-                </w:rPr>
-                <m:t>σ</m:t>
-              </m:r>
-            </m:e>
-            <m:sub>
-              <m:r>
-                <w:rPr>
-                  <w:rFonts w:ascii="Cambria Math" w:eastAsiaTheme="minorEastAsia" w:hAnsi="Cambria Math" w:cs="Times New Roman"/>
-                  <w:sz w:val="26"/>
-                  <w:szCs w:val="26"/>
-                </w:rPr>
-                <m:t>s</m:t>
-              </m:r>
-            </m:sub>
-            <m:sup>
-              <m:r>
-                <w:rPr>
-                  <w:rFonts w:ascii="Cambria Math" w:eastAsiaTheme="minorEastAsia" w:hAnsi="Cambria Math" w:cs="Times New Roman"/>
-                  <w:sz w:val="26"/>
-                  <w:szCs w:val="26"/>
-                </w:rPr>
-                <m:t>Offloading,Storage</m:t>
-              </m:r>
-            </m:sup>
-          </m:sSubSup>
-        </m:oMath>
-      </m:oMathPara>
-    </w:p>
-    <w:p>
-      <w:pPr>
-        <w:ind w:left="2880" w:hanging="2880"/>
-        <w:rPr>
-          <w:rFonts w:ascii="Times New Roman" w:eastAsiaTheme="minorEastAsia" w:hAnsi="Times New Roman" w:cs="Times New Roman"/>
-          <w:sz w:val="26"/>
-          <w:szCs w:val="26"/>
-        </w:rPr>
-      </w:pPr>
-    </w:p>
-    <w:p>
-      <w:pPr>
-        <w:rPr>
-          <w:rFonts w:ascii="Times New Roman" w:eastAsiaTheme="minorEastAsia" w:hAnsi="Times New Roman" w:cs="Times New Roman"/>
-          <w:sz w:val="26"/>
-          <w:szCs w:val="26"/>
-        </w:rPr>
-      </w:pPr>
-      <m:oMathPara>
-        <m:oMath>
-          <m:r>
-            <w:rPr>
-              <w:rFonts w:ascii="Cambria Math" w:eastAsiaTheme="minorEastAsia" w:hAnsi="Cambria Math" w:cs="Times New Roman"/>
-              <w:sz w:val="26"/>
-              <w:szCs w:val="26"/>
-            </w:rPr>
-            <m:t xml:space="preserve">∀p∈S t∈T    </m:t>
-          </m:r>
-        </m:oMath>
-      </m:oMathPara>
-    </w:p>
-    <w:p>
-      <w:pPr>
-        <w:ind w:left="2880" w:hanging="2880"/>
-        <w:rPr>
-          <w:rFonts w:ascii="Times New Roman" w:eastAsiaTheme="minorEastAsia" w:hAnsi="Times New Roman" w:cs="Times New Roman"/>
-          <w:sz w:val="26"/>
-          <w:szCs w:val="26"/>
-        </w:rPr>
-      </w:pPr>
-    </w:p>
-    <w:p>
-      <w:pPr>
-        <w:ind w:left="2880" w:hanging="2880"/>
-        <w:rPr>
-          <w:rFonts w:ascii="Times New Roman" w:eastAsiaTheme="minorEastAsia" w:hAnsi="Times New Roman" w:cs="Times New Roman"/>
-          <w:sz w:val="26"/>
-          <w:szCs w:val="26"/>
-        </w:rPr>
-      </w:pPr>
-      <w:r>
-        <w:rPr>
-          <w:rFonts w:ascii="Times New Roman" w:eastAsiaTheme="minorEastAsia" w:hAnsi="Times New Roman" w:cs="Times New Roman"/>
-          <w:b/>
-          <w:sz w:val="26"/>
-          <w:szCs w:val="26"/>
-        </w:rPr>
-        <w:t xml:space="preserve">Storage Site Processing Capacity </w:t>
-      </w:r>
-    </w:p>
-    <w:p>
-      <w:pPr>
-        <w:rPr>
-          <w:rFonts w:ascii="Times New Roman" w:eastAsiaTheme="minorEastAsia" w:hAnsi="Times New Roman" w:cs="Times New Roman"/>
-          <w:sz w:val="26"/>
-          <w:szCs w:val="26"/>
-        </w:rPr>
-      </w:pPr>
-      <m:oMathPara>
-        <m:oMath>
           <m:nary>
             <m:naryPr>
               <m:chr m:val="∑"/>
@@ -15065,6 +15257,7 @@
                   <w:i/>
                   <w:sz w:val="26"/>
                   <w:szCs w:val="26"/>
+                  <w:highlight w:val="green"/>
                 </w:rPr>
               </m:ctrlPr>
             </m:naryPr>
@@ -15077,6 +15270,7 @@
                       <w:i/>
                       <w:sz w:val="26"/>
                       <w:szCs w:val="26"/>
+                      <w:highlight w:val="green"/>
                     </w:rPr>
                   </m:ctrlPr>
                 </m:dPr>
@@ -15086,8 +15280,18 @@
                       <w:rFonts w:ascii="Cambria Math" w:eastAsiaTheme="minorEastAsia" w:hAnsi="Cambria Math" w:cs="Times New Roman"/>
                       <w:sz w:val="26"/>
                       <w:szCs w:val="26"/>
-                    </w:rPr>
-                    <m:t>n,s</m:t>
+                      <w:highlight w:val="green"/>
+                    </w:rPr>
+                    <m:t>p,</m:t>
+                  </m:r>
+                  <m:r>
+                    <w:rPr>
+                      <w:rFonts w:ascii="Cambria Math" w:eastAsiaTheme="minorEastAsia" w:hAnsi="Cambria Math" w:cs="Times New Roman"/>
+                      <w:sz w:val="26"/>
+                      <w:szCs w:val="26"/>
+                      <w:highlight w:val="green"/>
+                    </w:rPr>
+                    <m:t>p</m:t>
                   </m:r>
                 </m:e>
               </m:d>
@@ -15096,8 +15300,27 @@
                   <w:rFonts w:ascii="Cambria Math" w:eastAsiaTheme="minorEastAsia" w:hAnsi="Cambria Math" w:cs="Times New Roman"/>
                   <w:sz w:val="26"/>
                   <w:szCs w:val="26"/>
-                </w:rPr>
-                <m:t>∈NSA</m:t>
+                  <w:highlight w:val="green"/>
+                </w:rPr>
+                <m:t>∈C</m:t>
+              </m:r>
+              <m:r>
+                <w:rPr>
+                  <w:rFonts w:ascii="Cambria Math" w:eastAsiaTheme="minorEastAsia" w:hAnsi="Cambria Math" w:cs="Times New Roman"/>
+                  <w:sz w:val="26"/>
+                  <w:szCs w:val="26"/>
+                  <w:highlight w:val="green"/>
+                </w:rPr>
+                <m:t>C</m:t>
+              </m:r>
+              <m:r>
+                <w:rPr>
+                  <w:rFonts w:ascii="Cambria Math" w:eastAsiaTheme="minorEastAsia" w:hAnsi="Cambria Math" w:cs="Times New Roman"/>
+                  <w:sz w:val="26"/>
+                  <w:szCs w:val="26"/>
+                  <w:highlight w:val="green"/>
+                </w:rPr>
+                <m:t>T</m:t>
               </m:r>
             </m:sub>
             <m:sup/>
@@ -15110,6 +15333,7 @@
                       <w:i/>
                       <w:sz w:val="26"/>
                       <w:szCs w:val="26"/>
+                      <w:highlight w:val="green"/>
                     </w:rPr>
                   </m:ctrlPr>
                 </m:sSubSupPr>
@@ -15119,6 +15343,7 @@
                       <w:rFonts w:ascii="Cambria Math" w:eastAsiaTheme="minorEastAsia" w:hAnsi="Cambria Math" w:cs="Times New Roman"/>
                       <w:sz w:val="26"/>
                       <w:szCs w:val="26"/>
+                      <w:highlight w:val="green"/>
                     </w:rPr>
                     <m:t>F</m:t>
                   </m:r>
@@ -15129,6 +15354,7 @@
                       <w:rFonts w:ascii="Cambria Math" w:eastAsiaTheme="minorEastAsia" w:hAnsi="Cambria Math" w:cs="Times New Roman"/>
                       <w:sz w:val="26"/>
                       <w:szCs w:val="26"/>
+                      <w:highlight w:val="green"/>
                     </w:rPr>
                     <m:t>l,l,t</m:t>
                   </m:r>
@@ -15139,8 +15365,101 @@
                       <w:rFonts w:ascii="Cambria Math" w:eastAsiaTheme="minorEastAsia" w:hAnsi="Cambria Math" w:cs="Times New Roman"/>
                       <w:sz w:val="26"/>
                       <w:szCs w:val="26"/>
-                    </w:rPr>
-                    <m:t>Piped</m:t>
+                      <w:highlight w:val="green"/>
+                    </w:rPr>
+                    <m:t>Trucked</m:t>
+                  </m:r>
+                </m:sup>
+              </m:sSubSup>
+            </m:e>
+          </m:nary>
+          <m:nary>
+            <m:naryPr>
+              <m:chr m:val="∑"/>
+              <m:limLoc m:val="undOvr"/>
+              <m:supHide m:val="1"/>
+              <m:ctrlPr>
+                <w:rPr>
+                  <w:rFonts w:ascii="Cambria Math" w:eastAsiaTheme="minorEastAsia" w:hAnsi="Cambria Math" w:cs="Times New Roman"/>
+                  <w:i/>
+                  <w:sz w:val="26"/>
+                  <w:szCs w:val="26"/>
+                </w:rPr>
+              </m:ctrlPr>
+            </m:naryPr>
+            <m:sub>
+              <m:d>
+                <m:dPr>
+                  <m:ctrlPr>
+                    <w:rPr>
+                      <w:rFonts w:ascii="Cambria Math" w:eastAsiaTheme="minorEastAsia" w:hAnsi="Cambria Math" w:cs="Times New Roman"/>
+                      <w:i/>
+                      <w:sz w:val="26"/>
+                      <w:szCs w:val="26"/>
+                    </w:rPr>
+                  </m:ctrlPr>
+                </m:dPr>
+                <m:e>
+                  <m:r>
+                    <w:rPr>
+                      <w:rFonts w:ascii="Cambria Math" w:eastAsiaTheme="minorEastAsia" w:hAnsi="Cambria Math" w:cs="Times New Roman"/>
+                      <w:sz w:val="26"/>
+                      <w:szCs w:val="26"/>
+                    </w:rPr>
+                    <m:t>p,p</m:t>
+                  </m:r>
+                </m:e>
+              </m:d>
+              <m:r>
+                <w:rPr>
+                  <w:rFonts w:ascii="Cambria Math" w:eastAsiaTheme="minorEastAsia" w:hAnsi="Cambria Math" w:cs="Times New Roman"/>
+                  <w:sz w:val="26"/>
+                  <w:szCs w:val="26"/>
+                </w:rPr>
+                <m:t>∈PCT</m:t>
+              </m:r>
+            </m:sub>
+            <m:sup/>
+            <m:e>
+              <m:sSubSup>
+                <m:sSubSupPr>
+                  <m:ctrlPr>
+                    <w:rPr>
+                      <w:rFonts w:ascii="Cambria Math" w:eastAsiaTheme="minorEastAsia" w:hAnsi="Cambria Math" w:cs="Times New Roman"/>
+                      <w:i/>
+                      <w:sz w:val="26"/>
+                      <w:szCs w:val="26"/>
+                    </w:rPr>
+                  </m:ctrlPr>
+                </m:sSubSupPr>
+                <m:e>
+                  <m:r>
+                    <w:rPr>
+                      <w:rFonts w:ascii="Cambria Math" w:eastAsiaTheme="minorEastAsia" w:hAnsi="Cambria Math" w:cs="Times New Roman"/>
+                      <w:sz w:val="26"/>
+                      <w:szCs w:val="26"/>
+                    </w:rPr>
+                    <m:t>F</m:t>
+                  </m:r>
+                </m:e>
+                <m:sub>
+                  <m:r>
+                    <w:rPr>
+                      <w:rFonts w:ascii="Cambria Math" w:eastAsiaTheme="minorEastAsia" w:hAnsi="Cambria Math" w:cs="Times New Roman"/>
+                      <w:sz w:val="26"/>
+                      <w:szCs w:val="26"/>
+                    </w:rPr>
+                    <m:t>l,l,t</m:t>
+                  </m:r>
+                </m:sub>
+                <m:sup>
+                  <m:r>
+                    <w:rPr>
+                      <w:rFonts w:ascii="Cambria Math" w:eastAsiaTheme="minorEastAsia" w:hAnsi="Cambria Math" w:cs="Times New Roman"/>
+                      <w:sz w:val="26"/>
+                      <w:szCs w:val="26"/>
+                    </w:rPr>
+                    <m:t>Trucked</m:t>
                   </m:r>
                 </m:sup>
               </m:sSubSup>
@@ -15187,7 +15506,7 @@
                       <w:sz w:val="26"/>
                       <w:szCs w:val="26"/>
                     </w:rPr>
-                    <m:t>p,s</m:t>
+                    <m:t>s,p</m:t>
                   </m:r>
                 </m:e>
               </m:d>
@@ -15197,7 +15516,7 @@
                   <w:sz w:val="26"/>
                   <w:szCs w:val="26"/>
                 </w:rPr>
-                <m:t>∈PST</m:t>
+                <m:t>∈SCT</m:t>
               </m:r>
             </m:sub>
             <m:sup/>
@@ -15287,7 +15606,7 @@
                       <w:sz w:val="26"/>
                       <w:szCs w:val="26"/>
                     </w:rPr>
-                    <m:t>p,s</m:t>
+                    <m:t>f,p</m:t>
                   </m:r>
                 </m:e>
               </m:d>
@@ -15297,7 +15616,7 @@
                   <w:sz w:val="26"/>
                   <w:szCs w:val="26"/>
                 </w:rPr>
-                <m:t>∈CST</m:t>
+                <m:t>∈FCT</m:t>
               </m:r>
             </m:sub>
             <m:sup/>
@@ -15382,6 +15701,755 @@
                   <w:sz w:val="26"/>
                   <w:szCs w:val="26"/>
                 </w:rPr>
+                <m:t>p</m:t>
+              </m:r>
+            </m:sub>
+            <m:sup>
+              <m:r>
+                <w:rPr>
+                  <w:rFonts w:ascii="Cambria Math" w:hAnsi="Cambria Math" w:cs="Times New Roman"/>
+                  <w:sz w:val="26"/>
+                  <w:szCs w:val="26"/>
+                </w:rPr>
+                <m:t>Processing, Pad</m:t>
+              </m:r>
+            </m:sup>
+          </m:sSubSup>
+        </m:oMath>
+      </m:oMathPara>
+    </w:p>
+    <w:p>
+      <w:pPr>
+        <w:rPr>
+          <w:rFonts w:ascii="Times New Roman" w:eastAsiaTheme="minorEastAsia" w:hAnsi="Times New Roman" w:cs="Times New Roman"/>
+          <w:b/>
+          <w:sz w:val="26"/>
+          <w:szCs w:val="26"/>
+        </w:rPr>
+      </w:pPr>
+    </w:p>
+    <w:p>
+      <w:pPr>
+        <w:rPr>
+          <w:rFonts w:ascii="Times New Roman" w:eastAsiaTheme="minorEastAsia" w:hAnsi="Times New Roman" w:cs="Times New Roman"/>
+          <w:bCs/>
+          <w:sz w:val="26"/>
+          <w:szCs w:val="26"/>
+        </w:rPr>
+      </w:pPr>
+      <w:r>
+        <w:rPr>
+          <w:rFonts w:ascii="Times New Roman" w:eastAsiaTheme="minorEastAsia" w:hAnsi="Times New Roman" w:cs="Times New Roman"/>
+          <w:bCs/>
+          <w:sz w:val="26"/>
+          <w:szCs w:val="26"/>
+        </w:rPr>
+        <w:t xml:space="preserve">Note: this constraint has not actually been implemented yet. </w:t>
+      </w:r>
+    </w:p>
+    <w:p>
+      <w:pPr>
+        <w:rPr>
+          <w:rFonts w:ascii="Times New Roman" w:eastAsiaTheme="minorEastAsia" w:hAnsi="Times New Roman" w:cs="Times New Roman"/>
+          <w:b/>
+          <w:sz w:val="26"/>
+          <w:szCs w:val="26"/>
+        </w:rPr>
+      </w:pPr>
+    </w:p>
+    <w:p>
+      <w:pPr>
+        <w:rPr>
+          <w:rFonts w:ascii="Times New Roman" w:eastAsiaTheme="minorEastAsia" w:hAnsi="Times New Roman" w:cs="Times New Roman"/>
+          <w:sz w:val="26"/>
+          <w:szCs w:val="26"/>
+        </w:rPr>
+      </w:pPr>
+      <w:r>
+        <w:rPr>
+          <w:rFonts w:ascii="Times New Roman" w:eastAsiaTheme="minorEastAsia" w:hAnsi="Times New Roman" w:cs="Times New Roman"/>
+          <w:b/>
+          <w:sz w:val="26"/>
+          <w:szCs w:val="26"/>
+        </w:rPr>
+        <w:t xml:space="preserve">Storage </w:t>
+      </w:r>
+      <w:r>
+        <w:rPr>
+          <w:rFonts w:ascii="Times New Roman" w:eastAsiaTheme="minorEastAsia" w:hAnsi="Times New Roman" w:cs="Times New Roman"/>
+          <w:b/>
+          <w:sz w:val="26"/>
+          <w:szCs w:val="26"/>
+        </w:rPr>
+        <w:t xml:space="preserve">Site Truck </w:t>
+      </w:r>
+      <w:r>
+        <w:rPr>
+          <w:rFonts w:ascii="Times New Roman" w:eastAsiaTheme="minorEastAsia" w:hAnsi="Times New Roman" w:cs="Times New Roman"/>
+          <w:b/>
+          <w:sz w:val="26"/>
+          <w:szCs w:val="26"/>
+        </w:rPr>
+        <w:t>Offloading Capacity</w:t>
+      </w:r>
+    </w:p>
+    <w:p>
+      <w:pPr>
+        <w:rPr>
+          <w:rFonts w:ascii="Times New Roman" w:eastAsiaTheme="minorEastAsia" w:hAnsi="Times New Roman" w:cs="Times New Roman"/>
+          <w:sz w:val="26"/>
+          <w:szCs w:val="26"/>
+        </w:rPr>
+      </w:pPr>
+      <m:oMathPara>
+        <m:oMathParaPr>
+          <m:jc m:val="center"/>
+        </m:oMathParaPr>
+        <m:oMath>
+          <m:nary>
+            <m:naryPr>
+              <m:chr m:val="∑"/>
+              <m:limLoc m:val="undOvr"/>
+              <m:supHide m:val="1"/>
+              <m:ctrlPr>
+                <w:rPr>
+                  <w:rFonts w:ascii="Cambria Math" w:eastAsiaTheme="minorEastAsia" w:hAnsi="Cambria Math" w:cs="Times New Roman"/>
+                  <w:i/>
+                  <w:sz w:val="26"/>
+                  <w:szCs w:val="26"/>
+                </w:rPr>
+              </m:ctrlPr>
+            </m:naryPr>
+            <m:sub>
+              <m:d>
+                <m:dPr>
+                  <m:ctrlPr>
+                    <w:rPr>
+                      <w:rFonts w:ascii="Cambria Math" w:eastAsiaTheme="minorEastAsia" w:hAnsi="Cambria Math" w:cs="Times New Roman"/>
+                      <w:i/>
+                      <w:sz w:val="26"/>
+                      <w:szCs w:val="26"/>
+                    </w:rPr>
+                  </m:ctrlPr>
+                </m:dPr>
+                <m:e>
+                  <m:r>
+                    <w:rPr>
+                      <w:rFonts w:ascii="Cambria Math" w:eastAsiaTheme="minorEastAsia" w:hAnsi="Cambria Math" w:cs="Times New Roman"/>
+                      <w:sz w:val="26"/>
+                      <w:szCs w:val="26"/>
+                    </w:rPr>
+                    <m:t>p,s</m:t>
+                  </m:r>
+                </m:e>
+              </m:d>
+              <m:r>
+                <w:rPr>
+                  <w:rFonts w:ascii="Cambria Math" w:eastAsiaTheme="minorEastAsia" w:hAnsi="Cambria Math" w:cs="Times New Roman"/>
+                  <w:sz w:val="26"/>
+                  <w:szCs w:val="26"/>
+                </w:rPr>
+                <m:t>∈PST</m:t>
+              </m:r>
+            </m:sub>
+            <m:sup/>
+            <m:e>
+              <m:sSubSup>
+                <m:sSubSupPr>
+                  <m:ctrlPr>
+                    <w:rPr>
+                      <w:rFonts w:ascii="Cambria Math" w:eastAsiaTheme="minorEastAsia" w:hAnsi="Cambria Math" w:cs="Times New Roman"/>
+                      <w:i/>
+                      <w:sz w:val="26"/>
+                      <w:szCs w:val="26"/>
+                    </w:rPr>
+                  </m:ctrlPr>
+                </m:sSubSupPr>
+                <m:e>
+                  <m:r>
+                    <w:rPr>
+                      <w:rFonts w:ascii="Cambria Math" w:eastAsiaTheme="minorEastAsia" w:hAnsi="Cambria Math" w:cs="Times New Roman"/>
+                      <w:sz w:val="26"/>
+                      <w:szCs w:val="26"/>
+                    </w:rPr>
+                    <m:t>F</m:t>
+                  </m:r>
+                </m:e>
+                <m:sub>
+                  <m:r>
+                    <w:rPr>
+                      <w:rFonts w:ascii="Cambria Math" w:eastAsiaTheme="minorEastAsia" w:hAnsi="Cambria Math" w:cs="Times New Roman"/>
+                      <w:sz w:val="26"/>
+                      <w:szCs w:val="26"/>
+                    </w:rPr>
+                    <m:t>l,l,t</m:t>
+                  </m:r>
+                </m:sub>
+                <m:sup>
+                  <m:r>
+                    <w:rPr>
+                      <w:rFonts w:ascii="Cambria Math" w:eastAsiaTheme="minorEastAsia" w:hAnsi="Cambria Math" w:cs="Times New Roman"/>
+                      <w:sz w:val="26"/>
+                      <w:szCs w:val="26"/>
+                    </w:rPr>
+                    <m:t>Trucked</m:t>
+                  </m:r>
+                </m:sup>
+              </m:sSubSup>
+            </m:e>
+          </m:nary>
+          <m:r>
+            <w:rPr>
+              <w:rFonts w:ascii="Cambria Math" w:eastAsiaTheme="minorEastAsia" w:hAnsi="Cambria Math" w:cs="Times New Roman"/>
+              <w:sz w:val="26"/>
+              <w:szCs w:val="26"/>
+            </w:rPr>
+            <m:t>+</m:t>
+          </m:r>
+          <m:nary>
+            <m:naryPr>
+              <m:chr m:val="∑"/>
+              <m:limLoc m:val="undOvr"/>
+              <m:supHide m:val="1"/>
+              <m:ctrlPr>
+                <w:rPr>
+                  <w:rFonts w:ascii="Cambria Math" w:eastAsiaTheme="minorEastAsia" w:hAnsi="Cambria Math" w:cs="Times New Roman"/>
+                  <w:i/>
+                  <w:sz w:val="26"/>
+                  <w:szCs w:val="26"/>
+                </w:rPr>
+              </m:ctrlPr>
+            </m:naryPr>
+            <m:sub>
+              <m:d>
+                <m:dPr>
+                  <m:ctrlPr>
+                    <w:rPr>
+                      <w:rFonts w:ascii="Cambria Math" w:eastAsiaTheme="minorEastAsia" w:hAnsi="Cambria Math" w:cs="Times New Roman"/>
+                      <w:i/>
+                      <w:sz w:val="26"/>
+                      <w:szCs w:val="26"/>
+                    </w:rPr>
+                  </m:ctrlPr>
+                </m:dPr>
+                <m:e>
+                  <m:r>
+                    <w:rPr>
+                      <w:rFonts w:ascii="Cambria Math" w:eastAsiaTheme="minorEastAsia" w:hAnsi="Cambria Math" w:cs="Times New Roman"/>
+                      <w:sz w:val="26"/>
+                      <w:szCs w:val="26"/>
+                    </w:rPr>
+                    <m:t>p,s</m:t>
+                  </m:r>
+                </m:e>
+              </m:d>
+              <m:r>
+                <w:rPr>
+                  <w:rFonts w:ascii="Cambria Math" w:eastAsiaTheme="minorEastAsia" w:hAnsi="Cambria Math" w:cs="Times New Roman"/>
+                  <w:sz w:val="26"/>
+                  <w:szCs w:val="26"/>
+                </w:rPr>
+                <m:t>∈CST</m:t>
+              </m:r>
+            </m:sub>
+            <m:sup/>
+            <m:e>
+              <m:sSubSup>
+                <m:sSubSupPr>
+                  <m:ctrlPr>
+                    <w:rPr>
+                      <w:rFonts w:ascii="Cambria Math" w:eastAsiaTheme="minorEastAsia" w:hAnsi="Cambria Math" w:cs="Times New Roman"/>
+                      <w:i/>
+                      <w:sz w:val="26"/>
+                      <w:szCs w:val="26"/>
+                    </w:rPr>
+                  </m:ctrlPr>
+                </m:sSubSupPr>
+                <m:e>
+                  <m:r>
+                    <w:rPr>
+                      <w:rFonts w:ascii="Cambria Math" w:eastAsiaTheme="minorEastAsia" w:hAnsi="Cambria Math" w:cs="Times New Roman"/>
+                      <w:sz w:val="26"/>
+                      <w:szCs w:val="26"/>
+                    </w:rPr>
+                    <m:t>F</m:t>
+                  </m:r>
+                </m:e>
+                <m:sub>
+                  <m:r>
+                    <w:rPr>
+                      <w:rFonts w:ascii="Cambria Math" w:eastAsiaTheme="minorEastAsia" w:hAnsi="Cambria Math" w:cs="Times New Roman"/>
+                      <w:sz w:val="26"/>
+                      <w:szCs w:val="26"/>
+                    </w:rPr>
+                    <m:t>l,l,t</m:t>
+                  </m:r>
+                </m:sub>
+                <m:sup>
+                  <m:r>
+                    <w:rPr>
+                      <w:rFonts w:ascii="Cambria Math" w:eastAsiaTheme="minorEastAsia" w:hAnsi="Cambria Math" w:cs="Times New Roman"/>
+                      <w:sz w:val="26"/>
+                      <w:szCs w:val="26"/>
+                    </w:rPr>
+                    <m:t>Trucked</m:t>
+                  </m:r>
+                </m:sup>
+              </m:sSubSup>
+            </m:e>
+          </m:nary>
+          <m:r>
+            <w:rPr>
+              <w:rFonts w:ascii="Cambria Math" w:eastAsiaTheme="minorEastAsia" w:hAnsi="Cambria Math" w:cs="Times New Roman"/>
+              <w:sz w:val="26"/>
+              <w:szCs w:val="26"/>
+            </w:rPr>
+            <m:t>≤</m:t>
+          </m:r>
+          <m:sSubSup>
+            <m:sSubSupPr>
+              <m:ctrlPr>
+                <w:rPr>
+                  <w:rFonts w:ascii="Cambria Math" w:eastAsiaTheme="minorEastAsia" w:hAnsi="Cambria Math" w:cs="Times New Roman"/>
+                  <w:i/>
+                  <w:sz w:val="26"/>
+                  <w:szCs w:val="26"/>
+                </w:rPr>
+              </m:ctrlPr>
+            </m:sSubSupPr>
+            <m:e>
+              <m:r>
+                <w:rPr>
+                  <w:rFonts w:ascii="Cambria Math" w:eastAsiaTheme="minorEastAsia" w:hAnsi="Cambria Math" w:cs="Times New Roman"/>
+                  <w:sz w:val="26"/>
+                  <w:szCs w:val="26"/>
+                </w:rPr>
+                <m:t>σ</m:t>
+              </m:r>
+            </m:e>
+            <m:sub>
+              <m:r>
+                <w:rPr>
+                  <w:rFonts w:ascii="Cambria Math" w:eastAsiaTheme="minorEastAsia" w:hAnsi="Cambria Math" w:cs="Times New Roman"/>
+                  <w:sz w:val="26"/>
+                  <w:szCs w:val="26"/>
+                </w:rPr>
+                <m:t>s</m:t>
+              </m:r>
+            </m:sub>
+            <m:sup>
+              <m:r>
+                <w:rPr>
+                  <w:rFonts w:ascii="Cambria Math" w:eastAsiaTheme="minorEastAsia" w:hAnsi="Cambria Math" w:cs="Times New Roman"/>
+                  <w:sz w:val="26"/>
+                  <w:szCs w:val="26"/>
+                </w:rPr>
+                <m:t>Offloading,Storage</m:t>
+              </m:r>
+            </m:sup>
+          </m:sSubSup>
+        </m:oMath>
+      </m:oMathPara>
+    </w:p>
+    <w:p>
+      <w:pPr>
+        <w:ind w:left="2880" w:hanging="2880"/>
+        <w:rPr>
+          <w:rFonts w:ascii="Times New Roman" w:eastAsiaTheme="minorEastAsia" w:hAnsi="Times New Roman" w:cs="Times New Roman"/>
+          <w:sz w:val="26"/>
+          <w:szCs w:val="26"/>
+        </w:rPr>
+      </w:pPr>
+    </w:p>
+    <w:p>
+      <w:pPr>
+        <w:rPr>
+          <w:rFonts w:ascii="Times New Roman" w:eastAsiaTheme="minorEastAsia" w:hAnsi="Times New Roman" w:cs="Times New Roman"/>
+          <w:sz w:val="26"/>
+          <w:szCs w:val="26"/>
+        </w:rPr>
+      </w:pPr>
+      <m:oMathPara>
+        <m:oMath>
+          <m:r>
+            <w:rPr>
+              <w:rFonts w:ascii="Cambria Math" w:eastAsiaTheme="minorEastAsia" w:hAnsi="Cambria Math" w:cs="Times New Roman"/>
+              <w:sz w:val="26"/>
+              <w:szCs w:val="26"/>
+            </w:rPr>
+            <m:t xml:space="preserve">∀p∈S t∈T    </m:t>
+          </m:r>
+        </m:oMath>
+      </m:oMathPara>
+    </w:p>
+    <w:p>
+      <w:pPr>
+        <w:ind w:left="2880" w:hanging="2880"/>
+        <w:rPr>
+          <w:rFonts w:ascii="Times New Roman" w:eastAsiaTheme="minorEastAsia" w:hAnsi="Times New Roman" w:cs="Times New Roman"/>
+          <w:sz w:val="26"/>
+          <w:szCs w:val="26"/>
+        </w:rPr>
+      </w:pPr>
+    </w:p>
+    <w:p>
+      <w:pPr>
+        <w:ind w:left="2880" w:hanging="2880"/>
+        <w:rPr>
+          <w:rFonts w:ascii="Times New Roman" w:eastAsiaTheme="minorEastAsia" w:hAnsi="Times New Roman" w:cs="Times New Roman"/>
+          <w:sz w:val="26"/>
+          <w:szCs w:val="26"/>
+        </w:rPr>
+      </w:pPr>
+      <w:r>
+        <w:rPr>
+          <w:rFonts w:ascii="Times New Roman" w:eastAsiaTheme="minorEastAsia" w:hAnsi="Times New Roman" w:cs="Times New Roman"/>
+          <w:b/>
+          <w:sz w:val="26"/>
+          <w:szCs w:val="26"/>
+        </w:rPr>
+        <w:lastRenderedPageBreak/>
+        <w:t xml:space="preserve">Storage Site Processing Capacity </w:t>
+      </w:r>
+    </w:p>
+    <w:p>
+      <w:pPr>
+        <w:rPr>
+          <w:rFonts w:ascii="Times New Roman" w:eastAsiaTheme="minorEastAsia" w:hAnsi="Times New Roman" w:cs="Times New Roman"/>
+          <w:sz w:val="26"/>
+          <w:szCs w:val="26"/>
+        </w:rPr>
+      </w:pPr>
+      <m:oMathPara>
+        <m:oMath>
+          <m:nary>
+            <m:naryPr>
+              <m:chr m:val="∑"/>
+              <m:limLoc m:val="undOvr"/>
+              <m:supHide m:val="1"/>
+              <m:ctrlPr>
+                <w:rPr>
+                  <w:rFonts w:ascii="Cambria Math" w:eastAsiaTheme="minorEastAsia" w:hAnsi="Cambria Math" w:cs="Times New Roman"/>
+                  <w:i/>
+                  <w:sz w:val="26"/>
+                  <w:szCs w:val="26"/>
+                </w:rPr>
+              </m:ctrlPr>
+            </m:naryPr>
+            <m:sub>
+              <m:d>
+                <m:dPr>
+                  <m:ctrlPr>
+                    <w:rPr>
+                      <w:rFonts w:ascii="Cambria Math" w:eastAsiaTheme="minorEastAsia" w:hAnsi="Cambria Math" w:cs="Times New Roman"/>
+                      <w:i/>
+                      <w:sz w:val="26"/>
+                      <w:szCs w:val="26"/>
+                    </w:rPr>
+                  </m:ctrlPr>
+                </m:dPr>
+                <m:e>
+                  <m:r>
+                    <w:rPr>
+                      <w:rFonts w:ascii="Cambria Math" w:eastAsiaTheme="minorEastAsia" w:hAnsi="Cambria Math" w:cs="Times New Roman"/>
+                      <w:sz w:val="26"/>
+                      <w:szCs w:val="26"/>
+                    </w:rPr>
+                    <m:t>n,s</m:t>
+                  </m:r>
+                </m:e>
+              </m:d>
+              <m:r>
+                <w:rPr>
+                  <w:rFonts w:ascii="Cambria Math" w:eastAsiaTheme="minorEastAsia" w:hAnsi="Cambria Math" w:cs="Times New Roman"/>
+                  <w:sz w:val="26"/>
+                  <w:szCs w:val="26"/>
+                </w:rPr>
+                <m:t>∈NSA</m:t>
+              </m:r>
+            </m:sub>
+            <m:sup/>
+            <m:e>
+              <m:sSubSup>
+                <m:sSubSupPr>
+                  <m:ctrlPr>
+                    <w:rPr>
+                      <w:rFonts w:ascii="Cambria Math" w:eastAsiaTheme="minorEastAsia" w:hAnsi="Cambria Math" w:cs="Times New Roman"/>
+                      <w:i/>
+                      <w:sz w:val="26"/>
+                      <w:szCs w:val="26"/>
+                    </w:rPr>
+                  </m:ctrlPr>
+                </m:sSubSupPr>
+                <m:e>
+                  <m:r>
+                    <w:rPr>
+                      <w:rFonts w:ascii="Cambria Math" w:eastAsiaTheme="minorEastAsia" w:hAnsi="Cambria Math" w:cs="Times New Roman"/>
+                      <w:sz w:val="26"/>
+                      <w:szCs w:val="26"/>
+                    </w:rPr>
+                    <m:t>F</m:t>
+                  </m:r>
+                </m:e>
+                <m:sub>
+                  <m:r>
+                    <w:rPr>
+                      <w:rFonts w:ascii="Cambria Math" w:eastAsiaTheme="minorEastAsia" w:hAnsi="Cambria Math" w:cs="Times New Roman"/>
+                      <w:sz w:val="26"/>
+                      <w:szCs w:val="26"/>
+                    </w:rPr>
+                    <m:t>l,l,t</m:t>
+                  </m:r>
+                </m:sub>
+                <m:sup>
+                  <m:r>
+                    <w:rPr>
+                      <w:rFonts w:ascii="Cambria Math" w:eastAsiaTheme="minorEastAsia" w:hAnsi="Cambria Math" w:cs="Times New Roman"/>
+                      <w:sz w:val="26"/>
+                      <w:szCs w:val="26"/>
+                    </w:rPr>
+                    <m:t>Piped</m:t>
+                  </m:r>
+                </m:sup>
+              </m:sSubSup>
+            </m:e>
+          </m:nary>
+          <m:r>
+            <w:rPr>
+              <w:rFonts w:ascii="Cambria Math" w:eastAsiaTheme="minorEastAsia" w:hAnsi="Cambria Math" w:cs="Times New Roman"/>
+              <w:sz w:val="26"/>
+              <w:szCs w:val="26"/>
+            </w:rPr>
+            <m:t>+</m:t>
+          </m:r>
+          <m:nary>
+            <m:naryPr>
+              <m:chr m:val="∑"/>
+              <m:limLoc m:val="undOvr"/>
+              <m:supHide m:val="1"/>
+              <m:ctrlPr>
+                <w:rPr>
+                  <w:rFonts w:ascii="Cambria Math" w:eastAsiaTheme="minorEastAsia" w:hAnsi="Cambria Math" w:cs="Times New Roman"/>
+                  <w:i/>
+                  <w:sz w:val="26"/>
+                  <w:szCs w:val="26"/>
+                </w:rPr>
+              </m:ctrlPr>
+            </m:naryPr>
+            <m:sub>
+              <m:d>
+                <m:dPr>
+                  <m:ctrlPr>
+                    <w:rPr>
+                      <w:rFonts w:ascii="Cambria Math" w:eastAsiaTheme="minorEastAsia" w:hAnsi="Cambria Math" w:cs="Times New Roman"/>
+                      <w:i/>
+                      <w:sz w:val="26"/>
+                      <w:szCs w:val="26"/>
+                    </w:rPr>
+                  </m:ctrlPr>
+                </m:dPr>
+                <m:e>
+                  <m:r>
+                    <w:rPr>
+                      <w:rFonts w:ascii="Cambria Math" w:eastAsiaTheme="minorEastAsia" w:hAnsi="Cambria Math" w:cs="Times New Roman"/>
+                      <w:sz w:val="26"/>
+                      <w:szCs w:val="26"/>
+                    </w:rPr>
+                    <m:t>p,s</m:t>
+                  </m:r>
+                </m:e>
+              </m:d>
+              <m:r>
+                <w:rPr>
+                  <w:rFonts w:ascii="Cambria Math" w:eastAsiaTheme="minorEastAsia" w:hAnsi="Cambria Math" w:cs="Times New Roman"/>
+                  <w:sz w:val="26"/>
+                  <w:szCs w:val="26"/>
+                </w:rPr>
+                <m:t>∈PST</m:t>
+              </m:r>
+            </m:sub>
+            <m:sup/>
+            <m:e>
+              <m:sSubSup>
+                <m:sSubSupPr>
+                  <m:ctrlPr>
+                    <w:rPr>
+                      <w:rFonts w:ascii="Cambria Math" w:eastAsiaTheme="minorEastAsia" w:hAnsi="Cambria Math" w:cs="Times New Roman"/>
+                      <w:i/>
+                      <w:sz w:val="26"/>
+                      <w:szCs w:val="26"/>
+                    </w:rPr>
+                  </m:ctrlPr>
+                </m:sSubSupPr>
+                <m:e>
+                  <m:r>
+                    <w:rPr>
+                      <w:rFonts w:ascii="Cambria Math" w:eastAsiaTheme="minorEastAsia" w:hAnsi="Cambria Math" w:cs="Times New Roman"/>
+                      <w:sz w:val="26"/>
+                      <w:szCs w:val="26"/>
+                    </w:rPr>
+                    <m:t>F</m:t>
+                  </m:r>
+                </m:e>
+                <m:sub>
+                  <m:r>
+                    <w:rPr>
+                      <w:rFonts w:ascii="Cambria Math" w:eastAsiaTheme="minorEastAsia" w:hAnsi="Cambria Math" w:cs="Times New Roman"/>
+                      <w:sz w:val="26"/>
+                      <w:szCs w:val="26"/>
+                    </w:rPr>
+                    <m:t>l,l,t</m:t>
+                  </m:r>
+                </m:sub>
+                <m:sup>
+                  <m:r>
+                    <w:rPr>
+                      <w:rFonts w:ascii="Cambria Math" w:eastAsiaTheme="minorEastAsia" w:hAnsi="Cambria Math" w:cs="Times New Roman"/>
+                      <w:sz w:val="26"/>
+                      <w:szCs w:val="26"/>
+                    </w:rPr>
+                    <m:t>Trucked</m:t>
+                  </m:r>
+                </m:sup>
+              </m:sSubSup>
+            </m:e>
+          </m:nary>
+          <m:r>
+            <w:rPr>
+              <w:rFonts w:ascii="Cambria Math" w:eastAsiaTheme="minorEastAsia" w:hAnsi="Cambria Math" w:cs="Times New Roman"/>
+              <w:sz w:val="26"/>
+              <w:szCs w:val="26"/>
+            </w:rPr>
+            <m:t>+</m:t>
+          </m:r>
+          <m:nary>
+            <m:naryPr>
+              <m:chr m:val="∑"/>
+              <m:limLoc m:val="undOvr"/>
+              <m:supHide m:val="1"/>
+              <m:ctrlPr>
+                <w:rPr>
+                  <w:rFonts w:ascii="Cambria Math" w:eastAsiaTheme="minorEastAsia" w:hAnsi="Cambria Math" w:cs="Times New Roman"/>
+                  <w:i/>
+                  <w:sz w:val="26"/>
+                  <w:szCs w:val="26"/>
+                </w:rPr>
+              </m:ctrlPr>
+            </m:naryPr>
+            <m:sub>
+              <m:d>
+                <m:dPr>
+                  <m:ctrlPr>
+                    <w:rPr>
+                      <w:rFonts w:ascii="Cambria Math" w:eastAsiaTheme="minorEastAsia" w:hAnsi="Cambria Math" w:cs="Times New Roman"/>
+                      <w:i/>
+                      <w:sz w:val="26"/>
+                      <w:szCs w:val="26"/>
+                    </w:rPr>
+                  </m:ctrlPr>
+                </m:dPr>
+                <m:e>
+                  <m:r>
+                    <w:rPr>
+                      <w:rFonts w:ascii="Cambria Math" w:eastAsiaTheme="minorEastAsia" w:hAnsi="Cambria Math" w:cs="Times New Roman"/>
+                      <w:sz w:val="26"/>
+                      <w:szCs w:val="26"/>
+                    </w:rPr>
+                    <m:t>p,s</m:t>
+                  </m:r>
+                </m:e>
+              </m:d>
+              <m:r>
+                <w:rPr>
+                  <w:rFonts w:ascii="Cambria Math" w:eastAsiaTheme="minorEastAsia" w:hAnsi="Cambria Math" w:cs="Times New Roman"/>
+                  <w:sz w:val="26"/>
+                  <w:szCs w:val="26"/>
+                </w:rPr>
+                <m:t>∈CST</m:t>
+              </m:r>
+            </m:sub>
+            <m:sup/>
+            <m:e>
+              <m:sSubSup>
+                <m:sSubSupPr>
+                  <m:ctrlPr>
+                    <w:rPr>
+                      <w:rFonts w:ascii="Cambria Math" w:eastAsiaTheme="minorEastAsia" w:hAnsi="Cambria Math" w:cs="Times New Roman"/>
+                      <w:i/>
+                      <w:sz w:val="26"/>
+                      <w:szCs w:val="26"/>
+                    </w:rPr>
+                  </m:ctrlPr>
+                </m:sSubSupPr>
+                <m:e>
+                  <m:r>
+                    <w:rPr>
+                      <w:rFonts w:ascii="Cambria Math" w:eastAsiaTheme="minorEastAsia" w:hAnsi="Cambria Math" w:cs="Times New Roman"/>
+                      <w:sz w:val="26"/>
+                      <w:szCs w:val="26"/>
+                    </w:rPr>
+                    <m:t>F</m:t>
+                  </m:r>
+                </m:e>
+                <m:sub>
+                  <m:r>
+                    <w:rPr>
+                      <w:rFonts w:ascii="Cambria Math" w:eastAsiaTheme="minorEastAsia" w:hAnsi="Cambria Math" w:cs="Times New Roman"/>
+                      <w:sz w:val="26"/>
+                      <w:szCs w:val="26"/>
+                    </w:rPr>
+                    <m:t>l,l,t</m:t>
+                  </m:r>
+                </m:sub>
+                <m:sup>
+                  <m:r>
+                    <w:rPr>
+                      <w:rFonts w:ascii="Cambria Math" w:eastAsiaTheme="minorEastAsia" w:hAnsi="Cambria Math" w:cs="Times New Roman"/>
+                      <w:sz w:val="26"/>
+                      <w:szCs w:val="26"/>
+                    </w:rPr>
+                    <m:t>Trucked</m:t>
+                  </m:r>
+                </m:sup>
+              </m:sSubSup>
+            </m:e>
+          </m:nary>
+          <m:r>
+            <w:rPr>
+              <w:rFonts w:ascii="Cambria Math" w:eastAsiaTheme="minorEastAsia" w:hAnsi="Cambria Math" w:cs="Times New Roman"/>
+              <w:sz w:val="26"/>
+              <w:szCs w:val="26"/>
+            </w:rPr>
+            <m:t>≤</m:t>
+          </m:r>
+          <m:sSubSup>
+            <m:sSubSupPr>
+              <m:ctrlPr>
+                <w:rPr>
+                  <w:rFonts w:ascii="Cambria Math" w:hAnsi="Cambria Math" w:cs="Times New Roman"/>
+                  <w:i/>
+                  <w:sz w:val="26"/>
+                  <w:szCs w:val="26"/>
+                </w:rPr>
+              </m:ctrlPr>
+            </m:sSubSupPr>
+            <m:e>
+              <m:r>
+                <w:rPr>
+                  <w:rFonts w:ascii="Cambria Math" w:hAnsi="Cambria Math" w:cs="Times New Roman"/>
+                  <w:sz w:val="26"/>
+                  <w:szCs w:val="26"/>
+                </w:rPr>
+                <m:t>σ</m:t>
+              </m:r>
+            </m:e>
+            <m:sub>
+              <m:r>
+                <w:rPr>
+                  <w:rFonts w:ascii="Cambria Math" w:hAnsi="Cambria Math" w:cs="Times New Roman"/>
+                  <w:sz w:val="26"/>
+                  <w:szCs w:val="26"/>
+                </w:rPr>
                 <m:t>s</m:t>
               </m:r>
             </m:sub>
@@ -15764,25 +16832,7 @@
               <w:szCs w:val="26"/>
               <w:highlight w:val="yellow"/>
             </w:rPr>
-            <m:t>∀</m:t>
-          </m:r>
-          <m:r>
-            <w:rPr>
-              <w:rFonts w:ascii="Cambria Math" w:eastAsiaTheme="minorEastAsia" w:hAnsi="Cambria Math" w:cs="Times New Roman"/>
-              <w:sz w:val="26"/>
-              <w:szCs w:val="26"/>
-              <w:highlight w:val="yellow"/>
-            </w:rPr>
-            <m:t>p</m:t>
-          </m:r>
-          <m:r>
-            <w:rPr>
-              <w:rFonts w:ascii="Cambria Math" w:eastAsiaTheme="minorEastAsia" w:hAnsi="Cambria Math" w:cs="Times New Roman"/>
-              <w:sz w:val="26"/>
-              <w:szCs w:val="26"/>
-              <w:highlight w:val="yellow"/>
-            </w:rPr>
-            <m:t>∈P,t∈T</m:t>
+            <m:t>∀p∈P,t∈T</m:t>
           </m:r>
         </m:oMath>
       </m:oMathPara>
@@ -16331,25 +17381,7 @@
               <w:szCs w:val="26"/>
               <w:highlight w:val="yellow"/>
             </w:rPr>
-            <m:t>∀</m:t>
-          </m:r>
-          <m:r>
-            <w:rPr>
-              <w:rFonts w:ascii="Cambria Math" w:eastAsiaTheme="minorEastAsia" w:hAnsi="Cambria Math" w:cs="Times New Roman"/>
-              <w:sz w:val="26"/>
-              <w:szCs w:val="26"/>
-              <w:highlight w:val="yellow"/>
-            </w:rPr>
-            <m:t>p</m:t>
-          </m:r>
-          <m:r>
-            <w:rPr>
-              <w:rFonts w:ascii="Cambria Math" w:eastAsiaTheme="minorEastAsia" w:hAnsi="Cambria Math" w:cs="Times New Roman"/>
-              <w:sz w:val="26"/>
-              <w:szCs w:val="26"/>
-              <w:highlight w:val="yellow"/>
-            </w:rPr>
-            <m:t>∈P,t∈T</m:t>
+            <m:t>∀p∈P,t∈T</m:t>
           </m:r>
         </m:oMath>
       </m:oMathPara>
@@ -16727,25 +17759,7 @@
               <w:szCs w:val="26"/>
               <w:highlight w:val="yellow"/>
             </w:rPr>
-            <m:t>∀</m:t>
-          </m:r>
-          <m:r>
-            <w:rPr>
-              <w:rFonts w:ascii="Cambria Math" w:eastAsiaTheme="minorEastAsia" w:hAnsi="Cambria Math" w:cs="Times New Roman"/>
-              <w:sz w:val="26"/>
-              <w:szCs w:val="26"/>
-              <w:highlight w:val="yellow"/>
-            </w:rPr>
-            <m:t>p</m:t>
-          </m:r>
-          <m:r>
-            <w:rPr>
-              <w:rFonts w:ascii="Cambria Math" w:eastAsiaTheme="minorEastAsia" w:hAnsi="Cambria Math" w:cs="Times New Roman"/>
-              <w:sz w:val="26"/>
-              <w:szCs w:val="26"/>
-              <w:highlight w:val="yellow"/>
-            </w:rPr>
-            <m:t>∈P,t∈T</m:t>
+            <m:t>∀p∈P,t∈T</m:t>
           </m:r>
         </m:oMath>
       </m:oMathPara>
@@ -17122,7 +18136,6 @@
               <w:szCs w:val="26"/>
               <w:highlight w:val="yellow"/>
             </w:rPr>
-            <w:lastRenderedPageBreak/>
             <m:t>∀p∈P,t∈T</m:t>
           </m:r>
         </m:oMath>
@@ -18586,7 +19599,287 @@
               <w:sz w:val="26"/>
               <w:szCs w:val="26"/>
             </w:rPr>
-            <m:t xml:space="preserve">   +</m:t>
+            <m:t xml:space="preserve"> </m:t>
+          </m:r>
+          <m:r>
+            <w:rPr>
+              <w:rFonts w:ascii="Cambria Math" w:eastAsiaTheme="minorEastAsia" w:hAnsi="Cambria Math" w:cs="Times New Roman"/>
+              <w:sz w:val="26"/>
+              <w:szCs w:val="26"/>
+              <w:highlight w:val="green"/>
+            </w:rPr>
+            <m:t>+</m:t>
+          </m:r>
+          <m:nary>
+            <m:naryPr>
+              <m:chr m:val="∑"/>
+              <m:limLoc m:val="undOvr"/>
+              <m:supHide m:val="1"/>
+              <m:ctrlPr>
+                <w:rPr>
+                  <w:rFonts w:ascii="Cambria Math" w:eastAsiaTheme="minorEastAsia" w:hAnsi="Cambria Math" w:cs="Times New Roman"/>
+                  <w:i/>
+                  <w:sz w:val="26"/>
+                  <w:szCs w:val="26"/>
+                  <w:highlight w:val="green"/>
+                </w:rPr>
+              </m:ctrlPr>
+            </m:naryPr>
+            <m:sub>
+              <m:d>
+                <m:dPr>
+                  <m:ctrlPr>
+                    <w:rPr>
+                      <w:rFonts w:ascii="Cambria Math" w:eastAsiaTheme="minorEastAsia" w:hAnsi="Cambria Math" w:cs="Times New Roman"/>
+                      <w:i/>
+                      <w:sz w:val="26"/>
+                      <w:szCs w:val="26"/>
+                      <w:highlight w:val="green"/>
+                    </w:rPr>
+                  </m:ctrlPr>
+                </m:dPr>
+                <m:e>
+                  <m:r>
+                    <w:rPr>
+                      <w:rFonts w:ascii="Cambria Math" w:eastAsiaTheme="minorEastAsia" w:hAnsi="Cambria Math" w:cs="Times New Roman"/>
+                      <w:sz w:val="26"/>
+                      <w:szCs w:val="26"/>
+                      <w:highlight w:val="green"/>
+                    </w:rPr>
+                    <m:t>p,</m:t>
+                  </m:r>
+                  <m:r>
+                    <w:rPr>
+                      <w:rFonts w:ascii="Cambria Math" w:eastAsiaTheme="minorEastAsia" w:hAnsi="Cambria Math" w:cs="Times New Roman"/>
+                      <w:sz w:val="26"/>
+                      <w:szCs w:val="26"/>
+                      <w:highlight w:val="green"/>
+                    </w:rPr>
+                    <m:t>c</m:t>
+                  </m:r>
+                </m:e>
+              </m:d>
+              <m:r>
+                <w:rPr>
+                  <w:rFonts w:ascii="Cambria Math" w:eastAsiaTheme="minorEastAsia" w:hAnsi="Cambria Math" w:cs="Times New Roman"/>
+                  <w:sz w:val="26"/>
+                  <w:szCs w:val="26"/>
+                  <w:highlight w:val="green"/>
+                </w:rPr>
+                <m:t>∈C</m:t>
+              </m:r>
+              <m:r>
+                <w:rPr>
+                  <w:rFonts w:ascii="Cambria Math" w:eastAsiaTheme="minorEastAsia" w:hAnsi="Cambria Math" w:cs="Times New Roman"/>
+                  <w:sz w:val="26"/>
+                  <w:szCs w:val="26"/>
+                  <w:highlight w:val="green"/>
+                </w:rPr>
+                <m:t>C</m:t>
+              </m:r>
+              <m:r>
+                <w:rPr>
+                  <w:rFonts w:ascii="Cambria Math" w:eastAsiaTheme="minorEastAsia" w:hAnsi="Cambria Math" w:cs="Times New Roman"/>
+                  <w:sz w:val="26"/>
+                  <w:szCs w:val="26"/>
+                  <w:highlight w:val="green"/>
+                </w:rPr>
+                <m:t>A</m:t>
+              </m:r>
+            </m:sub>
+            <m:sup/>
+            <m:e>
+              <m:sSubSup>
+                <m:sSubSupPr>
+                  <m:ctrlPr>
+                    <w:rPr>
+                      <w:rFonts w:ascii="Cambria Math" w:eastAsiaTheme="minorEastAsia" w:hAnsi="Cambria Math" w:cs="Times New Roman"/>
+                      <w:i/>
+                      <w:sz w:val="26"/>
+                      <w:szCs w:val="26"/>
+                      <w:highlight w:val="green"/>
+                    </w:rPr>
+                  </m:ctrlPr>
+                </m:sSubSupPr>
+                <m:e>
+                  <m:r>
+                    <w:rPr>
+                      <w:rFonts w:ascii="Cambria Math" w:eastAsiaTheme="minorEastAsia" w:hAnsi="Cambria Math" w:cs="Times New Roman"/>
+                      <w:sz w:val="26"/>
+                      <w:szCs w:val="26"/>
+                      <w:highlight w:val="green"/>
+                    </w:rPr>
+                    <m:t>F</m:t>
+                  </m:r>
+                </m:e>
+                <m:sub>
+                  <m:r>
+                    <w:rPr>
+                      <w:rFonts w:ascii="Cambria Math" w:eastAsiaTheme="minorEastAsia" w:hAnsi="Cambria Math" w:cs="Times New Roman"/>
+                      <w:sz w:val="26"/>
+                      <w:szCs w:val="26"/>
+                      <w:highlight w:val="green"/>
+                    </w:rPr>
+                    <m:t>l,l,t</m:t>
+                  </m:r>
+                </m:sub>
+                <m:sup>
+                  <m:r>
+                    <w:rPr>
+                      <w:rFonts w:ascii="Cambria Math" w:eastAsiaTheme="minorEastAsia" w:hAnsi="Cambria Math" w:cs="Times New Roman"/>
+                      <w:sz w:val="26"/>
+                      <w:szCs w:val="26"/>
+                      <w:highlight w:val="green"/>
+                    </w:rPr>
+                    <m:t>Piped</m:t>
+                  </m:r>
+                </m:sup>
+              </m:sSubSup>
+              <m:r>
+                <w:rPr>
+                  <w:rFonts w:ascii="Cambria Math" w:eastAsiaTheme="minorEastAsia" w:hAnsi="Cambria Math" w:cs="Times New Roman"/>
+                  <w:sz w:val="26"/>
+                  <w:szCs w:val="26"/>
+                  <w:highlight w:val="green"/>
+                </w:rPr>
+                <m:t>+</m:t>
+              </m:r>
+              <m:nary>
+                <m:naryPr>
+                  <m:chr m:val="∑"/>
+                  <m:limLoc m:val="undOvr"/>
+                  <m:supHide m:val="1"/>
+                  <m:ctrlPr>
+                    <w:rPr>
+                      <w:rFonts w:ascii="Cambria Math" w:eastAsiaTheme="minorEastAsia" w:hAnsi="Cambria Math" w:cs="Times New Roman"/>
+                      <w:i/>
+                      <w:sz w:val="26"/>
+                      <w:szCs w:val="26"/>
+                      <w:highlight w:val="green"/>
+                    </w:rPr>
+                  </m:ctrlPr>
+                </m:naryPr>
+                <m:sub>
+                  <m:d>
+                    <m:dPr>
+                      <m:ctrlPr>
+                        <w:rPr>
+                          <w:rFonts w:ascii="Cambria Math" w:eastAsiaTheme="minorEastAsia" w:hAnsi="Cambria Math" w:cs="Times New Roman"/>
+                          <w:i/>
+                          <w:sz w:val="26"/>
+                          <w:szCs w:val="26"/>
+                          <w:highlight w:val="green"/>
+                        </w:rPr>
+                      </m:ctrlPr>
+                    </m:dPr>
+                    <m:e>
+                      <m:r>
+                        <w:rPr>
+                          <w:rFonts w:ascii="Cambria Math" w:eastAsiaTheme="minorEastAsia" w:hAnsi="Cambria Math" w:cs="Times New Roman"/>
+                          <w:sz w:val="26"/>
+                          <w:szCs w:val="26"/>
+                          <w:highlight w:val="green"/>
+                        </w:rPr>
+                        <m:t>p,</m:t>
+                      </m:r>
+                      <m:r>
+                        <w:rPr>
+                          <w:rFonts w:ascii="Cambria Math" w:eastAsiaTheme="minorEastAsia" w:hAnsi="Cambria Math" w:cs="Times New Roman"/>
+                          <w:sz w:val="26"/>
+                          <w:szCs w:val="26"/>
+                          <w:highlight w:val="green"/>
+                        </w:rPr>
+                        <m:t>p</m:t>
+                      </m:r>
+                    </m:e>
+                  </m:d>
+                  <m:r>
+                    <w:rPr>
+                      <w:rFonts w:ascii="Cambria Math" w:eastAsiaTheme="minorEastAsia" w:hAnsi="Cambria Math" w:cs="Times New Roman"/>
+                      <w:sz w:val="26"/>
+                      <w:szCs w:val="26"/>
+                      <w:highlight w:val="green"/>
+                    </w:rPr>
+                    <m:t>∈C</m:t>
+                  </m:r>
+                  <m:r>
+                    <w:rPr>
+                      <w:rFonts w:ascii="Cambria Math" w:eastAsiaTheme="minorEastAsia" w:hAnsi="Cambria Math" w:cs="Times New Roman"/>
+                      <w:sz w:val="26"/>
+                      <w:szCs w:val="26"/>
+                      <w:highlight w:val="green"/>
+                    </w:rPr>
+                    <m:t>C</m:t>
+                  </m:r>
+                  <m:r>
+                    <w:rPr>
+                      <w:rFonts w:ascii="Cambria Math" w:eastAsiaTheme="minorEastAsia" w:hAnsi="Cambria Math" w:cs="Times New Roman"/>
+                      <w:sz w:val="26"/>
+                      <w:szCs w:val="26"/>
+                      <w:highlight w:val="green"/>
+                    </w:rPr>
+                    <m:t>T</m:t>
+                  </m:r>
+                </m:sub>
+                <m:sup/>
+                <m:e>
+                  <m:sSubSup>
+                    <m:sSubSupPr>
+                      <m:ctrlPr>
+                        <w:rPr>
+                          <w:rFonts w:ascii="Cambria Math" w:eastAsiaTheme="minorEastAsia" w:hAnsi="Cambria Math" w:cs="Times New Roman"/>
+                          <w:i/>
+                          <w:sz w:val="26"/>
+                          <w:szCs w:val="26"/>
+                          <w:highlight w:val="green"/>
+                        </w:rPr>
+                      </m:ctrlPr>
+                    </m:sSubSupPr>
+                    <m:e>
+                      <m:r>
+                        <w:rPr>
+                          <w:rFonts w:ascii="Cambria Math" w:eastAsiaTheme="minorEastAsia" w:hAnsi="Cambria Math" w:cs="Times New Roman"/>
+                          <w:sz w:val="26"/>
+                          <w:szCs w:val="26"/>
+                          <w:highlight w:val="green"/>
+                        </w:rPr>
+                        <m:t>F</m:t>
+                      </m:r>
+                    </m:e>
+                    <m:sub>
+                      <m:r>
+                        <w:rPr>
+                          <w:rFonts w:ascii="Cambria Math" w:eastAsiaTheme="minorEastAsia" w:hAnsi="Cambria Math" w:cs="Times New Roman"/>
+                          <w:sz w:val="26"/>
+                          <w:szCs w:val="26"/>
+                          <w:highlight w:val="green"/>
+                        </w:rPr>
+                        <m:t>l,l,t</m:t>
+                      </m:r>
+                    </m:sub>
+                    <m:sup>
+                      <m:r>
+                        <w:rPr>
+                          <w:rFonts w:ascii="Cambria Math" w:eastAsiaTheme="minorEastAsia" w:hAnsi="Cambria Math" w:cs="Times New Roman"/>
+                          <w:sz w:val="26"/>
+                          <w:szCs w:val="26"/>
+                          <w:highlight w:val="green"/>
+                        </w:rPr>
+                        <m:t>Trucked</m:t>
+                      </m:r>
+                    </m:sup>
+                  </m:sSubSup>
+                </m:e>
+              </m:nary>
+            </m:e>
+          </m:nary>
+          <m:r>
+            <w:rPr>
+              <w:rFonts w:ascii="Cambria Math" w:eastAsiaTheme="minorEastAsia" w:hAnsi="Cambria Math" w:cs="Times New Roman"/>
+              <w:sz w:val="26"/>
+              <w:szCs w:val="26"/>
+            </w:rPr>
+            <m:t xml:space="preserve"> +</m:t>
           </m:r>
           <m:nary>
             <m:naryPr>
@@ -18952,6 +20245,7 @@
               <w:sz w:val="26"/>
               <w:szCs w:val="26"/>
             </w:rPr>
+            <w:lastRenderedPageBreak/>
             <m:t xml:space="preserve">  </m:t>
           </m:r>
         </m:oMath>
@@ -21883,7 +23177,6 @@
               <w:sz w:val="26"/>
               <w:szCs w:val="26"/>
             </w:rPr>
-            <w:lastRenderedPageBreak/>
             <m:t xml:space="preserve">∀s∈S, t∈T    </m:t>
           </m:r>
         </m:oMath>
@@ -23625,7 +24918,6 @@
           <w:sz w:val="26"/>
           <w:szCs w:val="26"/>
         </w:rPr>
-        <w:lastRenderedPageBreak/>
         <w:t>Disposal Capacity</w:t>
       </w:r>
       <w:r>
@@ -27526,6 +28818,7 @@
           <w:sz w:val="26"/>
           <w:szCs w:val="26"/>
         </w:rPr>
+        <w:lastRenderedPageBreak/>
         <w:t>Completions Reuse Cost</w:t>
       </w:r>
     </w:p>
@@ -27894,6 +29187,278 @@
                       </m:r>
                     </m:sup>
                   </m:sSubSup>
+                </m:e>
+              </m:nary>
+              <m:r>
+                <w:rPr>
+                  <w:rFonts w:ascii="Cambria Math" w:eastAsiaTheme="minorEastAsia" w:hAnsi="Cambria Math" w:cs="Times New Roman"/>
+                  <w:sz w:val="26"/>
+                  <w:szCs w:val="26"/>
+                  <w:highlight w:val="green"/>
+                </w:rPr>
+                <m:t>+</m:t>
+              </m:r>
+              <m:nary>
+                <m:naryPr>
+                  <m:chr m:val="∑"/>
+                  <m:limLoc m:val="undOvr"/>
+                  <m:supHide m:val="1"/>
+                  <m:ctrlPr>
+                    <w:rPr>
+                      <w:rFonts w:ascii="Cambria Math" w:eastAsiaTheme="minorEastAsia" w:hAnsi="Cambria Math" w:cs="Times New Roman"/>
+                      <w:i/>
+                      <w:sz w:val="26"/>
+                      <w:szCs w:val="26"/>
+                      <w:highlight w:val="green"/>
+                    </w:rPr>
+                  </m:ctrlPr>
+                </m:naryPr>
+                <m:sub>
+                  <m:d>
+                    <m:dPr>
+                      <m:ctrlPr>
+                        <w:rPr>
+                          <w:rFonts w:ascii="Cambria Math" w:eastAsiaTheme="minorEastAsia" w:hAnsi="Cambria Math" w:cs="Times New Roman"/>
+                          <w:i/>
+                          <w:sz w:val="26"/>
+                          <w:szCs w:val="26"/>
+                          <w:highlight w:val="green"/>
+                        </w:rPr>
+                      </m:ctrlPr>
+                    </m:dPr>
+                    <m:e>
+                      <m:r>
+                        <w:rPr>
+                          <w:rFonts w:ascii="Cambria Math" w:eastAsiaTheme="minorEastAsia" w:hAnsi="Cambria Math" w:cs="Times New Roman"/>
+                          <w:sz w:val="26"/>
+                          <w:szCs w:val="26"/>
+                          <w:highlight w:val="green"/>
+                        </w:rPr>
+                        <m:t>p,</m:t>
+                      </m:r>
+                      <m:r>
+                        <w:rPr>
+                          <w:rFonts w:ascii="Cambria Math" w:eastAsiaTheme="minorEastAsia" w:hAnsi="Cambria Math" w:cs="Times New Roman"/>
+                          <w:sz w:val="26"/>
+                          <w:szCs w:val="26"/>
+                          <w:highlight w:val="green"/>
+                        </w:rPr>
+                        <m:t>c</m:t>
+                      </m:r>
+                    </m:e>
+                  </m:d>
+                  <m:r>
+                    <w:rPr>
+                      <w:rFonts w:ascii="Cambria Math" w:eastAsiaTheme="minorEastAsia" w:hAnsi="Cambria Math" w:cs="Times New Roman"/>
+                      <w:sz w:val="26"/>
+                      <w:szCs w:val="26"/>
+                      <w:highlight w:val="green"/>
+                    </w:rPr>
+                    <m:t>∈C</m:t>
+                  </m:r>
+                  <m:r>
+                    <w:rPr>
+                      <w:rFonts w:ascii="Cambria Math" w:eastAsiaTheme="minorEastAsia" w:hAnsi="Cambria Math" w:cs="Times New Roman"/>
+                      <w:sz w:val="26"/>
+                      <w:szCs w:val="26"/>
+                      <w:highlight w:val="green"/>
+                    </w:rPr>
+                    <m:t>C</m:t>
+                  </m:r>
+                  <m:r>
+                    <w:rPr>
+                      <w:rFonts w:ascii="Cambria Math" w:eastAsiaTheme="minorEastAsia" w:hAnsi="Cambria Math" w:cs="Times New Roman"/>
+                      <w:sz w:val="26"/>
+                      <w:szCs w:val="26"/>
+                      <w:highlight w:val="green"/>
+                    </w:rPr>
+                    <m:t>A</m:t>
+                  </m:r>
+                </m:sub>
+                <m:sup/>
+                <m:e>
+                  <m:sSubSup>
+                    <m:sSubSupPr>
+                      <m:ctrlPr>
+                        <w:rPr>
+                          <w:rFonts w:ascii="Cambria Math" w:eastAsiaTheme="minorEastAsia" w:hAnsi="Cambria Math" w:cs="Times New Roman"/>
+                          <w:i/>
+                          <w:sz w:val="26"/>
+                          <w:szCs w:val="26"/>
+                          <w:highlight w:val="green"/>
+                        </w:rPr>
+                      </m:ctrlPr>
+                    </m:sSubSupPr>
+                    <m:e>
+                      <m:r>
+                        <w:rPr>
+                          <w:rFonts w:ascii="Cambria Math" w:eastAsiaTheme="minorEastAsia" w:hAnsi="Cambria Math" w:cs="Times New Roman"/>
+                          <w:sz w:val="26"/>
+                          <w:szCs w:val="26"/>
+                          <w:highlight w:val="green"/>
+                        </w:rPr>
+                        <m:t>F</m:t>
+                      </m:r>
+                    </m:e>
+                    <m:sub>
+                      <m:r>
+                        <w:rPr>
+                          <w:rFonts w:ascii="Cambria Math" w:eastAsiaTheme="minorEastAsia" w:hAnsi="Cambria Math" w:cs="Times New Roman"/>
+                          <w:sz w:val="26"/>
+                          <w:szCs w:val="26"/>
+                          <w:highlight w:val="green"/>
+                        </w:rPr>
+                        <m:t>l,l,t</m:t>
+                      </m:r>
+                    </m:sub>
+                    <m:sup>
+                      <m:r>
+                        <w:rPr>
+                          <w:rFonts w:ascii="Cambria Math" w:eastAsiaTheme="minorEastAsia" w:hAnsi="Cambria Math" w:cs="Times New Roman"/>
+                          <w:sz w:val="26"/>
+                          <w:szCs w:val="26"/>
+                          <w:highlight w:val="green"/>
+                        </w:rPr>
+                        <m:t>Piped</m:t>
+                      </m:r>
+                    </m:sup>
+                  </m:sSubSup>
+                  <m:r>
+                    <w:rPr>
+                      <w:rFonts w:ascii="Cambria Math" w:eastAsiaTheme="minorEastAsia" w:hAnsi="Cambria Math" w:cs="Times New Roman"/>
+                      <w:sz w:val="26"/>
+                      <w:szCs w:val="26"/>
+                      <w:highlight w:val="green"/>
+                    </w:rPr>
+                    <m:t>+</m:t>
+                  </m:r>
+                  <m:nary>
+                    <m:naryPr>
+                      <m:chr m:val="∑"/>
+                      <m:limLoc m:val="undOvr"/>
+                      <m:supHide m:val="1"/>
+                      <m:ctrlPr>
+                        <w:rPr>
+                          <w:rFonts w:ascii="Cambria Math" w:eastAsiaTheme="minorEastAsia" w:hAnsi="Cambria Math" w:cs="Times New Roman"/>
+                          <w:i/>
+                          <w:sz w:val="26"/>
+                          <w:szCs w:val="26"/>
+                          <w:highlight w:val="green"/>
+                        </w:rPr>
+                      </m:ctrlPr>
+                    </m:naryPr>
+                    <m:sub>
+                      <m:d>
+                        <m:dPr>
+                          <m:ctrlPr>
+                            <w:rPr>
+                              <w:rFonts w:ascii="Cambria Math" w:eastAsiaTheme="minorEastAsia" w:hAnsi="Cambria Math" w:cs="Times New Roman"/>
+                              <w:i/>
+                              <w:sz w:val="26"/>
+                              <w:szCs w:val="26"/>
+                              <w:highlight w:val="green"/>
+                            </w:rPr>
+                          </m:ctrlPr>
+                        </m:dPr>
+                        <m:e>
+                          <m:r>
+                            <w:rPr>
+                              <w:rFonts w:ascii="Cambria Math" w:eastAsiaTheme="minorEastAsia" w:hAnsi="Cambria Math" w:cs="Times New Roman"/>
+                              <w:sz w:val="26"/>
+                              <w:szCs w:val="26"/>
+                              <w:highlight w:val="green"/>
+                            </w:rPr>
+                            <m:t>p,</m:t>
+                          </m:r>
+                          <m:r>
+                            <w:rPr>
+                              <w:rFonts w:ascii="Cambria Math" w:eastAsiaTheme="minorEastAsia" w:hAnsi="Cambria Math" w:cs="Times New Roman"/>
+                              <w:sz w:val="26"/>
+                              <w:szCs w:val="26"/>
+                              <w:highlight w:val="green"/>
+                            </w:rPr>
+                            <m:t>p</m:t>
+                          </m:r>
+                        </m:e>
+                      </m:d>
+                      <m:r>
+                        <w:rPr>
+                          <w:rFonts w:ascii="Cambria Math" w:eastAsiaTheme="minorEastAsia" w:hAnsi="Cambria Math" w:cs="Times New Roman"/>
+                          <w:sz w:val="26"/>
+                          <w:szCs w:val="26"/>
+                          <w:highlight w:val="green"/>
+                        </w:rPr>
+                        <m:t>∈C</m:t>
+                      </m:r>
+                      <m:r>
+                        <w:rPr>
+                          <w:rFonts w:ascii="Cambria Math" w:eastAsiaTheme="minorEastAsia" w:hAnsi="Cambria Math" w:cs="Times New Roman"/>
+                          <w:sz w:val="26"/>
+                          <w:szCs w:val="26"/>
+                          <w:highlight w:val="green"/>
+                        </w:rPr>
+                        <m:t>C</m:t>
+                      </m:r>
+                      <m:r>
+                        <w:rPr>
+                          <w:rFonts w:ascii="Cambria Math" w:eastAsiaTheme="minorEastAsia" w:hAnsi="Cambria Math" w:cs="Times New Roman"/>
+                          <w:sz w:val="26"/>
+                          <w:szCs w:val="26"/>
+                          <w:highlight w:val="green"/>
+                        </w:rPr>
+                        <m:t>T</m:t>
+                      </m:r>
+                    </m:sub>
+                    <m:sup/>
+                    <m:e>
+                      <m:sSubSup>
+                        <m:sSubSupPr>
+                          <m:ctrlPr>
+                            <w:rPr>
+                              <w:rFonts w:ascii="Cambria Math" w:eastAsiaTheme="minorEastAsia" w:hAnsi="Cambria Math" w:cs="Times New Roman"/>
+                              <w:i/>
+                              <w:sz w:val="26"/>
+                              <w:szCs w:val="26"/>
+                              <w:highlight w:val="green"/>
+                            </w:rPr>
+                          </m:ctrlPr>
+                        </m:sSubSupPr>
+                        <m:e>
+                          <m:r>
+                            <w:rPr>
+                              <w:rFonts w:ascii="Cambria Math" w:eastAsiaTheme="minorEastAsia" w:hAnsi="Cambria Math" w:cs="Times New Roman"/>
+                              <w:sz w:val="26"/>
+                              <w:szCs w:val="26"/>
+                              <w:highlight w:val="green"/>
+                            </w:rPr>
+                            <m:t>F</m:t>
+                          </m:r>
+                        </m:e>
+                        <m:sub>
+                          <m:r>
+                            <w:rPr>
+                              <w:rFonts w:ascii="Cambria Math" w:eastAsiaTheme="minorEastAsia" w:hAnsi="Cambria Math" w:cs="Times New Roman"/>
+                              <w:sz w:val="26"/>
+                              <w:szCs w:val="26"/>
+                              <w:highlight w:val="green"/>
+                            </w:rPr>
+                            <m:t>l,l,t</m:t>
+                          </m:r>
+                        </m:sub>
+                        <m:sup>
+                          <m:r>
+                            <w:rPr>
+                              <w:rFonts w:ascii="Cambria Math" w:eastAsiaTheme="minorEastAsia" w:hAnsi="Cambria Math" w:cs="Times New Roman"/>
+                              <w:sz w:val="26"/>
+                              <w:szCs w:val="26"/>
+                              <w:highlight w:val="green"/>
+                            </w:rPr>
+                            <m:t>Trucked</m:t>
+                          </m:r>
+                        </m:sup>
+                      </m:sSubSup>
+                    </m:e>
+                  </m:nary>
                 </m:e>
               </m:nary>
               <m:r>
@@ -28673,7 +30238,32 @@
               <w:sz w:val="26"/>
               <w:szCs w:val="26"/>
             </w:rPr>
-            <m:t xml:space="preserve">∈{PPA,…}, t∈T    </m:t>
+            <m:t>∈{PPA,…</m:t>
+          </m:r>
+          <m:r>
+            <w:rPr>
+              <w:rFonts w:ascii="Cambria Math" w:eastAsiaTheme="minorEastAsia" w:hAnsi="Cambria Math" w:cs="Times New Roman"/>
+              <w:sz w:val="26"/>
+              <w:szCs w:val="26"/>
+            </w:rPr>
+            <m:t>,</m:t>
+          </m:r>
+          <m:r>
+            <w:rPr>
+              <w:rFonts w:ascii="Cambria Math" w:eastAsiaTheme="minorEastAsia" w:hAnsi="Cambria Math" w:cs="Times New Roman"/>
+              <w:sz w:val="26"/>
+              <w:szCs w:val="26"/>
+              <w:highlight w:val="green"/>
+            </w:rPr>
+            <m:t>CCA</m:t>
+          </m:r>
+          <m:r>
+            <w:rPr>
+              <w:rFonts w:ascii="Cambria Math" w:eastAsiaTheme="minorEastAsia" w:hAnsi="Cambria Math" w:cs="Times New Roman"/>
+              <w:sz w:val="26"/>
+              <w:szCs w:val="26"/>
+            </w:rPr>
+            <m:t xml:space="preserve">}, t∈T    </m:t>
           </m:r>
         </m:oMath>
       </m:oMathPara>
@@ -30683,7 +32273,24 @@
                       <w:sz w:val="26"/>
                       <w:szCs w:val="26"/>
                     </w:rPr>
-                    <m:t>∈{PPA,…}</m:t>
+                    <m:t>∈{PPA,…</m:t>
+                  </m:r>
+                  <m:r>
+                    <w:rPr>
+                      <w:rFonts w:ascii="Cambria Math" w:eastAsiaTheme="minorEastAsia" w:hAnsi="Cambria Math" w:cs="Times New Roman"/>
+                      <w:sz w:val="26"/>
+                      <w:szCs w:val="26"/>
+                      <w:highlight w:val="green"/>
+                    </w:rPr>
+                    <m:t>,CCT</m:t>
+                  </m:r>
+                  <m:r>
+                    <w:rPr>
+                      <w:rFonts w:ascii="Cambria Math" w:eastAsiaTheme="minorEastAsia" w:hAnsi="Cambria Math" w:cs="Times New Roman"/>
+                      <w:sz w:val="26"/>
+                      <w:szCs w:val="26"/>
+                    </w:rPr>
+                    <m:t>}</m:t>
                   </m:r>
                 </m:sub>
                 <m:sup/>
@@ -30821,6 +32428,7 @@
           <w:sz w:val="26"/>
           <w:szCs w:val="26"/>
         </w:rPr>
+        <w:lastRenderedPageBreak/>
         <w:t>Disposal Construction or Capacity Expansion Cost</w:t>
       </w:r>
     </w:p>
@@ -33474,7 +35082,6 @@
               <w:sz w:val="26"/>
               <w:szCs w:val="26"/>
             </w:rPr>
-            <w:lastRenderedPageBreak/>
             <m:t xml:space="preserve">∀ k∈K    </m:t>
           </m:r>
         </m:oMath>
@@ -34100,7 +35707,26 @@
           <w:sz w:val="26"/>
           <w:szCs w:val="26"/>
         </w:rPr>
-        <w:t xml:space="preserve">Should we develop a water scheduling model in addition to the water management model? Would a scheduling horizon be more suitable for Marcellus and/or DJ operations? Does that conflict with Revonos’ business model? </w:t>
+        <w:lastRenderedPageBreak/>
+        <w:t xml:space="preserve">Should we develop a water scheduling model in addition to the water management model? Would a scheduling horizon be more suitable for Marcellus and/or DJ operations? Does that conflict with </w:t>
+      </w:r>
+      <w:proofErr w:type="spellStart"/>
+      <w:r>
+        <w:rPr>
+          <w:rFonts w:ascii="Times New Roman" w:eastAsiaTheme="minorEastAsia" w:hAnsi="Times New Roman" w:cs="Times New Roman"/>
+          <w:sz w:val="26"/>
+          <w:szCs w:val="26"/>
+        </w:rPr>
+        <w:t>Revonos</w:t>
+      </w:r>
+      <w:proofErr w:type="spellEnd"/>
+      <w:r>
+        <w:rPr>
+          <w:rFonts w:ascii="Times New Roman" w:eastAsiaTheme="minorEastAsia" w:hAnsi="Times New Roman" w:cs="Times New Roman"/>
+          <w:sz w:val="26"/>
+          <w:szCs w:val="26"/>
+        </w:rPr>
+        <w:t xml:space="preserve">’ business model? </w:t>
       </w:r>
     </w:p>
     <w:p>
@@ -34174,7 +35800,6 @@
           <w:sz w:val="26"/>
           <w:szCs w:val="26"/>
         </w:rPr>
-        <w:lastRenderedPageBreak/>
         <w:t>Introduce slack variables where necessary or useful (</w:t>
       </w:r>
       <w:proofErr w:type="gramStart"/>

</xml_diff>

<commit_message>
minor code and documentation changes
</commit_message>
<xml_diff>
--- a/pareto/operational_water_management/docs/operational_produced_water_management_optimization.docx
+++ b/pareto/operational_water_management/docs/operational_produced_water_management_optimization.docx
@@ -81,7 +81,7 @@
           <w:sz w:val="26"/>
           <w:szCs w:val="26"/>
         </w:rPr>
-        <w:t>June</w:t>
+        <w:t>August</w:t>
       </w:r>
       <w:r>
         <w:rPr>
@@ -189,7 +189,25 @@
           <w:szCs w:val="26"/>
         </w:rPr>
         <w:tab/>
-        <w:t xml:space="preserve">Time periods (i.e. </w:t>
+        <w:t>Time periods (</w:t>
+      </w:r>
+      <w:proofErr w:type="gramStart"/>
+      <w:r>
+        <w:rPr>
+          <w:rFonts w:ascii="Times New Roman" w:eastAsiaTheme="minorEastAsia" w:hAnsi="Times New Roman" w:cs="Times New Roman"/>
+          <w:sz w:val="26"/>
+          <w:szCs w:val="26"/>
+        </w:rPr>
+        <w:t>i.e.</w:t>
+      </w:r>
+      <w:proofErr w:type="gramEnd"/>
+      <w:r>
+        <w:rPr>
+          <w:rFonts w:ascii="Times New Roman" w:eastAsiaTheme="minorEastAsia" w:hAnsi="Times New Roman" w:cs="Times New Roman"/>
+          <w:sz w:val="26"/>
+          <w:szCs w:val="26"/>
+        </w:rPr>
+        <w:t xml:space="preserve"> </w:t>
       </w:r>
       <w:r>
         <w:rPr>
@@ -399,58 +417,6 @@
             <w:sz w:val="26"/>
             <w:szCs w:val="26"/>
           </w:rPr>
-          <m:t>a∈A</m:t>
-        </m:r>
-      </m:oMath>
-      <w:r>
-        <w:rPr>
-          <w:rFonts w:ascii="Times New Roman" w:eastAsiaTheme="minorEastAsia" w:hAnsi="Times New Roman" w:cs="Times New Roman"/>
-          <w:sz w:val="26"/>
-          <w:szCs w:val="26"/>
-        </w:rPr>
-        <w:tab/>
-      </w:r>
-      <w:r>
-        <w:rPr>
-          <w:rFonts w:ascii="Times New Roman" w:eastAsiaTheme="minorEastAsia" w:hAnsi="Times New Roman" w:cs="Times New Roman"/>
-          <w:sz w:val="26"/>
-          <w:szCs w:val="26"/>
-        </w:rPr>
-        <w:tab/>
-      </w:r>
-      <w:r>
-        <w:rPr>
-          <w:rFonts w:ascii="Times New Roman" w:eastAsiaTheme="minorEastAsia" w:hAnsi="Times New Roman" w:cs="Times New Roman"/>
-          <w:sz w:val="26"/>
-          <w:szCs w:val="26"/>
-        </w:rPr>
-        <w:tab/>
-      </w:r>
-      <w:r>
-        <w:rPr>
-          <w:rFonts w:ascii="Times New Roman" w:eastAsiaTheme="minorEastAsia" w:hAnsi="Times New Roman" w:cs="Times New Roman"/>
-          <w:sz w:val="26"/>
-          <w:szCs w:val="26"/>
-        </w:rPr>
-        <w:tab/>
-        <w:t>Production tanks</w:t>
-      </w:r>
-    </w:p>
-    <w:p>
-      <w:pPr>
-        <w:rPr>
-          <w:rFonts w:ascii="Times New Roman" w:eastAsiaTheme="minorEastAsia" w:hAnsi="Times New Roman" w:cs="Times New Roman"/>
-          <w:sz w:val="26"/>
-          <w:szCs w:val="26"/>
-        </w:rPr>
-      </w:pPr>
-      <m:oMath>
-        <m:r>
-          <w:rPr>
-            <w:rFonts w:ascii="Cambria Math" w:hAnsi="Cambria Math" w:cs="Times New Roman"/>
-            <w:sz w:val="26"/>
-            <w:szCs w:val="26"/>
-          </w:rPr>
           <m:t>f∈F</m:t>
         </m:r>
       </m:oMath>
@@ -814,6 +780,151 @@
           <w:szCs w:val="26"/>
         </w:rPr>
         <w:t>…)</w:t>
+      </w:r>
+    </w:p>
+    <w:p>
+      <w:pPr>
+        <w:ind w:left="2880" w:hanging="2880"/>
+        <w:rPr>
+          <w:rFonts w:ascii="Times New Roman" w:eastAsiaTheme="minorEastAsia" w:hAnsi="Times New Roman" w:cs="Times New Roman"/>
+          <w:sz w:val="26"/>
+          <w:szCs w:val="26"/>
+          <w:highlight w:val="yellow"/>
+        </w:rPr>
+      </w:pPr>
+      <w:r>
+        <w:rPr>
+          <w:rFonts w:ascii="Times New Roman" w:eastAsiaTheme="minorEastAsia" w:hAnsi="Times New Roman" w:cs="Times New Roman"/>
+          <w:sz w:val="26"/>
+          <w:szCs w:val="26"/>
+          <w:highlight w:val="yellow"/>
+        </w:rPr>
+        <w:t xml:space="preserve">If </w:t>
+      </w:r>
+      <w:proofErr w:type="spellStart"/>
+      <w:r>
+        <w:rPr>
+          <w:rFonts w:ascii="Times New Roman" w:eastAsiaTheme="minorEastAsia" w:hAnsi="Times New Roman" w:cs="Times New Roman"/>
+          <w:sz w:val="26"/>
+          <w:szCs w:val="26"/>
+          <w:highlight w:val="yellow"/>
+        </w:rPr>
+        <w:t>model.</w:t>
+      </w:r>
+      <w:proofErr w:type="gramStart"/>
+      <w:r>
+        <w:rPr>
+          <w:rFonts w:ascii="Times New Roman" w:eastAsiaTheme="minorEastAsia" w:hAnsi="Times New Roman" w:cs="Times New Roman"/>
+          <w:sz w:val="26"/>
+          <w:szCs w:val="26"/>
+          <w:highlight w:val="yellow"/>
+        </w:rPr>
+        <w:t>config.production</w:t>
+      </w:r>
+      <w:proofErr w:type="gramEnd"/>
+      <w:r>
+        <w:rPr>
+          <w:rFonts w:ascii="Times New Roman" w:eastAsiaTheme="minorEastAsia" w:hAnsi="Times New Roman" w:cs="Times New Roman"/>
+          <w:sz w:val="26"/>
+          <w:szCs w:val="26"/>
+          <w:highlight w:val="yellow"/>
+        </w:rPr>
+        <w:t>_tanks</w:t>
+      </w:r>
+      <w:proofErr w:type="spellEnd"/>
+      <w:r>
+        <w:rPr>
+          <w:rFonts w:ascii="Times New Roman" w:eastAsiaTheme="minorEastAsia" w:hAnsi="Times New Roman" w:cs="Times New Roman"/>
+          <w:sz w:val="26"/>
+          <w:szCs w:val="26"/>
+          <w:highlight w:val="yellow"/>
+        </w:rPr>
+        <w:t xml:space="preserve"> == </w:t>
+      </w:r>
+      <w:proofErr w:type="spellStart"/>
+      <w:r>
+        <w:rPr>
+          <w:rFonts w:ascii="Times New Roman" w:eastAsiaTheme="minorEastAsia" w:hAnsi="Times New Roman" w:cs="Times New Roman"/>
+          <w:sz w:val="26"/>
+          <w:szCs w:val="26"/>
+          <w:highlight w:val="yellow"/>
+        </w:rPr>
+        <w:t>ProdTank.individual</w:t>
+      </w:r>
+      <w:proofErr w:type="spellEnd"/>
+      <w:r>
+        <w:rPr>
+          <w:rFonts w:ascii="Times New Roman" w:eastAsiaTheme="minorEastAsia" w:hAnsi="Times New Roman" w:cs="Times New Roman"/>
+          <w:sz w:val="26"/>
+          <w:szCs w:val="26"/>
+          <w:highlight w:val="yellow"/>
+        </w:rPr>
+        <w:t>:</w:t>
+      </w:r>
+    </w:p>
+    <w:p>
+      <w:pPr>
+        <w:rPr>
+          <w:rFonts w:ascii="Times New Roman" w:eastAsiaTheme="minorEastAsia" w:hAnsi="Times New Roman" w:cs="Times New Roman"/>
+          <w:sz w:val="26"/>
+          <w:szCs w:val="26"/>
+        </w:rPr>
+      </w:pPr>
+      <m:oMath>
+        <m:r>
+          <w:rPr>
+            <w:rFonts w:ascii="Cambria Math" w:hAnsi="Cambria Math" w:cs="Times New Roman"/>
+            <w:sz w:val="26"/>
+            <w:szCs w:val="26"/>
+            <w:highlight w:val="yellow"/>
+          </w:rPr>
+          <m:t>a∈A</m:t>
+        </m:r>
+      </m:oMath>
+      <w:r>
+        <w:rPr>
+          <w:rFonts w:ascii="Times New Roman" w:eastAsiaTheme="minorEastAsia" w:hAnsi="Times New Roman" w:cs="Times New Roman"/>
+          <w:sz w:val="26"/>
+          <w:szCs w:val="26"/>
+          <w:highlight w:val="yellow"/>
+        </w:rPr>
+        <w:tab/>
+      </w:r>
+      <w:r>
+        <w:rPr>
+          <w:rFonts w:ascii="Times New Roman" w:eastAsiaTheme="minorEastAsia" w:hAnsi="Times New Roman" w:cs="Times New Roman"/>
+          <w:sz w:val="26"/>
+          <w:szCs w:val="26"/>
+          <w:highlight w:val="yellow"/>
+        </w:rPr>
+        <w:tab/>
+      </w:r>
+      <w:r>
+        <w:rPr>
+          <w:rFonts w:ascii="Times New Roman" w:eastAsiaTheme="minorEastAsia" w:hAnsi="Times New Roman" w:cs="Times New Roman"/>
+          <w:sz w:val="26"/>
+          <w:szCs w:val="26"/>
+          <w:highlight w:val="yellow"/>
+        </w:rPr>
+        <w:tab/>
+      </w:r>
+      <w:r>
+        <w:rPr>
+          <w:rFonts w:ascii="Times New Roman" w:eastAsiaTheme="minorEastAsia" w:hAnsi="Times New Roman" w:cs="Times New Roman"/>
+          <w:sz w:val="26"/>
+          <w:szCs w:val="26"/>
+          <w:highlight w:val="yellow"/>
+        </w:rPr>
+        <w:tab/>
+        <w:t>Production tanks</w:t>
+      </w:r>
+      <w:r>
+        <w:rPr>
+          <w:rFonts w:ascii="Times New Roman" w:eastAsiaTheme="minorEastAsia" w:hAnsi="Times New Roman" w:cs="Times New Roman"/>
+          <w:sz w:val="26"/>
+          <w:szCs w:val="26"/>
+        </w:rPr>
+        <w:t xml:space="preserve"> </w:t>
       </w:r>
     </w:p>
     <w:p>
@@ -987,7 +1098,27 @@
           <w:szCs w:val="26"/>
         </w:rPr>
         <w:tab/>
-        <w:t xml:space="preserve">Injection (i.e. disposal) capacities </w:t>
+        <w:t>Injection (</w:t>
+      </w:r>
+      <w:proofErr w:type="gramStart"/>
+      <w:r>
+        <w:rPr>
+          <w:rFonts w:ascii="Times New Roman" w:eastAsiaTheme="minorEastAsia" w:hAnsi="Times New Roman" w:cs="Times New Roman"/>
+          <w:strike/>
+          <w:sz w:val="26"/>
+          <w:szCs w:val="26"/>
+        </w:rPr>
+        <w:t>i.e.</w:t>
+      </w:r>
+      <w:proofErr w:type="gramEnd"/>
+      <w:r>
+        <w:rPr>
+          <w:rFonts w:ascii="Times New Roman" w:eastAsiaTheme="minorEastAsia" w:hAnsi="Times New Roman" w:cs="Times New Roman"/>
+          <w:strike/>
+          <w:sz w:val="26"/>
+          <w:szCs w:val="26"/>
+        </w:rPr>
+        <w:t xml:space="preserve"> disposal) capacities </w:t>
       </w:r>
     </w:p>
     <w:p>
@@ -1284,7 +1415,6 @@
             <w:rFonts w:ascii="Cambria Math" w:hAnsi="Cambria Math" w:cs="Times New Roman"/>
             <w:sz w:val="26"/>
             <w:szCs w:val="26"/>
-            <w:highlight w:val="green"/>
           </w:rPr>
           <m:t>(p,p)∈CCA</m:t>
         </m:r>
@@ -1294,7 +1424,6 @@
           <w:rFonts w:ascii="Times New Roman" w:eastAsiaTheme="minorEastAsia" w:hAnsi="Times New Roman" w:cs="Times New Roman"/>
           <w:sz w:val="26"/>
           <w:szCs w:val="26"/>
-          <w:highlight w:val="green"/>
         </w:rPr>
         <w:tab/>
       </w:r>
@@ -1303,7 +1432,6 @@
           <w:rFonts w:ascii="Times New Roman" w:eastAsiaTheme="minorEastAsia" w:hAnsi="Times New Roman" w:cs="Times New Roman"/>
           <w:sz w:val="26"/>
           <w:szCs w:val="26"/>
-          <w:highlight w:val="green"/>
         </w:rPr>
         <w:tab/>
       </w:r>
@@ -1312,62 +1440,9 @@
           <w:rFonts w:ascii="Times New Roman" w:eastAsiaTheme="minorEastAsia" w:hAnsi="Times New Roman" w:cs="Times New Roman"/>
           <w:sz w:val="26"/>
           <w:szCs w:val="26"/>
-          <w:highlight w:val="green"/>
         </w:rPr>
         <w:tab/>
         <w:t>Completion-to-completion pipeline arcs</w:t>
-      </w:r>
-    </w:p>
-    <w:p>
-      <w:pPr>
-        <w:rPr>
-          <w:rFonts w:ascii="Times New Roman" w:eastAsiaTheme="minorEastAsia" w:hAnsi="Times New Roman" w:cs="Times New Roman"/>
-          <w:sz w:val="26"/>
-          <w:szCs w:val="26"/>
-        </w:rPr>
-      </w:pPr>
-      <m:oMath>
-        <m:r>
-          <w:rPr>
-            <w:rFonts w:ascii="Cambria Math" w:hAnsi="Cambria Math" w:cs="Times New Roman"/>
-            <w:sz w:val="26"/>
-            <w:szCs w:val="26"/>
-          </w:rPr>
-          <m:t>(n,n)∈NNA</m:t>
-        </m:r>
-      </m:oMath>
-      <w:r>
-        <w:rPr>
-          <w:rFonts w:ascii="Times New Roman" w:eastAsiaTheme="minorEastAsia" w:hAnsi="Times New Roman" w:cs="Times New Roman"/>
-          <w:sz w:val="26"/>
-          <w:szCs w:val="26"/>
-        </w:rPr>
-        <w:tab/>
-      </w:r>
-      <w:r>
-        <w:rPr>
-          <w:rFonts w:ascii="Times New Roman" w:eastAsiaTheme="minorEastAsia" w:hAnsi="Times New Roman" w:cs="Times New Roman"/>
-          <w:sz w:val="26"/>
-          <w:szCs w:val="26"/>
-        </w:rPr>
-        <w:tab/>
-        <w:t xml:space="preserve">Node-to-node </w:t>
-      </w:r>
-      <w:r>
-        <w:rPr>
-          <w:rFonts w:ascii="Times New Roman" w:eastAsiaTheme="minorEastAsia" w:hAnsi="Times New Roman" w:cs="Times New Roman"/>
-          <w:sz w:val="26"/>
-          <w:szCs w:val="26"/>
-        </w:rPr>
-        <w:t xml:space="preserve">pipeline </w:t>
-      </w:r>
-      <w:r>
-        <w:rPr>
-          <w:rFonts w:ascii="Times New Roman" w:eastAsiaTheme="minorEastAsia" w:hAnsi="Times New Roman" w:cs="Times New Roman"/>
-          <w:sz w:val="26"/>
-          <w:szCs w:val="26"/>
-        </w:rPr>
-        <w:t>arcs</w:t>
       </w:r>
     </w:p>
     <w:p>
@@ -1386,6 +1461,58 @@
             <w:szCs w:val="26"/>
           </w:rPr>
           <w:lastRenderedPageBreak/>
+          <m:t>(n,n)∈NNA</m:t>
+        </m:r>
+      </m:oMath>
+      <w:r>
+        <w:rPr>
+          <w:rFonts w:ascii="Times New Roman" w:eastAsiaTheme="minorEastAsia" w:hAnsi="Times New Roman" w:cs="Times New Roman"/>
+          <w:sz w:val="26"/>
+          <w:szCs w:val="26"/>
+        </w:rPr>
+        <w:tab/>
+      </w:r>
+      <w:r>
+        <w:rPr>
+          <w:rFonts w:ascii="Times New Roman" w:eastAsiaTheme="minorEastAsia" w:hAnsi="Times New Roman" w:cs="Times New Roman"/>
+          <w:sz w:val="26"/>
+          <w:szCs w:val="26"/>
+        </w:rPr>
+        <w:tab/>
+        <w:t xml:space="preserve">Node-to-node </w:t>
+      </w:r>
+      <w:r>
+        <w:rPr>
+          <w:rFonts w:ascii="Times New Roman" w:eastAsiaTheme="minorEastAsia" w:hAnsi="Times New Roman" w:cs="Times New Roman"/>
+          <w:sz w:val="26"/>
+          <w:szCs w:val="26"/>
+        </w:rPr>
+        <w:t xml:space="preserve">pipeline </w:t>
+      </w:r>
+      <w:r>
+        <w:rPr>
+          <w:rFonts w:ascii="Times New Roman" w:eastAsiaTheme="minorEastAsia" w:hAnsi="Times New Roman" w:cs="Times New Roman"/>
+          <w:sz w:val="26"/>
+          <w:szCs w:val="26"/>
+        </w:rPr>
+        <w:t>arcs</w:t>
+      </w:r>
+    </w:p>
+    <w:p>
+      <w:pPr>
+        <w:rPr>
+          <w:rFonts w:ascii="Times New Roman" w:eastAsiaTheme="minorEastAsia" w:hAnsi="Times New Roman" w:cs="Times New Roman"/>
+          <w:sz w:val="26"/>
+          <w:szCs w:val="26"/>
+        </w:rPr>
+      </w:pPr>
+      <m:oMath>
+        <m:r>
+          <w:rPr>
+            <w:rFonts w:ascii="Cambria Math" w:hAnsi="Cambria Math" w:cs="Times New Roman"/>
+            <w:sz w:val="26"/>
+            <w:szCs w:val="26"/>
+          </w:rPr>
           <m:t>(n,p)∈NCA</m:t>
         </m:r>
       </m:oMath>
@@ -2670,6 +2797,7 @@
             <w:sz w:val="26"/>
             <w:szCs w:val="26"/>
           </w:rPr>
+          <w:lastRenderedPageBreak/>
           <m:t>(s,k)∈SKT</m:t>
         </m:r>
       </m:oMath>
@@ -2714,7 +2842,6 @@
             <w:sz w:val="26"/>
             <w:szCs w:val="26"/>
           </w:rPr>
-          <w:lastRenderedPageBreak/>
           <m:t>(r,k)∈RKT</m:t>
         </m:r>
       </m:oMath>
@@ -3187,7 +3314,69 @@
           <w:sz w:val="26"/>
           <w:szCs w:val="26"/>
         </w:rPr>
-        <w:t>If model.config.production_tanks == ProdTank.single:</w:t>
+        <w:t xml:space="preserve">If </w:t>
+      </w:r>
+      <w:proofErr w:type="spellStart"/>
+      <w:r>
+        <w:rPr>
+          <w:rFonts w:ascii="Times New Roman" w:eastAsiaTheme="minorEastAsia" w:hAnsi="Times New Roman" w:cs="Times New Roman"/>
+          <w:sz w:val="26"/>
+          <w:szCs w:val="26"/>
+        </w:rPr>
+        <w:t>model.</w:t>
+      </w:r>
+      <w:proofErr w:type="gramStart"/>
+      <w:r>
+        <w:rPr>
+          <w:rFonts w:ascii="Times New Roman" w:eastAsiaTheme="minorEastAsia" w:hAnsi="Times New Roman" w:cs="Times New Roman"/>
+          <w:sz w:val="26"/>
+          <w:szCs w:val="26"/>
+        </w:rPr>
+        <w:t>config.production</w:t>
+      </w:r>
+      <w:proofErr w:type="gramEnd"/>
+      <w:r>
+        <w:rPr>
+          <w:rFonts w:ascii="Times New Roman" w:eastAsiaTheme="minorEastAsia" w:hAnsi="Times New Roman" w:cs="Times New Roman"/>
+          <w:sz w:val="26"/>
+          <w:szCs w:val="26"/>
+        </w:rPr>
+        <w:t>_tanks</w:t>
+      </w:r>
+      <w:proofErr w:type="spellEnd"/>
+      <w:r>
+        <w:rPr>
+          <w:rFonts w:ascii="Times New Roman" w:eastAsiaTheme="minorEastAsia" w:hAnsi="Times New Roman" w:cs="Times New Roman"/>
+          <w:sz w:val="26"/>
+          <w:szCs w:val="26"/>
+        </w:rPr>
+        <w:t xml:space="preserve"> == </w:t>
+      </w:r>
+      <w:proofErr w:type="spellStart"/>
+      <w:r>
+        <w:rPr>
+          <w:rFonts w:ascii="Times New Roman" w:eastAsiaTheme="minorEastAsia" w:hAnsi="Times New Roman" w:cs="Times New Roman"/>
+          <w:sz w:val="26"/>
+          <w:szCs w:val="26"/>
+        </w:rPr>
+        <w:t>ProdTank.</w:t>
+      </w:r>
+      <w:r>
+        <w:rPr>
+          <w:rFonts w:ascii="Times New Roman" w:eastAsiaTheme="minorEastAsia" w:hAnsi="Times New Roman" w:cs="Times New Roman"/>
+          <w:sz w:val="26"/>
+          <w:szCs w:val="26"/>
+        </w:rPr>
+        <w:t>individual</w:t>
+      </w:r>
+      <w:proofErr w:type="spellEnd"/>
+      <w:r>
+        <w:rPr>
+          <w:rFonts w:ascii="Times New Roman" w:eastAsiaTheme="minorEastAsia" w:hAnsi="Times New Roman" w:cs="Times New Roman"/>
+          <w:sz w:val="26"/>
+          <w:szCs w:val="26"/>
+        </w:rPr>
+        <w:t>:</w:t>
       </w:r>
     </w:p>
     <w:p>
@@ -3349,7 +3538,61 @@
           <w:sz w:val="26"/>
           <w:szCs w:val="26"/>
         </w:rPr>
-        <w:t>Elif: model.config.production_tanks == ProdTank.equalized:</w:t>
+        <w:t xml:space="preserve">Elif: </w:t>
+      </w:r>
+      <w:proofErr w:type="spellStart"/>
+      <w:r>
+        <w:rPr>
+          <w:rFonts w:ascii="Times New Roman" w:eastAsiaTheme="minorEastAsia" w:hAnsi="Times New Roman" w:cs="Times New Roman"/>
+          <w:sz w:val="26"/>
+          <w:szCs w:val="26"/>
+        </w:rPr>
+        <w:t>model.</w:t>
+      </w:r>
+      <w:proofErr w:type="gramStart"/>
+      <w:r>
+        <w:rPr>
+          <w:rFonts w:ascii="Times New Roman" w:eastAsiaTheme="minorEastAsia" w:hAnsi="Times New Roman" w:cs="Times New Roman"/>
+          <w:sz w:val="26"/>
+          <w:szCs w:val="26"/>
+        </w:rPr>
+        <w:t>config.production</w:t>
+      </w:r>
+      <w:proofErr w:type="gramEnd"/>
+      <w:r>
+        <w:rPr>
+          <w:rFonts w:ascii="Times New Roman" w:eastAsiaTheme="minorEastAsia" w:hAnsi="Times New Roman" w:cs="Times New Roman"/>
+          <w:sz w:val="26"/>
+          <w:szCs w:val="26"/>
+        </w:rPr>
+        <w:t>_tanks</w:t>
+      </w:r>
+      <w:proofErr w:type="spellEnd"/>
+      <w:r>
+        <w:rPr>
+          <w:rFonts w:ascii="Times New Roman" w:eastAsiaTheme="minorEastAsia" w:hAnsi="Times New Roman" w:cs="Times New Roman"/>
+          <w:sz w:val="26"/>
+          <w:szCs w:val="26"/>
+        </w:rPr>
+        <w:t xml:space="preserve"> == </w:t>
+      </w:r>
+      <w:proofErr w:type="spellStart"/>
+      <w:r>
+        <w:rPr>
+          <w:rFonts w:ascii="Times New Roman" w:eastAsiaTheme="minorEastAsia" w:hAnsi="Times New Roman" w:cs="Times New Roman"/>
+          <w:sz w:val="26"/>
+          <w:szCs w:val="26"/>
+        </w:rPr>
+        <w:t>ProdTank.equalized</w:t>
+      </w:r>
+      <w:proofErr w:type="spellEnd"/>
+      <w:r>
+        <w:rPr>
+          <w:rFonts w:ascii="Times New Roman" w:eastAsiaTheme="minorEastAsia" w:hAnsi="Times New Roman" w:cs="Times New Roman"/>
+          <w:sz w:val="26"/>
+          <w:szCs w:val="26"/>
+        </w:rPr>
+        <w:t>:</w:t>
       </w:r>
     </w:p>
     <w:p>
@@ -4870,7 +5113,27 @@
           <w:szCs w:val="26"/>
         </w:rPr>
         <w:tab/>
-        <w:t>Disposal capacity in a given time period at disposal site</w:t>
+        <w:t xml:space="preserve">Disposal capacity </w:t>
+      </w:r>
+      <w:proofErr w:type="gramStart"/>
+      <w:r>
+        <w:rPr>
+          <w:rFonts w:ascii="Times New Roman" w:eastAsiaTheme="minorEastAsia" w:hAnsi="Times New Roman" w:cs="Times New Roman"/>
+          <w:strike/>
+          <w:sz w:val="26"/>
+          <w:szCs w:val="26"/>
+        </w:rPr>
+        <w:t>in a given</w:t>
+      </w:r>
+      <w:proofErr w:type="gramEnd"/>
+      <w:r>
+        <w:rPr>
+          <w:rFonts w:ascii="Times New Roman" w:eastAsiaTheme="minorEastAsia" w:hAnsi="Times New Roman" w:cs="Times New Roman"/>
+          <w:strike/>
+          <w:sz w:val="26"/>
+          <w:szCs w:val="26"/>
+        </w:rPr>
+        <w:t xml:space="preserve"> time period at disposal site</w:t>
       </w:r>
     </w:p>
     <w:p>
@@ -4939,7 +5202,27 @@
           <w:szCs w:val="26"/>
         </w:rPr>
         <w:tab/>
-        <w:t>Storage capacity in a given time period at storage site</w:t>
+        <w:t xml:space="preserve">Storage capacity </w:t>
+      </w:r>
+      <w:proofErr w:type="gramStart"/>
+      <w:r>
+        <w:rPr>
+          <w:rFonts w:ascii="Times New Roman" w:eastAsiaTheme="minorEastAsia" w:hAnsi="Times New Roman" w:cs="Times New Roman"/>
+          <w:strike/>
+          <w:sz w:val="26"/>
+          <w:szCs w:val="26"/>
+        </w:rPr>
+        <w:t>in a given</w:t>
+      </w:r>
+      <w:proofErr w:type="gramEnd"/>
+      <w:r>
+        <w:rPr>
+          <w:rFonts w:ascii="Times New Roman" w:eastAsiaTheme="minorEastAsia" w:hAnsi="Times New Roman" w:cs="Times New Roman"/>
+          <w:strike/>
+          <w:sz w:val="26"/>
+          <w:szCs w:val="26"/>
+        </w:rPr>
+        <w:t xml:space="preserve"> time period at storage site</w:t>
       </w:r>
     </w:p>
     <w:p>
@@ -5008,7 +5291,27 @@
           <w:szCs w:val="26"/>
         </w:rPr>
         <w:tab/>
-        <w:t>Flow capacity in a given time period between two locations</w:t>
+        <w:t xml:space="preserve">Flow capacity </w:t>
+      </w:r>
+      <w:proofErr w:type="gramStart"/>
+      <w:r>
+        <w:rPr>
+          <w:rFonts w:ascii="Times New Roman" w:eastAsiaTheme="minorEastAsia" w:hAnsi="Times New Roman" w:cs="Times New Roman"/>
+          <w:strike/>
+          <w:sz w:val="26"/>
+          <w:szCs w:val="26"/>
+        </w:rPr>
+        <w:t>in a given</w:t>
+      </w:r>
+      <w:proofErr w:type="gramEnd"/>
+      <w:r>
+        <w:rPr>
+          <w:rFonts w:ascii="Times New Roman" w:eastAsiaTheme="minorEastAsia" w:hAnsi="Times New Roman" w:cs="Times New Roman"/>
+          <w:strike/>
+          <w:sz w:val="26"/>
+          <w:szCs w:val="26"/>
+        </w:rPr>
+        <w:t xml:space="preserve"> time period between two locations</w:t>
       </w:r>
     </w:p>
     <w:p>
@@ -6496,7 +6799,69 @@
           <w:sz w:val="26"/>
           <w:szCs w:val="26"/>
         </w:rPr>
-        <w:t>If model.config.production_tanks == ProdTank.single:</w:t>
+        <w:t xml:space="preserve">If </w:t>
+      </w:r>
+      <w:proofErr w:type="spellStart"/>
+      <w:r>
+        <w:rPr>
+          <w:rFonts w:ascii="Times New Roman" w:eastAsiaTheme="minorEastAsia" w:hAnsi="Times New Roman" w:cs="Times New Roman"/>
+          <w:sz w:val="26"/>
+          <w:szCs w:val="26"/>
+        </w:rPr>
+        <w:t>model.</w:t>
+      </w:r>
+      <w:proofErr w:type="gramStart"/>
+      <w:r>
+        <w:rPr>
+          <w:rFonts w:ascii="Times New Roman" w:eastAsiaTheme="minorEastAsia" w:hAnsi="Times New Roman" w:cs="Times New Roman"/>
+          <w:sz w:val="26"/>
+          <w:szCs w:val="26"/>
+        </w:rPr>
+        <w:t>config.production</w:t>
+      </w:r>
+      <w:proofErr w:type="gramEnd"/>
+      <w:r>
+        <w:rPr>
+          <w:rFonts w:ascii="Times New Roman" w:eastAsiaTheme="minorEastAsia" w:hAnsi="Times New Roman" w:cs="Times New Roman"/>
+          <w:sz w:val="26"/>
+          <w:szCs w:val="26"/>
+        </w:rPr>
+        <w:t>_tanks</w:t>
+      </w:r>
+      <w:proofErr w:type="spellEnd"/>
+      <w:r>
+        <w:rPr>
+          <w:rFonts w:ascii="Times New Roman" w:eastAsiaTheme="minorEastAsia" w:hAnsi="Times New Roman" w:cs="Times New Roman"/>
+          <w:sz w:val="26"/>
+          <w:szCs w:val="26"/>
+        </w:rPr>
+        <w:t xml:space="preserve"> == </w:t>
+      </w:r>
+      <w:proofErr w:type="spellStart"/>
+      <w:r>
+        <w:rPr>
+          <w:rFonts w:ascii="Times New Roman" w:eastAsiaTheme="minorEastAsia" w:hAnsi="Times New Roman" w:cs="Times New Roman"/>
+          <w:sz w:val="26"/>
+          <w:szCs w:val="26"/>
+        </w:rPr>
+        <w:t>ProdTank.</w:t>
+      </w:r>
+      <w:r>
+        <w:rPr>
+          <w:rFonts w:ascii="Times New Roman" w:eastAsiaTheme="minorEastAsia" w:hAnsi="Times New Roman" w:cs="Times New Roman"/>
+          <w:sz w:val="26"/>
+          <w:szCs w:val="26"/>
+        </w:rPr>
+        <w:t>individual</w:t>
+      </w:r>
+      <w:proofErr w:type="spellEnd"/>
+      <w:r>
+        <w:rPr>
+          <w:rFonts w:ascii="Times New Roman" w:eastAsiaTheme="minorEastAsia" w:hAnsi="Times New Roman" w:cs="Times New Roman"/>
+          <w:sz w:val="26"/>
+          <w:szCs w:val="26"/>
+        </w:rPr>
+        <w:t>:</w:t>
       </w:r>
     </w:p>
     <w:p>
@@ -6736,16 +7101,54 @@
           <w:sz w:val="26"/>
           <w:szCs w:val="26"/>
         </w:rPr>
-        <w:t>If model.config.production_tanks == ProdTank.</w:t>
-      </w:r>
-      <w:r>
-        <w:rPr>
-          <w:rFonts w:ascii="Times New Roman" w:eastAsiaTheme="minorEastAsia" w:hAnsi="Times New Roman" w:cs="Times New Roman"/>
-          <w:sz w:val="26"/>
-          <w:szCs w:val="26"/>
-        </w:rPr>
-        <w:t>equalized</w:t>
-      </w:r>
+        <w:t xml:space="preserve">If </w:t>
+      </w:r>
+      <w:proofErr w:type="spellStart"/>
+      <w:r>
+        <w:rPr>
+          <w:rFonts w:ascii="Times New Roman" w:eastAsiaTheme="minorEastAsia" w:hAnsi="Times New Roman" w:cs="Times New Roman"/>
+          <w:sz w:val="26"/>
+          <w:szCs w:val="26"/>
+        </w:rPr>
+        <w:t>model.</w:t>
+      </w:r>
+      <w:proofErr w:type="gramStart"/>
+      <w:r>
+        <w:rPr>
+          <w:rFonts w:ascii="Times New Roman" w:eastAsiaTheme="minorEastAsia" w:hAnsi="Times New Roman" w:cs="Times New Roman"/>
+          <w:sz w:val="26"/>
+          <w:szCs w:val="26"/>
+        </w:rPr>
+        <w:t>config.production</w:t>
+      </w:r>
+      <w:proofErr w:type="gramEnd"/>
+      <w:r>
+        <w:rPr>
+          <w:rFonts w:ascii="Times New Roman" w:eastAsiaTheme="minorEastAsia" w:hAnsi="Times New Roman" w:cs="Times New Roman"/>
+          <w:sz w:val="26"/>
+          <w:szCs w:val="26"/>
+        </w:rPr>
+        <w:t>_tanks</w:t>
+      </w:r>
+      <w:proofErr w:type="spellEnd"/>
+      <w:r>
+        <w:rPr>
+          <w:rFonts w:ascii="Times New Roman" w:eastAsiaTheme="minorEastAsia" w:hAnsi="Times New Roman" w:cs="Times New Roman"/>
+          <w:sz w:val="26"/>
+          <w:szCs w:val="26"/>
+        </w:rPr>
+        <w:t xml:space="preserve"> == </w:t>
+      </w:r>
+      <w:proofErr w:type="spellStart"/>
+      <w:r>
+        <w:rPr>
+          <w:rFonts w:ascii="Times New Roman" w:eastAsiaTheme="minorEastAsia" w:hAnsi="Times New Roman" w:cs="Times New Roman"/>
+          <w:sz w:val="26"/>
+          <w:szCs w:val="26"/>
+        </w:rPr>
+        <w:t>ProdTank.equalized</w:t>
+      </w:r>
+      <w:proofErr w:type="spellEnd"/>
       <w:r>
         <w:rPr>
           <w:rFonts w:ascii="Times New Roman" w:eastAsiaTheme="minorEastAsia" w:hAnsi="Times New Roman" w:cs="Times New Roman"/>
@@ -7898,7 +8301,25 @@
           <w:sz w:val="26"/>
           <w:szCs w:val="26"/>
         </w:rPr>
-        <w:t xml:space="preserve">processing (e.g. clarification) capacity per pad </w:t>
+        <w:t>processing (</w:t>
+      </w:r>
+      <w:proofErr w:type="gramStart"/>
+      <w:r>
+        <w:rPr>
+          <w:rFonts w:ascii="Times New Roman" w:eastAsiaTheme="minorEastAsia" w:hAnsi="Times New Roman" w:cs="Times New Roman"/>
+          <w:sz w:val="26"/>
+          <w:szCs w:val="26"/>
+        </w:rPr>
+        <w:t>e.g.</w:t>
+      </w:r>
+      <w:proofErr w:type="gramEnd"/>
+      <w:r>
+        <w:rPr>
+          <w:rFonts w:ascii="Times New Roman" w:eastAsiaTheme="minorEastAsia" w:hAnsi="Times New Roman" w:cs="Times New Roman"/>
+          <w:sz w:val="26"/>
+          <w:szCs w:val="26"/>
+        </w:rPr>
+        <w:t xml:space="preserve"> clarification) capacity per pad </w:t>
       </w:r>
     </w:p>
     <w:p>
@@ -7976,7 +8397,25 @@
           <w:sz w:val="26"/>
           <w:szCs w:val="26"/>
         </w:rPr>
-        <w:t>processing (e.g. clarification) capacity at storage site</w:t>
+        <w:t>processing (</w:t>
+      </w:r>
+      <w:proofErr w:type="gramStart"/>
+      <w:r>
+        <w:rPr>
+          <w:rFonts w:ascii="Times New Roman" w:eastAsiaTheme="minorEastAsia" w:hAnsi="Times New Roman" w:cs="Times New Roman"/>
+          <w:sz w:val="26"/>
+          <w:szCs w:val="26"/>
+        </w:rPr>
+        <w:t>e.g.</w:t>
+      </w:r>
+      <w:proofErr w:type="gramEnd"/>
+      <w:r>
+        <w:rPr>
+          <w:rFonts w:ascii="Times New Roman" w:eastAsiaTheme="minorEastAsia" w:hAnsi="Times New Roman" w:cs="Times New Roman"/>
+          <w:sz w:val="26"/>
+          <w:szCs w:val="26"/>
+        </w:rPr>
+        <w:t xml:space="preserve"> clarification) capacity at storage site</w:t>
       </w:r>
     </w:p>
     <w:p>
@@ -11391,7 +11830,6 @@
               <w:rFonts w:ascii="Cambria Math" w:eastAsiaTheme="minorEastAsia" w:hAnsi="Cambria Math" w:cs="Times New Roman"/>
               <w:sz w:val="26"/>
               <w:szCs w:val="26"/>
-              <w:highlight w:val="green"/>
             </w:rPr>
             <m:t>+</m:t>
           </m:r>
@@ -11406,7 +11844,6 @@
                   <w:i/>
                   <w:sz w:val="26"/>
                   <w:szCs w:val="26"/>
-                  <w:highlight w:val="green"/>
                 </w:rPr>
               </m:ctrlPr>
             </m:naryPr>
@@ -11419,7 +11856,6 @@
                       <w:i/>
                       <w:sz w:val="26"/>
                       <w:szCs w:val="26"/>
-                      <w:highlight w:val="green"/>
                     </w:rPr>
                   </m:ctrlPr>
                 </m:dPr>
@@ -11429,7 +11865,6 @@
                       <w:rFonts w:ascii="Cambria Math" w:eastAsiaTheme="minorEastAsia" w:hAnsi="Cambria Math" w:cs="Times New Roman"/>
                       <w:sz w:val="26"/>
                       <w:szCs w:val="26"/>
-                      <w:highlight w:val="green"/>
                     </w:rPr>
                     <m:t>p,c</m:t>
                   </m:r>
@@ -11440,7 +11875,6 @@
                   <w:rFonts w:ascii="Cambria Math" w:eastAsiaTheme="minorEastAsia" w:hAnsi="Cambria Math" w:cs="Times New Roman"/>
                   <w:sz w:val="26"/>
                   <w:szCs w:val="26"/>
-                  <w:highlight w:val="green"/>
                 </w:rPr>
                 <m:t>∈CCA</m:t>
               </m:r>
@@ -11455,7 +11889,6 @@
                       <w:i/>
                       <w:sz w:val="26"/>
                       <w:szCs w:val="26"/>
-                      <w:highlight w:val="green"/>
                     </w:rPr>
                   </m:ctrlPr>
                 </m:sSubSupPr>
@@ -11465,7 +11898,6 @@
                       <w:rFonts w:ascii="Cambria Math" w:eastAsiaTheme="minorEastAsia" w:hAnsi="Cambria Math" w:cs="Times New Roman"/>
                       <w:sz w:val="26"/>
                       <w:szCs w:val="26"/>
-                      <w:highlight w:val="green"/>
                     </w:rPr>
                     <m:t>F</m:t>
                   </m:r>
@@ -11476,7 +11908,6 @@
                       <w:rFonts w:ascii="Cambria Math" w:eastAsiaTheme="minorEastAsia" w:hAnsi="Cambria Math" w:cs="Times New Roman"/>
                       <w:sz w:val="26"/>
                       <w:szCs w:val="26"/>
-                      <w:highlight w:val="green"/>
                     </w:rPr>
                     <m:t>l,l,t</m:t>
                   </m:r>
@@ -11487,7 +11918,6 @@
                       <w:rFonts w:ascii="Cambria Math" w:eastAsiaTheme="minorEastAsia" w:hAnsi="Cambria Math" w:cs="Times New Roman"/>
                       <w:sz w:val="26"/>
                       <w:szCs w:val="26"/>
-                      <w:highlight w:val="green"/>
                     </w:rPr>
                     <m:t>Piped</m:t>
                   </m:r>
@@ -11800,7 +12230,6 @@
               <w:rFonts w:ascii="Cambria Math" w:eastAsiaTheme="minorEastAsia" w:hAnsi="Cambria Math" w:cs="Times New Roman"/>
               <w:sz w:val="26"/>
               <w:szCs w:val="26"/>
-              <w:highlight w:val="green"/>
             </w:rPr>
             <m:t>+</m:t>
           </m:r>
@@ -11815,7 +12244,6 @@
                   <w:i/>
                   <w:sz w:val="26"/>
                   <w:szCs w:val="26"/>
-                  <w:highlight w:val="green"/>
                 </w:rPr>
               </m:ctrlPr>
             </m:naryPr>
@@ -11828,7 +12256,6 @@
                       <w:i/>
                       <w:sz w:val="26"/>
                       <w:szCs w:val="26"/>
-                      <w:highlight w:val="green"/>
                     </w:rPr>
                   </m:ctrlPr>
                 </m:dPr>
@@ -11838,7 +12265,6 @@
                       <w:rFonts w:ascii="Cambria Math" w:eastAsiaTheme="minorEastAsia" w:hAnsi="Cambria Math" w:cs="Times New Roman"/>
                       <w:sz w:val="26"/>
                       <w:szCs w:val="26"/>
-                      <w:highlight w:val="green"/>
                     </w:rPr>
                     <m:t>p,p</m:t>
                   </m:r>
@@ -11849,7 +12275,6 @@
                   <w:rFonts w:ascii="Cambria Math" w:eastAsiaTheme="minorEastAsia" w:hAnsi="Cambria Math" w:cs="Times New Roman"/>
                   <w:sz w:val="26"/>
                   <w:szCs w:val="26"/>
-                  <w:highlight w:val="green"/>
                 </w:rPr>
                 <m:t>∈CCT</m:t>
               </m:r>
@@ -11864,7 +12289,6 @@
                       <w:i/>
                       <w:sz w:val="26"/>
                       <w:szCs w:val="26"/>
-                      <w:highlight w:val="green"/>
                     </w:rPr>
                   </m:ctrlPr>
                 </m:sSubSupPr>
@@ -11874,7 +12298,6 @@
                       <w:rFonts w:ascii="Cambria Math" w:eastAsiaTheme="minorEastAsia" w:hAnsi="Cambria Math" w:cs="Times New Roman"/>
                       <w:sz w:val="26"/>
                       <w:szCs w:val="26"/>
-                      <w:highlight w:val="green"/>
                     </w:rPr>
                     <m:t>F</m:t>
                   </m:r>
@@ -11885,7 +12308,6 @@
                       <w:rFonts w:ascii="Cambria Math" w:eastAsiaTheme="minorEastAsia" w:hAnsi="Cambria Math" w:cs="Times New Roman"/>
                       <w:sz w:val="26"/>
                       <w:szCs w:val="26"/>
-                      <w:highlight w:val="green"/>
                     </w:rPr>
                     <m:t>l,l,t</m:t>
                   </m:r>
@@ -11896,7 +12318,6 @@
                       <w:rFonts w:ascii="Cambria Math" w:eastAsiaTheme="minorEastAsia" w:hAnsi="Cambria Math" w:cs="Times New Roman"/>
                       <w:sz w:val="26"/>
                       <w:szCs w:val="26"/>
-                      <w:highlight w:val="green"/>
                     </w:rPr>
                     <m:t>Trucked</m:t>
                   </m:r>
@@ -13548,7 +13969,6 @@
                   <w:rFonts w:ascii="Cambria Math" w:eastAsiaTheme="minorEastAsia" w:hAnsi="Cambria Math" w:cs="Times New Roman"/>
                   <w:sz w:val="26"/>
                   <w:szCs w:val="26"/>
-                  <w:highlight w:val="green"/>
                 </w:rPr>
                 <m:t>+</m:t>
               </m:r>
@@ -13563,7 +13983,6 @@
                       <w:i/>
                       <w:sz w:val="26"/>
                       <w:szCs w:val="26"/>
-                      <w:highlight w:val="green"/>
                     </w:rPr>
                   </m:ctrlPr>
                 </m:naryPr>
@@ -13576,7 +13995,6 @@
                           <w:i/>
                           <w:sz w:val="26"/>
                           <w:szCs w:val="26"/>
-                          <w:highlight w:val="green"/>
                         </w:rPr>
                       </m:ctrlPr>
                     </m:dPr>
@@ -13586,7 +14004,6 @@
                           <w:rFonts w:ascii="Cambria Math" w:eastAsiaTheme="minorEastAsia" w:hAnsi="Cambria Math" w:cs="Times New Roman"/>
                           <w:sz w:val="26"/>
                           <w:szCs w:val="26"/>
-                          <w:highlight w:val="green"/>
                         </w:rPr>
                         <m:t>p,p</m:t>
                       </m:r>
@@ -13597,7 +14014,6 @@
                       <w:rFonts w:ascii="Cambria Math" w:eastAsiaTheme="minorEastAsia" w:hAnsi="Cambria Math" w:cs="Times New Roman"/>
                       <w:sz w:val="26"/>
                       <w:szCs w:val="26"/>
-                      <w:highlight w:val="green"/>
                     </w:rPr>
                     <m:t>∈CCT</m:t>
                   </m:r>
@@ -13612,7 +14028,6 @@
                           <w:i/>
                           <w:sz w:val="26"/>
                           <w:szCs w:val="26"/>
-                          <w:highlight w:val="green"/>
                         </w:rPr>
                       </m:ctrlPr>
                     </m:sSubSupPr>
@@ -13622,7 +14037,6 @@
                           <w:rFonts w:ascii="Cambria Math" w:eastAsiaTheme="minorEastAsia" w:hAnsi="Cambria Math" w:cs="Times New Roman"/>
                           <w:sz w:val="26"/>
                           <w:szCs w:val="26"/>
-                          <w:highlight w:val="green"/>
                         </w:rPr>
                         <m:t>F</m:t>
                       </m:r>
@@ -13633,7 +14047,6 @@
                           <w:rFonts w:ascii="Cambria Math" w:eastAsiaTheme="minorEastAsia" w:hAnsi="Cambria Math" w:cs="Times New Roman"/>
                           <w:sz w:val="26"/>
                           <w:szCs w:val="26"/>
-                          <w:highlight w:val="green"/>
                         </w:rPr>
                         <m:t>l,l,t</m:t>
                       </m:r>
@@ -13644,7 +14057,6 @@
                           <w:rFonts w:ascii="Cambria Math" w:eastAsiaTheme="minorEastAsia" w:hAnsi="Cambria Math" w:cs="Times New Roman"/>
                           <w:sz w:val="26"/>
                           <w:szCs w:val="26"/>
-                          <w:highlight w:val="green"/>
                         </w:rPr>
                         <m:t>Trucked</m:t>
                       </m:r>
@@ -14093,16 +14505,7 @@
               <w:sz w:val="26"/>
               <w:szCs w:val="26"/>
             </w:rPr>
-            <m:t>+</m:t>
-          </m:r>
-          <m:r>
-            <w:rPr>
-              <w:rFonts w:ascii="Cambria Math" w:eastAsiaTheme="minorEastAsia" w:hAnsi="Cambria Math" w:cs="Times New Roman"/>
-              <w:sz w:val="26"/>
-              <w:szCs w:val="26"/>
-              <w:highlight w:val="green"/>
-            </w:rPr>
-            <m:t>+</m:t>
+            <m:t>++</m:t>
           </m:r>
           <m:nary>
             <m:naryPr>
@@ -14115,7 +14518,6 @@
                   <w:i/>
                   <w:sz w:val="26"/>
                   <w:szCs w:val="26"/>
-                  <w:highlight w:val="green"/>
                 </w:rPr>
               </m:ctrlPr>
             </m:naryPr>
@@ -14128,7 +14530,6 @@
                       <w:i/>
                       <w:sz w:val="26"/>
                       <w:szCs w:val="26"/>
-                      <w:highlight w:val="green"/>
                     </w:rPr>
                   </m:ctrlPr>
                 </m:dPr>
@@ -14138,7 +14539,6 @@
                       <w:rFonts w:ascii="Cambria Math" w:eastAsiaTheme="minorEastAsia" w:hAnsi="Cambria Math" w:cs="Times New Roman"/>
                       <w:sz w:val="26"/>
                       <w:szCs w:val="26"/>
-                      <w:highlight w:val="green"/>
                     </w:rPr>
                     <m:t>p,c</m:t>
                   </m:r>
@@ -14149,7 +14549,6 @@
                   <w:rFonts w:ascii="Cambria Math" w:eastAsiaTheme="minorEastAsia" w:hAnsi="Cambria Math" w:cs="Times New Roman"/>
                   <w:sz w:val="26"/>
                   <w:szCs w:val="26"/>
-                  <w:highlight w:val="green"/>
                 </w:rPr>
                 <m:t>∈CCA</m:t>
               </m:r>
@@ -14164,7 +14563,6 @@
                       <w:i/>
                       <w:sz w:val="26"/>
                       <w:szCs w:val="26"/>
-                      <w:highlight w:val="green"/>
                     </w:rPr>
                   </m:ctrlPr>
                 </m:sSubSupPr>
@@ -14174,7 +14572,6 @@
                       <w:rFonts w:ascii="Cambria Math" w:eastAsiaTheme="minorEastAsia" w:hAnsi="Cambria Math" w:cs="Times New Roman"/>
                       <w:sz w:val="26"/>
                       <w:szCs w:val="26"/>
-                      <w:highlight w:val="green"/>
                     </w:rPr>
                     <m:t>F</m:t>
                   </m:r>
@@ -14185,7 +14582,6 @@
                       <w:rFonts w:ascii="Cambria Math" w:eastAsiaTheme="minorEastAsia" w:hAnsi="Cambria Math" w:cs="Times New Roman"/>
                       <w:sz w:val="26"/>
                       <w:szCs w:val="26"/>
-                      <w:highlight w:val="green"/>
                     </w:rPr>
                     <m:t>l,l,t</m:t>
                   </m:r>
@@ -14196,7 +14592,6 @@
                       <w:rFonts w:ascii="Cambria Math" w:eastAsiaTheme="minorEastAsia" w:hAnsi="Cambria Math" w:cs="Times New Roman"/>
                       <w:sz w:val="26"/>
                       <w:szCs w:val="26"/>
-                      <w:highlight w:val="green"/>
                     </w:rPr>
                     <m:t>Piped</m:t>
                   </m:r>
@@ -14509,7 +14904,6 @@
               <w:rFonts w:ascii="Cambria Math" w:eastAsiaTheme="minorEastAsia" w:hAnsi="Cambria Math" w:cs="Times New Roman"/>
               <w:sz w:val="26"/>
               <w:szCs w:val="26"/>
-              <w:highlight w:val="green"/>
             </w:rPr>
             <m:t>+</m:t>
           </m:r>
@@ -14524,7 +14918,6 @@
                   <w:i/>
                   <w:sz w:val="26"/>
                   <w:szCs w:val="26"/>
-                  <w:highlight w:val="green"/>
                 </w:rPr>
               </m:ctrlPr>
             </m:naryPr>
@@ -14537,7 +14930,6 @@
                       <w:i/>
                       <w:sz w:val="26"/>
                       <w:szCs w:val="26"/>
-                      <w:highlight w:val="green"/>
                     </w:rPr>
                   </m:ctrlPr>
                 </m:dPr>
@@ -14547,7 +14939,6 @@
                       <w:rFonts w:ascii="Cambria Math" w:eastAsiaTheme="minorEastAsia" w:hAnsi="Cambria Math" w:cs="Times New Roman"/>
                       <w:sz w:val="26"/>
                       <w:szCs w:val="26"/>
-                      <w:highlight w:val="green"/>
                     </w:rPr>
                     <m:t>p,p</m:t>
                   </m:r>
@@ -14558,7 +14949,6 @@
                   <w:rFonts w:ascii="Cambria Math" w:eastAsiaTheme="minorEastAsia" w:hAnsi="Cambria Math" w:cs="Times New Roman"/>
                   <w:sz w:val="26"/>
                   <w:szCs w:val="26"/>
-                  <w:highlight w:val="green"/>
                 </w:rPr>
                 <m:t>∈CCT</m:t>
               </m:r>
@@ -14573,7 +14963,6 @@
                       <w:i/>
                       <w:sz w:val="26"/>
                       <w:szCs w:val="26"/>
-                      <w:highlight w:val="green"/>
                     </w:rPr>
                   </m:ctrlPr>
                 </m:sSubSupPr>
@@ -14583,7 +14972,6 @@
                       <w:rFonts w:ascii="Cambria Math" w:eastAsiaTheme="minorEastAsia" w:hAnsi="Cambria Math" w:cs="Times New Roman"/>
                       <w:sz w:val="26"/>
                       <w:szCs w:val="26"/>
-                      <w:highlight w:val="green"/>
                     </w:rPr>
                     <m:t>F</m:t>
                   </m:r>
@@ -14594,7 +14982,6 @@
                       <w:rFonts w:ascii="Cambria Math" w:eastAsiaTheme="minorEastAsia" w:hAnsi="Cambria Math" w:cs="Times New Roman"/>
                       <w:sz w:val="26"/>
                       <w:szCs w:val="26"/>
-                      <w:highlight w:val="green"/>
                     </w:rPr>
                     <m:t>l,l,t</m:t>
                   </m:r>
@@ -14605,7 +14992,6 @@
                       <w:rFonts w:ascii="Cambria Math" w:eastAsiaTheme="minorEastAsia" w:hAnsi="Cambria Math" w:cs="Times New Roman"/>
                       <w:sz w:val="26"/>
                       <w:szCs w:val="26"/>
-                      <w:highlight w:val="green"/>
                     </w:rPr>
                     <m:t>Trucked</m:t>
                   </m:r>
@@ -15771,7 +16157,69 @@
           <w:sz w:val="26"/>
           <w:szCs w:val="26"/>
         </w:rPr>
-        <w:t>If model.config.production_tanks == ProdTank.single:</w:t>
+        <w:t xml:space="preserve">If </w:t>
+      </w:r>
+      <w:proofErr w:type="spellStart"/>
+      <w:r>
+        <w:rPr>
+          <w:rFonts w:ascii="Times New Roman" w:eastAsiaTheme="minorEastAsia" w:hAnsi="Times New Roman" w:cs="Times New Roman"/>
+          <w:sz w:val="26"/>
+          <w:szCs w:val="26"/>
+        </w:rPr>
+        <w:t>model.</w:t>
+      </w:r>
+      <w:proofErr w:type="gramStart"/>
+      <w:r>
+        <w:rPr>
+          <w:rFonts w:ascii="Times New Roman" w:eastAsiaTheme="minorEastAsia" w:hAnsi="Times New Roman" w:cs="Times New Roman"/>
+          <w:sz w:val="26"/>
+          <w:szCs w:val="26"/>
+        </w:rPr>
+        <w:t>config.production</w:t>
+      </w:r>
+      <w:proofErr w:type="gramEnd"/>
+      <w:r>
+        <w:rPr>
+          <w:rFonts w:ascii="Times New Roman" w:eastAsiaTheme="minorEastAsia" w:hAnsi="Times New Roman" w:cs="Times New Roman"/>
+          <w:sz w:val="26"/>
+          <w:szCs w:val="26"/>
+        </w:rPr>
+        <w:t>_tanks</w:t>
+      </w:r>
+      <w:proofErr w:type="spellEnd"/>
+      <w:r>
+        <w:rPr>
+          <w:rFonts w:ascii="Times New Roman" w:eastAsiaTheme="minorEastAsia" w:hAnsi="Times New Roman" w:cs="Times New Roman"/>
+          <w:sz w:val="26"/>
+          <w:szCs w:val="26"/>
+        </w:rPr>
+        <w:t xml:space="preserve"> == </w:t>
+      </w:r>
+      <w:proofErr w:type="spellStart"/>
+      <w:r>
+        <w:rPr>
+          <w:rFonts w:ascii="Times New Roman" w:eastAsiaTheme="minorEastAsia" w:hAnsi="Times New Roman" w:cs="Times New Roman"/>
+          <w:sz w:val="26"/>
+          <w:szCs w:val="26"/>
+        </w:rPr>
+        <w:t>ProdTank.</w:t>
+      </w:r>
+      <w:r>
+        <w:rPr>
+          <w:rFonts w:ascii="Times New Roman" w:eastAsiaTheme="minorEastAsia" w:hAnsi="Times New Roman" w:cs="Times New Roman"/>
+          <w:sz w:val="26"/>
+          <w:szCs w:val="26"/>
+        </w:rPr>
+        <w:t>individual</w:t>
+      </w:r>
+      <w:proofErr w:type="spellEnd"/>
+      <w:r>
+        <w:rPr>
+          <w:rFonts w:ascii="Times New Roman" w:eastAsiaTheme="minorEastAsia" w:hAnsi="Times New Roman" w:cs="Times New Roman"/>
+          <w:sz w:val="26"/>
+          <w:szCs w:val="26"/>
+        </w:rPr>
+        <w:t>:</w:t>
       </w:r>
     </w:p>
     <w:p>
@@ -16150,24 +16598,54 @@
           <w:sz w:val="26"/>
           <w:szCs w:val="26"/>
         </w:rPr>
-        <w:t>elsei</w:t>
-      </w:r>
-      <w:r>
-        <w:rPr>
-          <w:rFonts w:ascii="Times New Roman" w:eastAsiaTheme="minorEastAsia" w:hAnsi="Times New Roman" w:cs="Times New Roman"/>
-          <w:sz w:val="26"/>
-          <w:szCs w:val="26"/>
-        </w:rPr>
-        <w:t>f model.config.production_tanks == ProdTank.</w:t>
-      </w:r>
-      <w:r>
-        <w:rPr>
-          <w:rFonts w:ascii="Times New Roman" w:eastAsiaTheme="minorEastAsia" w:hAnsi="Times New Roman" w:cs="Times New Roman"/>
-          <w:sz w:val="26"/>
-          <w:szCs w:val="26"/>
-        </w:rPr>
-        <w:t>equalized</w:t>
-      </w:r>
+        <w:t xml:space="preserve">elseif </w:t>
+      </w:r>
+      <w:proofErr w:type="spellStart"/>
+      <w:r>
+        <w:rPr>
+          <w:rFonts w:ascii="Times New Roman" w:eastAsiaTheme="minorEastAsia" w:hAnsi="Times New Roman" w:cs="Times New Roman"/>
+          <w:sz w:val="26"/>
+          <w:szCs w:val="26"/>
+        </w:rPr>
+        <w:t>model.</w:t>
+      </w:r>
+      <w:proofErr w:type="gramStart"/>
+      <w:r>
+        <w:rPr>
+          <w:rFonts w:ascii="Times New Roman" w:eastAsiaTheme="minorEastAsia" w:hAnsi="Times New Roman" w:cs="Times New Roman"/>
+          <w:sz w:val="26"/>
+          <w:szCs w:val="26"/>
+        </w:rPr>
+        <w:t>config.production</w:t>
+      </w:r>
+      <w:proofErr w:type="gramEnd"/>
+      <w:r>
+        <w:rPr>
+          <w:rFonts w:ascii="Times New Roman" w:eastAsiaTheme="minorEastAsia" w:hAnsi="Times New Roman" w:cs="Times New Roman"/>
+          <w:sz w:val="26"/>
+          <w:szCs w:val="26"/>
+        </w:rPr>
+        <w:t>_tanks</w:t>
+      </w:r>
+      <w:proofErr w:type="spellEnd"/>
+      <w:r>
+        <w:rPr>
+          <w:rFonts w:ascii="Times New Roman" w:eastAsiaTheme="minorEastAsia" w:hAnsi="Times New Roman" w:cs="Times New Roman"/>
+          <w:sz w:val="26"/>
+          <w:szCs w:val="26"/>
+        </w:rPr>
+        <w:t xml:space="preserve"> == </w:t>
+      </w:r>
+      <w:proofErr w:type="spellStart"/>
+      <w:r>
+        <w:rPr>
+          <w:rFonts w:ascii="Times New Roman" w:eastAsiaTheme="minorEastAsia" w:hAnsi="Times New Roman" w:cs="Times New Roman"/>
+          <w:sz w:val="26"/>
+          <w:szCs w:val="26"/>
+        </w:rPr>
+        <w:t>ProdTank.equalized</w:t>
+      </w:r>
+      <w:proofErr w:type="spellEnd"/>
       <w:r>
         <w:rPr>
           <w:rFonts w:ascii="Times New Roman" w:eastAsiaTheme="minorEastAsia" w:hAnsi="Times New Roman" w:cs="Times New Roman"/>
@@ -16551,7 +17029,69 @@
           <w:sz w:val="26"/>
           <w:szCs w:val="26"/>
         </w:rPr>
-        <w:t>If model.config.production_tanks == ProdTank.single:</w:t>
+        <w:t xml:space="preserve">If </w:t>
+      </w:r>
+      <w:proofErr w:type="spellStart"/>
+      <w:r>
+        <w:rPr>
+          <w:rFonts w:ascii="Times New Roman" w:eastAsiaTheme="minorEastAsia" w:hAnsi="Times New Roman" w:cs="Times New Roman"/>
+          <w:sz w:val="26"/>
+          <w:szCs w:val="26"/>
+        </w:rPr>
+        <w:t>model.</w:t>
+      </w:r>
+      <w:proofErr w:type="gramStart"/>
+      <w:r>
+        <w:rPr>
+          <w:rFonts w:ascii="Times New Roman" w:eastAsiaTheme="minorEastAsia" w:hAnsi="Times New Roman" w:cs="Times New Roman"/>
+          <w:sz w:val="26"/>
+          <w:szCs w:val="26"/>
+        </w:rPr>
+        <w:t>config.production</w:t>
+      </w:r>
+      <w:proofErr w:type="gramEnd"/>
+      <w:r>
+        <w:rPr>
+          <w:rFonts w:ascii="Times New Roman" w:eastAsiaTheme="minorEastAsia" w:hAnsi="Times New Roman" w:cs="Times New Roman"/>
+          <w:sz w:val="26"/>
+          <w:szCs w:val="26"/>
+        </w:rPr>
+        <w:t>_tanks</w:t>
+      </w:r>
+      <w:proofErr w:type="spellEnd"/>
+      <w:r>
+        <w:rPr>
+          <w:rFonts w:ascii="Times New Roman" w:eastAsiaTheme="minorEastAsia" w:hAnsi="Times New Roman" w:cs="Times New Roman"/>
+          <w:sz w:val="26"/>
+          <w:szCs w:val="26"/>
+        </w:rPr>
+        <w:t xml:space="preserve"> == </w:t>
+      </w:r>
+      <w:proofErr w:type="spellStart"/>
+      <w:r>
+        <w:rPr>
+          <w:rFonts w:ascii="Times New Roman" w:eastAsiaTheme="minorEastAsia" w:hAnsi="Times New Roman" w:cs="Times New Roman"/>
+          <w:sz w:val="26"/>
+          <w:szCs w:val="26"/>
+        </w:rPr>
+        <w:t>ProdTank.</w:t>
+      </w:r>
+      <w:r>
+        <w:rPr>
+          <w:rFonts w:ascii="Times New Roman" w:eastAsiaTheme="minorEastAsia" w:hAnsi="Times New Roman" w:cs="Times New Roman"/>
+          <w:sz w:val="26"/>
+          <w:szCs w:val="26"/>
+        </w:rPr>
+        <w:t>individual</w:t>
+      </w:r>
+      <w:proofErr w:type="spellEnd"/>
+      <w:r>
+        <w:rPr>
+          <w:rFonts w:ascii="Times New Roman" w:eastAsiaTheme="minorEastAsia" w:hAnsi="Times New Roman" w:cs="Times New Roman"/>
+          <w:sz w:val="26"/>
+          <w:szCs w:val="26"/>
+        </w:rPr>
+        <w:t>:</w:t>
       </w:r>
     </w:p>
     <w:p>
@@ -16751,7 +17291,61 @@
           <w:sz w:val="26"/>
           <w:szCs w:val="26"/>
         </w:rPr>
-        <w:t>elseif model.config.production_tanks == ProdTank.equalized:</w:t>
+        <w:t xml:space="preserve">elseif </w:t>
+      </w:r>
+      <w:proofErr w:type="spellStart"/>
+      <w:r>
+        <w:rPr>
+          <w:rFonts w:ascii="Times New Roman" w:eastAsiaTheme="minorEastAsia" w:hAnsi="Times New Roman" w:cs="Times New Roman"/>
+          <w:sz w:val="26"/>
+          <w:szCs w:val="26"/>
+        </w:rPr>
+        <w:t>model.</w:t>
+      </w:r>
+      <w:proofErr w:type="gramStart"/>
+      <w:r>
+        <w:rPr>
+          <w:rFonts w:ascii="Times New Roman" w:eastAsiaTheme="minorEastAsia" w:hAnsi="Times New Roman" w:cs="Times New Roman"/>
+          <w:sz w:val="26"/>
+          <w:szCs w:val="26"/>
+        </w:rPr>
+        <w:t>config.production</w:t>
+      </w:r>
+      <w:proofErr w:type="gramEnd"/>
+      <w:r>
+        <w:rPr>
+          <w:rFonts w:ascii="Times New Roman" w:eastAsiaTheme="minorEastAsia" w:hAnsi="Times New Roman" w:cs="Times New Roman"/>
+          <w:sz w:val="26"/>
+          <w:szCs w:val="26"/>
+        </w:rPr>
+        <w:t>_tanks</w:t>
+      </w:r>
+      <w:proofErr w:type="spellEnd"/>
+      <w:r>
+        <w:rPr>
+          <w:rFonts w:ascii="Times New Roman" w:eastAsiaTheme="minorEastAsia" w:hAnsi="Times New Roman" w:cs="Times New Roman"/>
+          <w:sz w:val="26"/>
+          <w:szCs w:val="26"/>
+        </w:rPr>
+        <w:t xml:space="preserve"> == </w:t>
+      </w:r>
+      <w:proofErr w:type="spellStart"/>
+      <w:r>
+        <w:rPr>
+          <w:rFonts w:ascii="Times New Roman" w:eastAsiaTheme="minorEastAsia" w:hAnsi="Times New Roman" w:cs="Times New Roman"/>
+          <w:sz w:val="26"/>
+          <w:szCs w:val="26"/>
+        </w:rPr>
+        <w:t>ProdTank.equalized</w:t>
+      </w:r>
+      <w:proofErr w:type="spellEnd"/>
+      <w:r>
+        <w:rPr>
+          <w:rFonts w:ascii="Times New Roman" w:eastAsiaTheme="minorEastAsia" w:hAnsi="Times New Roman" w:cs="Times New Roman"/>
+          <w:sz w:val="26"/>
+          <w:szCs w:val="26"/>
+        </w:rPr>
+        <w:t>:</w:t>
       </w:r>
     </w:p>
     <w:p>
@@ -16951,16 +17545,62 @@
           <w:sz w:val="26"/>
           <w:szCs w:val="26"/>
         </w:rPr>
-        <w:t>if model.config.production_tanks == ProdTank.</w:t>
-      </w:r>
-      <w:r>
-        <w:rPr>
-          <w:rFonts w:ascii="Times New Roman" w:eastAsiaTheme="minorEastAsia" w:hAnsi="Times New Roman" w:cs="Times New Roman"/>
-          <w:sz w:val="26"/>
-          <w:szCs w:val="26"/>
-        </w:rPr>
-        <w:t>single</w:t>
-      </w:r>
+        <w:t xml:space="preserve">if </w:t>
+      </w:r>
+      <w:proofErr w:type="spellStart"/>
+      <w:r>
+        <w:rPr>
+          <w:rFonts w:ascii="Times New Roman" w:eastAsiaTheme="minorEastAsia" w:hAnsi="Times New Roman" w:cs="Times New Roman"/>
+          <w:sz w:val="26"/>
+          <w:szCs w:val="26"/>
+        </w:rPr>
+        <w:t>model.</w:t>
+      </w:r>
+      <w:proofErr w:type="gramStart"/>
+      <w:r>
+        <w:rPr>
+          <w:rFonts w:ascii="Times New Roman" w:eastAsiaTheme="minorEastAsia" w:hAnsi="Times New Roman" w:cs="Times New Roman"/>
+          <w:sz w:val="26"/>
+          <w:szCs w:val="26"/>
+        </w:rPr>
+        <w:t>config.production</w:t>
+      </w:r>
+      <w:proofErr w:type="gramEnd"/>
+      <w:r>
+        <w:rPr>
+          <w:rFonts w:ascii="Times New Roman" w:eastAsiaTheme="minorEastAsia" w:hAnsi="Times New Roman" w:cs="Times New Roman"/>
+          <w:sz w:val="26"/>
+          <w:szCs w:val="26"/>
+        </w:rPr>
+        <w:t>_tanks</w:t>
+      </w:r>
+      <w:proofErr w:type="spellEnd"/>
+      <w:r>
+        <w:rPr>
+          <w:rFonts w:ascii="Times New Roman" w:eastAsiaTheme="minorEastAsia" w:hAnsi="Times New Roman" w:cs="Times New Roman"/>
+          <w:sz w:val="26"/>
+          <w:szCs w:val="26"/>
+        </w:rPr>
+        <w:t xml:space="preserve"> == </w:t>
+      </w:r>
+      <w:proofErr w:type="spellStart"/>
+      <w:r>
+        <w:rPr>
+          <w:rFonts w:ascii="Times New Roman" w:eastAsiaTheme="minorEastAsia" w:hAnsi="Times New Roman" w:cs="Times New Roman"/>
+          <w:sz w:val="26"/>
+          <w:szCs w:val="26"/>
+        </w:rPr>
+        <w:t>ProdTank.</w:t>
+      </w:r>
+      <w:r>
+        <w:rPr>
+          <w:rFonts w:ascii="Times New Roman" w:eastAsiaTheme="minorEastAsia" w:hAnsi="Times New Roman" w:cs="Times New Roman"/>
+          <w:sz w:val="26"/>
+          <w:szCs w:val="26"/>
+        </w:rPr>
+        <w:t>individual</w:t>
+      </w:r>
+      <w:proofErr w:type="spellEnd"/>
       <w:r>
         <w:rPr>
           <w:rFonts w:ascii="Times New Roman" w:eastAsiaTheme="minorEastAsia" w:hAnsi="Times New Roman" w:cs="Times New Roman"/>
@@ -17177,7 +17817,61 @@
           <w:sz w:val="26"/>
           <w:szCs w:val="26"/>
         </w:rPr>
-        <w:t>elseif model.config.production_tanks == ProdTank.equalized:</w:t>
+        <w:t xml:space="preserve">elseif </w:t>
+      </w:r>
+      <w:proofErr w:type="spellStart"/>
+      <w:r>
+        <w:rPr>
+          <w:rFonts w:ascii="Times New Roman" w:eastAsiaTheme="minorEastAsia" w:hAnsi="Times New Roman" w:cs="Times New Roman"/>
+          <w:sz w:val="26"/>
+          <w:szCs w:val="26"/>
+        </w:rPr>
+        <w:t>model.</w:t>
+      </w:r>
+      <w:proofErr w:type="gramStart"/>
+      <w:r>
+        <w:rPr>
+          <w:rFonts w:ascii="Times New Roman" w:eastAsiaTheme="minorEastAsia" w:hAnsi="Times New Roman" w:cs="Times New Roman"/>
+          <w:sz w:val="26"/>
+          <w:szCs w:val="26"/>
+        </w:rPr>
+        <w:t>config.production</w:t>
+      </w:r>
+      <w:proofErr w:type="gramEnd"/>
+      <w:r>
+        <w:rPr>
+          <w:rFonts w:ascii="Times New Roman" w:eastAsiaTheme="minorEastAsia" w:hAnsi="Times New Roman" w:cs="Times New Roman"/>
+          <w:sz w:val="26"/>
+          <w:szCs w:val="26"/>
+        </w:rPr>
+        <w:t>_tanks</w:t>
+      </w:r>
+      <w:proofErr w:type="spellEnd"/>
+      <w:r>
+        <w:rPr>
+          <w:rFonts w:ascii="Times New Roman" w:eastAsiaTheme="minorEastAsia" w:hAnsi="Times New Roman" w:cs="Times New Roman"/>
+          <w:sz w:val="26"/>
+          <w:szCs w:val="26"/>
+        </w:rPr>
+        <w:t xml:space="preserve"> == </w:t>
+      </w:r>
+      <w:proofErr w:type="spellStart"/>
+      <w:r>
+        <w:rPr>
+          <w:rFonts w:ascii="Times New Roman" w:eastAsiaTheme="minorEastAsia" w:hAnsi="Times New Roman" w:cs="Times New Roman"/>
+          <w:sz w:val="26"/>
+          <w:szCs w:val="26"/>
+        </w:rPr>
+        <w:t>ProdTank.equalized</w:t>
+      </w:r>
+      <w:proofErr w:type="spellEnd"/>
+      <w:r>
+        <w:rPr>
+          <w:rFonts w:ascii="Times New Roman" w:eastAsiaTheme="minorEastAsia" w:hAnsi="Times New Roman" w:cs="Times New Roman"/>
+          <w:sz w:val="26"/>
+          <w:szCs w:val="26"/>
+        </w:rPr>
+        <w:t>:</w:t>
       </w:r>
     </w:p>
     <w:p>
@@ -17397,16 +18091,62 @@
           <w:sz w:val="26"/>
           <w:szCs w:val="26"/>
         </w:rPr>
-        <w:t>if model.config.production_tanks == ProdTank.</w:t>
-      </w:r>
-      <w:r>
-        <w:rPr>
-          <w:rFonts w:ascii="Times New Roman" w:eastAsiaTheme="minorEastAsia" w:hAnsi="Times New Roman" w:cs="Times New Roman"/>
-          <w:sz w:val="26"/>
-          <w:szCs w:val="26"/>
-        </w:rPr>
-        <w:t>single</w:t>
-      </w:r>
+        <w:t xml:space="preserve">if </w:t>
+      </w:r>
+      <w:proofErr w:type="spellStart"/>
+      <w:r>
+        <w:rPr>
+          <w:rFonts w:ascii="Times New Roman" w:eastAsiaTheme="minorEastAsia" w:hAnsi="Times New Roman" w:cs="Times New Roman"/>
+          <w:sz w:val="26"/>
+          <w:szCs w:val="26"/>
+        </w:rPr>
+        <w:t>model.</w:t>
+      </w:r>
+      <w:proofErr w:type="gramStart"/>
+      <w:r>
+        <w:rPr>
+          <w:rFonts w:ascii="Times New Roman" w:eastAsiaTheme="minorEastAsia" w:hAnsi="Times New Roman" w:cs="Times New Roman"/>
+          <w:sz w:val="26"/>
+          <w:szCs w:val="26"/>
+        </w:rPr>
+        <w:t>config.production</w:t>
+      </w:r>
+      <w:proofErr w:type="gramEnd"/>
+      <w:r>
+        <w:rPr>
+          <w:rFonts w:ascii="Times New Roman" w:eastAsiaTheme="minorEastAsia" w:hAnsi="Times New Roman" w:cs="Times New Roman"/>
+          <w:sz w:val="26"/>
+          <w:szCs w:val="26"/>
+        </w:rPr>
+        <w:t>_tanks</w:t>
+      </w:r>
+      <w:proofErr w:type="spellEnd"/>
+      <w:r>
+        <w:rPr>
+          <w:rFonts w:ascii="Times New Roman" w:eastAsiaTheme="minorEastAsia" w:hAnsi="Times New Roman" w:cs="Times New Roman"/>
+          <w:sz w:val="26"/>
+          <w:szCs w:val="26"/>
+        </w:rPr>
+        <w:t xml:space="preserve"> == </w:t>
+      </w:r>
+      <w:proofErr w:type="spellStart"/>
+      <w:r>
+        <w:rPr>
+          <w:rFonts w:ascii="Times New Roman" w:eastAsiaTheme="minorEastAsia" w:hAnsi="Times New Roman" w:cs="Times New Roman"/>
+          <w:sz w:val="26"/>
+          <w:szCs w:val="26"/>
+        </w:rPr>
+        <w:t>ProdTank.</w:t>
+      </w:r>
+      <w:r>
+        <w:rPr>
+          <w:rFonts w:ascii="Times New Roman" w:eastAsiaTheme="minorEastAsia" w:hAnsi="Times New Roman" w:cs="Times New Roman"/>
+          <w:sz w:val="26"/>
+          <w:szCs w:val="26"/>
+        </w:rPr>
+        <w:t>individual</w:t>
+      </w:r>
+      <w:proofErr w:type="spellEnd"/>
       <w:r>
         <w:rPr>
           <w:rFonts w:ascii="Times New Roman" w:eastAsiaTheme="minorEastAsia" w:hAnsi="Times New Roman" w:cs="Times New Roman"/>
@@ -17633,7 +18373,61 @@
           <w:sz w:val="26"/>
           <w:szCs w:val="26"/>
         </w:rPr>
-        <w:t>elseif model.config.production_tanks == ProdTank.equalized:</w:t>
+        <w:t xml:space="preserve">elseif </w:t>
+      </w:r>
+      <w:proofErr w:type="spellStart"/>
+      <w:r>
+        <w:rPr>
+          <w:rFonts w:ascii="Times New Roman" w:eastAsiaTheme="minorEastAsia" w:hAnsi="Times New Roman" w:cs="Times New Roman"/>
+          <w:sz w:val="26"/>
+          <w:szCs w:val="26"/>
+        </w:rPr>
+        <w:t>model.</w:t>
+      </w:r>
+      <w:proofErr w:type="gramStart"/>
+      <w:r>
+        <w:rPr>
+          <w:rFonts w:ascii="Times New Roman" w:eastAsiaTheme="minorEastAsia" w:hAnsi="Times New Roman" w:cs="Times New Roman"/>
+          <w:sz w:val="26"/>
+          <w:szCs w:val="26"/>
+        </w:rPr>
+        <w:t>config.production</w:t>
+      </w:r>
+      <w:proofErr w:type="gramEnd"/>
+      <w:r>
+        <w:rPr>
+          <w:rFonts w:ascii="Times New Roman" w:eastAsiaTheme="minorEastAsia" w:hAnsi="Times New Roman" w:cs="Times New Roman"/>
+          <w:sz w:val="26"/>
+          <w:szCs w:val="26"/>
+        </w:rPr>
+        <w:t>_tanks</w:t>
+      </w:r>
+      <w:proofErr w:type="spellEnd"/>
+      <w:r>
+        <w:rPr>
+          <w:rFonts w:ascii="Times New Roman" w:eastAsiaTheme="minorEastAsia" w:hAnsi="Times New Roman" w:cs="Times New Roman"/>
+          <w:sz w:val="26"/>
+          <w:szCs w:val="26"/>
+        </w:rPr>
+        <w:t xml:space="preserve"> == </w:t>
+      </w:r>
+      <w:proofErr w:type="spellStart"/>
+      <w:r>
+        <w:rPr>
+          <w:rFonts w:ascii="Times New Roman" w:eastAsiaTheme="minorEastAsia" w:hAnsi="Times New Roman" w:cs="Times New Roman"/>
+          <w:sz w:val="26"/>
+          <w:szCs w:val="26"/>
+        </w:rPr>
+        <w:t>ProdTank.equalized</w:t>
+      </w:r>
+      <w:proofErr w:type="spellEnd"/>
+      <w:r>
+        <w:rPr>
+          <w:rFonts w:ascii="Times New Roman" w:eastAsiaTheme="minorEastAsia" w:hAnsi="Times New Roman" w:cs="Times New Roman"/>
+          <w:sz w:val="26"/>
+          <w:szCs w:val="26"/>
+        </w:rPr>
+        <w:t>:</w:t>
       </w:r>
     </w:p>
     <w:p>
@@ -18851,7 +19645,27 @@
           <w:sz w:val="26"/>
           <w:szCs w:val="26"/>
         </w:rPr>
-        <w:t>Completions Pad Supply Balance (i.e. Flowback Balance)</w:t>
+        <w:t>Completions Pad Supply Balance (</w:t>
+      </w:r>
+      <w:proofErr w:type="gramStart"/>
+      <w:r>
+        <w:rPr>
+          <w:rFonts w:ascii="Times New Roman" w:eastAsiaTheme="minorEastAsia" w:hAnsi="Times New Roman" w:cs="Times New Roman"/>
+          <w:b/>
+          <w:sz w:val="26"/>
+          <w:szCs w:val="26"/>
+        </w:rPr>
+        <w:t>i.e.</w:t>
+      </w:r>
+      <w:proofErr w:type="gramEnd"/>
+      <w:r>
+        <w:rPr>
+          <w:rFonts w:ascii="Times New Roman" w:eastAsiaTheme="minorEastAsia" w:hAnsi="Times New Roman" w:cs="Times New Roman"/>
+          <w:b/>
+          <w:sz w:val="26"/>
+          <w:szCs w:val="26"/>
+        </w:rPr>
+        <w:t xml:space="preserve"> Flowback Balance)</w:t>
       </w:r>
     </w:p>
     <w:p>
@@ -19015,16 +19829,7 @@
               <w:sz w:val="26"/>
               <w:szCs w:val="26"/>
             </w:rPr>
-            <m:t xml:space="preserve"> </m:t>
-          </m:r>
-          <m:r>
-            <w:rPr>
-              <w:rFonts w:ascii="Cambria Math" w:eastAsiaTheme="minorEastAsia" w:hAnsi="Cambria Math" w:cs="Times New Roman"/>
-              <w:sz w:val="26"/>
-              <w:szCs w:val="26"/>
-              <w:highlight w:val="green"/>
-            </w:rPr>
-            <m:t>+</m:t>
+            <m:t xml:space="preserve"> +</m:t>
           </m:r>
           <m:nary>
             <m:naryPr>
@@ -19037,7 +19842,6 @@
                   <w:i/>
                   <w:sz w:val="26"/>
                   <w:szCs w:val="26"/>
-                  <w:highlight w:val="green"/>
                 </w:rPr>
               </m:ctrlPr>
             </m:naryPr>
@@ -19050,7 +19854,6 @@
                       <w:i/>
                       <w:sz w:val="26"/>
                       <w:szCs w:val="26"/>
-                      <w:highlight w:val="green"/>
                     </w:rPr>
                   </m:ctrlPr>
                 </m:dPr>
@@ -19060,7 +19863,6 @@
                       <w:rFonts w:ascii="Cambria Math" w:eastAsiaTheme="minorEastAsia" w:hAnsi="Cambria Math" w:cs="Times New Roman"/>
                       <w:sz w:val="26"/>
                       <w:szCs w:val="26"/>
-                      <w:highlight w:val="green"/>
                     </w:rPr>
                     <m:t>p,c</m:t>
                   </m:r>
@@ -19071,7 +19873,6 @@
                   <w:rFonts w:ascii="Cambria Math" w:eastAsiaTheme="minorEastAsia" w:hAnsi="Cambria Math" w:cs="Times New Roman"/>
                   <w:sz w:val="26"/>
                   <w:szCs w:val="26"/>
-                  <w:highlight w:val="green"/>
                 </w:rPr>
                 <m:t>∈CCA</m:t>
               </m:r>
@@ -19086,7 +19887,6 @@
                       <w:i/>
                       <w:sz w:val="26"/>
                       <w:szCs w:val="26"/>
-                      <w:highlight w:val="green"/>
                     </w:rPr>
                   </m:ctrlPr>
                 </m:sSubSupPr>
@@ -19096,7 +19896,6 @@
                       <w:rFonts w:ascii="Cambria Math" w:eastAsiaTheme="minorEastAsia" w:hAnsi="Cambria Math" w:cs="Times New Roman"/>
                       <w:sz w:val="26"/>
                       <w:szCs w:val="26"/>
-                      <w:highlight w:val="green"/>
                     </w:rPr>
                     <m:t>F</m:t>
                   </m:r>
@@ -19107,7 +19906,6 @@
                       <w:rFonts w:ascii="Cambria Math" w:eastAsiaTheme="minorEastAsia" w:hAnsi="Cambria Math" w:cs="Times New Roman"/>
                       <w:sz w:val="26"/>
                       <w:szCs w:val="26"/>
-                      <w:highlight w:val="green"/>
                     </w:rPr>
                     <m:t>l,l,t</m:t>
                   </m:r>
@@ -19118,7 +19916,6 @@
                       <w:rFonts w:ascii="Cambria Math" w:eastAsiaTheme="minorEastAsia" w:hAnsi="Cambria Math" w:cs="Times New Roman"/>
                       <w:sz w:val="26"/>
                       <w:szCs w:val="26"/>
-                      <w:highlight w:val="green"/>
                     </w:rPr>
                     <m:t>Piped</m:t>
                   </m:r>
@@ -19129,7 +19926,6 @@
                   <w:rFonts w:ascii="Cambria Math" w:eastAsiaTheme="minorEastAsia" w:hAnsi="Cambria Math" w:cs="Times New Roman"/>
                   <w:sz w:val="26"/>
                   <w:szCs w:val="26"/>
-                  <w:highlight w:val="green"/>
                 </w:rPr>
                 <m:t>+</m:t>
               </m:r>
@@ -19144,7 +19940,6 @@
                       <w:i/>
                       <w:sz w:val="26"/>
                       <w:szCs w:val="26"/>
-                      <w:highlight w:val="green"/>
                     </w:rPr>
                   </m:ctrlPr>
                 </m:naryPr>
@@ -19157,7 +19952,6 @@
                           <w:i/>
                           <w:sz w:val="26"/>
                           <w:szCs w:val="26"/>
-                          <w:highlight w:val="green"/>
                         </w:rPr>
                       </m:ctrlPr>
                     </m:dPr>
@@ -19167,7 +19961,6 @@
                           <w:rFonts w:ascii="Cambria Math" w:eastAsiaTheme="minorEastAsia" w:hAnsi="Cambria Math" w:cs="Times New Roman"/>
                           <w:sz w:val="26"/>
                           <w:szCs w:val="26"/>
-                          <w:highlight w:val="green"/>
                         </w:rPr>
                         <m:t>p,p</m:t>
                       </m:r>
@@ -19178,7 +19971,6 @@
                       <w:rFonts w:ascii="Cambria Math" w:eastAsiaTheme="minorEastAsia" w:hAnsi="Cambria Math" w:cs="Times New Roman"/>
                       <w:sz w:val="26"/>
                       <w:szCs w:val="26"/>
-                      <w:highlight w:val="green"/>
                     </w:rPr>
                     <m:t>∈CCT</m:t>
                   </m:r>
@@ -19193,7 +19985,6 @@
                           <w:i/>
                           <w:sz w:val="26"/>
                           <w:szCs w:val="26"/>
-                          <w:highlight w:val="green"/>
                         </w:rPr>
                       </m:ctrlPr>
                     </m:sSubSupPr>
@@ -19203,7 +19994,6 @@
                           <w:rFonts w:ascii="Cambria Math" w:eastAsiaTheme="minorEastAsia" w:hAnsi="Cambria Math" w:cs="Times New Roman"/>
                           <w:sz w:val="26"/>
                           <w:szCs w:val="26"/>
-                          <w:highlight w:val="green"/>
                         </w:rPr>
                         <m:t>F</m:t>
                       </m:r>
@@ -19214,7 +20004,6 @@
                           <w:rFonts w:ascii="Cambria Math" w:eastAsiaTheme="minorEastAsia" w:hAnsi="Cambria Math" w:cs="Times New Roman"/>
                           <w:sz w:val="26"/>
                           <w:szCs w:val="26"/>
-                          <w:highlight w:val="green"/>
                         </w:rPr>
                         <m:t>l,l,t</m:t>
                       </m:r>
@@ -19225,7 +20014,6 @@
                           <w:rFonts w:ascii="Cambria Math" w:eastAsiaTheme="minorEastAsia" w:hAnsi="Cambria Math" w:cs="Times New Roman"/>
                           <w:sz w:val="26"/>
                           <w:szCs w:val="26"/>
-                          <w:highlight w:val="green"/>
                         </w:rPr>
                         <m:t>Trucked</m:t>
                       </m:r>
@@ -20964,7 +21752,25 @@
           <w:sz w:val="26"/>
           <w:szCs w:val="26"/>
         </w:rPr>
-        <w:t xml:space="preserve">Note: Technically this constraint should only be enforced for truly reversible arcs (e.g. </w:t>
+        <w:t>Note: Technically this constraint should only be enforced for truly reversible arcs (</w:t>
+      </w:r>
+      <w:proofErr w:type="gramStart"/>
+      <w:r>
+        <w:rPr>
+          <w:rFonts w:ascii="Times New Roman" w:eastAsiaTheme="minorEastAsia" w:hAnsi="Times New Roman" w:cs="Times New Roman"/>
+          <w:sz w:val="26"/>
+          <w:szCs w:val="26"/>
+        </w:rPr>
+        <w:t>e.g.</w:t>
+      </w:r>
+      <w:proofErr w:type="gramEnd"/>
+      <w:r>
+        <w:rPr>
+          <w:rFonts w:ascii="Times New Roman" w:eastAsiaTheme="minorEastAsia" w:hAnsi="Times New Roman" w:cs="Times New Roman"/>
+          <w:sz w:val="26"/>
+          <w:szCs w:val="26"/>
+        </w:rPr>
+        <w:t xml:space="preserve"> </w:t>
       </w:r>
       <w:r>
         <w:rPr>
@@ -23308,7 +24114,35 @@
           <w:sz w:val="26"/>
           <w:szCs w:val="26"/>
         </w:rPr>
-        <w:t>is Hazen-Williams exponent as per Cafaro &amp; Grossmann (2020)</w:t>
+        <w:t>is Hazen-</w:t>
+      </w:r>
+      <w:proofErr w:type="gramStart"/>
+      <w:r>
+        <w:rPr>
+          <w:rFonts w:ascii="Times New Roman" w:eastAsiaTheme="minorEastAsia" w:hAnsi="Times New Roman" w:cs="Times New Roman"/>
+          <w:sz w:val="26"/>
+          <w:szCs w:val="26"/>
+        </w:rPr>
+        <w:t>Wil</w:t>
+      </w:r>
+      <w:proofErr w:type="spellStart"/>
+      <w:r>
+        <w:rPr>
+          <w:rFonts w:ascii="Times New Roman" w:eastAsiaTheme="minorEastAsia" w:hAnsi="Times New Roman" w:cs="Times New Roman"/>
+          <w:sz w:val="26"/>
+          <w:szCs w:val="26"/>
+        </w:rPr>
+        <w:t>liams</w:t>
+      </w:r>
+      <w:proofErr w:type="spellEnd"/>
+      <w:proofErr w:type="gramEnd"/>
+      <w:r>
+        <w:rPr>
+          <w:rFonts w:ascii="Times New Roman" w:eastAsiaTheme="minorEastAsia" w:hAnsi="Times New Roman" w:cs="Times New Roman"/>
+          <w:sz w:val="26"/>
+          <w:szCs w:val="26"/>
+        </w:rPr>
+        <w:t xml:space="preserve"> exponent as per Cafaro &amp; Grossmann (2020)</w:t>
       </w:r>
       <w:r>
         <w:rPr>
@@ -28520,7 +29354,6 @@
                   <w:rFonts w:ascii="Cambria Math" w:eastAsiaTheme="minorEastAsia" w:hAnsi="Cambria Math" w:cs="Times New Roman"/>
                   <w:sz w:val="26"/>
                   <w:szCs w:val="26"/>
-                  <w:highlight w:val="green"/>
                 </w:rPr>
                 <m:t>+</m:t>
               </m:r>
@@ -28535,7 +29368,6 @@
                       <w:i/>
                       <w:sz w:val="26"/>
                       <w:szCs w:val="26"/>
-                      <w:highlight w:val="green"/>
                     </w:rPr>
                   </m:ctrlPr>
                 </m:naryPr>
@@ -28548,7 +29380,6 @@
                           <w:i/>
                           <w:sz w:val="26"/>
                           <w:szCs w:val="26"/>
-                          <w:highlight w:val="green"/>
                         </w:rPr>
                       </m:ctrlPr>
                     </m:dPr>
@@ -28558,7 +29389,6 @@
                           <w:rFonts w:ascii="Cambria Math" w:eastAsiaTheme="minorEastAsia" w:hAnsi="Cambria Math" w:cs="Times New Roman"/>
                           <w:sz w:val="26"/>
                           <w:szCs w:val="26"/>
-                          <w:highlight w:val="green"/>
                         </w:rPr>
                         <m:t>p,c</m:t>
                       </m:r>
@@ -28569,7 +29399,6 @@
                       <w:rFonts w:ascii="Cambria Math" w:eastAsiaTheme="minorEastAsia" w:hAnsi="Cambria Math" w:cs="Times New Roman"/>
                       <w:sz w:val="26"/>
                       <w:szCs w:val="26"/>
-                      <w:highlight w:val="green"/>
                     </w:rPr>
                     <m:t>∈CCA</m:t>
                   </m:r>
@@ -28584,7 +29413,6 @@
                           <w:i/>
                           <w:sz w:val="26"/>
                           <w:szCs w:val="26"/>
-                          <w:highlight w:val="green"/>
                         </w:rPr>
                       </m:ctrlPr>
                     </m:sSubSupPr>
@@ -28594,7 +29422,6 @@
                           <w:rFonts w:ascii="Cambria Math" w:eastAsiaTheme="minorEastAsia" w:hAnsi="Cambria Math" w:cs="Times New Roman"/>
                           <w:sz w:val="26"/>
                           <w:szCs w:val="26"/>
-                          <w:highlight w:val="green"/>
                         </w:rPr>
                         <m:t>F</m:t>
                       </m:r>
@@ -28605,7 +29432,6 @@
                           <w:rFonts w:ascii="Cambria Math" w:eastAsiaTheme="minorEastAsia" w:hAnsi="Cambria Math" w:cs="Times New Roman"/>
                           <w:sz w:val="26"/>
                           <w:szCs w:val="26"/>
-                          <w:highlight w:val="green"/>
                         </w:rPr>
                         <m:t>l,l,t</m:t>
                       </m:r>
@@ -28616,7 +29442,6 @@
                           <w:rFonts w:ascii="Cambria Math" w:eastAsiaTheme="minorEastAsia" w:hAnsi="Cambria Math" w:cs="Times New Roman"/>
                           <w:sz w:val="26"/>
                           <w:szCs w:val="26"/>
-                          <w:highlight w:val="green"/>
                         </w:rPr>
                         <m:t>Piped</m:t>
                       </m:r>
@@ -28627,7 +29452,6 @@
                       <w:rFonts w:ascii="Cambria Math" w:eastAsiaTheme="minorEastAsia" w:hAnsi="Cambria Math" w:cs="Times New Roman"/>
                       <w:sz w:val="26"/>
                       <w:szCs w:val="26"/>
-                      <w:highlight w:val="green"/>
                     </w:rPr>
                     <m:t>+</m:t>
                   </m:r>
@@ -28642,7 +29466,6 @@
                           <w:i/>
                           <w:sz w:val="26"/>
                           <w:szCs w:val="26"/>
-                          <w:highlight w:val="green"/>
                         </w:rPr>
                       </m:ctrlPr>
                     </m:naryPr>
@@ -28655,7 +29478,6 @@
                               <w:i/>
                               <w:sz w:val="26"/>
                               <w:szCs w:val="26"/>
-                              <w:highlight w:val="green"/>
                             </w:rPr>
                           </m:ctrlPr>
                         </m:dPr>
@@ -28665,7 +29487,6 @@
                               <w:rFonts w:ascii="Cambria Math" w:eastAsiaTheme="minorEastAsia" w:hAnsi="Cambria Math" w:cs="Times New Roman"/>
                               <w:sz w:val="26"/>
                               <w:szCs w:val="26"/>
-                              <w:highlight w:val="green"/>
                             </w:rPr>
                             <m:t>p,p</m:t>
                           </m:r>
@@ -28676,7 +29497,6 @@
                           <w:rFonts w:ascii="Cambria Math" w:eastAsiaTheme="minorEastAsia" w:hAnsi="Cambria Math" w:cs="Times New Roman"/>
                           <w:sz w:val="26"/>
                           <w:szCs w:val="26"/>
-                          <w:highlight w:val="green"/>
                         </w:rPr>
                         <m:t>∈CCT</m:t>
                       </m:r>
@@ -28691,7 +29511,6 @@
                               <w:i/>
                               <w:sz w:val="26"/>
                               <w:szCs w:val="26"/>
-                              <w:highlight w:val="green"/>
                             </w:rPr>
                           </m:ctrlPr>
                         </m:sSubSupPr>
@@ -28701,7 +29520,6 @@
                               <w:rFonts w:ascii="Cambria Math" w:eastAsiaTheme="minorEastAsia" w:hAnsi="Cambria Math" w:cs="Times New Roman"/>
                               <w:sz w:val="26"/>
                               <w:szCs w:val="26"/>
-                              <w:highlight w:val="green"/>
                             </w:rPr>
                             <m:t>F</m:t>
                           </m:r>
@@ -28712,7 +29530,6 @@
                               <w:rFonts w:ascii="Cambria Math" w:eastAsiaTheme="minorEastAsia" w:hAnsi="Cambria Math" w:cs="Times New Roman"/>
                               <w:sz w:val="26"/>
                               <w:szCs w:val="26"/>
-                              <w:highlight w:val="green"/>
                             </w:rPr>
                             <m:t>l,l,t</m:t>
                           </m:r>
@@ -28723,7 +29540,6 @@
                               <w:rFonts w:ascii="Cambria Math" w:eastAsiaTheme="minorEastAsia" w:hAnsi="Cambria Math" w:cs="Times New Roman"/>
                               <w:sz w:val="26"/>
                               <w:szCs w:val="26"/>
-                              <w:highlight w:val="green"/>
                             </w:rPr>
                             <m:t>Trucked</m:t>
                           </m:r>
@@ -29510,16 +30326,7 @@
               <w:sz w:val="26"/>
               <w:szCs w:val="26"/>
             </w:rPr>
-            <m:t>∈{PPA,…,</m:t>
-          </m:r>
-          <m:r>
-            <w:rPr>
-              <w:rFonts w:ascii="Cambria Math" w:eastAsiaTheme="minorEastAsia" w:hAnsi="Cambria Math" w:cs="Times New Roman"/>
-              <w:sz w:val="26"/>
-              <w:szCs w:val="26"/>
-              <w:highlight w:val="green"/>
-            </w:rPr>
-            <m:t>CCA</m:t>
+            <m:t>∈{</m:t>
           </m:r>
           <m:r>
             <w:rPr>
@@ -29527,7 +30334,15 @@
               <w:sz w:val="26"/>
               <w:szCs w:val="26"/>
             </w:rPr>
-            <m:t xml:space="preserve">}, t∈T    </m:t>
+            <m:t>PPA,…,CCA}, t∈T</m:t>
+          </m:r>
+          <m:r>
+            <w:rPr>
+              <w:rFonts w:ascii="Cambria Math" w:eastAsiaTheme="minorEastAsia" w:hAnsi="Cambria Math" w:cs="Times New Roman"/>
+              <w:sz w:val="26"/>
+              <w:szCs w:val="26"/>
+            </w:rPr>
+            <m:t xml:space="preserve">    </m:t>
           </m:r>
         </m:oMath>
       </m:oMathPara>
@@ -31537,24 +32352,7 @@
                       <w:sz w:val="26"/>
                       <w:szCs w:val="26"/>
                     </w:rPr>
-                    <m:t>∈{PPA,…</m:t>
-                  </m:r>
-                  <m:r>
-                    <w:rPr>
-                      <w:rFonts w:ascii="Cambria Math" w:eastAsiaTheme="minorEastAsia" w:hAnsi="Cambria Math" w:cs="Times New Roman"/>
-                      <w:sz w:val="26"/>
-                      <w:szCs w:val="26"/>
-                      <w:highlight w:val="green"/>
-                    </w:rPr>
-                    <m:t>,CCT</m:t>
-                  </m:r>
-                  <m:r>
-                    <w:rPr>
-                      <w:rFonts w:ascii="Cambria Math" w:eastAsiaTheme="minorEastAsia" w:hAnsi="Cambria Math" w:cs="Times New Roman"/>
-                      <w:sz w:val="26"/>
-                      <w:szCs w:val="26"/>
-                    </w:rPr>
-                    <m:t>}</m:t>
+                    <m:t>∈{PPA,…,CCT}</m:t>
                   </m:r>
                 </m:sub>
                 <m:sup/>
@@ -34953,7 +35751,25 @@
           <w:sz w:val="26"/>
           <w:szCs w:val="26"/>
         </w:rPr>
-        <w:t xml:space="preserve">Should we develop a water scheduling model in addition to the water management model? Would a scheduling horizon be more suitable for Marcellus and/or DJ operations? Does that conflict with Revonos’ business model? </w:t>
+        <w:t xml:space="preserve">Should we develop a water scheduling model in addition to the water management model? Would a scheduling horizon be more suitable for Marcellus and/or DJ operations? Does that conflict with </w:t>
+      </w:r>
+      <w:proofErr w:type="spellStart"/>
+      <w:r>
+        <w:rPr>
+          <w:rFonts w:ascii="Times New Roman" w:eastAsiaTheme="minorEastAsia" w:hAnsi="Times New Roman" w:cs="Times New Roman"/>
+          <w:sz w:val="26"/>
+          <w:szCs w:val="26"/>
+        </w:rPr>
+        <w:t>Revonos</w:t>
+      </w:r>
+      <w:proofErr w:type="spellEnd"/>
+      <w:r>
+        <w:rPr>
+          <w:rFonts w:ascii="Times New Roman" w:eastAsiaTheme="minorEastAsia" w:hAnsi="Times New Roman" w:cs="Times New Roman"/>
+          <w:sz w:val="26"/>
+          <w:szCs w:val="26"/>
+        </w:rPr>
+        <w:t xml:space="preserve">’ business model? </w:t>
       </w:r>
     </w:p>
     <w:p>
@@ -35028,7 +35844,27 @@
           <w:sz w:val="26"/>
           <w:szCs w:val="26"/>
         </w:rPr>
-        <w:t>Introduce slack variables where necessary or useful (especially: offloading/processing capacity constraints)</w:t>
+        <w:t>Introduce slack variables where necessary or useful (</w:t>
+      </w:r>
+      <w:proofErr w:type="gramStart"/>
+      <w:r>
+        <w:rPr>
+          <w:rFonts w:ascii="Times New Roman" w:eastAsiaTheme="minorEastAsia" w:hAnsi="Times New Roman" w:cs="Times New Roman"/>
+          <w:strike/>
+          <w:sz w:val="26"/>
+          <w:szCs w:val="26"/>
+        </w:rPr>
+        <w:t>especially:</w:t>
+      </w:r>
+      <w:proofErr w:type="gramEnd"/>
+      <w:r>
+        <w:rPr>
+          <w:rFonts w:ascii="Times New Roman" w:eastAsiaTheme="minorEastAsia" w:hAnsi="Times New Roman" w:cs="Times New Roman"/>
+          <w:strike/>
+          <w:sz w:val="26"/>
+          <w:szCs w:val="26"/>
+        </w:rPr>
+        <w:t xml:space="preserve"> offloading/processing capacity constraints)</w:t>
       </w:r>
       <w:r>
         <w:rPr>

</xml_diff>

<commit_message>
refined freshwater sourcing cost constraint
</commit_message>
<xml_diff>
--- a/pareto/operational_water_management/docs/operational_produced_water_management_optimization.docx
+++ b/pareto/operational_water_management/docs/operational_produced_water_management_optimization.docx
@@ -189,25 +189,7 @@
           <w:szCs w:val="26"/>
         </w:rPr>
         <w:tab/>
-        <w:t>Time periods (</w:t>
-      </w:r>
-      <w:proofErr w:type="gramStart"/>
-      <w:r>
-        <w:rPr>
-          <w:rFonts w:ascii="Times New Roman" w:eastAsiaTheme="minorEastAsia" w:hAnsi="Times New Roman" w:cs="Times New Roman"/>
-          <w:sz w:val="26"/>
-          <w:szCs w:val="26"/>
-        </w:rPr>
-        <w:t>i.e.</w:t>
-      </w:r>
-      <w:proofErr w:type="gramEnd"/>
-      <w:r>
-        <w:rPr>
-          <w:rFonts w:ascii="Times New Roman" w:eastAsiaTheme="minorEastAsia" w:hAnsi="Times New Roman" w:cs="Times New Roman"/>
-          <w:sz w:val="26"/>
-          <w:szCs w:val="26"/>
-        </w:rPr>
-        <w:t xml:space="preserve"> </w:t>
+        <w:t xml:space="preserve">Time periods (i.e. </w:t>
       </w:r>
       <w:r>
         <w:rPr>
@@ -799,9 +781,9 @@
           <w:szCs w:val="26"/>
           <w:highlight w:val="yellow"/>
         </w:rPr>
-        <w:t xml:space="preserve">If </w:t>
-      </w:r>
-      <w:proofErr w:type="spellStart"/>
+        <w:t>If model.</w:t>
+      </w:r>
+      <w:proofErr w:type="gramStart"/>
       <w:r>
         <w:rPr>
           <w:rFonts w:ascii="Times New Roman" w:eastAsiaTheme="minorEastAsia" w:hAnsi="Times New Roman" w:cs="Times New Roman"/>
@@ -809,9 +791,9 @@
           <w:szCs w:val="26"/>
           <w:highlight w:val="yellow"/>
         </w:rPr>
-        <w:t>model.</w:t>
-      </w:r>
-      <w:proofErr w:type="gramStart"/>
+        <w:t>config.production</w:t>
+      </w:r>
+      <w:proofErr w:type="gramEnd"/>
       <w:r>
         <w:rPr>
           <w:rFonts w:ascii="Times New Roman" w:eastAsiaTheme="minorEastAsia" w:hAnsi="Times New Roman" w:cs="Times New Roman"/>
@@ -819,47 +801,7 @@
           <w:szCs w:val="26"/>
           <w:highlight w:val="yellow"/>
         </w:rPr>
-        <w:t>config.production</w:t>
-      </w:r>
-      <w:proofErr w:type="gramEnd"/>
-      <w:r>
-        <w:rPr>
-          <w:rFonts w:ascii="Times New Roman" w:eastAsiaTheme="minorEastAsia" w:hAnsi="Times New Roman" w:cs="Times New Roman"/>
-          <w:sz w:val="26"/>
-          <w:szCs w:val="26"/>
-          <w:highlight w:val="yellow"/>
-        </w:rPr>
-        <w:t>_tanks</w:t>
-      </w:r>
-      <w:proofErr w:type="spellEnd"/>
-      <w:r>
-        <w:rPr>
-          <w:rFonts w:ascii="Times New Roman" w:eastAsiaTheme="minorEastAsia" w:hAnsi="Times New Roman" w:cs="Times New Roman"/>
-          <w:sz w:val="26"/>
-          <w:szCs w:val="26"/>
-          <w:highlight w:val="yellow"/>
-        </w:rPr>
-        <w:t xml:space="preserve"> == </w:t>
-      </w:r>
-      <w:proofErr w:type="spellStart"/>
-      <w:r>
-        <w:rPr>
-          <w:rFonts w:ascii="Times New Roman" w:eastAsiaTheme="minorEastAsia" w:hAnsi="Times New Roman" w:cs="Times New Roman"/>
-          <w:sz w:val="26"/>
-          <w:szCs w:val="26"/>
-          <w:highlight w:val="yellow"/>
-        </w:rPr>
-        <w:t>ProdTank.individual</w:t>
-      </w:r>
-      <w:proofErr w:type="spellEnd"/>
-      <w:r>
-        <w:rPr>
-          <w:rFonts w:ascii="Times New Roman" w:eastAsiaTheme="minorEastAsia" w:hAnsi="Times New Roman" w:cs="Times New Roman"/>
-          <w:sz w:val="26"/>
-          <w:szCs w:val="26"/>
-          <w:highlight w:val="yellow"/>
-        </w:rPr>
-        <w:t>:</w:t>
+        <w:t>_tanks == ProdTank.individual:</w:t>
       </w:r>
     </w:p>
     <w:p>
@@ -1098,27 +1040,7 @@
           <w:szCs w:val="26"/>
         </w:rPr>
         <w:tab/>
-        <w:t>Injection (</w:t>
-      </w:r>
-      <w:proofErr w:type="gramStart"/>
-      <w:r>
-        <w:rPr>
-          <w:rFonts w:ascii="Times New Roman" w:eastAsiaTheme="minorEastAsia" w:hAnsi="Times New Roman" w:cs="Times New Roman"/>
-          <w:strike/>
-          <w:sz w:val="26"/>
-          <w:szCs w:val="26"/>
-        </w:rPr>
-        <w:t>i.e.</w:t>
-      </w:r>
-      <w:proofErr w:type="gramEnd"/>
-      <w:r>
-        <w:rPr>
-          <w:rFonts w:ascii="Times New Roman" w:eastAsiaTheme="minorEastAsia" w:hAnsi="Times New Roman" w:cs="Times New Roman"/>
-          <w:strike/>
-          <w:sz w:val="26"/>
-          <w:szCs w:val="26"/>
-        </w:rPr>
-        <w:t xml:space="preserve"> disposal) capacities </w:t>
+        <w:t xml:space="preserve">Injection (i.e. disposal) capacities </w:t>
       </w:r>
     </w:p>
     <w:p>
@@ -3314,16 +3236,7 @@
           <w:sz w:val="26"/>
           <w:szCs w:val="26"/>
         </w:rPr>
-        <w:t xml:space="preserve">If </w:t>
-      </w:r>
-      <w:proofErr w:type="spellStart"/>
-      <w:r>
-        <w:rPr>
-          <w:rFonts w:ascii="Times New Roman" w:eastAsiaTheme="minorEastAsia" w:hAnsi="Times New Roman" w:cs="Times New Roman"/>
-          <w:sz w:val="26"/>
-          <w:szCs w:val="26"/>
-        </w:rPr>
-        <w:t>model.</w:t>
+        <w:t>If model.</w:t>
       </w:r>
       <w:proofErr w:type="gramStart"/>
       <w:r>
@@ -3341,25 +3254,7 @@
           <w:sz w:val="26"/>
           <w:szCs w:val="26"/>
         </w:rPr>
-        <w:t>_tanks</w:t>
-      </w:r>
-      <w:proofErr w:type="spellEnd"/>
-      <w:r>
-        <w:rPr>
-          <w:rFonts w:ascii="Times New Roman" w:eastAsiaTheme="minorEastAsia" w:hAnsi="Times New Roman" w:cs="Times New Roman"/>
-          <w:sz w:val="26"/>
-          <w:szCs w:val="26"/>
-        </w:rPr>
-        <w:t xml:space="preserve"> == </w:t>
-      </w:r>
-      <w:proofErr w:type="spellStart"/>
-      <w:r>
-        <w:rPr>
-          <w:rFonts w:ascii="Times New Roman" w:eastAsiaTheme="minorEastAsia" w:hAnsi="Times New Roman" w:cs="Times New Roman"/>
-          <w:sz w:val="26"/>
-          <w:szCs w:val="26"/>
-        </w:rPr>
-        <w:t>ProdTank.</w:t>
+        <w:t>_tanks == ProdTank.</w:t>
       </w:r>
       <w:r>
         <w:rPr>
@@ -3369,7 +3264,6 @@
         </w:rPr>
         <w:t>individual</w:t>
       </w:r>
-      <w:proofErr w:type="spellEnd"/>
       <w:r>
         <w:rPr>
           <w:rFonts w:ascii="Times New Roman" w:eastAsiaTheme="minorEastAsia" w:hAnsi="Times New Roman" w:cs="Times New Roman"/>
@@ -3538,16 +3432,7 @@
           <w:sz w:val="26"/>
           <w:szCs w:val="26"/>
         </w:rPr>
-        <w:t xml:space="preserve">Elif: </w:t>
-      </w:r>
-      <w:proofErr w:type="spellStart"/>
-      <w:r>
-        <w:rPr>
-          <w:rFonts w:ascii="Times New Roman" w:eastAsiaTheme="minorEastAsia" w:hAnsi="Times New Roman" w:cs="Times New Roman"/>
-          <w:sz w:val="26"/>
-          <w:szCs w:val="26"/>
-        </w:rPr>
-        <w:t>model.</w:t>
+        <w:t>Elif: model.</w:t>
       </w:r>
       <w:proofErr w:type="gramStart"/>
       <w:r>
@@ -3565,34 +3450,7 @@
           <w:sz w:val="26"/>
           <w:szCs w:val="26"/>
         </w:rPr>
-        <w:t>_tanks</w:t>
-      </w:r>
-      <w:proofErr w:type="spellEnd"/>
-      <w:r>
-        <w:rPr>
-          <w:rFonts w:ascii="Times New Roman" w:eastAsiaTheme="minorEastAsia" w:hAnsi="Times New Roman" w:cs="Times New Roman"/>
-          <w:sz w:val="26"/>
-          <w:szCs w:val="26"/>
-        </w:rPr>
-        <w:t xml:space="preserve"> == </w:t>
-      </w:r>
-      <w:proofErr w:type="spellStart"/>
-      <w:r>
-        <w:rPr>
-          <w:rFonts w:ascii="Times New Roman" w:eastAsiaTheme="minorEastAsia" w:hAnsi="Times New Roman" w:cs="Times New Roman"/>
-          <w:sz w:val="26"/>
-          <w:szCs w:val="26"/>
-        </w:rPr>
-        <w:t>ProdTank.equalized</w:t>
-      </w:r>
-      <w:proofErr w:type="spellEnd"/>
-      <w:r>
-        <w:rPr>
-          <w:rFonts w:ascii="Times New Roman" w:eastAsiaTheme="minorEastAsia" w:hAnsi="Times New Roman" w:cs="Times New Roman"/>
-          <w:sz w:val="26"/>
-          <w:szCs w:val="26"/>
-        </w:rPr>
-        <w:t>:</w:t>
+        <w:t>_tanks == ProdTank.equalized:</w:t>
       </w:r>
     </w:p>
     <w:p>
@@ -6799,16 +6657,7 @@
           <w:sz w:val="26"/>
           <w:szCs w:val="26"/>
         </w:rPr>
-        <w:t xml:space="preserve">If </w:t>
-      </w:r>
-      <w:proofErr w:type="spellStart"/>
-      <w:r>
-        <w:rPr>
-          <w:rFonts w:ascii="Times New Roman" w:eastAsiaTheme="minorEastAsia" w:hAnsi="Times New Roman" w:cs="Times New Roman"/>
-          <w:sz w:val="26"/>
-          <w:szCs w:val="26"/>
-        </w:rPr>
-        <w:t>model.</w:t>
+        <w:t>If model.</w:t>
       </w:r>
       <w:proofErr w:type="gramStart"/>
       <w:r>
@@ -6826,25 +6675,7 @@
           <w:sz w:val="26"/>
           <w:szCs w:val="26"/>
         </w:rPr>
-        <w:t>_tanks</w:t>
-      </w:r>
-      <w:proofErr w:type="spellEnd"/>
-      <w:r>
-        <w:rPr>
-          <w:rFonts w:ascii="Times New Roman" w:eastAsiaTheme="minorEastAsia" w:hAnsi="Times New Roman" w:cs="Times New Roman"/>
-          <w:sz w:val="26"/>
-          <w:szCs w:val="26"/>
-        </w:rPr>
-        <w:t xml:space="preserve"> == </w:t>
-      </w:r>
-      <w:proofErr w:type="spellStart"/>
-      <w:r>
-        <w:rPr>
-          <w:rFonts w:ascii="Times New Roman" w:eastAsiaTheme="minorEastAsia" w:hAnsi="Times New Roman" w:cs="Times New Roman"/>
-          <w:sz w:val="26"/>
-          <w:szCs w:val="26"/>
-        </w:rPr>
-        <w:t>ProdTank.</w:t>
+        <w:t>_tanks == ProdTank.</w:t>
       </w:r>
       <w:r>
         <w:rPr>
@@ -6854,7 +6685,6 @@
         </w:rPr>
         <w:t>individual</w:t>
       </w:r>
-      <w:proofErr w:type="spellEnd"/>
       <w:r>
         <w:rPr>
           <w:rFonts w:ascii="Times New Roman" w:eastAsiaTheme="minorEastAsia" w:hAnsi="Times New Roman" w:cs="Times New Roman"/>
@@ -7101,16 +6931,7 @@
           <w:sz w:val="26"/>
           <w:szCs w:val="26"/>
         </w:rPr>
-        <w:t xml:space="preserve">If </w:t>
-      </w:r>
-      <w:proofErr w:type="spellStart"/>
-      <w:r>
-        <w:rPr>
-          <w:rFonts w:ascii="Times New Roman" w:eastAsiaTheme="minorEastAsia" w:hAnsi="Times New Roman" w:cs="Times New Roman"/>
-          <w:sz w:val="26"/>
-          <w:szCs w:val="26"/>
-        </w:rPr>
-        <w:t>model.</w:t>
+        <w:t>If model.</w:t>
       </w:r>
       <w:proofErr w:type="gramStart"/>
       <w:r>
@@ -7128,34 +6949,7 @@
           <w:sz w:val="26"/>
           <w:szCs w:val="26"/>
         </w:rPr>
-        <w:t>_tanks</w:t>
-      </w:r>
-      <w:proofErr w:type="spellEnd"/>
-      <w:r>
-        <w:rPr>
-          <w:rFonts w:ascii="Times New Roman" w:eastAsiaTheme="minorEastAsia" w:hAnsi="Times New Roman" w:cs="Times New Roman"/>
-          <w:sz w:val="26"/>
-          <w:szCs w:val="26"/>
-        </w:rPr>
-        <w:t xml:space="preserve"> == </w:t>
-      </w:r>
-      <w:proofErr w:type="spellStart"/>
-      <w:r>
-        <w:rPr>
-          <w:rFonts w:ascii="Times New Roman" w:eastAsiaTheme="minorEastAsia" w:hAnsi="Times New Roman" w:cs="Times New Roman"/>
-          <w:sz w:val="26"/>
-          <w:szCs w:val="26"/>
-        </w:rPr>
-        <w:t>ProdTank.equalized</w:t>
-      </w:r>
-      <w:proofErr w:type="spellEnd"/>
-      <w:r>
-        <w:rPr>
-          <w:rFonts w:ascii="Times New Roman" w:eastAsiaTheme="minorEastAsia" w:hAnsi="Times New Roman" w:cs="Times New Roman"/>
-          <w:sz w:val="26"/>
-          <w:szCs w:val="26"/>
-        </w:rPr>
-        <w:t>:</w:t>
+        <w:t>_tanks == ProdTank.equalized:</w:t>
       </w:r>
     </w:p>
     <w:p>
@@ -8301,25 +8095,7 @@
           <w:sz w:val="26"/>
           <w:szCs w:val="26"/>
         </w:rPr>
-        <w:t>processing (</w:t>
-      </w:r>
-      <w:proofErr w:type="gramStart"/>
-      <w:r>
-        <w:rPr>
-          <w:rFonts w:ascii="Times New Roman" w:eastAsiaTheme="minorEastAsia" w:hAnsi="Times New Roman" w:cs="Times New Roman"/>
-          <w:sz w:val="26"/>
-          <w:szCs w:val="26"/>
-        </w:rPr>
-        <w:t>e.g.</w:t>
-      </w:r>
-      <w:proofErr w:type="gramEnd"/>
-      <w:r>
-        <w:rPr>
-          <w:rFonts w:ascii="Times New Roman" w:eastAsiaTheme="minorEastAsia" w:hAnsi="Times New Roman" w:cs="Times New Roman"/>
-          <w:sz w:val="26"/>
-          <w:szCs w:val="26"/>
-        </w:rPr>
-        <w:t xml:space="preserve"> clarification) capacity per pad </w:t>
+        <w:t xml:space="preserve">processing (e.g. clarification) capacity per pad </w:t>
       </w:r>
     </w:p>
     <w:p>
@@ -8397,25 +8173,7 @@
           <w:sz w:val="26"/>
           <w:szCs w:val="26"/>
         </w:rPr>
-        <w:t>processing (</w:t>
-      </w:r>
-      <w:proofErr w:type="gramStart"/>
-      <w:r>
-        <w:rPr>
-          <w:rFonts w:ascii="Times New Roman" w:eastAsiaTheme="minorEastAsia" w:hAnsi="Times New Roman" w:cs="Times New Roman"/>
-          <w:sz w:val="26"/>
-          <w:szCs w:val="26"/>
-        </w:rPr>
-        <w:t>e.g.</w:t>
-      </w:r>
-      <w:proofErr w:type="gramEnd"/>
-      <w:r>
-        <w:rPr>
-          <w:rFonts w:ascii="Times New Roman" w:eastAsiaTheme="minorEastAsia" w:hAnsi="Times New Roman" w:cs="Times New Roman"/>
-          <w:sz w:val="26"/>
-          <w:szCs w:val="26"/>
-        </w:rPr>
-        <w:t xml:space="preserve"> clarification) capacity at storage site</w:t>
+        <w:t>processing (e.g. clarification) capacity at storage site</w:t>
       </w:r>
     </w:p>
     <w:p>
@@ -16157,16 +15915,7 @@
           <w:sz w:val="26"/>
           <w:szCs w:val="26"/>
         </w:rPr>
-        <w:t xml:space="preserve">If </w:t>
-      </w:r>
-      <w:proofErr w:type="spellStart"/>
-      <w:r>
-        <w:rPr>
-          <w:rFonts w:ascii="Times New Roman" w:eastAsiaTheme="minorEastAsia" w:hAnsi="Times New Roman" w:cs="Times New Roman"/>
-          <w:sz w:val="26"/>
-          <w:szCs w:val="26"/>
-        </w:rPr>
-        <w:t>model.</w:t>
+        <w:t>If model.</w:t>
       </w:r>
       <w:proofErr w:type="gramStart"/>
       <w:r>
@@ -16184,25 +15933,7 @@
           <w:sz w:val="26"/>
           <w:szCs w:val="26"/>
         </w:rPr>
-        <w:t>_tanks</w:t>
-      </w:r>
-      <w:proofErr w:type="spellEnd"/>
-      <w:r>
-        <w:rPr>
-          <w:rFonts w:ascii="Times New Roman" w:eastAsiaTheme="minorEastAsia" w:hAnsi="Times New Roman" w:cs="Times New Roman"/>
-          <w:sz w:val="26"/>
-          <w:szCs w:val="26"/>
-        </w:rPr>
-        <w:t xml:space="preserve"> == </w:t>
-      </w:r>
-      <w:proofErr w:type="spellStart"/>
-      <w:r>
-        <w:rPr>
-          <w:rFonts w:ascii="Times New Roman" w:eastAsiaTheme="minorEastAsia" w:hAnsi="Times New Roman" w:cs="Times New Roman"/>
-          <w:sz w:val="26"/>
-          <w:szCs w:val="26"/>
-        </w:rPr>
-        <w:t>ProdTank.</w:t>
+        <w:t>_tanks == ProdTank.</w:t>
       </w:r>
       <w:r>
         <w:rPr>
@@ -16212,7 +15943,6 @@
         </w:rPr>
         <w:t>individual</w:t>
       </w:r>
-      <w:proofErr w:type="spellEnd"/>
       <w:r>
         <w:rPr>
           <w:rFonts w:ascii="Times New Roman" w:eastAsiaTheme="minorEastAsia" w:hAnsi="Times New Roman" w:cs="Times New Roman"/>
@@ -16598,16 +16328,7 @@
           <w:sz w:val="26"/>
           <w:szCs w:val="26"/>
         </w:rPr>
-        <w:t xml:space="preserve">elseif </w:t>
-      </w:r>
-      <w:proofErr w:type="spellStart"/>
-      <w:r>
-        <w:rPr>
-          <w:rFonts w:ascii="Times New Roman" w:eastAsiaTheme="minorEastAsia" w:hAnsi="Times New Roman" w:cs="Times New Roman"/>
-          <w:sz w:val="26"/>
-          <w:szCs w:val="26"/>
-        </w:rPr>
-        <w:t>model.</w:t>
+        <w:t>elseif model.</w:t>
       </w:r>
       <w:proofErr w:type="gramStart"/>
       <w:r>
@@ -16625,34 +16346,7 @@
           <w:sz w:val="26"/>
           <w:szCs w:val="26"/>
         </w:rPr>
-        <w:t>_tanks</w:t>
-      </w:r>
-      <w:proofErr w:type="spellEnd"/>
-      <w:r>
-        <w:rPr>
-          <w:rFonts w:ascii="Times New Roman" w:eastAsiaTheme="minorEastAsia" w:hAnsi="Times New Roman" w:cs="Times New Roman"/>
-          <w:sz w:val="26"/>
-          <w:szCs w:val="26"/>
-        </w:rPr>
-        <w:t xml:space="preserve"> == </w:t>
-      </w:r>
-      <w:proofErr w:type="spellStart"/>
-      <w:r>
-        <w:rPr>
-          <w:rFonts w:ascii="Times New Roman" w:eastAsiaTheme="minorEastAsia" w:hAnsi="Times New Roman" w:cs="Times New Roman"/>
-          <w:sz w:val="26"/>
-          <w:szCs w:val="26"/>
-        </w:rPr>
-        <w:t>ProdTank.equalized</w:t>
-      </w:r>
-      <w:proofErr w:type="spellEnd"/>
-      <w:r>
-        <w:rPr>
-          <w:rFonts w:ascii="Times New Roman" w:eastAsiaTheme="minorEastAsia" w:hAnsi="Times New Roman" w:cs="Times New Roman"/>
-          <w:sz w:val="26"/>
-          <w:szCs w:val="26"/>
-        </w:rPr>
-        <w:t>:</w:t>
+        <w:t>_tanks == ProdTank.equalized:</w:t>
       </w:r>
     </w:p>
     <w:p>
@@ -17029,16 +16723,7 @@
           <w:sz w:val="26"/>
           <w:szCs w:val="26"/>
         </w:rPr>
-        <w:t xml:space="preserve">If </w:t>
-      </w:r>
-      <w:proofErr w:type="spellStart"/>
-      <w:r>
-        <w:rPr>
-          <w:rFonts w:ascii="Times New Roman" w:eastAsiaTheme="minorEastAsia" w:hAnsi="Times New Roman" w:cs="Times New Roman"/>
-          <w:sz w:val="26"/>
-          <w:szCs w:val="26"/>
-        </w:rPr>
-        <w:t>model.</w:t>
+        <w:t>If model.</w:t>
       </w:r>
       <w:proofErr w:type="gramStart"/>
       <w:r>
@@ -17056,25 +16741,7 @@
           <w:sz w:val="26"/>
           <w:szCs w:val="26"/>
         </w:rPr>
-        <w:t>_tanks</w:t>
-      </w:r>
-      <w:proofErr w:type="spellEnd"/>
-      <w:r>
-        <w:rPr>
-          <w:rFonts w:ascii="Times New Roman" w:eastAsiaTheme="minorEastAsia" w:hAnsi="Times New Roman" w:cs="Times New Roman"/>
-          <w:sz w:val="26"/>
-          <w:szCs w:val="26"/>
-        </w:rPr>
-        <w:t xml:space="preserve"> == </w:t>
-      </w:r>
-      <w:proofErr w:type="spellStart"/>
-      <w:r>
-        <w:rPr>
-          <w:rFonts w:ascii="Times New Roman" w:eastAsiaTheme="minorEastAsia" w:hAnsi="Times New Roman" w:cs="Times New Roman"/>
-          <w:sz w:val="26"/>
-          <w:szCs w:val="26"/>
-        </w:rPr>
-        <w:t>ProdTank.</w:t>
+        <w:t>_tanks == ProdTank.</w:t>
       </w:r>
       <w:r>
         <w:rPr>
@@ -17084,7 +16751,6 @@
         </w:rPr>
         <w:t>individual</w:t>
       </w:r>
-      <w:proofErr w:type="spellEnd"/>
       <w:r>
         <w:rPr>
           <w:rFonts w:ascii="Times New Roman" w:eastAsiaTheme="minorEastAsia" w:hAnsi="Times New Roman" w:cs="Times New Roman"/>
@@ -17291,16 +16957,7 @@
           <w:sz w:val="26"/>
           <w:szCs w:val="26"/>
         </w:rPr>
-        <w:t xml:space="preserve">elseif </w:t>
-      </w:r>
-      <w:proofErr w:type="spellStart"/>
-      <w:r>
-        <w:rPr>
-          <w:rFonts w:ascii="Times New Roman" w:eastAsiaTheme="minorEastAsia" w:hAnsi="Times New Roman" w:cs="Times New Roman"/>
-          <w:sz w:val="26"/>
-          <w:szCs w:val="26"/>
-        </w:rPr>
-        <w:t>model.</w:t>
+        <w:t>elseif model.</w:t>
       </w:r>
       <w:proofErr w:type="gramStart"/>
       <w:r>
@@ -17318,34 +16975,7 @@
           <w:sz w:val="26"/>
           <w:szCs w:val="26"/>
         </w:rPr>
-        <w:t>_tanks</w:t>
-      </w:r>
-      <w:proofErr w:type="spellEnd"/>
-      <w:r>
-        <w:rPr>
-          <w:rFonts w:ascii="Times New Roman" w:eastAsiaTheme="minorEastAsia" w:hAnsi="Times New Roman" w:cs="Times New Roman"/>
-          <w:sz w:val="26"/>
-          <w:szCs w:val="26"/>
-        </w:rPr>
-        <w:t xml:space="preserve"> == </w:t>
-      </w:r>
-      <w:proofErr w:type="spellStart"/>
-      <w:r>
-        <w:rPr>
-          <w:rFonts w:ascii="Times New Roman" w:eastAsiaTheme="minorEastAsia" w:hAnsi="Times New Roman" w:cs="Times New Roman"/>
-          <w:sz w:val="26"/>
-          <w:szCs w:val="26"/>
-        </w:rPr>
-        <w:t>ProdTank.equalized</w:t>
-      </w:r>
-      <w:proofErr w:type="spellEnd"/>
-      <w:r>
-        <w:rPr>
-          <w:rFonts w:ascii="Times New Roman" w:eastAsiaTheme="minorEastAsia" w:hAnsi="Times New Roman" w:cs="Times New Roman"/>
-          <w:sz w:val="26"/>
-          <w:szCs w:val="26"/>
-        </w:rPr>
-        <w:t>:</w:t>
+        <w:t>_tanks == ProdTank.equalized:</w:t>
       </w:r>
     </w:p>
     <w:p>
@@ -17545,16 +17175,7 @@
           <w:sz w:val="26"/>
           <w:szCs w:val="26"/>
         </w:rPr>
-        <w:t xml:space="preserve">if </w:t>
-      </w:r>
-      <w:proofErr w:type="spellStart"/>
-      <w:r>
-        <w:rPr>
-          <w:rFonts w:ascii="Times New Roman" w:eastAsiaTheme="minorEastAsia" w:hAnsi="Times New Roman" w:cs="Times New Roman"/>
-          <w:sz w:val="26"/>
-          <w:szCs w:val="26"/>
-        </w:rPr>
-        <w:t>model.</w:t>
+        <w:t>if model.</w:t>
       </w:r>
       <w:proofErr w:type="gramStart"/>
       <w:r>
@@ -17572,25 +17193,7 @@
           <w:sz w:val="26"/>
           <w:szCs w:val="26"/>
         </w:rPr>
-        <w:t>_tanks</w:t>
-      </w:r>
-      <w:proofErr w:type="spellEnd"/>
-      <w:r>
-        <w:rPr>
-          <w:rFonts w:ascii="Times New Roman" w:eastAsiaTheme="minorEastAsia" w:hAnsi="Times New Roman" w:cs="Times New Roman"/>
-          <w:sz w:val="26"/>
-          <w:szCs w:val="26"/>
-        </w:rPr>
-        <w:t xml:space="preserve"> == </w:t>
-      </w:r>
-      <w:proofErr w:type="spellStart"/>
-      <w:r>
-        <w:rPr>
-          <w:rFonts w:ascii="Times New Roman" w:eastAsiaTheme="minorEastAsia" w:hAnsi="Times New Roman" w:cs="Times New Roman"/>
-          <w:sz w:val="26"/>
-          <w:szCs w:val="26"/>
-        </w:rPr>
-        <w:t>ProdTank.</w:t>
+        <w:t>_tanks == ProdTank.</w:t>
       </w:r>
       <w:r>
         <w:rPr>
@@ -17600,7 +17203,6 @@
         </w:rPr>
         <w:t>individual</w:t>
       </w:r>
-      <w:proofErr w:type="spellEnd"/>
       <w:r>
         <w:rPr>
           <w:rFonts w:ascii="Times New Roman" w:eastAsiaTheme="minorEastAsia" w:hAnsi="Times New Roman" w:cs="Times New Roman"/>
@@ -17817,16 +17419,7 @@
           <w:sz w:val="26"/>
           <w:szCs w:val="26"/>
         </w:rPr>
-        <w:t xml:space="preserve">elseif </w:t>
-      </w:r>
-      <w:proofErr w:type="spellStart"/>
-      <w:r>
-        <w:rPr>
-          <w:rFonts w:ascii="Times New Roman" w:eastAsiaTheme="minorEastAsia" w:hAnsi="Times New Roman" w:cs="Times New Roman"/>
-          <w:sz w:val="26"/>
-          <w:szCs w:val="26"/>
-        </w:rPr>
-        <w:t>model.</w:t>
+        <w:t>elseif model.</w:t>
       </w:r>
       <w:proofErr w:type="gramStart"/>
       <w:r>
@@ -17844,34 +17437,7 @@
           <w:sz w:val="26"/>
           <w:szCs w:val="26"/>
         </w:rPr>
-        <w:t>_tanks</w:t>
-      </w:r>
-      <w:proofErr w:type="spellEnd"/>
-      <w:r>
-        <w:rPr>
-          <w:rFonts w:ascii="Times New Roman" w:eastAsiaTheme="minorEastAsia" w:hAnsi="Times New Roman" w:cs="Times New Roman"/>
-          <w:sz w:val="26"/>
-          <w:szCs w:val="26"/>
-        </w:rPr>
-        <w:t xml:space="preserve"> == </w:t>
-      </w:r>
-      <w:proofErr w:type="spellStart"/>
-      <w:r>
-        <w:rPr>
-          <w:rFonts w:ascii="Times New Roman" w:eastAsiaTheme="minorEastAsia" w:hAnsi="Times New Roman" w:cs="Times New Roman"/>
-          <w:sz w:val="26"/>
-          <w:szCs w:val="26"/>
-        </w:rPr>
-        <w:t>ProdTank.equalized</w:t>
-      </w:r>
-      <w:proofErr w:type="spellEnd"/>
-      <w:r>
-        <w:rPr>
-          <w:rFonts w:ascii="Times New Roman" w:eastAsiaTheme="minorEastAsia" w:hAnsi="Times New Roman" w:cs="Times New Roman"/>
-          <w:sz w:val="26"/>
-          <w:szCs w:val="26"/>
-        </w:rPr>
-        <w:t>:</w:t>
+        <w:t>_tanks == ProdTank.equalized:</w:t>
       </w:r>
     </w:p>
     <w:p>
@@ -18091,16 +17657,7 @@
           <w:sz w:val="26"/>
           <w:szCs w:val="26"/>
         </w:rPr>
-        <w:t xml:space="preserve">if </w:t>
-      </w:r>
-      <w:proofErr w:type="spellStart"/>
-      <w:r>
-        <w:rPr>
-          <w:rFonts w:ascii="Times New Roman" w:eastAsiaTheme="minorEastAsia" w:hAnsi="Times New Roman" w:cs="Times New Roman"/>
-          <w:sz w:val="26"/>
-          <w:szCs w:val="26"/>
-        </w:rPr>
-        <w:t>model.</w:t>
+        <w:t>if model.</w:t>
       </w:r>
       <w:proofErr w:type="gramStart"/>
       <w:r>
@@ -18118,25 +17675,7 @@
           <w:sz w:val="26"/>
           <w:szCs w:val="26"/>
         </w:rPr>
-        <w:t>_tanks</w:t>
-      </w:r>
-      <w:proofErr w:type="spellEnd"/>
-      <w:r>
-        <w:rPr>
-          <w:rFonts w:ascii="Times New Roman" w:eastAsiaTheme="minorEastAsia" w:hAnsi="Times New Roman" w:cs="Times New Roman"/>
-          <w:sz w:val="26"/>
-          <w:szCs w:val="26"/>
-        </w:rPr>
-        <w:t xml:space="preserve"> == </w:t>
-      </w:r>
-      <w:proofErr w:type="spellStart"/>
-      <w:r>
-        <w:rPr>
-          <w:rFonts w:ascii="Times New Roman" w:eastAsiaTheme="minorEastAsia" w:hAnsi="Times New Roman" w:cs="Times New Roman"/>
-          <w:sz w:val="26"/>
-          <w:szCs w:val="26"/>
-        </w:rPr>
-        <w:t>ProdTank.</w:t>
+        <w:t>_tanks == ProdTank.</w:t>
       </w:r>
       <w:r>
         <w:rPr>
@@ -18146,7 +17685,6 @@
         </w:rPr>
         <w:t>individual</w:t>
       </w:r>
-      <w:proofErr w:type="spellEnd"/>
       <w:r>
         <w:rPr>
           <w:rFonts w:ascii="Times New Roman" w:eastAsiaTheme="minorEastAsia" w:hAnsi="Times New Roman" w:cs="Times New Roman"/>
@@ -18373,16 +17911,7 @@
           <w:sz w:val="26"/>
           <w:szCs w:val="26"/>
         </w:rPr>
-        <w:t xml:space="preserve">elseif </w:t>
-      </w:r>
-      <w:proofErr w:type="spellStart"/>
-      <w:r>
-        <w:rPr>
-          <w:rFonts w:ascii="Times New Roman" w:eastAsiaTheme="minorEastAsia" w:hAnsi="Times New Roman" w:cs="Times New Roman"/>
-          <w:sz w:val="26"/>
-          <w:szCs w:val="26"/>
-        </w:rPr>
-        <w:t>model.</w:t>
+        <w:t>elseif model.</w:t>
       </w:r>
       <w:proofErr w:type="gramStart"/>
       <w:r>
@@ -18400,34 +17929,7 @@
           <w:sz w:val="26"/>
           <w:szCs w:val="26"/>
         </w:rPr>
-        <w:t>_tanks</w:t>
-      </w:r>
-      <w:proofErr w:type="spellEnd"/>
-      <w:r>
-        <w:rPr>
-          <w:rFonts w:ascii="Times New Roman" w:eastAsiaTheme="minorEastAsia" w:hAnsi="Times New Roman" w:cs="Times New Roman"/>
-          <w:sz w:val="26"/>
-          <w:szCs w:val="26"/>
-        </w:rPr>
-        <w:t xml:space="preserve"> == </w:t>
-      </w:r>
-      <w:proofErr w:type="spellStart"/>
-      <w:r>
-        <w:rPr>
-          <w:rFonts w:ascii="Times New Roman" w:eastAsiaTheme="minorEastAsia" w:hAnsi="Times New Roman" w:cs="Times New Roman"/>
-          <w:sz w:val="26"/>
-          <w:szCs w:val="26"/>
-        </w:rPr>
-        <w:t>ProdTank.equalized</w:t>
-      </w:r>
-      <w:proofErr w:type="spellEnd"/>
-      <w:r>
-        <w:rPr>
-          <w:rFonts w:ascii="Times New Roman" w:eastAsiaTheme="minorEastAsia" w:hAnsi="Times New Roman" w:cs="Times New Roman"/>
-          <w:sz w:val="26"/>
-          <w:szCs w:val="26"/>
-        </w:rPr>
-        <w:t>:</w:t>
+        <w:t>_tanks == ProdTank.equalized:</w:t>
       </w:r>
     </w:p>
     <w:p>
@@ -19645,27 +19147,7 @@
           <w:sz w:val="26"/>
           <w:szCs w:val="26"/>
         </w:rPr>
-        <w:t>Completions Pad Supply Balance (</w:t>
-      </w:r>
-      <w:proofErr w:type="gramStart"/>
-      <w:r>
-        <w:rPr>
-          <w:rFonts w:ascii="Times New Roman" w:eastAsiaTheme="minorEastAsia" w:hAnsi="Times New Roman" w:cs="Times New Roman"/>
-          <w:b/>
-          <w:sz w:val="26"/>
-          <w:szCs w:val="26"/>
-        </w:rPr>
-        <w:t>i.e.</w:t>
-      </w:r>
-      <w:proofErr w:type="gramEnd"/>
-      <w:r>
-        <w:rPr>
-          <w:rFonts w:ascii="Times New Roman" w:eastAsiaTheme="minorEastAsia" w:hAnsi="Times New Roman" w:cs="Times New Roman"/>
-          <w:b/>
-          <w:sz w:val="26"/>
-          <w:szCs w:val="26"/>
-        </w:rPr>
-        <w:t xml:space="preserve"> Flowback Balance)</w:t>
+        <w:t>Completions Pad Supply Balance (i.e. Flowback Balance)</w:t>
       </w:r>
     </w:p>
     <w:p>
@@ -21752,7 +21234,41 @@
           <w:sz w:val="26"/>
           <w:szCs w:val="26"/>
         </w:rPr>
-        <w:t>Note: Technically this constraint should only be enforced for truly reversible arcs (</w:t>
+        <w:t xml:space="preserve">Note: Technically this constraint should only be enforced for truly reversible arcs (e.g. </w:t>
+      </w:r>
+      <w:r>
+        <w:rPr>
+          <w:rFonts w:ascii="Times New Roman" w:eastAsiaTheme="minorEastAsia" w:hAnsi="Times New Roman" w:cs="Times New Roman"/>
+          <w:i/>
+          <w:sz w:val="26"/>
+          <w:szCs w:val="26"/>
+        </w:rPr>
+        <w:t>NCA</w:t>
+      </w:r>
+      <w:r>
+        <w:rPr>
+          <w:rFonts w:ascii="Times New Roman" w:eastAsiaTheme="minorEastAsia" w:hAnsi="Times New Roman" w:cs="Times New Roman"/>
+          <w:sz w:val="26"/>
+          <w:szCs w:val="26"/>
+        </w:rPr>
+        <w:t xml:space="preserve"> and </w:t>
+      </w:r>
+      <w:r>
+        <w:rPr>
+          <w:rFonts w:ascii="Times New Roman" w:eastAsiaTheme="minorEastAsia" w:hAnsi="Times New Roman" w:cs="Times New Roman"/>
+          <w:i/>
+          <w:sz w:val="26"/>
+          <w:szCs w:val="26"/>
+        </w:rPr>
+        <w:t>CAN</w:t>
+      </w:r>
+      <w:r>
+        <w:rPr>
+          <w:rFonts w:ascii="Times New Roman" w:eastAsiaTheme="minorEastAsia" w:hAnsi="Times New Roman" w:cs="Times New Roman"/>
+          <w:sz w:val="26"/>
+          <w:szCs w:val="26"/>
+        </w:rPr>
+        <w:t xml:space="preserve">); and even </w:t>
       </w:r>
       <w:proofErr w:type="gramStart"/>
       <w:r>
@@ -21761,7 +21277,7 @@
           <w:sz w:val="26"/>
           <w:szCs w:val="26"/>
         </w:rPr>
-        <w:t>e.g.</w:t>
+        <w:t>then</w:t>
       </w:r>
       <w:proofErr w:type="gramEnd"/>
       <w:r>
@@ -21770,41 +21286,7 @@
           <w:sz w:val="26"/>
           <w:szCs w:val="26"/>
         </w:rPr>
-        <w:t xml:space="preserve"> </w:t>
-      </w:r>
-      <w:r>
-        <w:rPr>
-          <w:rFonts w:ascii="Times New Roman" w:eastAsiaTheme="minorEastAsia" w:hAnsi="Times New Roman" w:cs="Times New Roman"/>
-          <w:i/>
-          <w:sz w:val="26"/>
-          <w:szCs w:val="26"/>
-        </w:rPr>
-        <w:t>NCA</w:t>
-      </w:r>
-      <w:r>
-        <w:rPr>
-          <w:rFonts w:ascii="Times New Roman" w:eastAsiaTheme="minorEastAsia" w:hAnsi="Times New Roman" w:cs="Times New Roman"/>
-          <w:sz w:val="26"/>
-          <w:szCs w:val="26"/>
-        </w:rPr>
-        <w:t xml:space="preserve"> and </w:t>
-      </w:r>
-      <w:r>
-        <w:rPr>
-          <w:rFonts w:ascii="Times New Roman" w:eastAsiaTheme="minorEastAsia" w:hAnsi="Times New Roman" w:cs="Times New Roman"/>
-          <w:i/>
-          <w:sz w:val="26"/>
-          <w:szCs w:val="26"/>
-        </w:rPr>
-        <w:t>CAN</w:t>
-      </w:r>
-      <w:r>
-        <w:rPr>
-          <w:rFonts w:ascii="Times New Roman" w:eastAsiaTheme="minorEastAsia" w:hAnsi="Times New Roman" w:cs="Times New Roman"/>
-          <w:sz w:val="26"/>
-          <w:szCs w:val="26"/>
-        </w:rPr>
-        <w:t xml:space="preserve">); and even then it only needs to be defined per one reversible arc (e.g. </w:t>
+        <w:t xml:space="preserve"> it only needs to be defined per one reversible arc (e.g. </w:t>
       </w:r>
       <w:r>
         <w:rPr>
@@ -24123,18 +23605,8 @@
           <w:sz w:val="26"/>
           <w:szCs w:val="26"/>
         </w:rPr>
-        <w:t>Wil</w:t>
-      </w:r>
-      <w:proofErr w:type="spellStart"/>
-      <w:r>
-        <w:rPr>
-          <w:rFonts w:ascii="Times New Roman" w:eastAsiaTheme="minorEastAsia" w:hAnsi="Times New Roman" w:cs="Times New Roman"/>
-          <w:sz w:val="26"/>
-          <w:szCs w:val="26"/>
-        </w:rPr>
-        <w:t>liams</w:t>
-      </w:r>
-      <w:proofErr w:type="spellEnd"/>
+        <w:t>Williams</w:t>
+      </w:r>
       <w:proofErr w:type="gramEnd"/>
       <w:r>
         <w:rPr>
@@ -27695,8 +27167,46 @@
                   </m:ctrlPr>
                 </m:naryPr>
                 <m:sub>
-                  <m:d>
-                    <m:dPr>
+                  <m:r>
+                    <w:rPr>
+                      <w:rFonts w:ascii="Cambria Math" w:eastAsiaTheme="minorEastAsia" w:hAnsi="Cambria Math" w:cs="Times New Roman"/>
+                      <w:sz w:val="26"/>
+                      <w:szCs w:val="26"/>
+                    </w:rPr>
+                    <m:t>∀</m:t>
+                  </m:r>
+                  <m:r>
+                    <w:rPr>
+                      <w:rFonts w:ascii="Cambria Math" w:eastAsiaTheme="minorEastAsia" w:hAnsi="Cambria Math" w:cs="Times New Roman"/>
+                      <w:sz w:val="26"/>
+                      <w:szCs w:val="26"/>
+                    </w:rPr>
+                    <m:t>f</m:t>
+                  </m:r>
+                  <m:r>
+                    <w:rPr>
+                      <w:rFonts w:ascii="Cambria Math" w:eastAsiaTheme="minorEastAsia" w:hAnsi="Cambria Math" w:cs="Times New Roman"/>
+                      <w:sz w:val="26"/>
+                      <w:szCs w:val="26"/>
+                    </w:rPr>
+                    <m:t>∈</m:t>
+                  </m:r>
+                  <m:r>
+                    <w:rPr>
+                      <w:rFonts w:ascii="Cambria Math" w:eastAsiaTheme="minorEastAsia" w:hAnsi="Cambria Math" w:cs="Times New Roman"/>
+                      <w:sz w:val="26"/>
+                      <w:szCs w:val="26"/>
+                    </w:rPr>
+                    <m:t>F</m:t>
+                  </m:r>
+                </m:sub>
+                <m:sup/>
+                <m:e>
+                  <m:nary>
+                    <m:naryPr>
+                      <m:chr m:val="∑"/>
+                      <m:limLoc m:val="undOvr"/>
+                      <m:supHide m:val="1"/>
                       <m:ctrlPr>
                         <w:rPr>
                           <w:rFonts w:ascii="Cambria Math" w:eastAsiaTheme="minorEastAsia" w:hAnsi="Cambria Math" w:cs="Times New Roman"/>
@@ -27705,71 +27215,87 @@
                           <w:szCs w:val="26"/>
                         </w:rPr>
                       </m:ctrlPr>
-                    </m:dPr>
-                    <m:e>
+                    </m:naryPr>
+                    <m:sub>
                       <m:r>
                         <w:rPr>
                           <w:rFonts w:ascii="Cambria Math" w:eastAsiaTheme="minorEastAsia" w:hAnsi="Cambria Math" w:cs="Times New Roman"/>
                           <w:sz w:val="26"/>
                           <w:szCs w:val="26"/>
                         </w:rPr>
-                        <m:t>f,p</m:t>
+                        <m:t>∀</m:t>
                       </m:r>
-                    </m:e>
-                  </m:d>
-                  <m:r>
-                    <w:rPr>
-                      <w:rFonts w:ascii="Cambria Math" w:eastAsiaTheme="minorEastAsia" w:hAnsi="Cambria Math" w:cs="Times New Roman"/>
-                      <w:sz w:val="26"/>
-                      <w:szCs w:val="26"/>
-                    </w:rPr>
-                    <m:t>∈FCA</m:t>
-                  </m:r>
-                </m:sub>
-                <m:sup/>
-                <m:e>
-                  <m:sSubSup>
-                    <m:sSubSupPr>
-                      <m:ctrlPr>
+                      <m:r>
                         <w:rPr>
-                          <w:rFonts w:ascii="Cambria Math" w:hAnsi="Cambria Math" w:cs="Times New Roman"/>
-                          <w:i/>
+                          <w:rFonts w:ascii="Cambria Math" w:eastAsiaTheme="minorEastAsia" w:hAnsi="Cambria Math" w:cs="Times New Roman"/>
                           <w:sz w:val="26"/>
                           <w:szCs w:val="26"/>
                         </w:rPr>
-                      </m:ctrlPr>
-                    </m:sSubSupPr>
-                    <m:e>
+                        <m:t>p</m:t>
+                      </m:r>
                       <m:r>
                         <w:rPr>
-                          <w:rFonts w:ascii="Cambria Math" w:hAnsi="Cambria Math" w:cs="Times New Roman"/>
+                          <w:rFonts w:ascii="Cambria Math" w:eastAsiaTheme="minorEastAsia" w:hAnsi="Cambria Math" w:cs="Times New Roman"/>
                           <w:sz w:val="26"/>
                           <w:szCs w:val="26"/>
                         </w:rPr>
-                        <m:t>C</m:t>
+                        <m:t>∈</m:t>
                       </m:r>
-                    </m:e>
-                    <m:sub>
                       <m:r>
                         <w:rPr>
-                          <w:rFonts w:ascii="Cambria Math" w:hAnsi="Cambria Math" w:cs="Times New Roman"/>
+                          <w:rFonts w:ascii="Cambria Math" w:eastAsiaTheme="minorEastAsia" w:hAnsi="Cambria Math" w:cs="Times New Roman"/>
                           <w:sz w:val="26"/>
                           <w:szCs w:val="26"/>
                         </w:rPr>
-                        <m:t>f,p,t</m:t>
+                        <m:t>CP</m:t>
                       </m:r>
                     </m:sub>
-                    <m:sup>
-                      <m:r>
-                        <w:rPr>
-                          <w:rFonts w:ascii="Cambria Math" w:hAnsi="Cambria Math" w:cs="Times New Roman"/>
-                          <w:sz w:val="26"/>
-                          <w:szCs w:val="26"/>
-                        </w:rPr>
-                        <m:t>Sourced</m:t>
-                      </m:r>
-                    </m:sup>
-                  </m:sSubSup>
+                    <m:sup/>
+                    <m:e>
+                      <m:sSubSup>
+                        <m:sSubSupPr>
+                          <m:ctrlPr>
+                            <w:rPr>
+                              <w:rFonts w:ascii="Cambria Math" w:hAnsi="Cambria Math" w:cs="Times New Roman"/>
+                              <w:i/>
+                              <w:sz w:val="26"/>
+                              <w:szCs w:val="26"/>
+                            </w:rPr>
+                          </m:ctrlPr>
+                        </m:sSubSupPr>
+                        <m:e>
+                          <m:r>
+                            <w:rPr>
+                              <w:rFonts w:ascii="Cambria Math" w:hAnsi="Cambria Math" w:cs="Times New Roman"/>
+                              <w:sz w:val="26"/>
+                              <w:szCs w:val="26"/>
+                            </w:rPr>
+                            <m:t>C</m:t>
+                          </m:r>
+                        </m:e>
+                        <m:sub>
+                          <m:r>
+                            <w:rPr>
+                              <w:rFonts w:ascii="Cambria Math" w:hAnsi="Cambria Math" w:cs="Times New Roman"/>
+                              <w:sz w:val="26"/>
+                              <w:szCs w:val="26"/>
+                            </w:rPr>
+                            <m:t>f,p,t</m:t>
+                          </m:r>
+                        </m:sub>
+                        <m:sup>
+                          <m:r>
+                            <w:rPr>
+                              <w:rFonts w:ascii="Cambria Math" w:hAnsi="Cambria Math" w:cs="Times New Roman"/>
+                              <w:sz w:val="26"/>
+                              <w:szCs w:val="26"/>
+                            </w:rPr>
+                            <m:t>Sourced</m:t>
+                          </m:r>
+                        </m:sup>
+                      </m:sSubSup>
+                    </m:e>
+                  </m:nary>
                 </m:e>
               </m:nary>
             </m:e>
@@ -30326,23 +29852,7 @@
               <w:sz w:val="26"/>
               <w:szCs w:val="26"/>
             </w:rPr>
-            <m:t>∈{</m:t>
-          </m:r>
-          <m:r>
-            <w:rPr>
-              <w:rFonts w:ascii="Cambria Math" w:eastAsiaTheme="minorEastAsia" w:hAnsi="Cambria Math" w:cs="Times New Roman"/>
-              <w:sz w:val="26"/>
-              <w:szCs w:val="26"/>
-            </w:rPr>
-            <m:t>PPA,…,CCA}, t∈T</m:t>
-          </m:r>
-          <m:r>
-            <w:rPr>
-              <w:rFonts w:ascii="Cambria Math" w:eastAsiaTheme="minorEastAsia" w:hAnsi="Cambria Math" w:cs="Times New Roman"/>
-              <w:sz w:val="26"/>
-              <w:szCs w:val="26"/>
-            </w:rPr>
-            <m:t xml:space="preserve">    </m:t>
+            <m:t xml:space="preserve">∈{PPA,…,CCA}, t∈T    </m:t>
           </m:r>
         </m:oMath>
       </m:oMathPara>
@@ -35751,25 +35261,7 @@
           <w:sz w:val="26"/>
           <w:szCs w:val="26"/>
         </w:rPr>
-        <w:t xml:space="preserve">Should we develop a water scheduling model in addition to the water management model? Would a scheduling horizon be more suitable for Marcellus and/or DJ operations? Does that conflict with </w:t>
-      </w:r>
-      <w:proofErr w:type="spellStart"/>
-      <w:r>
-        <w:rPr>
-          <w:rFonts w:ascii="Times New Roman" w:eastAsiaTheme="minorEastAsia" w:hAnsi="Times New Roman" w:cs="Times New Roman"/>
-          <w:sz w:val="26"/>
-          <w:szCs w:val="26"/>
-        </w:rPr>
-        <w:t>Revonos</w:t>
-      </w:r>
-      <w:proofErr w:type="spellEnd"/>
-      <w:r>
-        <w:rPr>
-          <w:rFonts w:ascii="Times New Roman" w:eastAsiaTheme="minorEastAsia" w:hAnsi="Times New Roman" w:cs="Times New Roman"/>
-          <w:sz w:val="26"/>
-          <w:szCs w:val="26"/>
-        </w:rPr>
-        <w:t xml:space="preserve">’ business model? </w:t>
+        <w:t xml:space="preserve">Should we develop a water scheduling model in addition to the water management model? Would a scheduling horizon be more suitable for Marcellus and/or DJ operations? Does that conflict with Revonos’ business model? </w:t>
       </w:r>
     </w:p>
     <w:p>

</xml_diff>